<commit_message>
add support to 2 types of regions: 1. CDR1/2/3 FWR1/2/3/4.   2. CDR/FWR
</commit_message>
<xml_diff>
--- a/projects/mutations_and_lineage_trees_miniproj/Mutations_and_lineage_trees_steps.docx
+++ b/projects/mutations_and_lineage_trees_miniproj/Mutations_and_lineage_trees_steps.docx
@@ -119,7 +119,6 @@
                 <w:szCs w:val="16"/>
               </w:rPr>
             </w:pPr>
-            <w:proofErr w:type="spellStart"/>
             <w:r>
               <w:rPr>
                 <w:sz w:val="16"/>
@@ -127,7 +126,6 @@
               </w:rPr>
               <w:t>make_clones_freq_df</w:t>
             </w:r>
-            <w:proofErr w:type="spellEnd"/>
           </w:p>
         </w:tc>
         <w:tc>
@@ -146,17 +144,8 @@
                 <w:sz w:val="16"/>
                 <w:szCs w:val="16"/>
               </w:rPr>
-              <w:t xml:space="preserve">Any data frame that have a clone </w:t>
-            </w:r>
-            <w:proofErr w:type="spellStart"/>
-            <w:r>
-              <w:rPr>
-                <w:sz w:val="16"/>
-                <w:szCs w:val="16"/>
-              </w:rPr>
-              <w:t>clumn</w:t>
-            </w:r>
-            <w:proofErr w:type="spellEnd"/>
+              <w:t>Any data frame that have a clone clumn</w:t>
+            </w:r>
           </w:p>
         </w:tc>
         <w:tc>
@@ -215,7 +204,6 @@
                 <w:szCs w:val="16"/>
               </w:rPr>
             </w:pPr>
-            <w:proofErr w:type="spellStart"/>
             <w:r>
               <w:rPr>
                 <w:sz w:val="16"/>
@@ -223,7 +211,6 @@
               </w:rPr>
               <w:t>make_clones_list</w:t>
             </w:r>
-            <w:proofErr w:type="spellEnd"/>
           </w:p>
         </w:tc>
         <w:tc>
@@ -237,31 +224,13 @@
                 <w:szCs w:val="16"/>
               </w:rPr>
             </w:pPr>
-            <w:proofErr w:type="spellStart"/>
-            <w:r>
-              <w:rPr>
-                <w:sz w:val="16"/>
-                <w:szCs w:val="16"/>
-              </w:rPr>
-              <w:t>ChangeO</w:t>
-            </w:r>
-            <w:proofErr w:type="spellEnd"/>
-            <w:r>
-              <w:rPr>
-                <w:sz w:val="16"/>
-                <w:szCs w:val="16"/>
-              </w:rPr>
-              <w:t xml:space="preserve"> </w:t>
-            </w:r>
-            <w:proofErr w:type="spellStart"/>
-            <w:r>
-              <w:rPr>
-                <w:sz w:val="16"/>
-                <w:szCs w:val="16"/>
-              </w:rPr>
-              <w:t>db</w:t>
-            </w:r>
-            <w:proofErr w:type="spellEnd"/>
+            <w:r>
+              <w:rPr>
+                <w:sz w:val="16"/>
+                <w:szCs w:val="16"/>
+              </w:rPr>
+              <w:t>ChangeO db</w:t>
+            </w:r>
           </w:p>
         </w:tc>
         <w:tc>
@@ -362,7 +331,6 @@
                 <w:szCs w:val="16"/>
               </w:rPr>
             </w:pPr>
-            <w:proofErr w:type="spellStart"/>
             <w:r>
               <w:rPr>
                 <w:sz w:val="16"/>
@@ -370,7 +338,6 @@
               </w:rPr>
               <w:t>make_chaneoClone_cur_clone</w:t>
             </w:r>
-            <w:proofErr w:type="spellEnd"/>
           </w:p>
         </w:tc>
         <w:tc>
@@ -384,31 +351,13 @@
                 <w:szCs w:val="16"/>
               </w:rPr>
             </w:pPr>
-            <w:proofErr w:type="spellStart"/>
-            <w:r>
-              <w:rPr>
-                <w:sz w:val="16"/>
-                <w:szCs w:val="16"/>
-              </w:rPr>
-              <w:t>ChangeO</w:t>
-            </w:r>
-            <w:proofErr w:type="spellEnd"/>
-            <w:r>
-              <w:rPr>
-                <w:sz w:val="16"/>
-                <w:szCs w:val="16"/>
-              </w:rPr>
-              <w:t xml:space="preserve"> </w:t>
-            </w:r>
-            <w:proofErr w:type="spellStart"/>
-            <w:r>
-              <w:rPr>
-                <w:sz w:val="16"/>
-                <w:szCs w:val="16"/>
-              </w:rPr>
-              <w:t>db</w:t>
-            </w:r>
-            <w:proofErr w:type="spellEnd"/>
+            <w:r>
+              <w:rPr>
+                <w:sz w:val="16"/>
+                <w:szCs w:val="16"/>
+              </w:rPr>
+              <w:t>ChangeO db</w:t>
+            </w:r>
             <w:r>
               <w:rPr>
                 <w:sz w:val="16"/>
@@ -424,7 +373,6 @@
                 <w:szCs w:val="16"/>
               </w:rPr>
             </w:pPr>
-            <w:proofErr w:type="spellStart"/>
             <w:r>
               <w:rPr>
                 <w:sz w:val="16"/>
@@ -432,7 +380,6 @@
               </w:rPr>
               <w:t>Clone_num</w:t>
             </w:r>
-            <w:proofErr w:type="spellEnd"/>
           </w:p>
         </w:tc>
         <w:tc>
@@ -446,7 +393,6 @@
                 <w:szCs w:val="16"/>
               </w:rPr>
             </w:pPr>
-            <w:proofErr w:type="spellStart"/>
             <w:r>
               <w:rPr>
                 <w:sz w:val="16"/>
@@ -454,7 +400,6 @@
               </w:rPr>
               <w:t>makeChangeoClone</w:t>
             </w:r>
-            <w:proofErr w:type="spellEnd"/>
           </w:p>
         </w:tc>
         <w:tc>
@@ -473,23 +418,7 @@
                 <w:sz w:val="16"/>
                 <w:szCs w:val="16"/>
               </w:rPr>
-              <w:t xml:space="preserve">An </w:t>
-            </w:r>
-            <w:proofErr w:type="spellStart"/>
-            <w:r>
-              <w:rPr>
-                <w:sz w:val="16"/>
-                <w:szCs w:val="16"/>
-              </w:rPr>
-              <w:t>obejcts</w:t>
-            </w:r>
-            <w:proofErr w:type="spellEnd"/>
-            <w:r>
-              <w:rPr>
-                <w:sz w:val="16"/>
-                <w:szCs w:val="16"/>
-              </w:rPr>
-              <w:t xml:space="preserve"> with 2 slots:</w:t>
+              <w:t>An obejcts with 2 slots:</w:t>
             </w:r>
           </w:p>
           <w:p>
@@ -504,31 +433,13 @@
                 <w:szCs w:val="16"/>
               </w:rPr>
             </w:pPr>
-            <w:proofErr w:type="spellStart"/>
-            <w:r>
-              <w:rPr>
-                <w:sz w:val="16"/>
-                <w:szCs w:val="16"/>
-              </w:rPr>
-              <w:t>CahngeoClone</w:t>
-            </w:r>
-            <w:proofErr w:type="spellEnd"/>
-            <w:r>
-              <w:rPr>
-                <w:sz w:val="16"/>
-                <w:szCs w:val="16"/>
-              </w:rPr>
-              <w:t xml:space="preserve"> object of the specific </w:t>
-            </w:r>
-            <w:proofErr w:type="spellStart"/>
-            <w:r>
-              <w:rPr>
-                <w:sz w:val="16"/>
-                <w:szCs w:val="16"/>
-              </w:rPr>
-              <w:t>clone_num</w:t>
-            </w:r>
-            <w:proofErr w:type="spellEnd"/>
+            <w:r>
+              <w:rPr>
+                <w:sz w:val="16"/>
+                <w:szCs w:val="16"/>
+              </w:rPr>
+              <w:t>CahngeoClone object of the specific clone_num</w:t>
+            </w:r>
           </w:p>
           <w:p>
             <w:pPr>
@@ -567,7 +478,6 @@
                 <w:szCs w:val="16"/>
               </w:rPr>
             </w:pPr>
-            <w:proofErr w:type="spellStart"/>
             <w:r>
               <w:rPr>
                 <w:sz w:val="16"/>
@@ -575,7 +485,6 @@
               </w:rPr>
               <w:t>make_graph_cur_clone</w:t>
             </w:r>
-            <w:proofErr w:type="spellEnd"/>
           </w:p>
         </w:tc>
         <w:tc>
@@ -609,7 +518,6 @@
                 <w:szCs w:val="16"/>
               </w:rPr>
             </w:pPr>
-            <w:proofErr w:type="spellStart"/>
             <w:r>
               <w:rPr>
                 <w:sz w:val="16"/>
@@ -617,7 +525,6 @@
               </w:rPr>
               <w:t>buildPhylipLineage</w:t>
             </w:r>
-            <w:proofErr w:type="spellEnd"/>
           </w:p>
         </w:tc>
         <w:tc>
@@ -656,7 +563,6 @@
                 <w:szCs w:val="16"/>
               </w:rPr>
             </w:pPr>
-            <w:proofErr w:type="spellStart"/>
             <w:r>
               <w:rPr>
                 <w:sz w:val="16"/>
@@ -664,7 +570,6 @@
               </w:rPr>
               <w:t>make_graph_df</w:t>
             </w:r>
-            <w:proofErr w:type="spellEnd"/>
           </w:p>
         </w:tc>
         <w:tc>
@@ -713,7 +618,6 @@
                 <w:szCs w:val="16"/>
               </w:rPr>
             </w:pPr>
-            <w:proofErr w:type="spellStart"/>
             <w:r>
               <w:rPr>
                 <w:sz w:val="16"/>
@@ -721,7 +625,6 @@
               </w:rPr>
               <w:t>summarizeSubtrees</w:t>
             </w:r>
-            <w:proofErr w:type="spellEnd"/>
           </w:p>
         </w:tc>
         <w:tc>
@@ -741,62 +644,14 @@
                 <w:sz w:val="16"/>
                 <w:szCs w:val="16"/>
               </w:rPr>
-              <w:t xml:space="preserve">A </w:t>
-            </w:r>
-            <w:proofErr w:type="spellStart"/>
-            <w:r>
-              <w:rPr>
-                <w:sz w:val="16"/>
-                <w:szCs w:val="16"/>
-              </w:rPr>
-              <w:t>db</w:t>
-            </w:r>
-            <w:proofErr w:type="spellEnd"/>
-            <w:r>
-              <w:rPr>
-                <w:sz w:val="16"/>
-                <w:szCs w:val="16"/>
-              </w:rPr>
-              <w:t xml:space="preserve"> containing m</w:t>
-            </w:r>
-            <w:r>
-              <w:rPr>
-                <w:sz w:val="16"/>
-                <w:szCs w:val="16"/>
-              </w:rPr>
-              <w:t xml:space="preserve">erged data from clones </w:t>
-            </w:r>
-            <w:proofErr w:type="spellStart"/>
-            <w:r>
-              <w:rPr>
-                <w:sz w:val="16"/>
-                <w:szCs w:val="16"/>
-              </w:rPr>
-              <w:t>changeoClone</w:t>
-            </w:r>
-            <w:proofErr w:type="spellEnd"/>
-            <w:r>
-              <w:rPr>
-                <w:sz w:val="16"/>
-                <w:szCs w:val="16"/>
-              </w:rPr>
-              <w:t xml:space="preserve"> object and its </w:t>
-            </w:r>
-            <w:proofErr w:type="spellStart"/>
-            <w:r>
-              <w:rPr>
-                <w:sz w:val="16"/>
-                <w:szCs w:val="16"/>
-              </w:rPr>
-              <w:t>igrpah</w:t>
-            </w:r>
-            <w:proofErr w:type="spellEnd"/>
-            <w:r>
-              <w:rPr>
-                <w:sz w:val="16"/>
-                <w:szCs w:val="16"/>
-              </w:rPr>
-              <w:t xml:space="preserve"> object</w:t>
+              <w:t>A db containing m</w:t>
+            </w:r>
+            <w:r>
+              <w:rPr>
+                <w:sz w:val="16"/>
+                <w:szCs w:val="16"/>
+              </w:rPr>
+              <w:t>erged data from clones changeoClone object and its igrpah object</w:t>
             </w:r>
             <w:r>
               <w:rPr>
@@ -810,23 +665,7 @@
                 <w:sz w:val="16"/>
                 <w:szCs w:val="16"/>
               </w:rPr>
-              <w:t xml:space="preserve"> adding </w:t>
-            </w:r>
-            <w:proofErr w:type="spellStart"/>
-            <w:r>
-              <w:rPr>
-                <w:sz w:val="16"/>
-                <w:szCs w:val="16"/>
-              </w:rPr>
-              <w:t>raws</w:t>
-            </w:r>
-            <w:proofErr w:type="spellEnd"/>
-            <w:r>
-              <w:rPr>
-                <w:sz w:val="16"/>
-                <w:szCs w:val="16"/>
-              </w:rPr>
-              <w:t xml:space="preserve"> for inferred sequences</w:t>
+              <w:t xml:space="preserve"> adding raws for inferred sequences</w:t>
             </w:r>
             <w:r>
               <w:rPr>
@@ -881,7 +720,6 @@
                 <w:szCs w:val="16"/>
               </w:rPr>
             </w:pPr>
-            <w:proofErr w:type="spellStart"/>
             <w:r>
               <w:rPr>
                 <w:sz w:val="16"/>
@@ -889,7 +727,6 @@
               </w:rPr>
               <w:t>draw_clone_lineage_tree</w:t>
             </w:r>
-            <w:proofErr w:type="spellEnd"/>
           </w:p>
         </w:tc>
         <w:tc>
@@ -903,47 +740,21 @@
                 <w:szCs w:val="16"/>
               </w:rPr>
             </w:pPr>
-            <w:proofErr w:type="spellStart"/>
-            <w:r>
-              <w:rPr>
-                <w:sz w:val="16"/>
-                <w:szCs w:val="16"/>
-              </w:rPr>
-              <w:t>ChangeO</w:t>
-            </w:r>
-            <w:proofErr w:type="spellEnd"/>
-            <w:r>
-              <w:rPr>
-                <w:sz w:val="16"/>
-                <w:szCs w:val="16"/>
-              </w:rPr>
-              <w:t xml:space="preserve"> </w:t>
-            </w:r>
-            <w:proofErr w:type="spellStart"/>
-            <w:r>
-              <w:rPr>
-                <w:sz w:val="16"/>
-                <w:szCs w:val="16"/>
-              </w:rPr>
-              <w:t>db</w:t>
-            </w:r>
-            <w:proofErr w:type="spellEnd"/>
-            <w:r>
-              <w:rPr>
-                <w:sz w:val="16"/>
-                <w:szCs w:val="16"/>
-              </w:rPr>
-              <w:t>,</w:t>
-            </w:r>
-          </w:p>
-          <w:p>
-            <w:pPr>
-              <w:rPr>
-                <w:sz w:val="16"/>
-                <w:szCs w:val="16"/>
-              </w:rPr>
-            </w:pPr>
-            <w:proofErr w:type="spellStart"/>
+            <w:r>
+              <w:rPr>
+                <w:sz w:val="16"/>
+                <w:szCs w:val="16"/>
+              </w:rPr>
+              <w:t>ChangeO db,</w:t>
+            </w:r>
+          </w:p>
+          <w:p>
+            <w:pPr>
+              <w:rPr>
+                <w:sz w:val="16"/>
+                <w:szCs w:val="16"/>
+              </w:rPr>
+            </w:pPr>
             <w:r>
               <w:rPr>
                 <w:sz w:val="16"/>
@@ -951,7 +762,6 @@
               </w:rPr>
               <w:t>Clone_cum</w:t>
             </w:r>
-            <w:proofErr w:type="spellEnd"/>
           </w:p>
         </w:tc>
         <w:tc>
@@ -965,7 +775,6 @@
                 <w:szCs w:val="16"/>
               </w:rPr>
             </w:pPr>
-            <w:proofErr w:type="spellStart"/>
             <w:r>
               <w:rPr>
                 <w:sz w:val="16"/>
@@ -973,16 +782,14 @@
               </w:rPr>
               <w:t>make_chaneoClone_cur_clone</w:t>
             </w:r>
-            <w:proofErr w:type="spellEnd"/>
-          </w:p>
-          <w:p>
-            <w:pPr>
-              <w:rPr>
-                <w:sz w:val="16"/>
-                <w:szCs w:val="16"/>
-              </w:rPr>
-            </w:pPr>
-            <w:proofErr w:type="spellStart"/>
+          </w:p>
+          <w:p>
+            <w:pPr>
+              <w:rPr>
+                <w:sz w:val="16"/>
+                <w:szCs w:val="16"/>
+              </w:rPr>
+            </w:pPr>
             <w:r>
               <w:rPr>
                 <w:sz w:val="16"/>
@@ -990,7 +797,6 @@
               </w:rPr>
               <w:t>make_graph_cur_clone</w:t>
             </w:r>
-            <w:proofErr w:type="spellEnd"/>
           </w:p>
         </w:tc>
         <w:tc>
@@ -1016,17 +822,8 @@
                 <w:sz w:val="16"/>
                 <w:szCs w:val="16"/>
               </w:rPr>
-              <w:t xml:space="preserve">of a lineage tree of specific </w:t>
-            </w:r>
-            <w:proofErr w:type="spellStart"/>
-            <w:r>
-              <w:rPr>
-                <w:sz w:val="16"/>
-                <w:szCs w:val="16"/>
-              </w:rPr>
-              <w:t>clone_num</w:t>
-            </w:r>
-            <w:proofErr w:type="spellEnd"/>
+              <w:t>of a lineage tree of specific clone_num</w:t>
+            </w:r>
           </w:p>
         </w:tc>
       </w:tr>
@@ -1045,7 +842,6 @@
                 <w:szCs w:val="16"/>
               </w:rPr>
             </w:pPr>
-            <w:proofErr w:type="spellStart"/>
             <w:r>
               <w:rPr>
                 <w:sz w:val="16"/>
@@ -1053,7 +849,6 @@
               </w:rPr>
               <w:t>make_region</w:t>
             </w:r>
-            <w:proofErr w:type="spellEnd"/>
           </w:p>
         </w:tc>
         <w:tc>
@@ -1097,7 +892,6 @@
                 <w:szCs w:val="16"/>
               </w:rPr>
             </w:pPr>
-            <w:proofErr w:type="spellStart"/>
             <w:r>
               <w:rPr>
                 <w:sz w:val="16"/>
@@ -1105,7 +899,6 @@
               </w:rPr>
               <w:t>reg_type</w:t>
             </w:r>
-            <w:proofErr w:type="spellEnd"/>
           </w:p>
         </w:tc>
         <w:tc>
@@ -1137,55 +930,14 @@
                 <w:sz w:val="16"/>
                 <w:szCs w:val="16"/>
               </w:rPr>
-              <w:t xml:space="preserve">An object of type </w:t>
-            </w:r>
-            <w:proofErr w:type="spellStart"/>
-            <w:r>
-              <w:rPr>
-                <w:sz w:val="16"/>
-                <w:szCs w:val="16"/>
-              </w:rPr>
-              <w:t>RegionDefinition</w:t>
-            </w:r>
-            <w:proofErr w:type="spellEnd"/>
-            <w:r>
-              <w:rPr>
-                <w:sz w:val="16"/>
-                <w:szCs w:val="16"/>
-              </w:rPr>
-              <w:t xml:space="preserve"> that includes all FWR and CDR regions definitions per IMGT definitions.</w:t>
-            </w:r>
-            <w:r>
-              <w:rPr>
-                <w:sz w:val="16"/>
-                <w:szCs w:val="16"/>
-              </w:rPr>
-              <w:t xml:space="preserve"> According to “</w:t>
-            </w:r>
-            <w:proofErr w:type="spellStart"/>
-            <w:r>
-              <w:rPr>
-                <w:sz w:val="16"/>
-                <w:szCs w:val="16"/>
-              </w:rPr>
-              <w:t>reg_type</w:t>
-            </w:r>
-            <w:proofErr w:type="spellEnd"/>
-            <w:r>
-              <w:rPr>
-                <w:sz w:val="16"/>
-                <w:szCs w:val="16"/>
-              </w:rPr>
-              <w:t>” input – can give either 7 regions (CDR1/2/3,FWR1/2/3/4) or 2 regions (CDR/FWR). But in both cases – the full seq</w:t>
-            </w:r>
-            <w:bookmarkStart w:id="0" w:name="_GoBack"/>
-            <w:bookmarkEnd w:id="0"/>
-            <w:r>
-              <w:rPr>
-                <w:sz w:val="16"/>
-                <w:szCs w:val="16"/>
-              </w:rPr>
-              <w:t>uence is covered.</w:t>
+              <w:t>An object of type RegionDefinition that includes all FWR and CDR regions definitions per IMGT definitions.</w:t>
+            </w:r>
+            <w:r>
+              <w:rPr>
+                <w:sz w:val="16"/>
+                <w:szCs w:val="16"/>
+              </w:rPr>
+              <w:t xml:space="preserve"> According to “reg_type” input – can give either 7 regions (CDR1/2/3,FWR1/2/3/4) or 2 regions (CDR/FWR). But in both cases – the full sequence is covered.</w:t>
             </w:r>
           </w:p>
         </w:tc>
@@ -1205,7 +957,6 @@
                 <w:szCs w:val="16"/>
               </w:rPr>
             </w:pPr>
-            <w:proofErr w:type="spellStart"/>
             <w:r>
               <w:rPr>
                 <w:sz w:val="16"/>
@@ -1213,7 +964,6 @@
               </w:rPr>
               <w:t>get_clone_region</w:t>
             </w:r>
-            <w:proofErr w:type="spellEnd"/>
           </w:p>
         </w:tc>
         <w:tc>
@@ -1227,7 +977,6 @@
                 <w:szCs w:val="16"/>
               </w:rPr>
             </w:pPr>
-            <w:proofErr w:type="spellStart"/>
             <w:r>
               <w:rPr>
                 <w:sz w:val="16"/>
@@ -1247,34 +996,16 @@
                 <w:sz w:val="16"/>
                 <w:szCs w:val="16"/>
               </w:rPr>
-              <w:t>eO</w:t>
-            </w:r>
-            <w:proofErr w:type="spellEnd"/>
-            <w:r>
-              <w:rPr>
-                <w:sz w:val="16"/>
-                <w:szCs w:val="16"/>
-              </w:rPr>
-              <w:t xml:space="preserve"> </w:t>
-            </w:r>
-            <w:proofErr w:type="spellStart"/>
-            <w:r>
-              <w:rPr>
-                <w:sz w:val="16"/>
-                <w:szCs w:val="16"/>
-              </w:rPr>
-              <w:t>db</w:t>
-            </w:r>
-            <w:proofErr w:type="spellEnd"/>
-          </w:p>
-          <w:p>
-            <w:pPr>
-              <w:rPr>
-                <w:sz w:val="16"/>
-                <w:szCs w:val="16"/>
-              </w:rPr>
-            </w:pPr>
-            <w:proofErr w:type="spellStart"/>
+              <w:t>eO db</w:t>
+            </w:r>
+          </w:p>
+          <w:p>
+            <w:pPr>
+              <w:rPr>
+                <w:sz w:val="16"/>
+                <w:szCs w:val="16"/>
+              </w:rPr>
+            </w:pPr>
             <w:r>
               <w:rPr>
                 <w:sz w:val="16"/>
@@ -1282,7 +1013,6 @@
               </w:rPr>
               <w:t>Clone_num</w:t>
             </w:r>
-            <w:proofErr w:type="spellEnd"/>
           </w:p>
           <w:p>
             <w:pPr>
@@ -1304,7 +1034,6 @@
                 <w:szCs w:val="16"/>
               </w:rPr>
             </w:pPr>
-            <w:proofErr w:type="spellStart"/>
             <w:r>
               <w:rPr>
                 <w:sz w:val="16"/>
@@ -1312,7 +1041,6 @@
               </w:rPr>
               <w:t>make_region</w:t>
             </w:r>
-            <w:proofErr w:type="spellEnd"/>
           </w:p>
         </w:tc>
         <w:tc>
@@ -1333,7 +1061,6 @@
               </w:rPr>
               <w:t xml:space="preserve">An object of type </w:t>
             </w:r>
-            <w:proofErr w:type="spellStart"/>
             <w:r>
               <w:rPr>
                 <w:sz w:val="16"/>
@@ -1341,29 +1068,12 @@
               </w:rPr>
               <w:t>RegionDefinition</w:t>
             </w:r>
-            <w:proofErr w:type="spellEnd"/>
-            <w:r>
-              <w:rPr>
-                <w:sz w:val="16"/>
-                <w:szCs w:val="16"/>
-              </w:rPr>
-              <w:t xml:space="preserve"> for the specific </w:t>
-            </w:r>
-            <w:proofErr w:type="spellStart"/>
-            <w:r>
-              <w:rPr>
-                <w:sz w:val="16"/>
-                <w:szCs w:val="16"/>
-              </w:rPr>
-              <w:t>clone_num</w:t>
-            </w:r>
-            <w:proofErr w:type="spellEnd"/>
-            <w:r>
-              <w:rPr>
-                <w:sz w:val="16"/>
-                <w:szCs w:val="16"/>
-              </w:rPr>
-              <w:t xml:space="preserve"> in the db.</w:t>
+            <w:r>
+              <w:rPr>
+                <w:sz w:val="16"/>
+                <w:szCs w:val="16"/>
+              </w:rPr>
+              <w:t xml:space="preserve"> for the specific clone_num in the db.</w:t>
             </w:r>
           </w:p>
         </w:tc>
@@ -1383,7 +1093,6 @@
                 <w:szCs w:val="16"/>
               </w:rPr>
             </w:pPr>
-            <w:proofErr w:type="spellStart"/>
             <w:r>
               <w:rPr>
                 <w:sz w:val="16"/>
@@ -1391,7 +1100,6 @@
               </w:rPr>
               <w:t>observedMutations_L</w:t>
             </w:r>
-            <w:proofErr w:type="spellEnd"/>
           </w:p>
         </w:tc>
         <w:tc>
@@ -1405,31 +1113,13 @@
                 <w:szCs w:val="16"/>
               </w:rPr>
             </w:pPr>
-            <w:proofErr w:type="spellStart"/>
-            <w:r>
-              <w:rPr>
-                <w:sz w:val="16"/>
-                <w:szCs w:val="16"/>
-              </w:rPr>
-              <w:t>ChangeO</w:t>
-            </w:r>
-            <w:proofErr w:type="spellEnd"/>
-            <w:r>
-              <w:rPr>
-                <w:sz w:val="16"/>
-                <w:szCs w:val="16"/>
-              </w:rPr>
-              <w:t xml:space="preserve"> </w:t>
-            </w:r>
-            <w:proofErr w:type="spellStart"/>
-            <w:r>
-              <w:rPr>
-                <w:sz w:val="16"/>
-                <w:szCs w:val="16"/>
-              </w:rPr>
-              <w:t>db</w:t>
-            </w:r>
-            <w:proofErr w:type="spellEnd"/>
+            <w:r>
+              <w:rPr>
+                <w:sz w:val="16"/>
+                <w:szCs w:val="16"/>
+              </w:rPr>
+              <w:t>ChangeO db</w:t>
+            </w:r>
           </w:p>
         </w:tc>
         <w:tc>
@@ -1443,7 +1133,6 @@
                 <w:szCs w:val="16"/>
               </w:rPr>
             </w:pPr>
-            <w:proofErr w:type="spellStart"/>
             <w:r>
               <w:rPr>
                 <w:sz w:val="16"/>
@@ -1451,16 +1140,14 @@
               </w:rPr>
               <w:t>make_region</w:t>
             </w:r>
-            <w:proofErr w:type="spellEnd"/>
-          </w:p>
-          <w:p>
-            <w:pPr>
-              <w:rPr>
-                <w:sz w:val="16"/>
-                <w:szCs w:val="16"/>
-              </w:rPr>
-            </w:pPr>
-            <w:proofErr w:type="spellStart"/>
+          </w:p>
+          <w:p>
+            <w:pPr>
+              <w:rPr>
+                <w:sz w:val="16"/>
+                <w:szCs w:val="16"/>
+              </w:rPr>
+            </w:pPr>
             <w:r>
               <w:rPr>
                 <w:sz w:val="16"/>
@@ -1468,7 +1155,6 @@
               </w:rPr>
               <w:t>observedMutations</w:t>
             </w:r>
-            <w:proofErr w:type="spellEnd"/>
           </w:p>
         </w:tc>
         <w:tc>
@@ -1482,37 +1168,12 @@
                 <w:szCs w:val="16"/>
               </w:rPr>
             </w:pPr>
-            <w:proofErr w:type="spellStart"/>
-            <w:r>
-              <w:rPr>
-                <w:sz w:val="16"/>
-                <w:szCs w:val="16"/>
-              </w:rPr>
-              <w:t>ChangeO</w:t>
-            </w:r>
-            <w:proofErr w:type="spellEnd"/>
-            <w:r>
-              <w:rPr>
-                <w:sz w:val="16"/>
-                <w:szCs w:val="16"/>
-              </w:rPr>
-              <w:t xml:space="preserve"> </w:t>
-            </w:r>
-            <w:proofErr w:type="spellStart"/>
-            <w:r>
-              <w:rPr>
-                <w:sz w:val="16"/>
-                <w:szCs w:val="16"/>
-              </w:rPr>
-              <w:t>db</w:t>
-            </w:r>
-            <w:proofErr w:type="spellEnd"/>
-            <w:r>
-              <w:rPr>
-                <w:sz w:val="16"/>
-                <w:szCs w:val="16"/>
-              </w:rPr>
-              <w:t xml:space="preserve"> with observed mutations columns per region</w:t>
+            <w:r>
+              <w:rPr>
+                <w:sz w:val="16"/>
+                <w:szCs w:val="16"/>
+              </w:rPr>
+              <w:t>ChangeO db with observed mutations columns per region</w:t>
             </w:r>
             <w:r>
               <w:rPr>
@@ -1539,7 +1200,6 @@
                 <w:szCs w:val="16"/>
               </w:rPr>
             </w:pPr>
-            <w:proofErr w:type="spellStart"/>
             <w:r>
               <w:rPr>
                 <w:sz w:val="16"/>
@@ -1547,7 +1207,6 @@
               </w:rPr>
               <w:t>expectedMutations_L</w:t>
             </w:r>
-            <w:proofErr w:type="spellEnd"/>
           </w:p>
         </w:tc>
         <w:tc>
@@ -1561,31 +1220,13 @@
                 <w:szCs w:val="16"/>
               </w:rPr>
             </w:pPr>
-            <w:proofErr w:type="spellStart"/>
-            <w:r>
-              <w:rPr>
-                <w:sz w:val="16"/>
-                <w:szCs w:val="16"/>
-              </w:rPr>
-              <w:t>ChangeO</w:t>
-            </w:r>
-            <w:proofErr w:type="spellEnd"/>
-            <w:r>
-              <w:rPr>
-                <w:sz w:val="16"/>
-                <w:szCs w:val="16"/>
-              </w:rPr>
-              <w:t xml:space="preserve"> </w:t>
-            </w:r>
-            <w:proofErr w:type="spellStart"/>
-            <w:r>
-              <w:rPr>
-                <w:sz w:val="16"/>
-                <w:szCs w:val="16"/>
-              </w:rPr>
-              <w:t>db</w:t>
-            </w:r>
-            <w:proofErr w:type="spellEnd"/>
+            <w:r>
+              <w:rPr>
+                <w:sz w:val="16"/>
+                <w:szCs w:val="16"/>
+              </w:rPr>
+              <w:t>ChangeO db</w:t>
+            </w:r>
           </w:p>
         </w:tc>
         <w:tc>
@@ -1599,7 +1240,6 @@
                 <w:szCs w:val="16"/>
               </w:rPr>
             </w:pPr>
-            <w:proofErr w:type="spellStart"/>
             <w:r>
               <w:rPr>
                 <w:sz w:val="16"/>
@@ -1607,16 +1247,14 @@
               </w:rPr>
               <w:t>make_region</w:t>
             </w:r>
-            <w:proofErr w:type="spellEnd"/>
-          </w:p>
-          <w:p>
-            <w:pPr>
-              <w:rPr>
-                <w:sz w:val="16"/>
-                <w:szCs w:val="16"/>
-              </w:rPr>
-            </w:pPr>
-            <w:proofErr w:type="spellStart"/>
+          </w:p>
+          <w:p>
+            <w:pPr>
+              <w:rPr>
+                <w:sz w:val="16"/>
+                <w:szCs w:val="16"/>
+              </w:rPr>
+            </w:pPr>
             <w:r>
               <w:rPr>
                 <w:sz w:val="16"/>
@@ -1624,7 +1262,6 @@
               </w:rPr>
               <w:t>expectedMutations</w:t>
             </w:r>
-            <w:proofErr w:type="spellEnd"/>
           </w:p>
         </w:tc>
         <w:tc>
@@ -1638,37 +1275,12 @@
                 <w:szCs w:val="16"/>
               </w:rPr>
             </w:pPr>
-            <w:proofErr w:type="spellStart"/>
-            <w:r>
-              <w:rPr>
-                <w:sz w:val="16"/>
-                <w:szCs w:val="16"/>
-              </w:rPr>
-              <w:t>ChangeO</w:t>
-            </w:r>
-            <w:proofErr w:type="spellEnd"/>
-            <w:r>
-              <w:rPr>
-                <w:sz w:val="16"/>
-                <w:szCs w:val="16"/>
-              </w:rPr>
-              <w:t xml:space="preserve"> </w:t>
-            </w:r>
-            <w:proofErr w:type="spellStart"/>
-            <w:r>
-              <w:rPr>
-                <w:sz w:val="16"/>
-                <w:szCs w:val="16"/>
-              </w:rPr>
-              <w:t>db</w:t>
-            </w:r>
-            <w:proofErr w:type="spellEnd"/>
-            <w:r>
-              <w:rPr>
-                <w:sz w:val="16"/>
-                <w:szCs w:val="16"/>
-              </w:rPr>
-              <w:t xml:space="preserve"> with expected mutations columns per region</w:t>
+            <w:r>
+              <w:rPr>
+                <w:sz w:val="16"/>
+                <w:szCs w:val="16"/>
+              </w:rPr>
+              <w:t>ChangeO db with expected mutations columns per region</w:t>
             </w:r>
             <w:r>
               <w:rPr>
@@ -1695,7 +1307,6 @@
                 <w:szCs w:val="16"/>
               </w:rPr>
             </w:pPr>
-            <w:proofErr w:type="spellStart"/>
             <w:r>
               <w:rPr>
                 <w:sz w:val="16"/>
@@ -1710,7 +1321,6 @@
               </w:rPr>
               <w:t>_L</w:t>
             </w:r>
-            <w:proofErr w:type="spellEnd"/>
           </w:p>
         </w:tc>
         <w:tc>
@@ -1838,23 +1448,7 @@
           <w:sz w:val="16"/>
           <w:szCs w:val="16"/>
         </w:rPr>
-        <w:t xml:space="preserve">of type </w:t>
-      </w:r>
-      <w:proofErr w:type="spellStart"/>
-      <w:r>
-        <w:rPr>
-          <w:sz w:val="16"/>
-          <w:szCs w:val="16"/>
-        </w:rPr>
-        <w:t>ChangeO</w:t>
-      </w:r>
-      <w:proofErr w:type="spellEnd"/>
-      <w:r>
-        <w:rPr>
-          <w:sz w:val="16"/>
-          <w:szCs w:val="16"/>
-        </w:rPr>
-        <w:t>, specifically following columns must be there:</w:t>
+        <w:t>of type ChangeO, specifically following columns must be there:</w:t>
       </w:r>
     </w:p>
     <w:p>
@@ -2014,23 +1608,7 @@
           <w:sz w:val="16"/>
           <w:szCs w:val="16"/>
         </w:rPr>
-        <w:t xml:space="preserve">Removing from </w:t>
-      </w:r>
-      <w:proofErr w:type="spellStart"/>
-      <w:r>
-        <w:rPr>
-          <w:sz w:val="16"/>
-          <w:szCs w:val="16"/>
-        </w:rPr>
-        <w:t>db</w:t>
-      </w:r>
-      <w:proofErr w:type="spellEnd"/>
-      <w:r>
-        <w:rPr>
-          <w:sz w:val="16"/>
-          <w:szCs w:val="16"/>
-        </w:rPr>
-        <w:t xml:space="preserve"> sequences that their IMGT sequence is shorter than 312 nucleoti</w:t>
+        <w:t>Removing from db sequences that their IMGT sequence is shorter than 312 nucleoti</w:t>
       </w:r>
       <w:r>
         <w:rPr>
@@ -2133,39 +1711,7 @@
           <w:sz w:val="16"/>
           <w:szCs w:val="16"/>
         </w:rPr>
-        <w:t xml:space="preserve">Loop on all clones in </w:t>
-      </w:r>
-      <w:proofErr w:type="spellStart"/>
-      <w:r>
-        <w:rPr>
-          <w:sz w:val="16"/>
-          <w:szCs w:val="16"/>
-        </w:rPr>
-        <w:t>db</w:t>
-      </w:r>
-      <w:proofErr w:type="spellEnd"/>
-      <w:r>
-        <w:rPr>
-          <w:sz w:val="16"/>
-          <w:szCs w:val="16"/>
-        </w:rPr>
-        <w:t xml:space="preserve"> to generate an extended </w:t>
-      </w:r>
-      <w:proofErr w:type="spellStart"/>
-      <w:r>
-        <w:rPr>
-          <w:sz w:val="16"/>
-          <w:szCs w:val="16"/>
-        </w:rPr>
-        <w:t>db</w:t>
-      </w:r>
-      <w:proofErr w:type="spellEnd"/>
-      <w:r>
-        <w:rPr>
-          <w:sz w:val="16"/>
-          <w:szCs w:val="16"/>
-        </w:rPr>
-        <w:t xml:space="preserve"> that includes lineage information (parent sequence id, parent sequence</w:t>
+        <w:t>Loop on all clones in db to generate an extended db that includes lineage information (parent sequence id, parent sequence</w:t>
       </w:r>
       <w:r>
         <w:rPr>
@@ -2199,23 +1745,7 @@
           <w:sz w:val="16"/>
           <w:szCs w:val="16"/>
         </w:rPr>
-        <w:t xml:space="preserve">: preparing a </w:t>
-      </w:r>
-      <w:proofErr w:type="spellStart"/>
-      <w:r>
-        <w:rPr>
-          <w:sz w:val="16"/>
-          <w:szCs w:val="16"/>
-        </w:rPr>
-        <w:t>db</w:t>
-      </w:r>
-      <w:proofErr w:type="spellEnd"/>
-      <w:r>
-        <w:rPr>
-          <w:sz w:val="16"/>
-          <w:szCs w:val="16"/>
-        </w:rPr>
-        <w:t xml:space="preserve"> for them.</w:t>
+        <w:t>: preparing a db for them.</w:t>
       </w:r>
     </w:p>
     <w:p>
@@ -2244,7 +1774,6 @@
         </w:rPr>
         <w:t xml:space="preserve">clones of size 1 </w:t>
       </w:r>
-      <w:proofErr w:type="spellStart"/>
       <w:r>
         <w:rPr>
           <w:sz w:val="16"/>
@@ -2252,7 +1781,6 @@
         </w:rPr>
         <w:t>db</w:t>
       </w:r>
-      <w:proofErr w:type="spellEnd"/>
       <w:r>
         <w:rPr>
           <w:sz w:val="16"/>
@@ -2299,55 +1827,7 @@
           <w:sz w:val="16"/>
           <w:szCs w:val="16"/>
         </w:rPr>
-        <w:t xml:space="preserve">Adding </w:t>
-      </w:r>
-      <w:proofErr w:type="spellStart"/>
-      <w:r>
-        <w:rPr>
-          <w:sz w:val="16"/>
-          <w:szCs w:val="16"/>
-        </w:rPr>
-        <w:t>db</w:t>
-      </w:r>
-      <w:proofErr w:type="spellEnd"/>
-      <w:r>
-        <w:rPr>
-          <w:sz w:val="16"/>
-          <w:szCs w:val="16"/>
-        </w:rPr>
-        <w:t xml:space="preserve"> of size 1 clones to main </w:t>
-      </w:r>
-      <w:proofErr w:type="spellStart"/>
-      <w:r>
-        <w:rPr>
-          <w:sz w:val="16"/>
-          <w:szCs w:val="16"/>
-        </w:rPr>
-        <w:t>db</w:t>
-      </w:r>
-      <w:proofErr w:type="spellEnd"/>
-      <w:r>
-        <w:rPr>
-          <w:sz w:val="16"/>
-          <w:szCs w:val="16"/>
-        </w:rPr>
-        <w:t xml:space="preserve"> (</w:t>
-      </w:r>
-      <w:proofErr w:type="spellStart"/>
-      <w:r>
-        <w:rPr>
-          <w:sz w:val="16"/>
-          <w:szCs w:val="16"/>
-        </w:rPr>
-        <w:t>all_clones_merged_df</w:t>
-      </w:r>
-      <w:proofErr w:type="spellEnd"/>
-      <w:r>
-        <w:rPr>
-          <w:sz w:val="16"/>
-          <w:szCs w:val="16"/>
-        </w:rPr>
-        <w:t>)</w:t>
+        <w:t>Adding db of size 1 clones to main db (all_clones_merged_df)</w:t>
       </w:r>
     </w:p>
     <w:p>
@@ -2376,21 +1856,84 @@
         </w:rPr>
         <w:t xml:space="preserve">main </w:t>
       </w:r>
-      <w:proofErr w:type="spellStart"/>
-      <w:r>
-        <w:rPr>
-          <w:sz w:val="16"/>
-          <w:szCs w:val="16"/>
-        </w:rPr>
-        <w:t>db</w:t>
-      </w:r>
-      <w:proofErr w:type="spellEnd"/>
-      <w:r>
-        <w:rPr>
-          <w:sz w:val="16"/>
-          <w:szCs w:val="16"/>
-        </w:rPr>
-        <w:t xml:space="preserve"> the expected and observed mutation columns.</w:t>
+      <w:r>
+        <w:rPr>
+          <w:sz w:val="16"/>
+          <w:szCs w:val="16"/>
+        </w:rPr>
+        <w:t>db the expected and observed mutation columns</w:t>
+      </w:r>
+      <w:r>
+        <w:rPr>
+          <w:sz w:val="16"/>
+          <w:szCs w:val="16"/>
+        </w:rPr>
+        <w:t xml:space="preserve">. Generating 2 dbs: </w:t>
+      </w:r>
+    </w:p>
+    <w:p>
+      <w:pPr>
+        <w:pStyle w:val="ListParagraph"/>
+        <w:numPr>
+          <w:ilvl w:val="1"/>
+          <w:numId w:val="1"/>
+        </w:numPr>
+        <w:rPr>
+          <w:sz w:val="16"/>
+          <w:szCs w:val="16"/>
+        </w:rPr>
+      </w:pPr>
+      <w:r>
+        <w:rPr>
+          <w:sz w:val="16"/>
+          <w:szCs w:val="16"/>
+        </w:rPr>
+        <w:t>One db – in which expected and observed mutations are based on 7 regions (CDR1/2/3 and FWR1/2/3/4)</w:t>
+      </w:r>
+    </w:p>
+    <w:p>
+      <w:pPr>
+        <w:pStyle w:val="ListParagraph"/>
+        <w:numPr>
+          <w:ilvl w:val="1"/>
+          <w:numId w:val="1"/>
+        </w:numPr>
+        <w:rPr>
+          <w:sz w:val="16"/>
+          <w:szCs w:val="16"/>
+        </w:rPr>
+      </w:pPr>
+      <w:r>
+        <w:rPr>
+          <w:sz w:val="16"/>
+          <w:szCs w:val="16"/>
+        </w:rPr>
+        <w:t>One db – in which expected and observed mutations are based on 2 regions (CDR/FWR).</w:t>
+      </w:r>
+    </w:p>
+    <w:p>
+      <w:pPr>
+        <w:ind w:left="720"/>
+        <w:rPr>
+          <w:sz w:val="16"/>
+          <w:szCs w:val="16"/>
+        </w:rPr>
+      </w:pPr>
+      <w:r>
+        <w:rPr>
+          <w:sz w:val="16"/>
+          <w:szCs w:val="16"/>
+        </w:rPr>
+        <w:t>In both dbs above – expected and observed mutations are calculated based on the parent sequence (and not on germline seq), and in both – the expected and observed mutations are calculated on the whole sequence.</w:t>
+      </w:r>
+      <w:bookmarkStart w:id="0" w:name="_GoBack"/>
+      <w:bookmarkEnd w:id="0"/>
+      <w:r>
+        <w:rPr>
+          <w:sz w:val="16"/>
+          <w:szCs w:val="16"/>
+        </w:rPr>
+        <w:t xml:space="preserve"> </w:t>
       </w:r>
     </w:p>
     <w:p>
@@ -2446,23 +1989,7 @@
           <w:sz w:val="16"/>
           <w:szCs w:val="16"/>
         </w:rPr>
-        <w:t xml:space="preserve">on change db. What is the format of this input: </w:t>
-      </w:r>
-      <w:proofErr w:type="spellStart"/>
-      <w:r>
-        <w:rPr>
-          <w:sz w:val="16"/>
-          <w:szCs w:val="16"/>
-        </w:rPr>
-        <w:t>igraph</w:t>
-      </w:r>
-      <w:proofErr w:type="spellEnd"/>
-      <w:r>
-        <w:rPr>
-          <w:sz w:val="16"/>
-          <w:szCs w:val="16"/>
-        </w:rPr>
-        <w:t>? Data frame with parent column?</w:t>
+        <w:t>on change db. What is the format of this input: igraph? Data frame with parent column?</w:t>
       </w:r>
     </w:p>
     <w:p>
@@ -2482,78 +2009,14 @@
           <w:sz w:val="16"/>
           <w:szCs w:val="16"/>
         </w:rPr>
-        <w:t xml:space="preserve">Other functions beside </w:t>
-      </w:r>
-      <w:proofErr w:type="spellStart"/>
-      <w:r>
-        <w:rPr>
-          <w:sz w:val="16"/>
-          <w:szCs w:val="16"/>
-        </w:rPr>
-        <w:t>obserevdMutations</w:t>
-      </w:r>
-      <w:proofErr w:type="spellEnd"/>
-      <w:r>
-        <w:rPr>
-          <w:sz w:val="16"/>
-          <w:szCs w:val="16"/>
-        </w:rPr>
-        <w:t xml:space="preserve"> and </w:t>
-      </w:r>
-      <w:proofErr w:type="spellStart"/>
-      <w:r>
-        <w:rPr>
-          <w:sz w:val="16"/>
-          <w:szCs w:val="16"/>
-        </w:rPr>
-        <w:t>ExpectedMutations</w:t>
-      </w:r>
-      <w:proofErr w:type="spellEnd"/>
-      <w:r>
-        <w:rPr>
-          <w:sz w:val="16"/>
-          <w:szCs w:val="16"/>
-        </w:rPr>
-        <w:t xml:space="preserve"> that need to enlarge like above?</w:t>
-      </w:r>
-      <w:r>
-        <w:rPr>
-          <w:sz w:val="16"/>
-          <w:szCs w:val="16"/>
-        </w:rPr>
-        <w:t xml:space="preserve"> </w:t>
-      </w:r>
-      <w:proofErr w:type="spellStart"/>
-      <w:r>
-        <w:rPr>
-          <w:sz w:val="16"/>
-          <w:szCs w:val="16"/>
-        </w:rPr>
-        <w:t>CalcBaseline</w:t>
-      </w:r>
-      <w:proofErr w:type="spellEnd"/>
-      <w:r>
-        <w:rPr>
-          <w:sz w:val="16"/>
-          <w:szCs w:val="16"/>
-        </w:rPr>
-        <w:t xml:space="preserve">, </w:t>
-      </w:r>
-      <w:proofErr w:type="spellStart"/>
-      <w:r>
-        <w:rPr>
-          <w:sz w:val="16"/>
-          <w:szCs w:val="16"/>
-        </w:rPr>
-        <w:t>GroupBaseline</w:t>
-      </w:r>
-      <w:proofErr w:type="spellEnd"/>
-      <w:r>
-        <w:rPr>
-          <w:sz w:val="16"/>
-          <w:szCs w:val="16"/>
-        </w:rPr>
-        <w:t>.</w:t>
+        <w:t>Other functions beside obserevdMutations and ExpectedMutations that need to enlarge like above?</w:t>
+      </w:r>
+      <w:r>
+        <w:rPr>
+          <w:sz w:val="16"/>
+          <w:szCs w:val="16"/>
+        </w:rPr>
+        <w:t xml:space="preserve"> CalcBaseline, GroupBaseline.</w:t>
       </w:r>
     </w:p>
     <w:p>
@@ -2600,39 +2063,7 @@
           <w:sz w:val="16"/>
           <w:szCs w:val="16"/>
         </w:rPr>
-        <w:t xml:space="preserve">pdf of mutation strength (using </w:t>
-      </w:r>
-      <w:proofErr w:type="spellStart"/>
-      <w:r>
-        <w:rPr>
-          <w:sz w:val="16"/>
-          <w:szCs w:val="16"/>
-        </w:rPr>
-        <w:t>CalcBaseline</w:t>
-      </w:r>
-      <w:proofErr w:type="spellEnd"/>
-      <w:r>
-        <w:rPr>
-          <w:sz w:val="16"/>
-          <w:szCs w:val="16"/>
-        </w:rPr>
-        <w:t xml:space="preserve">, </w:t>
-      </w:r>
-      <w:proofErr w:type="spellStart"/>
-      <w:r>
-        <w:rPr>
-          <w:sz w:val="16"/>
-          <w:szCs w:val="16"/>
-        </w:rPr>
-        <w:t>GroupBaseline</w:t>
-      </w:r>
-      <w:proofErr w:type="spellEnd"/>
-      <w:r>
-        <w:rPr>
-          <w:sz w:val="16"/>
-          <w:szCs w:val="16"/>
-        </w:rPr>
-        <w:t>) in old way: taking one “consensus” sequence from each clone and running the pdf against the germline.</w:t>
+        <w:t>pdf of mutation strength (using CalcBaseline, GroupBaseline) in old way: taking one “consensus” sequence from each clone and running the pdf against the germline.</w:t>
       </w:r>
     </w:p>
     <w:p>
@@ -2652,39 +2083,7 @@
           <w:sz w:val="16"/>
           <w:szCs w:val="16"/>
         </w:rPr>
-        <w:t xml:space="preserve">Pdf of mutation strength (using </w:t>
-      </w:r>
-      <w:proofErr w:type="spellStart"/>
-      <w:r>
-        <w:rPr>
-          <w:sz w:val="16"/>
-          <w:szCs w:val="16"/>
-        </w:rPr>
-        <w:t>CalcBaseline</w:t>
-      </w:r>
-      <w:proofErr w:type="spellEnd"/>
-      <w:r>
-        <w:rPr>
-          <w:sz w:val="16"/>
-          <w:szCs w:val="16"/>
-        </w:rPr>
-        <w:t xml:space="preserve">, </w:t>
-      </w:r>
-      <w:proofErr w:type="spellStart"/>
-      <w:r>
-        <w:rPr>
-          <w:sz w:val="16"/>
-          <w:szCs w:val="16"/>
-        </w:rPr>
-        <w:t>GroupBaseline</w:t>
-      </w:r>
-      <w:proofErr w:type="spellEnd"/>
-      <w:r>
-        <w:rPr>
-          <w:sz w:val="16"/>
-          <w:szCs w:val="16"/>
-        </w:rPr>
-        <w:t>) in new way: running it in each clone vs the parent sequence, and convolving all sequences in a clone to one pdf.</w:t>
+        <w:t>Pdf of mutation strength (using CalcBaseline, GroupBaseline) in new way: running it in each clone vs the parent sequence, and convolving all sequences in a clone to one pdf.</w:t>
       </w:r>
     </w:p>
     <w:p>

</xml_diff>

<commit_message>
add functions make_regions_dict, collapse_one_clone, collapseClones_L, calcBaseline_one_clone, calcBaseline_L, groupBaseline_L
</commit_message>
<xml_diff>
--- a/projects/mutations_and_lineage_trees_miniproj/Mutations_and_lineage_trees_steps.docx
+++ b/projects/mutations_and_lineage_trees_miniproj/Mutations_and_lineage_trees_steps.docx
@@ -119,6 +119,7 @@
                 <w:szCs w:val="16"/>
               </w:rPr>
             </w:pPr>
+            <w:proofErr w:type="spellStart"/>
             <w:r>
               <w:rPr>
                 <w:sz w:val="16"/>
@@ -126,6 +127,7 @@
               </w:rPr>
               <w:t>make_clones_freq_df</w:t>
             </w:r>
+            <w:proofErr w:type="spellEnd"/>
           </w:p>
         </w:tc>
         <w:tc>
@@ -144,8 +146,17 @@
                 <w:sz w:val="16"/>
                 <w:szCs w:val="16"/>
               </w:rPr>
-              <w:t>Any data frame that have a clone clumn</w:t>
-            </w:r>
+              <w:t xml:space="preserve">Any data frame that have a clone </w:t>
+            </w:r>
+            <w:proofErr w:type="spellStart"/>
+            <w:r>
+              <w:rPr>
+                <w:sz w:val="16"/>
+                <w:szCs w:val="16"/>
+              </w:rPr>
+              <w:t>clumn</w:t>
+            </w:r>
+            <w:proofErr w:type="spellEnd"/>
           </w:p>
         </w:tc>
         <w:tc>
@@ -184,7 +195,23 @@
                 <w:sz w:val="16"/>
                 <w:szCs w:val="16"/>
               </w:rPr>
-              <w:t>A 2 column data frame: CLONE, CLONE_FREQ (that includes frequency of each clone in input data frame)</w:t>
+              <w:t xml:space="preserve">A </w:t>
+            </w:r>
+            <w:proofErr w:type="gramStart"/>
+            <w:r>
+              <w:rPr>
+                <w:sz w:val="16"/>
+                <w:szCs w:val="16"/>
+              </w:rPr>
+              <w:t>2 column</w:t>
+            </w:r>
+            <w:proofErr w:type="gramEnd"/>
+            <w:r>
+              <w:rPr>
+                <w:sz w:val="16"/>
+                <w:szCs w:val="16"/>
+              </w:rPr>
+              <w:t xml:space="preserve"> data frame: CLONE, CLONE_FREQ (that includes frequency of each clone in input data frame)</w:t>
             </w:r>
           </w:p>
         </w:tc>
@@ -204,6 +231,7 @@
                 <w:szCs w:val="16"/>
               </w:rPr>
             </w:pPr>
+            <w:proofErr w:type="spellStart"/>
             <w:r>
               <w:rPr>
                 <w:sz w:val="16"/>
@@ -211,6 +239,7 @@
               </w:rPr>
               <w:t>make_clones_list</w:t>
             </w:r>
+            <w:proofErr w:type="spellEnd"/>
           </w:p>
         </w:tc>
         <w:tc>
@@ -224,13 +253,31 @@
                 <w:szCs w:val="16"/>
               </w:rPr>
             </w:pPr>
-            <w:r>
-              <w:rPr>
-                <w:sz w:val="16"/>
-                <w:szCs w:val="16"/>
-              </w:rPr>
-              <w:t>ChangeO db</w:t>
-            </w:r>
+            <w:proofErr w:type="spellStart"/>
+            <w:r>
+              <w:rPr>
+                <w:sz w:val="16"/>
+                <w:szCs w:val="16"/>
+              </w:rPr>
+              <w:t>ChangeO</w:t>
+            </w:r>
+            <w:proofErr w:type="spellEnd"/>
+            <w:r>
+              <w:rPr>
+                <w:sz w:val="16"/>
+                <w:szCs w:val="16"/>
+              </w:rPr>
+              <w:t xml:space="preserve"> </w:t>
+            </w:r>
+            <w:proofErr w:type="spellStart"/>
+            <w:r>
+              <w:rPr>
+                <w:sz w:val="16"/>
+                <w:szCs w:val="16"/>
+              </w:rPr>
+              <w:t>db</w:t>
+            </w:r>
+            <w:proofErr w:type="spellEnd"/>
           </w:p>
         </w:tc>
         <w:tc>
@@ -331,6 +378,7 @@
                 <w:szCs w:val="16"/>
               </w:rPr>
             </w:pPr>
+            <w:proofErr w:type="spellStart"/>
             <w:r>
               <w:rPr>
                 <w:sz w:val="16"/>
@@ -338,6 +386,7 @@
               </w:rPr>
               <w:t>make_chaneoClone_cur_clone</w:t>
             </w:r>
+            <w:proofErr w:type="spellEnd"/>
           </w:p>
         </w:tc>
         <w:tc>
@@ -351,13 +400,31 @@
                 <w:szCs w:val="16"/>
               </w:rPr>
             </w:pPr>
-            <w:r>
-              <w:rPr>
-                <w:sz w:val="16"/>
-                <w:szCs w:val="16"/>
-              </w:rPr>
-              <w:t>ChangeO db</w:t>
-            </w:r>
+            <w:proofErr w:type="spellStart"/>
+            <w:r>
+              <w:rPr>
+                <w:sz w:val="16"/>
+                <w:szCs w:val="16"/>
+              </w:rPr>
+              <w:t>ChangeO</w:t>
+            </w:r>
+            <w:proofErr w:type="spellEnd"/>
+            <w:r>
+              <w:rPr>
+                <w:sz w:val="16"/>
+                <w:szCs w:val="16"/>
+              </w:rPr>
+              <w:t xml:space="preserve"> </w:t>
+            </w:r>
+            <w:proofErr w:type="spellStart"/>
+            <w:r>
+              <w:rPr>
+                <w:sz w:val="16"/>
+                <w:szCs w:val="16"/>
+              </w:rPr>
+              <w:t>db</w:t>
+            </w:r>
+            <w:proofErr w:type="spellEnd"/>
             <w:r>
               <w:rPr>
                 <w:sz w:val="16"/>
@@ -373,6 +440,7 @@
                 <w:szCs w:val="16"/>
               </w:rPr>
             </w:pPr>
+            <w:proofErr w:type="spellStart"/>
             <w:r>
               <w:rPr>
                 <w:sz w:val="16"/>
@@ -380,6 +448,7 @@
               </w:rPr>
               <w:t>Clone_num</w:t>
             </w:r>
+            <w:proofErr w:type="spellEnd"/>
           </w:p>
         </w:tc>
         <w:tc>
@@ -393,6 +462,7 @@
                 <w:szCs w:val="16"/>
               </w:rPr>
             </w:pPr>
+            <w:proofErr w:type="spellStart"/>
             <w:r>
               <w:rPr>
                 <w:sz w:val="16"/>
@@ -400,6 +470,7 @@
               </w:rPr>
               <w:t>makeChangeoClone</w:t>
             </w:r>
+            <w:proofErr w:type="spellEnd"/>
           </w:p>
         </w:tc>
         <w:tc>
@@ -418,7 +489,23 @@
                 <w:sz w:val="16"/>
                 <w:szCs w:val="16"/>
               </w:rPr>
-              <w:t>An obejcts with 2 slots:</w:t>
+              <w:t xml:space="preserve">An </w:t>
+            </w:r>
+            <w:proofErr w:type="spellStart"/>
+            <w:r>
+              <w:rPr>
+                <w:sz w:val="16"/>
+                <w:szCs w:val="16"/>
+              </w:rPr>
+              <w:t>obejcts</w:t>
+            </w:r>
+            <w:proofErr w:type="spellEnd"/>
+            <w:r>
+              <w:rPr>
+                <w:sz w:val="16"/>
+                <w:szCs w:val="16"/>
+              </w:rPr>
+              <w:t xml:space="preserve"> with 2 slots:</w:t>
             </w:r>
           </w:p>
           <w:p>
@@ -433,13 +520,31 @@
                 <w:szCs w:val="16"/>
               </w:rPr>
             </w:pPr>
-            <w:r>
-              <w:rPr>
-                <w:sz w:val="16"/>
-                <w:szCs w:val="16"/>
-              </w:rPr>
-              <w:t>CahngeoClone object of the specific clone_num</w:t>
-            </w:r>
+            <w:proofErr w:type="spellStart"/>
+            <w:r>
+              <w:rPr>
+                <w:sz w:val="16"/>
+                <w:szCs w:val="16"/>
+              </w:rPr>
+              <w:t>CahngeoClone</w:t>
+            </w:r>
+            <w:proofErr w:type="spellEnd"/>
+            <w:r>
+              <w:rPr>
+                <w:sz w:val="16"/>
+                <w:szCs w:val="16"/>
+              </w:rPr>
+              <w:t xml:space="preserve"> object of the specific </w:t>
+            </w:r>
+            <w:proofErr w:type="spellStart"/>
+            <w:r>
+              <w:rPr>
+                <w:sz w:val="16"/>
+                <w:szCs w:val="16"/>
+              </w:rPr>
+              <w:t>clone_num</w:t>
+            </w:r>
+            <w:proofErr w:type="spellEnd"/>
           </w:p>
           <w:p>
             <w:pPr>
@@ -478,6 +583,7 @@
                 <w:szCs w:val="16"/>
               </w:rPr>
             </w:pPr>
+            <w:proofErr w:type="spellStart"/>
             <w:r>
               <w:rPr>
                 <w:sz w:val="16"/>
@@ -485,6 +591,7 @@
               </w:rPr>
               <w:t>make_graph_cur_clone</w:t>
             </w:r>
+            <w:proofErr w:type="spellEnd"/>
           </w:p>
         </w:tc>
         <w:tc>
@@ -498,12 +605,21 @@
                 <w:szCs w:val="16"/>
               </w:rPr>
             </w:pPr>
-            <w:r>
-              <w:rPr>
-                <w:sz w:val="16"/>
-                <w:szCs w:val="16"/>
-              </w:rPr>
-              <w:t>ChangeoClone object</w:t>
+            <w:proofErr w:type="spellStart"/>
+            <w:r>
+              <w:rPr>
+                <w:sz w:val="16"/>
+                <w:szCs w:val="16"/>
+              </w:rPr>
+              <w:t>ChangeoClone</w:t>
+            </w:r>
+            <w:proofErr w:type="spellEnd"/>
+            <w:r>
+              <w:rPr>
+                <w:sz w:val="16"/>
+                <w:szCs w:val="16"/>
+              </w:rPr>
+              <w:t xml:space="preserve"> object</w:t>
             </w:r>
           </w:p>
         </w:tc>
@@ -518,6 +634,7 @@
                 <w:szCs w:val="16"/>
               </w:rPr>
             </w:pPr>
+            <w:proofErr w:type="spellStart"/>
             <w:r>
               <w:rPr>
                 <w:sz w:val="16"/>
@@ -525,6 +642,7 @@
               </w:rPr>
               <w:t>buildPhylipLineage</w:t>
             </w:r>
+            <w:proofErr w:type="spellEnd"/>
           </w:p>
         </w:tc>
         <w:tc>
@@ -538,12 +656,21 @@
                 <w:szCs w:val="16"/>
               </w:rPr>
             </w:pPr>
-            <w:r>
-              <w:rPr>
-                <w:sz w:val="16"/>
-                <w:szCs w:val="16"/>
-              </w:rPr>
-              <w:t>Igraph object of the current clone lineage tree.</w:t>
+            <w:proofErr w:type="spellStart"/>
+            <w:r>
+              <w:rPr>
+                <w:sz w:val="16"/>
+                <w:szCs w:val="16"/>
+              </w:rPr>
+              <w:t>Igraph</w:t>
+            </w:r>
+            <w:proofErr w:type="spellEnd"/>
+            <w:r>
+              <w:rPr>
+                <w:sz w:val="16"/>
+                <w:szCs w:val="16"/>
+              </w:rPr>
+              <w:t xml:space="preserve"> object of the current clone lineage tree.</w:t>
             </w:r>
           </w:p>
         </w:tc>
@@ -563,6 +690,7 @@
                 <w:szCs w:val="16"/>
               </w:rPr>
             </w:pPr>
+            <w:proofErr w:type="spellStart"/>
             <w:r>
               <w:rPr>
                 <w:sz w:val="16"/>
@@ -570,6 +698,7 @@
               </w:rPr>
               <w:t>make_graph_df</w:t>
             </w:r>
+            <w:proofErr w:type="spellEnd"/>
           </w:p>
         </w:tc>
         <w:tc>
@@ -583,27 +712,45 @@
                 <w:szCs w:val="16"/>
               </w:rPr>
             </w:pPr>
-            <w:r>
-              <w:rPr>
-                <w:sz w:val="16"/>
-                <w:szCs w:val="16"/>
-              </w:rPr>
-              <w:t>ChangeoClone object,</w:t>
-            </w:r>
-          </w:p>
-          <w:p>
-            <w:pPr>
-              <w:rPr>
-                <w:sz w:val="16"/>
-                <w:szCs w:val="16"/>
-              </w:rPr>
-            </w:pPr>
-            <w:r>
-              <w:rPr>
-                <w:sz w:val="16"/>
-                <w:szCs w:val="16"/>
-              </w:rPr>
-              <w:t>Igraph object</w:t>
+            <w:proofErr w:type="spellStart"/>
+            <w:r>
+              <w:rPr>
+                <w:sz w:val="16"/>
+                <w:szCs w:val="16"/>
+              </w:rPr>
+              <w:t>ChangeoClone</w:t>
+            </w:r>
+            <w:proofErr w:type="spellEnd"/>
+            <w:r>
+              <w:rPr>
+                <w:sz w:val="16"/>
+                <w:szCs w:val="16"/>
+              </w:rPr>
+              <w:t xml:space="preserve"> object,</w:t>
+            </w:r>
+          </w:p>
+          <w:p>
+            <w:pPr>
+              <w:rPr>
+                <w:sz w:val="16"/>
+                <w:szCs w:val="16"/>
+              </w:rPr>
+            </w:pPr>
+            <w:proofErr w:type="spellStart"/>
+            <w:r>
+              <w:rPr>
+                <w:sz w:val="16"/>
+                <w:szCs w:val="16"/>
+              </w:rPr>
+              <w:t>Igraph</w:t>
+            </w:r>
+            <w:proofErr w:type="spellEnd"/>
+            <w:r>
+              <w:rPr>
+                <w:sz w:val="16"/>
+                <w:szCs w:val="16"/>
+              </w:rPr>
+              <w:t xml:space="preserve"> object</w:t>
             </w:r>
           </w:p>
         </w:tc>
@@ -618,6 +765,7 @@
                 <w:szCs w:val="16"/>
               </w:rPr>
             </w:pPr>
+            <w:proofErr w:type="spellStart"/>
             <w:r>
               <w:rPr>
                 <w:sz w:val="16"/>
@@ -625,6 +773,7 @@
               </w:rPr>
               <w:t>summarizeSubtrees</w:t>
             </w:r>
+            <w:proofErr w:type="spellEnd"/>
           </w:p>
         </w:tc>
         <w:tc>
@@ -644,14 +793,62 @@
                 <w:sz w:val="16"/>
                 <w:szCs w:val="16"/>
               </w:rPr>
-              <w:t>A db containing m</w:t>
-            </w:r>
-            <w:r>
-              <w:rPr>
-                <w:sz w:val="16"/>
-                <w:szCs w:val="16"/>
-              </w:rPr>
-              <w:t>erged data from clones changeoClone object and its igrpah object</w:t>
+              <w:t xml:space="preserve">A </w:t>
+            </w:r>
+            <w:proofErr w:type="spellStart"/>
+            <w:r>
+              <w:rPr>
+                <w:sz w:val="16"/>
+                <w:szCs w:val="16"/>
+              </w:rPr>
+              <w:t>db</w:t>
+            </w:r>
+            <w:proofErr w:type="spellEnd"/>
+            <w:r>
+              <w:rPr>
+                <w:sz w:val="16"/>
+                <w:szCs w:val="16"/>
+              </w:rPr>
+              <w:t xml:space="preserve"> containing m</w:t>
+            </w:r>
+            <w:r>
+              <w:rPr>
+                <w:sz w:val="16"/>
+                <w:szCs w:val="16"/>
+              </w:rPr>
+              <w:t xml:space="preserve">erged data from clones </w:t>
+            </w:r>
+            <w:proofErr w:type="spellStart"/>
+            <w:r>
+              <w:rPr>
+                <w:sz w:val="16"/>
+                <w:szCs w:val="16"/>
+              </w:rPr>
+              <w:t>changeoClone</w:t>
+            </w:r>
+            <w:proofErr w:type="spellEnd"/>
+            <w:r>
+              <w:rPr>
+                <w:sz w:val="16"/>
+                <w:szCs w:val="16"/>
+              </w:rPr>
+              <w:t xml:space="preserve"> object and its </w:t>
+            </w:r>
+            <w:proofErr w:type="spellStart"/>
+            <w:r>
+              <w:rPr>
+                <w:sz w:val="16"/>
+                <w:szCs w:val="16"/>
+              </w:rPr>
+              <w:t>igrpah</w:t>
+            </w:r>
+            <w:proofErr w:type="spellEnd"/>
+            <w:r>
+              <w:rPr>
+                <w:sz w:val="16"/>
+                <w:szCs w:val="16"/>
+              </w:rPr>
+              <w:t xml:space="preserve"> object</w:t>
             </w:r>
             <w:r>
               <w:rPr>
@@ -665,7 +862,23 @@
                 <w:sz w:val="16"/>
                 <w:szCs w:val="16"/>
               </w:rPr>
-              <w:t xml:space="preserve"> adding raws for inferred sequences</w:t>
+              <w:t xml:space="preserve"> adding </w:t>
+            </w:r>
+            <w:proofErr w:type="spellStart"/>
+            <w:r>
+              <w:rPr>
+                <w:sz w:val="16"/>
+                <w:szCs w:val="16"/>
+              </w:rPr>
+              <w:t>raws</w:t>
+            </w:r>
+            <w:proofErr w:type="spellEnd"/>
+            <w:r>
+              <w:rPr>
+                <w:sz w:val="16"/>
+                <w:szCs w:val="16"/>
+              </w:rPr>
+              <w:t xml:space="preserve"> for inferred sequences</w:t>
             </w:r>
             <w:r>
               <w:rPr>
@@ -720,6 +933,7 @@
                 <w:szCs w:val="16"/>
               </w:rPr>
             </w:pPr>
+            <w:proofErr w:type="spellStart"/>
             <w:r>
               <w:rPr>
                 <w:sz w:val="16"/>
@@ -727,6 +941,7 @@
               </w:rPr>
               <w:t>draw_clone_lineage_tree</w:t>
             </w:r>
+            <w:proofErr w:type="spellEnd"/>
           </w:p>
         </w:tc>
         <w:tc>
@@ -740,21 +955,47 @@
                 <w:szCs w:val="16"/>
               </w:rPr>
             </w:pPr>
-            <w:r>
-              <w:rPr>
-                <w:sz w:val="16"/>
-                <w:szCs w:val="16"/>
-              </w:rPr>
-              <w:t>ChangeO db,</w:t>
-            </w:r>
-          </w:p>
-          <w:p>
-            <w:pPr>
-              <w:rPr>
-                <w:sz w:val="16"/>
-                <w:szCs w:val="16"/>
-              </w:rPr>
-            </w:pPr>
+            <w:proofErr w:type="spellStart"/>
+            <w:r>
+              <w:rPr>
+                <w:sz w:val="16"/>
+                <w:szCs w:val="16"/>
+              </w:rPr>
+              <w:t>ChangeO</w:t>
+            </w:r>
+            <w:proofErr w:type="spellEnd"/>
+            <w:r>
+              <w:rPr>
+                <w:sz w:val="16"/>
+                <w:szCs w:val="16"/>
+              </w:rPr>
+              <w:t xml:space="preserve"> </w:t>
+            </w:r>
+            <w:proofErr w:type="spellStart"/>
+            <w:r>
+              <w:rPr>
+                <w:sz w:val="16"/>
+                <w:szCs w:val="16"/>
+              </w:rPr>
+              <w:t>db</w:t>
+            </w:r>
+            <w:proofErr w:type="spellEnd"/>
+            <w:r>
+              <w:rPr>
+                <w:sz w:val="16"/>
+                <w:szCs w:val="16"/>
+              </w:rPr>
+              <w:t>,</w:t>
+            </w:r>
+          </w:p>
+          <w:p>
+            <w:pPr>
+              <w:rPr>
+                <w:sz w:val="16"/>
+                <w:szCs w:val="16"/>
+              </w:rPr>
+            </w:pPr>
+            <w:proofErr w:type="spellStart"/>
             <w:r>
               <w:rPr>
                 <w:sz w:val="16"/>
@@ -762,6 +1003,7 @@
               </w:rPr>
               <w:t>Clone_cum</w:t>
             </w:r>
+            <w:proofErr w:type="spellEnd"/>
           </w:p>
         </w:tc>
         <w:tc>
@@ -775,6 +1017,7 @@
                 <w:szCs w:val="16"/>
               </w:rPr>
             </w:pPr>
+            <w:proofErr w:type="spellStart"/>
             <w:r>
               <w:rPr>
                 <w:sz w:val="16"/>
@@ -782,14 +1025,16 @@
               </w:rPr>
               <w:t>make_chaneoClone_cur_clone</w:t>
             </w:r>
-          </w:p>
-          <w:p>
-            <w:pPr>
-              <w:rPr>
-                <w:sz w:val="16"/>
-                <w:szCs w:val="16"/>
-              </w:rPr>
-            </w:pPr>
+            <w:proofErr w:type="spellEnd"/>
+          </w:p>
+          <w:p>
+            <w:pPr>
+              <w:rPr>
+                <w:sz w:val="16"/>
+                <w:szCs w:val="16"/>
+              </w:rPr>
+            </w:pPr>
+            <w:proofErr w:type="spellStart"/>
             <w:r>
               <w:rPr>
                 <w:sz w:val="16"/>
@@ -797,6 +1042,7 @@
               </w:rPr>
               <w:t>make_graph_cur_clone</w:t>
             </w:r>
+            <w:proofErr w:type="spellEnd"/>
           </w:p>
         </w:tc>
         <w:tc>
@@ -822,8 +1068,17 @@
                 <w:sz w:val="16"/>
                 <w:szCs w:val="16"/>
               </w:rPr>
-              <w:t>of a lineage tree of specific clone_num</w:t>
-            </w:r>
+              <w:t xml:space="preserve">of a lineage tree of specific </w:t>
+            </w:r>
+            <w:proofErr w:type="spellStart"/>
+            <w:r>
+              <w:rPr>
+                <w:sz w:val="16"/>
+                <w:szCs w:val="16"/>
+              </w:rPr>
+              <w:t>clone_num</w:t>
+            </w:r>
+            <w:proofErr w:type="spellEnd"/>
           </w:p>
         </w:tc>
       </w:tr>
@@ -842,6 +1097,7 @@
                 <w:szCs w:val="16"/>
               </w:rPr>
             </w:pPr>
+            <w:proofErr w:type="spellStart"/>
             <w:r>
               <w:rPr>
                 <w:sz w:val="16"/>
@@ -849,6 +1105,7 @@
               </w:rPr>
               <w:t>make_region</w:t>
             </w:r>
+            <w:proofErr w:type="spellEnd"/>
           </w:p>
         </w:tc>
         <w:tc>
@@ -892,6 +1149,7 @@
                 <w:szCs w:val="16"/>
               </w:rPr>
             </w:pPr>
+            <w:proofErr w:type="spellStart"/>
             <w:r>
               <w:rPr>
                 <w:sz w:val="16"/>
@@ -899,6 +1157,7 @@
               </w:rPr>
               <w:t>reg_type</w:t>
             </w:r>
+            <w:proofErr w:type="spellEnd"/>
           </w:p>
         </w:tc>
         <w:tc>
@@ -930,14 +1189,62 @@
                 <w:sz w:val="16"/>
                 <w:szCs w:val="16"/>
               </w:rPr>
-              <w:t>An object of type RegionDefinition that includes all FWR and CDR regions definitions per IMGT definitions.</w:t>
-            </w:r>
-            <w:r>
-              <w:rPr>
-                <w:sz w:val="16"/>
-                <w:szCs w:val="16"/>
-              </w:rPr>
-              <w:t xml:space="preserve"> According to “reg_type” input – can give either 7 regions (CDR1/2/3,FWR1/2/3/4) or 2 regions (CDR/FWR). But in both cases – the full sequence is covered.</w:t>
+              <w:t xml:space="preserve">An object of type </w:t>
+            </w:r>
+            <w:proofErr w:type="spellStart"/>
+            <w:r>
+              <w:rPr>
+                <w:sz w:val="16"/>
+                <w:szCs w:val="16"/>
+              </w:rPr>
+              <w:t>RegionDefinition</w:t>
+            </w:r>
+            <w:proofErr w:type="spellEnd"/>
+            <w:r>
+              <w:rPr>
+                <w:sz w:val="16"/>
+                <w:szCs w:val="16"/>
+              </w:rPr>
+              <w:t xml:space="preserve"> that includes all FWR and CDR regions definitions per IMGT definitions.</w:t>
+            </w:r>
+            <w:r>
+              <w:rPr>
+                <w:sz w:val="16"/>
+                <w:szCs w:val="16"/>
+              </w:rPr>
+              <w:t xml:space="preserve"> According to “</w:t>
+            </w:r>
+            <w:proofErr w:type="spellStart"/>
+            <w:r>
+              <w:rPr>
+                <w:sz w:val="16"/>
+                <w:szCs w:val="16"/>
+              </w:rPr>
+              <w:t>reg_type</w:t>
+            </w:r>
+            <w:proofErr w:type="spellEnd"/>
+            <w:r>
+              <w:rPr>
+                <w:sz w:val="16"/>
+                <w:szCs w:val="16"/>
+              </w:rPr>
+              <w:t>” input – can give either 7 regions (CDR1/2/</w:t>
+            </w:r>
+            <w:proofErr w:type="gramStart"/>
+            <w:r>
+              <w:rPr>
+                <w:sz w:val="16"/>
+                <w:szCs w:val="16"/>
+              </w:rPr>
+              <w:t>3,FWR</w:t>
+            </w:r>
+            <w:proofErr w:type="gramEnd"/>
+            <w:r>
+              <w:rPr>
+                <w:sz w:val="16"/>
+                <w:szCs w:val="16"/>
+              </w:rPr>
+              <w:t>1/2/3/4) or 2 regions (CDR/FWR). But in both cases – the full sequence is covered.</w:t>
             </w:r>
           </w:p>
         </w:tc>
@@ -957,6 +1264,7 @@
                 <w:szCs w:val="16"/>
               </w:rPr>
             </w:pPr>
+            <w:proofErr w:type="spellStart"/>
             <w:r>
               <w:rPr>
                 <w:sz w:val="16"/>
@@ -964,6 +1272,7 @@
               </w:rPr>
               <w:t>get_clone_region</w:t>
             </w:r>
+            <w:proofErr w:type="spellEnd"/>
           </w:p>
         </w:tc>
         <w:tc>
@@ -977,6 +1286,7 @@
                 <w:szCs w:val="16"/>
               </w:rPr>
             </w:pPr>
+            <w:proofErr w:type="spellStart"/>
             <w:r>
               <w:rPr>
                 <w:sz w:val="16"/>
@@ -996,16 +1306,34 @@
                 <w:sz w:val="16"/>
                 <w:szCs w:val="16"/>
               </w:rPr>
-              <w:t>eO db</w:t>
-            </w:r>
-          </w:p>
-          <w:p>
-            <w:pPr>
-              <w:rPr>
-                <w:sz w:val="16"/>
-                <w:szCs w:val="16"/>
-              </w:rPr>
-            </w:pPr>
+              <w:t>eO</w:t>
+            </w:r>
+            <w:proofErr w:type="spellEnd"/>
+            <w:r>
+              <w:rPr>
+                <w:sz w:val="16"/>
+                <w:szCs w:val="16"/>
+              </w:rPr>
+              <w:t xml:space="preserve"> </w:t>
+            </w:r>
+            <w:proofErr w:type="spellStart"/>
+            <w:r>
+              <w:rPr>
+                <w:sz w:val="16"/>
+                <w:szCs w:val="16"/>
+              </w:rPr>
+              <w:t>db</w:t>
+            </w:r>
+            <w:proofErr w:type="spellEnd"/>
+          </w:p>
+          <w:p>
+            <w:pPr>
+              <w:rPr>
+                <w:sz w:val="16"/>
+                <w:szCs w:val="16"/>
+              </w:rPr>
+            </w:pPr>
+            <w:proofErr w:type="spellStart"/>
             <w:r>
               <w:rPr>
                 <w:sz w:val="16"/>
@@ -1013,6 +1341,7 @@
               </w:rPr>
               <w:t>Clone_num</w:t>
             </w:r>
+            <w:proofErr w:type="spellEnd"/>
           </w:p>
           <w:p>
             <w:pPr>
@@ -1034,6 +1363,7 @@
                 <w:szCs w:val="16"/>
               </w:rPr>
             </w:pPr>
+            <w:proofErr w:type="spellStart"/>
             <w:r>
               <w:rPr>
                 <w:sz w:val="16"/>
@@ -1041,6 +1371,7 @@
               </w:rPr>
               <w:t>make_region</w:t>
             </w:r>
+            <w:proofErr w:type="spellEnd"/>
           </w:p>
         </w:tc>
         <w:tc>
@@ -1061,6 +1392,7 @@
               </w:rPr>
               <w:t xml:space="preserve">An object of type </w:t>
             </w:r>
+            <w:proofErr w:type="spellStart"/>
             <w:r>
               <w:rPr>
                 <w:sz w:val="16"/>
@@ -1068,12 +1400,29 @@
               </w:rPr>
               <w:t>RegionDefinition</w:t>
             </w:r>
-            <w:r>
-              <w:rPr>
-                <w:sz w:val="16"/>
-                <w:szCs w:val="16"/>
-              </w:rPr>
-              <w:t xml:space="preserve"> for the specific clone_num in the db.</w:t>
+            <w:proofErr w:type="spellEnd"/>
+            <w:r>
+              <w:rPr>
+                <w:sz w:val="16"/>
+                <w:szCs w:val="16"/>
+              </w:rPr>
+              <w:t xml:space="preserve"> for the specific </w:t>
+            </w:r>
+            <w:proofErr w:type="spellStart"/>
+            <w:r>
+              <w:rPr>
+                <w:sz w:val="16"/>
+                <w:szCs w:val="16"/>
+              </w:rPr>
+              <w:t>clone_num</w:t>
+            </w:r>
+            <w:proofErr w:type="spellEnd"/>
+            <w:r>
+              <w:rPr>
+                <w:sz w:val="16"/>
+                <w:szCs w:val="16"/>
+              </w:rPr>
+              <w:t xml:space="preserve"> in the db.</w:t>
             </w:r>
           </w:p>
         </w:tc>
@@ -1093,13 +1442,15 @@
                 <w:szCs w:val="16"/>
               </w:rPr>
             </w:pPr>
-            <w:r>
-              <w:rPr>
-                <w:sz w:val="16"/>
-                <w:szCs w:val="16"/>
-              </w:rPr>
-              <w:t>observedMutations_L</w:t>
-            </w:r>
+            <w:proofErr w:type="spellStart"/>
+            <w:r>
+              <w:rPr>
+                <w:sz w:val="16"/>
+                <w:szCs w:val="16"/>
+              </w:rPr>
+              <w:t>make_regions_dict</w:t>
+            </w:r>
+            <w:proofErr w:type="spellEnd"/>
           </w:p>
         </w:tc>
         <w:tc>
@@ -1113,13 +1464,31 @@
                 <w:szCs w:val="16"/>
               </w:rPr>
             </w:pPr>
-            <w:r>
-              <w:rPr>
-                <w:sz w:val="16"/>
-                <w:szCs w:val="16"/>
-              </w:rPr>
-              <w:t>ChangeO db</w:t>
-            </w:r>
+            <w:proofErr w:type="spellStart"/>
+            <w:r>
+              <w:rPr>
+                <w:sz w:val="16"/>
+                <w:szCs w:val="16"/>
+              </w:rPr>
+              <w:t>ChaneO</w:t>
+            </w:r>
+            <w:proofErr w:type="spellEnd"/>
+            <w:r>
+              <w:rPr>
+                <w:sz w:val="16"/>
+                <w:szCs w:val="16"/>
+              </w:rPr>
+              <w:t xml:space="preserve"> </w:t>
+            </w:r>
+            <w:proofErr w:type="spellStart"/>
+            <w:r>
+              <w:rPr>
+                <w:sz w:val="16"/>
+                <w:szCs w:val="16"/>
+              </w:rPr>
+              <w:t>db</w:t>
+            </w:r>
+            <w:proofErr w:type="spellEnd"/>
           </w:p>
         </w:tc>
         <w:tc>
@@ -1133,6 +1502,68 @@
                 <w:szCs w:val="16"/>
               </w:rPr>
             </w:pPr>
+            <w:proofErr w:type="spellStart"/>
+            <w:r>
+              <w:rPr>
+                <w:sz w:val="16"/>
+                <w:szCs w:val="16"/>
+              </w:rPr>
+              <w:t>get_clone_region</w:t>
+            </w:r>
+            <w:proofErr w:type="spellEnd"/>
+          </w:p>
+        </w:tc>
+        <w:tc>
+          <w:tcPr>
+            <w:tcW w:w="4300" w:type="dxa"/>
+          </w:tcPr>
+          <w:p>
+            <w:pPr>
+              <w:rPr>
+                <w:sz w:val="16"/>
+                <w:szCs w:val="16"/>
+              </w:rPr>
+            </w:pPr>
+            <w:r>
+              <w:rPr>
+                <w:sz w:val="16"/>
+                <w:szCs w:val="16"/>
+              </w:rPr>
+              <w:t xml:space="preserve">A list. Element names are clone numbers. Each list element includes 2 sub elements of </w:t>
+            </w:r>
+            <w:proofErr w:type="gramStart"/>
+            <w:r>
+              <w:rPr>
+                <w:sz w:val="16"/>
+                <w:szCs w:val="16"/>
+              </w:rPr>
+              <w:t xml:space="preserve">type </w:t>
+            </w:r>
+            <w:r>
+              <w:rPr>
+                <w:sz w:val="16"/>
+                <w:szCs w:val="16"/>
+              </w:rPr>
+              <w:t xml:space="preserve"> </w:t>
+            </w:r>
+            <w:proofErr w:type="spellStart"/>
+            <w:r>
+              <w:rPr>
+                <w:sz w:val="16"/>
+                <w:szCs w:val="16"/>
+              </w:rPr>
+              <w:t>RegionDefinition</w:t>
+            </w:r>
+            <w:proofErr w:type="spellEnd"/>
+            <w:proofErr w:type="gramEnd"/>
+            <w:r>
+              <w:rPr>
+                <w:sz w:val="16"/>
+                <w:szCs w:val="16"/>
+              </w:rPr>
+              <w:t xml:space="preserve"> that are related to specific clone (one of each type described in </w:t>
+            </w:r>
+            <w:proofErr w:type="spellStart"/>
             <w:r>
               <w:rPr>
                 <w:sz w:val="16"/>
@@ -1140,47 +1571,13 @@
               </w:rPr>
               <w:t>make_region</w:t>
             </w:r>
-          </w:p>
-          <w:p>
-            <w:pPr>
-              <w:rPr>
-                <w:sz w:val="16"/>
-                <w:szCs w:val="16"/>
-              </w:rPr>
-            </w:pPr>
-            <w:r>
-              <w:rPr>
-                <w:sz w:val="16"/>
-                <w:szCs w:val="16"/>
-              </w:rPr>
-              <w:t>observedMutations</w:t>
-            </w:r>
-          </w:p>
-        </w:tc>
-        <w:tc>
-          <w:tcPr>
-            <w:tcW w:w="4300" w:type="dxa"/>
-          </w:tcPr>
-          <w:p>
-            <w:pPr>
-              <w:rPr>
-                <w:sz w:val="16"/>
-                <w:szCs w:val="16"/>
-              </w:rPr>
-            </w:pPr>
-            <w:r>
-              <w:rPr>
-                <w:sz w:val="16"/>
-                <w:szCs w:val="16"/>
-              </w:rPr>
-              <w:t>ChangeO db with observed mutations columns per region</w:t>
-            </w:r>
-            <w:r>
-              <w:rPr>
-                <w:sz w:val="16"/>
-                <w:szCs w:val="16"/>
-              </w:rPr>
-              <w:t>, where the reference sequence is not the germline sequence, but the parent sequence.</w:t>
+            <w:proofErr w:type="spellEnd"/>
+            <w:r>
+              <w:rPr>
+                <w:sz w:val="16"/>
+                <w:szCs w:val="16"/>
+              </w:rPr>
+              <w:t xml:space="preserve"> function). </w:t>
             </w:r>
           </w:p>
         </w:tc>
@@ -1200,13 +1597,15 @@
                 <w:szCs w:val="16"/>
               </w:rPr>
             </w:pPr>
-            <w:r>
-              <w:rPr>
-                <w:sz w:val="16"/>
-                <w:szCs w:val="16"/>
-              </w:rPr>
-              <w:t>expectedMutations_L</w:t>
-            </w:r>
+            <w:proofErr w:type="spellStart"/>
+            <w:r>
+              <w:rPr>
+                <w:sz w:val="16"/>
+                <w:szCs w:val="16"/>
+              </w:rPr>
+              <w:t>observedMutations_L</w:t>
+            </w:r>
+            <w:proofErr w:type="spellEnd"/>
           </w:p>
         </w:tc>
         <w:tc>
@@ -1220,13 +1619,33 @@
                 <w:szCs w:val="16"/>
               </w:rPr>
             </w:pPr>
-            <w:r>
-              <w:rPr>
-                <w:sz w:val="16"/>
-                <w:szCs w:val="16"/>
-              </w:rPr>
-              <w:t>ChangeO db</w:t>
-            </w:r>
+            <w:proofErr w:type="spellStart"/>
+            <w:r>
+              <w:rPr>
+                <w:sz w:val="16"/>
+                <w:szCs w:val="16"/>
+              </w:rPr>
+              <w:t>ChangeO</w:t>
+            </w:r>
+            <w:proofErr w:type="spellEnd"/>
+            <w:r>
+              <w:rPr>
+                <w:sz w:val="16"/>
+                <w:szCs w:val="16"/>
+              </w:rPr>
+              <w:t xml:space="preserve"> </w:t>
+            </w:r>
+            <w:proofErr w:type="spellStart"/>
+            <w:r>
+              <w:rPr>
+                <w:sz w:val="16"/>
+                <w:szCs w:val="16"/>
+              </w:rPr>
+              <w:t>db</w:t>
+            </w:r>
+            <w:bookmarkStart w:id="0" w:name="_GoBack"/>
+            <w:bookmarkEnd w:id="0"/>
+            <w:proofErr w:type="spellEnd"/>
           </w:p>
         </w:tc>
         <w:tc>
@@ -1240,6 +1659,7 @@
                 <w:szCs w:val="16"/>
               </w:rPr>
             </w:pPr>
+            <w:proofErr w:type="spellStart"/>
             <w:r>
               <w:rPr>
                 <w:sz w:val="16"/>
@@ -1247,21 +1667,24 @@
               </w:rPr>
               <w:t>make_region</w:t>
             </w:r>
-          </w:p>
-          <w:p>
-            <w:pPr>
-              <w:rPr>
-                <w:sz w:val="16"/>
-                <w:szCs w:val="16"/>
-              </w:rPr>
-            </w:pPr>
-            <w:r>
-              <w:rPr>
-                <w:sz w:val="16"/>
-                <w:szCs w:val="16"/>
-              </w:rPr>
-              <w:t>expectedMutations</w:t>
-            </w:r>
+            <w:proofErr w:type="spellEnd"/>
+          </w:p>
+          <w:p>
+            <w:pPr>
+              <w:rPr>
+                <w:sz w:val="16"/>
+                <w:szCs w:val="16"/>
+              </w:rPr>
+            </w:pPr>
+            <w:proofErr w:type="spellStart"/>
+            <w:r>
+              <w:rPr>
+                <w:sz w:val="16"/>
+                <w:szCs w:val="16"/>
+              </w:rPr>
+              <w:t>observedMutations</w:t>
+            </w:r>
+            <w:proofErr w:type="spellEnd"/>
           </w:p>
         </w:tc>
         <w:tc>
@@ -1275,12 +1698,37 @@
                 <w:szCs w:val="16"/>
               </w:rPr>
             </w:pPr>
-            <w:r>
-              <w:rPr>
-                <w:sz w:val="16"/>
-                <w:szCs w:val="16"/>
-              </w:rPr>
-              <w:t>ChangeO db with expected mutations columns per region</w:t>
+            <w:proofErr w:type="spellStart"/>
+            <w:r>
+              <w:rPr>
+                <w:sz w:val="16"/>
+                <w:szCs w:val="16"/>
+              </w:rPr>
+              <w:t>ChangeO</w:t>
+            </w:r>
+            <w:proofErr w:type="spellEnd"/>
+            <w:r>
+              <w:rPr>
+                <w:sz w:val="16"/>
+                <w:szCs w:val="16"/>
+              </w:rPr>
+              <w:t xml:space="preserve"> </w:t>
+            </w:r>
+            <w:proofErr w:type="spellStart"/>
+            <w:r>
+              <w:rPr>
+                <w:sz w:val="16"/>
+                <w:szCs w:val="16"/>
+              </w:rPr>
+              <w:t>db</w:t>
+            </w:r>
+            <w:proofErr w:type="spellEnd"/>
+            <w:r>
+              <w:rPr>
+                <w:sz w:val="16"/>
+                <w:szCs w:val="16"/>
+              </w:rPr>
+              <w:t xml:space="preserve"> with observed mutations columns per region</w:t>
             </w:r>
             <w:r>
               <w:rPr>
@@ -1307,6 +1755,590 @@
                 <w:szCs w:val="16"/>
               </w:rPr>
             </w:pPr>
+            <w:proofErr w:type="spellStart"/>
+            <w:r>
+              <w:rPr>
+                <w:sz w:val="16"/>
+                <w:szCs w:val="16"/>
+              </w:rPr>
+              <w:t>expectedMutations_L</w:t>
+            </w:r>
+            <w:proofErr w:type="spellEnd"/>
+          </w:p>
+        </w:tc>
+        <w:tc>
+          <w:tcPr>
+            <w:tcW w:w="1624" w:type="dxa"/>
+          </w:tcPr>
+          <w:p>
+            <w:pPr>
+              <w:rPr>
+                <w:sz w:val="16"/>
+                <w:szCs w:val="16"/>
+              </w:rPr>
+            </w:pPr>
+            <w:proofErr w:type="spellStart"/>
+            <w:r>
+              <w:rPr>
+                <w:sz w:val="16"/>
+                <w:szCs w:val="16"/>
+              </w:rPr>
+              <w:t>ChangeO</w:t>
+            </w:r>
+            <w:proofErr w:type="spellEnd"/>
+            <w:r>
+              <w:rPr>
+                <w:sz w:val="16"/>
+                <w:szCs w:val="16"/>
+              </w:rPr>
+              <w:t xml:space="preserve"> </w:t>
+            </w:r>
+            <w:proofErr w:type="spellStart"/>
+            <w:r>
+              <w:rPr>
+                <w:sz w:val="16"/>
+                <w:szCs w:val="16"/>
+              </w:rPr>
+              <w:t>db</w:t>
+            </w:r>
+            <w:proofErr w:type="spellEnd"/>
+          </w:p>
+        </w:tc>
+        <w:tc>
+          <w:tcPr>
+            <w:tcW w:w="2219" w:type="dxa"/>
+          </w:tcPr>
+          <w:p>
+            <w:pPr>
+              <w:rPr>
+                <w:sz w:val="16"/>
+                <w:szCs w:val="16"/>
+              </w:rPr>
+            </w:pPr>
+            <w:proofErr w:type="spellStart"/>
+            <w:r>
+              <w:rPr>
+                <w:sz w:val="16"/>
+                <w:szCs w:val="16"/>
+              </w:rPr>
+              <w:t>make_region</w:t>
+            </w:r>
+            <w:proofErr w:type="spellEnd"/>
+          </w:p>
+          <w:p>
+            <w:pPr>
+              <w:rPr>
+                <w:sz w:val="16"/>
+                <w:szCs w:val="16"/>
+              </w:rPr>
+            </w:pPr>
+            <w:proofErr w:type="spellStart"/>
+            <w:r>
+              <w:rPr>
+                <w:sz w:val="16"/>
+                <w:szCs w:val="16"/>
+              </w:rPr>
+              <w:t>expectedMutations</w:t>
+            </w:r>
+            <w:proofErr w:type="spellEnd"/>
+          </w:p>
+        </w:tc>
+        <w:tc>
+          <w:tcPr>
+            <w:tcW w:w="4300" w:type="dxa"/>
+          </w:tcPr>
+          <w:p>
+            <w:pPr>
+              <w:rPr>
+                <w:sz w:val="16"/>
+                <w:szCs w:val="16"/>
+              </w:rPr>
+            </w:pPr>
+            <w:proofErr w:type="spellStart"/>
+            <w:r>
+              <w:rPr>
+                <w:sz w:val="16"/>
+                <w:szCs w:val="16"/>
+              </w:rPr>
+              <w:t>ChangeO</w:t>
+            </w:r>
+            <w:proofErr w:type="spellEnd"/>
+            <w:r>
+              <w:rPr>
+                <w:sz w:val="16"/>
+                <w:szCs w:val="16"/>
+              </w:rPr>
+              <w:t xml:space="preserve"> </w:t>
+            </w:r>
+            <w:proofErr w:type="spellStart"/>
+            <w:r>
+              <w:rPr>
+                <w:sz w:val="16"/>
+                <w:szCs w:val="16"/>
+              </w:rPr>
+              <w:t>db</w:t>
+            </w:r>
+            <w:proofErr w:type="spellEnd"/>
+            <w:r>
+              <w:rPr>
+                <w:sz w:val="16"/>
+                <w:szCs w:val="16"/>
+              </w:rPr>
+              <w:t xml:space="preserve"> with expected mutations columns per region</w:t>
+            </w:r>
+            <w:r>
+              <w:rPr>
+                <w:sz w:val="16"/>
+                <w:szCs w:val="16"/>
+              </w:rPr>
+              <w:t>, where the reference sequence is not the germline sequence, but the parent sequence.</w:t>
+            </w:r>
+          </w:p>
+        </w:tc>
+      </w:tr>
+      <w:tr>
+        <w:trPr>
+          <w:cantSplit/>
+        </w:trPr>
+        <w:tc>
+          <w:tcPr>
+            <w:tcW w:w="2313" w:type="dxa"/>
+          </w:tcPr>
+          <w:p>
+            <w:pPr>
+              <w:rPr>
+                <w:sz w:val="16"/>
+                <w:szCs w:val="16"/>
+              </w:rPr>
+            </w:pPr>
+            <w:proofErr w:type="spellStart"/>
+            <w:r>
+              <w:rPr>
+                <w:sz w:val="16"/>
+                <w:szCs w:val="16"/>
+              </w:rPr>
+              <w:t>collapse_one_clone</w:t>
+            </w:r>
+            <w:proofErr w:type="spellEnd"/>
+          </w:p>
+        </w:tc>
+        <w:tc>
+          <w:tcPr>
+            <w:tcW w:w="1624" w:type="dxa"/>
+          </w:tcPr>
+          <w:p>
+            <w:pPr>
+              <w:rPr>
+                <w:sz w:val="16"/>
+                <w:szCs w:val="16"/>
+              </w:rPr>
+            </w:pPr>
+            <w:proofErr w:type="spellStart"/>
+            <w:r>
+              <w:rPr>
+                <w:sz w:val="16"/>
+                <w:szCs w:val="16"/>
+              </w:rPr>
+              <w:t>ChangeO</w:t>
+            </w:r>
+            <w:proofErr w:type="spellEnd"/>
+            <w:r>
+              <w:rPr>
+                <w:sz w:val="16"/>
+                <w:szCs w:val="16"/>
+              </w:rPr>
+              <w:t xml:space="preserve"> </w:t>
+            </w:r>
+            <w:proofErr w:type="spellStart"/>
+            <w:r>
+              <w:rPr>
+                <w:sz w:val="16"/>
+                <w:szCs w:val="16"/>
+              </w:rPr>
+              <w:t>db</w:t>
+            </w:r>
+            <w:proofErr w:type="spellEnd"/>
+          </w:p>
+          <w:p>
+            <w:pPr>
+              <w:rPr>
+                <w:sz w:val="16"/>
+                <w:szCs w:val="16"/>
+              </w:rPr>
+            </w:pPr>
+            <w:proofErr w:type="spellStart"/>
+            <w:r>
+              <w:rPr>
+                <w:sz w:val="16"/>
+                <w:szCs w:val="16"/>
+              </w:rPr>
+              <w:t>Clone_num</w:t>
+            </w:r>
+            <w:proofErr w:type="spellEnd"/>
+          </w:p>
+        </w:tc>
+        <w:tc>
+          <w:tcPr>
+            <w:tcW w:w="2219" w:type="dxa"/>
+          </w:tcPr>
+          <w:p>
+            <w:pPr>
+              <w:rPr>
+                <w:sz w:val="16"/>
+                <w:szCs w:val="16"/>
+              </w:rPr>
+            </w:pPr>
+            <w:proofErr w:type="spellStart"/>
+            <w:r>
+              <w:rPr>
+                <w:sz w:val="16"/>
+                <w:szCs w:val="16"/>
+              </w:rPr>
+              <w:t>get_clone_region</w:t>
+            </w:r>
+            <w:proofErr w:type="spellEnd"/>
+          </w:p>
+          <w:p>
+            <w:pPr>
+              <w:rPr>
+                <w:sz w:val="16"/>
+                <w:szCs w:val="16"/>
+              </w:rPr>
+            </w:pPr>
+            <w:proofErr w:type="spellStart"/>
+            <w:r>
+              <w:rPr>
+                <w:sz w:val="16"/>
+                <w:szCs w:val="16"/>
+              </w:rPr>
+              <w:t>collapseClones</w:t>
+            </w:r>
+            <w:proofErr w:type="spellEnd"/>
+          </w:p>
+        </w:tc>
+        <w:tc>
+          <w:tcPr>
+            <w:tcW w:w="4300" w:type="dxa"/>
+          </w:tcPr>
+          <w:p>
+            <w:pPr>
+              <w:rPr>
+                <w:sz w:val="16"/>
+                <w:szCs w:val="16"/>
+              </w:rPr>
+            </w:pPr>
+            <w:r>
+              <w:rPr>
+                <w:sz w:val="16"/>
+                <w:szCs w:val="16"/>
+              </w:rPr>
+              <w:t xml:space="preserve">A </w:t>
+            </w:r>
+            <w:proofErr w:type="spellStart"/>
+            <w:r>
+              <w:rPr>
+                <w:sz w:val="16"/>
+                <w:szCs w:val="16"/>
+              </w:rPr>
+              <w:t>db</w:t>
+            </w:r>
+            <w:proofErr w:type="spellEnd"/>
+            <w:r>
+              <w:rPr>
+                <w:sz w:val="16"/>
+                <w:szCs w:val="16"/>
+              </w:rPr>
+              <w:t xml:space="preserve"> for the specific chosen clone - with added column – for the consensus sequence of this clone. </w:t>
+            </w:r>
+          </w:p>
+        </w:tc>
+      </w:tr>
+      <w:tr>
+        <w:trPr>
+          <w:cantSplit/>
+        </w:trPr>
+        <w:tc>
+          <w:tcPr>
+            <w:tcW w:w="2313" w:type="dxa"/>
+          </w:tcPr>
+          <w:p>
+            <w:pPr>
+              <w:rPr>
+                <w:sz w:val="16"/>
+                <w:szCs w:val="16"/>
+              </w:rPr>
+            </w:pPr>
+            <w:proofErr w:type="spellStart"/>
+            <w:r>
+              <w:rPr>
+                <w:sz w:val="16"/>
+                <w:szCs w:val="16"/>
+              </w:rPr>
+              <w:t>collapseClones_</w:t>
+            </w:r>
+            <w:r>
+              <w:rPr>
+                <w:sz w:val="16"/>
+                <w:szCs w:val="16"/>
+              </w:rPr>
+              <w:t>L</w:t>
+            </w:r>
+            <w:proofErr w:type="spellEnd"/>
+          </w:p>
+        </w:tc>
+        <w:tc>
+          <w:tcPr>
+            <w:tcW w:w="1624" w:type="dxa"/>
+          </w:tcPr>
+          <w:p>
+            <w:pPr>
+              <w:rPr>
+                <w:sz w:val="16"/>
+                <w:szCs w:val="16"/>
+              </w:rPr>
+            </w:pPr>
+            <w:proofErr w:type="spellStart"/>
+            <w:r>
+              <w:rPr>
+                <w:sz w:val="16"/>
+                <w:szCs w:val="16"/>
+              </w:rPr>
+              <w:t>ChangeO</w:t>
+            </w:r>
+            <w:proofErr w:type="spellEnd"/>
+            <w:r>
+              <w:rPr>
+                <w:sz w:val="16"/>
+                <w:szCs w:val="16"/>
+              </w:rPr>
+              <w:t xml:space="preserve"> </w:t>
+            </w:r>
+            <w:proofErr w:type="spellStart"/>
+            <w:r>
+              <w:rPr>
+                <w:sz w:val="16"/>
+                <w:szCs w:val="16"/>
+              </w:rPr>
+              <w:t>db</w:t>
+            </w:r>
+            <w:proofErr w:type="spellEnd"/>
+          </w:p>
+        </w:tc>
+        <w:tc>
+          <w:tcPr>
+            <w:tcW w:w="2219" w:type="dxa"/>
+          </w:tcPr>
+          <w:p>
+            <w:pPr>
+              <w:rPr>
+                <w:sz w:val="16"/>
+                <w:szCs w:val="16"/>
+                <w:rtl/>
+              </w:rPr>
+            </w:pPr>
+            <w:proofErr w:type="spellStart"/>
+            <w:r>
+              <w:rPr>
+                <w:sz w:val="16"/>
+                <w:szCs w:val="16"/>
+              </w:rPr>
+              <w:t>make_clones_list</w:t>
+            </w:r>
+            <w:proofErr w:type="spellEnd"/>
+          </w:p>
+          <w:p>
+            <w:pPr>
+              <w:rPr>
+                <w:sz w:val="16"/>
+                <w:szCs w:val="16"/>
+              </w:rPr>
+            </w:pPr>
+            <w:proofErr w:type="spellStart"/>
+            <w:r>
+              <w:rPr>
+                <w:sz w:val="16"/>
+                <w:szCs w:val="16"/>
+              </w:rPr>
+              <w:t>collapse_one_clone</w:t>
+            </w:r>
+            <w:proofErr w:type="spellEnd"/>
+          </w:p>
+        </w:tc>
+        <w:tc>
+          <w:tcPr>
+            <w:tcW w:w="4300" w:type="dxa"/>
+          </w:tcPr>
+          <w:p>
+            <w:pPr>
+              <w:rPr>
+                <w:sz w:val="16"/>
+                <w:szCs w:val="16"/>
+              </w:rPr>
+            </w:pPr>
+            <w:r>
+              <w:rPr>
+                <w:sz w:val="16"/>
+                <w:szCs w:val="16"/>
+              </w:rPr>
+              <w:t>S</w:t>
+            </w:r>
+            <w:r>
+              <w:rPr>
+                <w:sz w:val="16"/>
+                <w:szCs w:val="16"/>
+              </w:rPr>
+              <w:t xml:space="preserve">ame as original </w:t>
+            </w:r>
+            <w:proofErr w:type="spellStart"/>
+            <w:r>
+              <w:rPr>
+                <w:sz w:val="16"/>
+                <w:szCs w:val="16"/>
+              </w:rPr>
+              <w:t>collapseClones</w:t>
+            </w:r>
+            <w:proofErr w:type="spellEnd"/>
+            <w:r>
+              <w:rPr>
+                <w:sz w:val="16"/>
+                <w:szCs w:val="16"/>
+              </w:rPr>
+              <w:t xml:space="preserve"> function, except that the region definition will be set per clone in the database, in order to include CDR3 and FWR4 in the region</w:t>
+            </w:r>
+            <w:r>
+              <w:rPr>
+                <w:sz w:val="16"/>
+                <w:szCs w:val="16"/>
+              </w:rPr>
+              <w:t>.</w:t>
+            </w:r>
+          </w:p>
+        </w:tc>
+      </w:tr>
+      <w:tr>
+        <w:trPr>
+          <w:cantSplit/>
+        </w:trPr>
+        <w:tc>
+          <w:tcPr>
+            <w:tcW w:w="2313" w:type="dxa"/>
+          </w:tcPr>
+          <w:p>
+            <w:pPr>
+              <w:rPr>
+                <w:sz w:val="16"/>
+                <w:szCs w:val="16"/>
+              </w:rPr>
+            </w:pPr>
+            <w:proofErr w:type="spellStart"/>
+            <w:r>
+              <w:rPr>
+                <w:sz w:val="16"/>
+                <w:szCs w:val="16"/>
+              </w:rPr>
+              <w:t>calcBaseline_</w:t>
+            </w:r>
+            <w:r>
+              <w:rPr>
+                <w:sz w:val="16"/>
+                <w:szCs w:val="16"/>
+              </w:rPr>
+              <w:t>one_</w:t>
+            </w:r>
+            <w:r>
+              <w:rPr>
+                <w:sz w:val="16"/>
+                <w:szCs w:val="16"/>
+              </w:rPr>
+              <w:t>clone</w:t>
+            </w:r>
+            <w:proofErr w:type="spellEnd"/>
+          </w:p>
+        </w:tc>
+        <w:tc>
+          <w:tcPr>
+            <w:tcW w:w="1624" w:type="dxa"/>
+          </w:tcPr>
+          <w:p>
+            <w:pPr>
+              <w:rPr>
+                <w:sz w:val="16"/>
+                <w:szCs w:val="16"/>
+              </w:rPr>
+            </w:pPr>
+            <w:proofErr w:type="spellStart"/>
+            <w:r>
+              <w:rPr>
+                <w:sz w:val="16"/>
+                <w:szCs w:val="16"/>
+              </w:rPr>
+              <w:t>ChangeO</w:t>
+            </w:r>
+            <w:proofErr w:type="spellEnd"/>
+            <w:r>
+              <w:rPr>
+                <w:sz w:val="16"/>
+                <w:szCs w:val="16"/>
+              </w:rPr>
+              <w:t xml:space="preserve"> </w:t>
+            </w:r>
+            <w:proofErr w:type="spellStart"/>
+            <w:r>
+              <w:rPr>
+                <w:sz w:val="16"/>
+                <w:szCs w:val="16"/>
+              </w:rPr>
+              <w:t>db</w:t>
+            </w:r>
+            <w:proofErr w:type="spellEnd"/>
+          </w:p>
+          <w:p>
+            <w:pPr>
+              <w:rPr>
+                <w:sz w:val="16"/>
+                <w:szCs w:val="16"/>
+              </w:rPr>
+            </w:pPr>
+            <w:proofErr w:type="spellStart"/>
+            <w:r>
+              <w:rPr>
+                <w:sz w:val="16"/>
+                <w:szCs w:val="16"/>
+              </w:rPr>
+              <w:t>Clone_num</w:t>
+            </w:r>
+            <w:proofErr w:type="spellEnd"/>
+          </w:p>
+        </w:tc>
+        <w:tc>
+          <w:tcPr>
+            <w:tcW w:w="2219" w:type="dxa"/>
+          </w:tcPr>
+          <w:p>
+            <w:pPr>
+              <w:rPr>
+                <w:sz w:val="16"/>
+                <w:szCs w:val="16"/>
+              </w:rPr>
+            </w:pPr>
+            <w:proofErr w:type="spellStart"/>
+            <w:r>
+              <w:rPr>
+                <w:sz w:val="16"/>
+                <w:szCs w:val="16"/>
+              </w:rPr>
+              <w:t>get_clone_region</w:t>
+            </w:r>
+            <w:proofErr w:type="spellEnd"/>
+          </w:p>
+          <w:p>
+            <w:pPr>
+              <w:rPr>
+                <w:sz w:val="16"/>
+                <w:szCs w:val="16"/>
+              </w:rPr>
+            </w:pPr>
+            <w:proofErr w:type="spellStart"/>
             <w:r>
               <w:rPr>
                 <w:sz w:val="16"/>
@@ -1314,13 +2346,70 @@
               </w:rPr>
               <w:t>calcBaseline</w:t>
             </w:r>
-            <w:r>
-              <w:rPr>
-                <w:sz w:val="16"/>
-                <w:szCs w:val="16"/>
-              </w:rPr>
-              <w:t>_L</w:t>
-            </w:r>
+            <w:proofErr w:type="spellEnd"/>
+          </w:p>
+        </w:tc>
+        <w:tc>
+          <w:tcPr>
+            <w:tcW w:w="4300" w:type="dxa"/>
+          </w:tcPr>
+          <w:p>
+            <w:pPr>
+              <w:rPr>
+                <w:sz w:val="16"/>
+                <w:szCs w:val="16"/>
+              </w:rPr>
+            </w:pPr>
+            <w:r>
+              <w:rPr>
+                <w:sz w:val="16"/>
+                <w:szCs w:val="16"/>
+              </w:rPr>
+              <w:t xml:space="preserve">Computes </w:t>
+            </w:r>
+            <w:proofErr w:type="spellStart"/>
+            <w:r>
+              <w:rPr>
+                <w:sz w:val="16"/>
+                <w:szCs w:val="16"/>
+              </w:rPr>
+              <w:t>calcBaseline</w:t>
+            </w:r>
+            <w:proofErr w:type="spellEnd"/>
+            <w:r>
+              <w:rPr>
+                <w:sz w:val="16"/>
+                <w:szCs w:val="16"/>
+              </w:rPr>
+              <w:t xml:space="preserve"> on the specific clone in db. </w:t>
+            </w:r>
+          </w:p>
+        </w:tc>
+      </w:tr>
+      <w:tr>
+        <w:trPr>
+          <w:cantSplit/>
+        </w:trPr>
+        <w:tc>
+          <w:tcPr>
+            <w:tcW w:w="2313" w:type="dxa"/>
+          </w:tcPr>
+          <w:p>
+            <w:pPr>
+              <w:rPr>
+                <w:sz w:val="16"/>
+                <w:szCs w:val="16"/>
+              </w:rPr>
+            </w:pPr>
+            <w:proofErr w:type="spellStart"/>
+            <w:r>
+              <w:rPr>
+                <w:sz w:val="16"/>
+                <w:szCs w:val="16"/>
+              </w:rPr>
+              <w:t>calcBaseline_L</w:t>
+            </w:r>
+            <w:proofErr w:type="spellEnd"/>
           </w:p>
         </w:tc>
         <w:tc>
@@ -1334,6 +2423,31 @@
                 <w:szCs w:val="16"/>
               </w:rPr>
             </w:pPr>
+            <w:proofErr w:type="spellStart"/>
+            <w:r>
+              <w:rPr>
+                <w:sz w:val="16"/>
+                <w:szCs w:val="16"/>
+              </w:rPr>
+              <w:t>ChangeO</w:t>
+            </w:r>
+            <w:proofErr w:type="spellEnd"/>
+            <w:r>
+              <w:rPr>
+                <w:sz w:val="16"/>
+                <w:szCs w:val="16"/>
+              </w:rPr>
+              <w:t xml:space="preserve"> </w:t>
+            </w:r>
+            <w:proofErr w:type="spellStart"/>
+            <w:r>
+              <w:rPr>
+                <w:sz w:val="16"/>
+                <w:szCs w:val="16"/>
+              </w:rPr>
+              <w:t>db</w:t>
+            </w:r>
+            <w:proofErr w:type="spellEnd"/>
           </w:p>
         </w:tc>
         <w:tc>
@@ -1347,6 +2461,49 @@
                 <w:szCs w:val="16"/>
               </w:rPr>
             </w:pPr>
+            <w:proofErr w:type="spellStart"/>
+            <w:r>
+              <w:rPr>
+                <w:sz w:val="16"/>
+                <w:szCs w:val="16"/>
+              </w:rPr>
+              <w:t>make_clones</w:t>
+            </w:r>
+            <w:proofErr w:type="spellEnd"/>
+            <w:r>
+              <w:rPr>
+                <w:sz w:val="16"/>
+                <w:szCs w:val="16"/>
+              </w:rPr>
+              <w:t>_</w:t>
+            </w:r>
+            <w:r>
+              <w:t xml:space="preserve"> </w:t>
+            </w:r>
+            <w:proofErr w:type="spellStart"/>
+            <w:r>
+              <w:rPr>
+                <w:sz w:val="16"/>
+                <w:szCs w:val="16"/>
+              </w:rPr>
+              <w:t>calcBaseline_one_clone</w:t>
+            </w:r>
+            <w:proofErr w:type="spellEnd"/>
+            <w:r>
+              <w:rPr>
+                <w:sz w:val="16"/>
+                <w:szCs w:val="16"/>
+              </w:rPr>
+              <w:t xml:space="preserve"> </w:t>
+            </w:r>
+          </w:p>
+          <w:p>
+            <w:pPr>
+              <w:rPr>
+                <w:sz w:val="16"/>
+                <w:szCs w:val="16"/>
+              </w:rPr>
+            </w:pPr>
           </w:p>
         </w:tc>
         <w:tc>
@@ -1360,6 +2517,180 @@
                 <w:szCs w:val="16"/>
               </w:rPr>
             </w:pPr>
+            <w:r>
+              <w:rPr>
+                <w:sz w:val="16"/>
+                <w:szCs w:val="16"/>
+              </w:rPr>
+              <w:t xml:space="preserve">Very similar to </w:t>
+            </w:r>
+            <w:proofErr w:type="spellStart"/>
+            <w:r>
+              <w:rPr>
+                <w:sz w:val="16"/>
+                <w:szCs w:val="16"/>
+              </w:rPr>
+              <w:t>ca</w:t>
+            </w:r>
+            <w:r>
+              <w:rPr>
+                <w:sz w:val="16"/>
+                <w:szCs w:val="16"/>
+              </w:rPr>
+              <w:t>lcBaseline</w:t>
+            </w:r>
+            <w:proofErr w:type="spellEnd"/>
+            <w:r>
+              <w:rPr>
+                <w:sz w:val="16"/>
+                <w:szCs w:val="16"/>
+              </w:rPr>
+              <w:t>, but it enables using a different region definition for each clone (per its junction length), including CDR3 and FWR4 as part of the region definition.</w:t>
+            </w:r>
+          </w:p>
+        </w:tc>
+      </w:tr>
+      <w:tr>
+        <w:trPr>
+          <w:cantSplit/>
+        </w:trPr>
+        <w:tc>
+          <w:tcPr>
+            <w:tcW w:w="2313" w:type="dxa"/>
+          </w:tcPr>
+          <w:p>
+            <w:pPr>
+              <w:rPr>
+                <w:sz w:val="16"/>
+                <w:szCs w:val="16"/>
+              </w:rPr>
+            </w:pPr>
+            <w:proofErr w:type="spellStart"/>
+            <w:r>
+              <w:rPr>
+                <w:sz w:val="16"/>
+                <w:szCs w:val="16"/>
+              </w:rPr>
+              <w:t>groupBaseline_L</w:t>
+            </w:r>
+            <w:proofErr w:type="spellEnd"/>
+          </w:p>
+        </w:tc>
+        <w:tc>
+          <w:tcPr>
+            <w:tcW w:w="1624" w:type="dxa"/>
+          </w:tcPr>
+          <w:p>
+            <w:pPr>
+              <w:rPr>
+                <w:sz w:val="16"/>
+                <w:szCs w:val="16"/>
+              </w:rPr>
+            </w:pPr>
+            <w:proofErr w:type="spellStart"/>
+            <w:r>
+              <w:rPr>
+                <w:sz w:val="16"/>
+                <w:szCs w:val="16"/>
+              </w:rPr>
+              <w:t>Baseline_L</w:t>
+            </w:r>
+            <w:proofErr w:type="spellEnd"/>
+            <w:r>
+              <w:rPr>
+                <w:sz w:val="16"/>
+                <w:szCs w:val="16"/>
+              </w:rPr>
+              <w:t xml:space="preserve"> object</w:t>
+            </w:r>
+          </w:p>
+        </w:tc>
+        <w:tc>
+          <w:tcPr>
+            <w:tcW w:w="2219" w:type="dxa"/>
+          </w:tcPr>
+          <w:p>
+            <w:pPr>
+              <w:rPr>
+                <w:sz w:val="16"/>
+                <w:szCs w:val="16"/>
+              </w:rPr>
+            </w:pPr>
+            <w:proofErr w:type="spellStart"/>
+            <w:r>
+              <w:rPr>
+                <w:sz w:val="16"/>
+                <w:szCs w:val="16"/>
+              </w:rPr>
+              <w:t>B</w:t>
+            </w:r>
+            <w:r>
+              <w:rPr>
+                <w:sz w:val="16"/>
+                <w:szCs w:val="16"/>
+              </w:rPr>
+              <w:t>a</w:t>
+            </w:r>
+            <w:r>
+              <w:rPr>
+                <w:sz w:val="16"/>
+                <w:szCs w:val="16"/>
+              </w:rPr>
+              <w:t>sleine</w:t>
+            </w:r>
+            <w:proofErr w:type="spellEnd"/>
+          </w:p>
+        </w:tc>
+        <w:tc>
+          <w:tcPr>
+            <w:tcW w:w="4300" w:type="dxa"/>
+          </w:tcPr>
+          <w:p>
+            <w:pPr>
+              <w:rPr>
+                <w:sz w:val="16"/>
+                <w:szCs w:val="16"/>
+              </w:rPr>
+            </w:pPr>
+            <w:r>
+              <w:rPr>
+                <w:sz w:val="16"/>
+                <w:szCs w:val="16"/>
+              </w:rPr>
+              <w:t xml:space="preserve">Same as </w:t>
+            </w:r>
+            <w:proofErr w:type="spellStart"/>
+            <w:r>
+              <w:rPr>
+                <w:sz w:val="16"/>
+                <w:szCs w:val="16"/>
+              </w:rPr>
+              <w:t>groupBaseline</w:t>
+            </w:r>
+            <w:proofErr w:type="spellEnd"/>
+            <w:r>
+              <w:rPr>
+                <w:sz w:val="16"/>
+                <w:szCs w:val="16"/>
+              </w:rPr>
+              <w:t xml:space="preserve">, but works on </w:t>
+            </w:r>
+            <w:proofErr w:type="spellStart"/>
+            <w:r>
+              <w:rPr>
+                <w:sz w:val="16"/>
+                <w:szCs w:val="16"/>
+              </w:rPr>
+              <w:t>Baseline_L</w:t>
+            </w:r>
+            <w:proofErr w:type="spellEnd"/>
+            <w:r>
+              <w:rPr>
+                <w:sz w:val="16"/>
+                <w:szCs w:val="16"/>
+              </w:rPr>
+              <w:t xml:space="preserve"> object</w:t>
+            </w:r>
           </w:p>
         </w:tc>
       </w:tr>
@@ -1379,6 +2710,7 @@
           <w:szCs w:val="16"/>
         </w:rPr>
       </w:pPr>
+      <w:proofErr w:type="gramStart"/>
       <w:r>
         <w:rPr>
           <w:sz w:val="16"/>
@@ -1391,7 +2723,15 @@
           <w:sz w:val="16"/>
           <w:szCs w:val="16"/>
         </w:rPr>
-        <w:t>tages:</w:t>
+        <w:t>tages</w:t>
+      </w:r>
+      <w:proofErr w:type="gramEnd"/>
+      <w:r>
+        <w:rPr>
+          <w:sz w:val="16"/>
+          <w:szCs w:val="16"/>
+        </w:rPr>
+        <w:t>:</w:t>
       </w:r>
     </w:p>
     <w:p>
@@ -1448,7 +2788,23 @@
           <w:sz w:val="16"/>
           <w:szCs w:val="16"/>
         </w:rPr>
-        <w:t>of type ChangeO, specifically following columns must be there:</w:t>
+        <w:t xml:space="preserve">of type </w:t>
+      </w:r>
+      <w:proofErr w:type="spellStart"/>
+      <w:r>
+        <w:rPr>
+          <w:sz w:val="16"/>
+          <w:szCs w:val="16"/>
+        </w:rPr>
+        <w:t>ChangeO</w:t>
+      </w:r>
+      <w:proofErr w:type="spellEnd"/>
+      <w:r>
+        <w:rPr>
+          <w:sz w:val="16"/>
+          <w:szCs w:val="16"/>
+        </w:rPr>
+        <w:t>, specifically following columns must be there:</w:t>
       </w:r>
     </w:p>
     <w:p>
@@ -1608,7 +2964,23 @@
           <w:sz w:val="16"/>
           <w:szCs w:val="16"/>
         </w:rPr>
-        <w:t>Removing from db sequences that their IMGT sequence is shorter than 312 nucleoti</w:t>
+        <w:t xml:space="preserve">Removing from </w:t>
+      </w:r>
+      <w:proofErr w:type="spellStart"/>
+      <w:r>
+        <w:rPr>
+          <w:sz w:val="16"/>
+          <w:szCs w:val="16"/>
+        </w:rPr>
+        <w:t>db</w:t>
+      </w:r>
+      <w:proofErr w:type="spellEnd"/>
+      <w:r>
+        <w:rPr>
+          <w:sz w:val="16"/>
+          <w:szCs w:val="16"/>
+        </w:rPr>
+        <w:t xml:space="preserve"> sequences that their IMGT sequence is shorter than 312 nucleoti</w:t>
       </w:r>
       <w:r>
         <w:rPr>
@@ -1677,7 +3049,15 @@
           <w:sz w:val="16"/>
           <w:szCs w:val="16"/>
         </w:rPr>
-        <w:t>Create a list of clones to loop on</w:t>
+        <w:t xml:space="preserve">Create a list of clones to loop </w:t>
+      </w:r>
+      <w:proofErr w:type="gramStart"/>
+      <w:r>
+        <w:rPr>
+          <w:sz w:val="16"/>
+          <w:szCs w:val="16"/>
+        </w:rPr>
+        <w:t>on</w:t>
       </w:r>
       <w:r>
         <w:rPr>
@@ -1693,6 +3073,7 @@
         </w:rPr>
         <w:t>.</w:t>
       </w:r>
+      <w:proofErr w:type="gramEnd"/>
     </w:p>
     <w:p>
       <w:pPr>
@@ -1711,7 +3092,39 @@
           <w:sz w:val="16"/>
           <w:szCs w:val="16"/>
         </w:rPr>
-        <w:t>Loop on all clones in db to generate an extended db that includes lineage information (parent sequence id, parent sequence</w:t>
+        <w:t xml:space="preserve">Loop on all clones in </w:t>
+      </w:r>
+      <w:proofErr w:type="spellStart"/>
+      <w:r>
+        <w:rPr>
+          <w:sz w:val="16"/>
+          <w:szCs w:val="16"/>
+        </w:rPr>
+        <w:t>db</w:t>
+      </w:r>
+      <w:proofErr w:type="spellEnd"/>
+      <w:r>
+        <w:rPr>
+          <w:sz w:val="16"/>
+          <w:szCs w:val="16"/>
+        </w:rPr>
+        <w:t xml:space="preserve"> to generate an extended </w:t>
+      </w:r>
+      <w:proofErr w:type="spellStart"/>
+      <w:r>
+        <w:rPr>
+          <w:sz w:val="16"/>
+          <w:szCs w:val="16"/>
+        </w:rPr>
+        <w:t>db</w:t>
+      </w:r>
+      <w:proofErr w:type="spellEnd"/>
+      <w:r>
+        <w:rPr>
+          <w:sz w:val="16"/>
+          <w:szCs w:val="16"/>
+        </w:rPr>
+        <w:t xml:space="preserve"> that includes lineage information (parent sequence id, parent sequence</w:t>
       </w:r>
       <w:r>
         <w:rPr>
@@ -1745,7 +3158,23 @@
           <w:sz w:val="16"/>
           <w:szCs w:val="16"/>
         </w:rPr>
-        <w:t>: preparing a db for them.</w:t>
+        <w:t xml:space="preserve">: preparing a </w:t>
+      </w:r>
+      <w:proofErr w:type="spellStart"/>
+      <w:r>
+        <w:rPr>
+          <w:sz w:val="16"/>
+          <w:szCs w:val="16"/>
+        </w:rPr>
+        <w:t>db</w:t>
+      </w:r>
+      <w:proofErr w:type="spellEnd"/>
+      <w:r>
+        <w:rPr>
+          <w:sz w:val="16"/>
+          <w:szCs w:val="16"/>
+        </w:rPr>
+        <w:t xml:space="preserve"> for them.</w:t>
       </w:r>
     </w:p>
     <w:p>
@@ -1774,6 +3203,7 @@
         </w:rPr>
         <w:t xml:space="preserve">clones of size 1 </w:t>
       </w:r>
+      <w:proofErr w:type="spellStart"/>
       <w:r>
         <w:rPr>
           <w:sz w:val="16"/>
@@ -1781,6 +3211,7 @@
         </w:rPr>
         <w:t>db</w:t>
       </w:r>
+      <w:proofErr w:type="spellEnd"/>
       <w:r>
         <w:rPr>
           <w:sz w:val="16"/>
@@ -1827,7 +3258,55 @@
           <w:sz w:val="16"/>
           <w:szCs w:val="16"/>
         </w:rPr>
-        <w:t>Adding db of size 1 clones to main db (all_clones_merged_df)</w:t>
+        <w:t xml:space="preserve">Adding </w:t>
+      </w:r>
+      <w:proofErr w:type="spellStart"/>
+      <w:r>
+        <w:rPr>
+          <w:sz w:val="16"/>
+          <w:szCs w:val="16"/>
+        </w:rPr>
+        <w:t>db</w:t>
+      </w:r>
+      <w:proofErr w:type="spellEnd"/>
+      <w:r>
+        <w:rPr>
+          <w:sz w:val="16"/>
+          <w:szCs w:val="16"/>
+        </w:rPr>
+        <w:t xml:space="preserve"> of size 1 clones to main </w:t>
+      </w:r>
+      <w:proofErr w:type="spellStart"/>
+      <w:r>
+        <w:rPr>
+          <w:sz w:val="16"/>
+          <w:szCs w:val="16"/>
+        </w:rPr>
+        <w:t>db</w:t>
+      </w:r>
+      <w:proofErr w:type="spellEnd"/>
+      <w:r>
+        <w:rPr>
+          <w:sz w:val="16"/>
+          <w:szCs w:val="16"/>
+        </w:rPr>
+        <w:t xml:space="preserve"> (</w:t>
+      </w:r>
+      <w:proofErr w:type="spellStart"/>
+      <w:r>
+        <w:rPr>
+          <w:sz w:val="16"/>
+          <w:szCs w:val="16"/>
+        </w:rPr>
+        <w:t>all_clones_merged_df</w:t>
+      </w:r>
+      <w:proofErr w:type="spellEnd"/>
+      <w:r>
+        <w:rPr>
+          <w:sz w:val="16"/>
+          <w:szCs w:val="16"/>
+        </w:rPr>
+        <w:t>)</w:t>
       </w:r>
     </w:p>
     <w:p>
@@ -1856,19 +3335,44 @@
         </w:rPr>
         <w:t xml:space="preserve">main </w:t>
       </w:r>
-      <w:r>
-        <w:rPr>
-          <w:sz w:val="16"/>
-          <w:szCs w:val="16"/>
-        </w:rPr>
-        <w:t>db the expected and observed mutation columns</w:t>
-      </w:r>
-      <w:r>
-        <w:rPr>
-          <w:sz w:val="16"/>
-          <w:szCs w:val="16"/>
-        </w:rPr>
-        <w:t xml:space="preserve">. Generating 2 dbs: </w:t>
+      <w:proofErr w:type="spellStart"/>
+      <w:r>
+        <w:rPr>
+          <w:sz w:val="16"/>
+          <w:szCs w:val="16"/>
+        </w:rPr>
+        <w:t>db</w:t>
+      </w:r>
+      <w:proofErr w:type="spellEnd"/>
+      <w:r>
+        <w:rPr>
+          <w:sz w:val="16"/>
+          <w:szCs w:val="16"/>
+        </w:rPr>
+        <w:t xml:space="preserve"> the expected and observed mutation columns</w:t>
+      </w:r>
+      <w:r>
+        <w:rPr>
+          <w:sz w:val="16"/>
+          <w:szCs w:val="16"/>
+        </w:rPr>
+        <w:t xml:space="preserve">. Generating 2 </w:t>
+      </w:r>
+      <w:proofErr w:type="spellStart"/>
+      <w:r>
+        <w:rPr>
+          <w:sz w:val="16"/>
+          <w:szCs w:val="16"/>
+        </w:rPr>
+        <w:t>dbs</w:t>
+      </w:r>
+      <w:proofErr w:type="spellEnd"/>
+      <w:r>
+        <w:rPr>
+          <w:sz w:val="16"/>
+          <w:szCs w:val="16"/>
+        </w:rPr>
+        <w:t xml:space="preserve">: </w:t>
       </w:r>
     </w:p>
     <w:p>
@@ -1888,7 +3392,23 @@
           <w:sz w:val="16"/>
           <w:szCs w:val="16"/>
         </w:rPr>
-        <w:t>One db – in which expected and observed mutations are based on 7 regions (CDR1/2/3 and FWR1/2/3/4)</w:t>
+        <w:t xml:space="preserve">One </w:t>
+      </w:r>
+      <w:proofErr w:type="spellStart"/>
+      <w:r>
+        <w:rPr>
+          <w:sz w:val="16"/>
+          <w:szCs w:val="16"/>
+        </w:rPr>
+        <w:t>db</w:t>
+      </w:r>
+      <w:proofErr w:type="spellEnd"/>
+      <w:r>
+        <w:rPr>
+          <w:sz w:val="16"/>
+          <w:szCs w:val="16"/>
+        </w:rPr>
+        <w:t xml:space="preserve"> – in which expected and observed mutations are based on 7 regions (CDR1/2/3 and FWR1/2/3/4)</w:t>
       </w:r>
     </w:p>
     <w:p>
@@ -1908,7 +3428,23 @@
           <w:sz w:val="16"/>
           <w:szCs w:val="16"/>
         </w:rPr>
-        <w:t>One db – in which expected and observed mutations are based on 2 regions (CDR/FWR).</w:t>
+        <w:t xml:space="preserve">One </w:t>
+      </w:r>
+      <w:proofErr w:type="spellStart"/>
+      <w:r>
+        <w:rPr>
+          <w:sz w:val="16"/>
+          <w:szCs w:val="16"/>
+        </w:rPr>
+        <w:t>db</w:t>
+      </w:r>
+      <w:proofErr w:type="spellEnd"/>
+      <w:r>
+        <w:rPr>
+          <w:sz w:val="16"/>
+          <w:szCs w:val="16"/>
+        </w:rPr>
+        <w:t xml:space="preserve"> – in which expected and observed mutations are based on 2 regions (CDR/FWR).</w:t>
       </w:r>
     </w:p>
     <w:p>
@@ -1924,10 +3460,24 @@
           <w:sz w:val="16"/>
           <w:szCs w:val="16"/>
         </w:rPr>
-        <w:t>In both dbs above – expected and observed mutations are calculated based on the parent sequence (and not on germline seq), and in both – the expected and observed mutations are calculated on the whole sequence.</w:t>
-      </w:r>
-      <w:bookmarkStart w:id="0" w:name="_GoBack"/>
-      <w:bookmarkEnd w:id="0"/>
+        <w:t xml:space="preserve">In both </w:t>
+      </w:r>
+      <w:proofErr w:type="spellStart"/>
+      <w:r>
+        <w:rPr>
+          <w:sz w:val="16"/>
+          <w:szCs w:val="16"/>
+        </w:rPr>
+        <w:t>dbs</w:t>
+      </w:r>
+      <w:proofErr w:type="spellEnd"/>
+      <w:r>
+        <w:rPr>
+          <w:sz w:val="16"/>
+          <w:szCs w:val="16"/>
+        </w:rPr>
+        <w:t xml:space="preserve"> above – expected and observed mutations are calculated based on the parent sequence (and not on germline seq), and in both – the expected and observed mutations are calculated on the whole sequence.</w:t>
+      </w:r>
       <w:r>
         <w:rPr>
           <w:sz w:val="16"/>
@@ -1989,7 +3539,23 @@
           <w:sz w:val="16"/>
           <w:szCs w:val="16"/>
         </w:rPr>
-        <w:t>on change db. What is the format of this input: igraph? Data frame with parent column?</w:t>
+        <w:t xml:space="preserve">on change db. What is the format of this input: </w:t>
+      </w:r>
+      <w:proofErr w:type="spellStart"/>
+      <w:r>
+        <w:rPr>
+          <w:sz w:val="16"/>
+          <w:szCs w:val="16"/>
+        </w:rPr>
+        <w:t>igraph</w:t>
+      </w:r>
+      <w:proofErr w:type="spellEnd"/>
+      <w:r>
+        <w:rPr>
+          <w:sz w:val="16"/>
+          <w:szCs w:val="16"/>
+        </w:rPr>
+        <w:t>? Data frame with parent column?</w:t>
       </w:r>
     </w:p>
     <w:p>
@@ -2002,21 +3568,96 @@
         <w:rPr>
           <w:sz w:val="16"/>
           <w:szCs w:val="16"/>
-        </w:rPr>
-      </w:pPr>
-      <w:r>
-        <w:rPr>
-          <w:sz w:val="16"/>
-          <w:szCs w:val="16"/>
-        </w:rPr>
-        <w:t>Other functions beside obserevdMutations and ExpectedMutations that need to enlarge like above?</w:t>
-      </w:r>
-      <w:r>
-        <w:rPr>
-          <w:sz w:val="16"/>
-          <w:szCs w:val="16"/>
-        </w:rPr>
-        <w:t xml:space="preserve"> CalcBaseline, GroupBaseline.</w:t>
+          <w:highlight w:val="green"/>
+        </w:rPr>
+      </w:pPr>
+      <w:r>
+        <w:rPr>
+          <w:sz w:val="16"/>
+          <w:szCs w:val="16"/>
+          <w:highlight w:val="green"/>
+        </w:rPr>
+        <w:t xml:space="preserve">Other functions beside </w:t>
+      </w:r>
+      <w:proofErr w:type="spellStart"/>
+      <w:r>
+        <w:rPr>
+          <w:sz w:val="16"/>
+          <w:szCs w:val="16"/>
+          <w:highlight w:val="green"/>
+        </w:rPr>
+        <w:t>obserevdMutations</w:t>
+      </w:r>
+      <w:proofErr w:type="spellEnd"/>
+      <w:r>
+        <w:rPr>
+          <w:sz w:val="16"/>
+          <w:szCs w:val="16"/>
+          <w:highlight w:val="green"/>
+        </w:rPr>
+        <w:t xml:space="preserve"> and </w:t>
+      </w:r>
+      <w:proofErr w:type="spellStart"/>
+      <w:r>
+        <w:rPr>
+          <w:sz w:val="16"/>
+          <w:szCs w:val="16"/>
+          <w:highlight w:val="green"/>
+        </w:rPr>
+        <w:t>ExpectedMutations</w:t>
+      </w:r>
+      <w:proofErr w:type="spellEnd"/>
+      <w:r>
+        <w:rPr>
+          <w:sz w:val="16"/>
+          <w:szCs w:val="16"/>
+          <w:highlight w:val="green"/>
+        </w:rPr>
+        <w:t xml:space="preserve"> that need to enlarge like above?</w:t>
+      </w:r>
+      <w:r>
+        <w:rPr>
+          <w:sz w:val="16"/>
+          <w:szCs w:val="16"/>
+          <w:highlight w:val="green"/>
+        </w:rPr>
+        <w:t xml:space="preserve"> </w:t>
+      </w:r>
+      <w:proofErr w:type="spellStart"/>
+      <w:r>
+        <w:rPr>
+          <w:sz w:val="16"/>
+          <w:szCs w:val="16"/>
+          <w:highlight w:val="green"/>
+        </w:rPr>
+        <w:t>CalcBaseline</w:t>
+      </w:r>
+      <w:proofErr w:type="spellEnd"/>
+      <w:r>
+        <w:rPr>
+          <w:sz w:val="16"/>
+          <w:szCs w:val="16"/>
+          <w:highlight w:val="green"/>
+        </w:rPr>
+        <w:t xml:space="preserve">, </w:t>
+      </w:r>
+      <w:proofErr w:type="spellStart"/>
+      <w:r>
+        <w:rPr>
+          <w:sz w:val="16"/>
+          <w:szCs w:val="16"/>
+          <w:highlight w:val="green"/>
+        </w:rPr>
+        <w:t>GroupBaseline</w:t>
+      </w:r>
+      <w:proofErr w:type="spellEnd"/>
+      <w:r>
+        <w:rPr>
+          <w:sz w:val="16"/>
+          <w:szCs w:val="16"/>
+          <w:highlight w:val="green"/>
+        </w:rPr>
+        <w:t>.</w:t>
       </w:r>
     </w:p>
     <w:p>
@@ -2063,7 +3704,40 @@
           <w:sz w:val="16"/>
           <w:szCs w:val="16"/>
         </w:rPr>
-        <w:t>pdf of mutation strength (using CalcBaseline, GroupBaseline) in old way: taking one “consensus” sequence from each clone and running the pdf against the germline.</w:t>
+        <w:lastRenderedPageBreak/>
+        <w:t xml:space="preserve">pdf of mutation strength (using </w:t>
+      </w:r>
+      <w:proofErr w:type="spellStart"/>
+      <w:r>
+        <w:rPr>
+          <w:sz w:val="16"/>
+          <w:szCs w:val="16"/>
+        </w:rPr>
+        <w:t>CalcBaseline</w:t>
+      </w:r>
+      <w:proofErr w:type="spellEnd"/>
+      <w:r>
+        <w:rPr>
+          <w:sz w:val="16"/>
+          <w:szCs w:val="16"/>
+        </w:rPr>
+        <w:t xml:space="preserve">, </w:t>
+      </w:r>
+      <w:proofErr w:type="spellStart"/>
+      <w:r>
+        <w:rPr>
+          <w:sz w:val="16"/>
+          <w:szCs w:val="16"/>
+        </w:rPr>
+        <w:t>GroupBaseline</w:t>
+      </w:r>
+      <w:proofErr w:type="spellEnd"/>
+      <w:r>
+        <w:rPr>
+          <w:sz w:val="16"/>
+          <w:szCs w:val="16"/>
+        </w:rPr>
+        <w:t>) in old way: taking one “consensus” sequence from each clone and running the pdf against the germline.</w:t>
       </w:r>
     </w:p>
     <w:p>
@@ -2083,7 +3757,55 @@
           <w:sz w:val="16"/>
           <w:szCs w:val="16"/>
         </w:rPr>
-        <w:t>Pdf of mutation strength (using CalcBaseline, GroupBaseline) in new way: running it in each clone vs the parent sequence, and convolving all sequences in a clone to one pdf.</w:t>
+        <w:t xml:space="preserve">Pdf of mutation strength (using </w:t>
+      </w:r>
+      <w:proofErr w:type="spellStart"/>
+      <w:r>
+        <w:rPr>
+          <w:sz w:val="16"/>
+          <w:szCs w:val="16"/>
+        </w:rPr>
+        <w:t>CalcBaseline</w:t>
+      </w:r>
+      <w:proofErr w:type="spellEnd"/>
+      <w:r>
+        <w:rPr>
+          <w:sz w:val="16"/>
+          <w:szCs w:val="16"/>
+        </w:rPr>
+        <w:t xml:space="preserve">, </w:t>
+      </w:r>
+      <w:proofErr w:type="spellStart"/>
+      <w:r>
+        <w:rPr>
+          <w:sz w:val="16"/>
+          <w:szCs w:val="16"/>
+        </w:rPr>
+        <w:t>GroupBaseline</w:t>
+      </w:r>
+      <w:proofErr w:type="spellEnd"/>
+      <w:r>
+        <w:rPr>
+          <w:sz w:val="16"/>
+          <w:szCs w:val="16"/>
+        </w:rPr>
+        <w:t xml:space="preserve">) in new way: running it in each clone vs the parent </w:t>
+      </w:r>
+      <w:proofErr w:type="gramStart"/>
+      <w:r>
+        <w:rPr>
+          <w:sz w:val="16"/>
+          <w:szCs w:val="16"/>
+        </w:rPr>
+        <w:t>sequence, and</w:t>
+      </w:r>
+      <w:proofErr w:type="gramEnd"/>
+      <w:r>
+        <w:rPr>
+          <w:sz w:val="16"/>
+          <w:szCs w:val="16"/>
+        </w:rPr>
+        <w:t xml:space="preserve"> convolving all sequences in a clone to one pdf.</w:t>
       </w:r>
     </w:p>
     <w:p>
@@ -2096,16 +3818,70 @@
         <w:rPr>
           <w:sz w:val="16"/>
           <w:szCs w:val="16"/>
-          <w:highlight w:val="green"/>
-        </w:rPr>
-      </w:pPr>
-      <w:r>
-        <w:rPr>
-          <w:sz w:val="16"/>
-          <w:szCs w:val="16"/>
-          <w:highlight w:val="green"/>
-        </w:rPr>
-        <w:t>Take care of clones of length 1</w:t>
+        </w:rPr>
+      </w:pPr>
+      <w:r>
+        <w:rPr>
+          <w:sz w:val="16"/>
+          <w:szCs w:val="16"/>
+        </w:rPr>
+        <w:t>Compare the following:</w:t>
+      </w:r>
+    </w:p>
+    <w:p>
+      <w:pPr>
+        <w:pStyle w:val="ListParagraph"/>
+        <w:numPr>
+          <w:ilvl w:val="1"/>
+          <w:numId w:val="4"/>
+        </w:numPr>
+        <w:rPr>
+          <w:sz w:val="16"/>
+          <w:szCs w:val="16"/>
+        </w:rPr>
+      </w:pPr>
+      <w:r>
+        <w:rPr>
+          <w:sz w:val="16"/>
+          <w:szCs w:val="16"/>
+        </w:rPr>
+        <w:t>PDF of grouping PDF many individual reads.</w:t>
+      </w:r>
+    </w:p>
+    <w:p>
+      <w:pPr>
+        <w:pStyle w:val="ListParagraph"/>
+        <w:numPr>
+          <w:ilvl w:val="1"/>
+          <w:numId w:val="4"/>
+        </w:numPr>
+        <w:rPr>
+          <w:sz w:val="16"/>
+          <w:szCs w:val="16"/>
+        </w:rPr>
+      </w:pPr>
+      <w:r>
+        <w:rPr>
+          <w:sz w:val="16"/>
+          <w:szCs w:val="16"/>
+        </w:rPr>
+        <w:t xml:space="preserve">PDF of sum of mutations of many reads (the counted mutations of the sum will be the sum of individual counted </w:t>
+      </w:r>
+      <w:proofErr w:type="gramStart"/>
+      <w:r>
+        <w:rPr>
+          <w:sz w:val="16"/>
+          <w:szCs w:val="16"/>
+        </w:rPr>
+        <w:t>mutations,</w:t>
+      </w:r>
+      <w:proofErr w:type="gramEnd"/>
+      <w:r>
+        <w:rPr>
+          <w:sz w:val="16"/>
+          <w:szCs w:val="16"/>
+        </w:rPr>
+        <w:t xml:space="preserve"> the expected mutations of the sum will be what???).</w:t>
       </w:r>
     </w:p>
     <w:p>
@@ -2118,6 +3894,42 @@
         <w:rPr>
           <w:sz w:val="16"/>
           <w:szCs w:val="16"/>
+        </w:rPr>
+      </w:pPr>
+      <w:r>
+        <w:rPr>
+          <w:sz w:val="16"/>
+          <w:szCs w:val="16"/>
+        </w:rPr>
+        <w:t xml:space="preserve">Improve run time by changing loop to </w:t>
+      </w:r>
+      <w:proofErr w:type="spellStart"/>
+      <w:r>
+        <w:rPr>
+          <w:sz w:val="16"/>
+          <w:szCs w:val="16"/>
+        </w:rPr>
+        <w:t>sapply</w:t>
+      </w:r>
+      <w:proofErr w:type="spellEnd"/>
+      <w:r>
+        <w:rPr>
+          <w:sz w:val="16"/>
+          <w:szCs w:val="16"/>
+        </w:rPr>
+        <w:t>.</w:t>
+      </w:r>
+    </w:p>
+    <w:p>
+      <w:pPr>
+        <w:pStyle w:val="ListParagraph"/>
+        <w:numPr>
+          <w:ilvl w:val="0"/>
+          <w:numId w:val="4"/>
+        </w:numPr>
+        <w:rPr>
+          <w:sz w:val="16"/>
+          <w:szCs w:val="16"/>
           <w:highlight w:val="green"/>
         </w:rPr>
       </w:pPr>
@@ -2127,7 +3939,47 @@
           <w:szCs w:val="16"/>
           <w:highlight w:val="green"/>
         </w:rPr>
-        <w:t>Compare to Daniel: done – same results on 2 examples.</w:t>
+        <w:t>Take care of clones of length 1</w:t>
+      </w:r>
+    </w:p>
+    <w:p>
+      <w:pPr>
+        <w:pStyle w:val="ListParagraph"/>
+        <w:numPr>
+          <w:ilvl w:val="0"/>
+          <w:numId w:val="4"/>
+        </w:numPr>
+        <w:rPr>
+          <w:sz w:val="16"/>
+          <w:szCs w:val="16"/>
+          <w:highlight w:val="green"/>
+        </w:rPr>
+      </w:pPr>
+      <w:r>
+        <w:rPr>
+          <w:sz w:val="16"/>
+          <w:szCs w:val="16"/>
+          <w:highlight w:val="green"/>
+        </w:rPr>
+        <w:t xml:space="preserve">Compare to </w:t>
+      </w:r>
+      <w:proofErr w:type="gramStart"/>
+      <w:r>
+        <w:rPr>
+          <w:sz w:val="16"/>
+          <w:szCs w:val="16"/>
+          <w:highlight w:val="green"/>
+        </w:rPr>
+        <w:t>Daniel:</w:t>
+      </w:r>
+      <w:proofErr w:type="gramEnd"/>
+      <w:r>
+        <w:rPr>
+          <w:sz w:val="16"/>
+          <w:szCs w:val="16"/>
+          <w:highlight w:val="green"/>
+        </w:rPr>
+        <w:t xml:space="preserve"> done – same results on 2 examples.</w:t>
       </w:r>
     </w:p>
     <w:p>
@@ -2250,6 +4102,95 @@
     </w:lvl>
   </w:abstractNum>
   <w:abstractNum w:abstractNumId="1" w15:restartNumberingAfterBreak="0">
+    <w:nsid w:val="21CC4481"/>
+    <w:multiLevelType w:val="hybridMultilevel"/>
+    <w:tmpl w:val="B7FA64BE"/>
+    <w:lvl w:ilvl="0" w:tplc="0409000F">
+      <w:start w:val="1"/>
+      <w:numFmt w:val="decimal"/>
+      <w:lvlText w:val="%1."/>
+      <w:lvlJc w:val="left"/>
+      <w:pPr>
+        <w:ind w:left="720" w:hanging="360"/>
+      </w:pPr>
+      <w:rPr>
+        <w:rFonts w:hint="default"/>
+      </w:rPr>
+    </w:lvl>
+    <w:lvl w:ilvl="1" w:tplc="04090019" w:tentative="1">
+      <w:start w:val="1"/>
+      <w:numFmt w:val="lowerLetter"/>
+      <w:lvlText w:val="%2."/>
+      <w:lvlJc w:val="left"/>
+      <w:pPr>
+        <w:ind w:left="1440" w:hanging="360"/>
+      </w:pPr>
+    </w:lvl>
+    <w:lvl w:ilvl="2" w:tplc="0409001B" w:tentative="1">
+      <w:start w:val="1"/>
+      <w:numFmt w:val="lowerRoman"/>
+      <w:lvlText w:val="%3."/>
+      <w:lvlJc w:val="right"/>
+      <w:pPr>
+        <w:ind w:left="2160" w:hanging="180"/>
+      </w:pPr>
+    </w:lvl>
+    <w:lvl w:ilvl="3" w:tplc="0409000F" w:tentative="1">
+      <w:start w:val="1"/>
+      <w:numFmt w:val="decimal"/>
+      <w:lvlText w:val="%4."/>
+      <w:lvlJc w:val="left"/>
+      <w:pPr>
+        <w:ind w:left="2880" w:hanging="360"/>
+      </w:pPr>
+    </w:lvl>
+    <w:lvl w:ilvl="4" w:tplc="04090019" w:tentative="1">
+      <w:start w:val="1"/>
+      <w:numFmt w:val="lowerLetter"/>
+      <w:lvlText w:val="%5."/>
+      <w:lvlJc w:val="left"/>
+      <w:pPr>
+        <w:ind w:left="3600" w:hanging="360"/>
+      </w:pPr>
+    </w:lvl>
+    <w:lvl w:ilvl="5" w:tplc="0409001B" w:tentative="1">
+      <w:start w:val="1"/>
+      <w:numFmt w:val="lowerRoman"/>
+      <w:lvlText w:val="%6."/>
+      <w:lvlJc w:val="right"/>
+      <w:pPr>
+        <w:ind w:left="4320" w:hanging="180"/>
+      </w:pPr>
+    </w:lvl>
+    <w:lvl w:ilvl="6" w:tplc="0409000F" w:tentative="1">
+      <w:start w:val="1"/>
+      <w:numFmt w:val="decimal"/>
+      <w:lvlText w:val="%7."/>
+      <w:lvlJc w:val="left"/>
+      <w:pPr>
+        <w:ind w:left="5040" w:hanging="360"/>
+      </w:pPr>
+    </w:lvl>
+    <w:lvl w:ilvl="7" w:tplc="04090019" w:tentative="1">
+      <w:start w:val="1"/>
+      <w:numFmt w:val="lowerLetter"/>
+      <w:lvlText w:val="%8."/>
+      <w:lvlJc w:val="left"/>
+      <w:pPr>
+        <w:ind w:left="5760" w:hanging="360"/>
+      </w:pPr>
+    </w:lvl>
+    <w:lvl w:ilvl="8" w:tplc="0409001B" w:tentative="1">
+      <w:start w:val="1"/>
+      <w:numFmt w:val="lowerRoman"/>
+      <w:lvlText w:val="%9."/>
+      <w:lvlJc w:val="right"/>
+      <w:pPr>
+        <w:ind w:left="6480" w:hanging="180"/>
+      </w:pPr>
+    </w:lvl>
+  </w:abstractNum>
+  <w:abstractNum w:abstractNumId="2" w15:restartNumberingAfterBreak="0">
     <w:nsid w:val="2F6F7C49"/>
     <w:multiLevelType w:val="hybridMultilevel"/>
     <w:tmpl w:val="9B1AE3CA"/>
@@ -2362,7 +4303,7 @@
       </w:rPr>
     </w:lvl>
   </w:abstractNum>
-  <w:abstractNum w:abstractNumId="2" w15:restartNumberingAfterBreak="0">
+  <w:abstractNum w:abstractNumId="3" w15:restartNumberingAfterBreak="0">
     <w:nsid w:val="30B00E3E"/>
     <w:multiLevelType w:val="hybridMultilevel"/>
     <w:tmpl w:val="C546CB2C"/>
@@ -2454,7 +4395,7 @@
       </w:pPr>
     </w:lvl>
   </w:abstractNum>
-  <w:abstractNum w:abstractNumId="3" w15:restartNumberingAfterBreak="0">
+  <w:abstractNum w:abstractNumId="4" w15:restartNumberingAfterBreak="0">
     <w:nsid w:val="53CF7029"/>
     <w:multiLevelType w:val="hybridMultilevel"/>
     <w:tmpl w:val="6AF6FFBE"/>
@@ -2568,16 +4509,19 @@
     </w:lvl>
   </w:abstractNum>
   <w:num w:numId="1">
+    <w:abstractNumId w:val="3"/>
+  </w:num>
+  <w:num w:numId="2">
     <w:abstractNumId w:val="2"/>
   </w:num>
-  <w:num w:numId="2">
-    <w:abstractNumId w:val="1"/>
-  </w:num>
   <w:num w:numId="3">
-    <w:abstractNumId w:val="3"/>
+    <w:abstractNumId w:val="4"/>
   </w:num>
   <w:num w:numId="4">
     <w:abstractNumId w:val="0"/>
+  </w:num>
+  <w:num w:numId="5">
+    <w:abstractNumId w:val="1"/>
   </w:num>
 </w:numbering>
 </file>

</xml_diff>

<commit_message>
split main program to sub stages and add some more analysis
</commit_message>
<xml_diff>
--- a/projects/mutations_and_lineage_trees_miniproj/Mutations_and_lineage_trees_steps.docx
+++ b/projects/mutations_and_lineage_trees_miniproj/Mutations_and_lineage_trees_steps.docx
@@ -119,7 +119,6 @@
                 <w:szCs w:val="16"/>
               </w:rPr>
             </w:pPr>
-            <w:proofErr w:type="spellStart"/>
             <w:r>
               <w:rPr>
                 <w:sz w:val="16"/>
@@ -127,7 +126,6 @@
               </w:rPr>
               <w:t>make_clones_freq_df</w:t>
             </w:r>
-            <w:proofErr w:type="spellEnd"/>
           </w:p>
         </w:tc>
         <w:tc>
@@ -146,17 +144,8 @@
                 <w:sz w:val="16"/>
                 <w:szCs w:val="16"/>
               </w:rPr>
-              <w:t xml:space="preserve">Any data frame that have a clone </w:t>
-            </w:r>
-            <w:proofErr w:type="spellStart"/>
-            <w:r>
-              <w:rPr>
-                <w:sz w:val="16"/>
-                <w:szCs w:val="16"/>
-              </w:rPr>
-              <w:t>clumn</w:t>
-            </w:r>
-            <w:proofErr w:type="spellEnd"/>
+              <w:t>Any data frame that have a clone clumn</w:t>
+            </w:r>
           </w:p>
         </w:tc>
         <w:tc>
@@ -195,23 +184,7 @@
                 <w:sz w:val="16"/>
                 <w:szCs w:val="16"/>
               </w:rPr>
-              <w:t xml:space="preserve">A </w:t>
-            </w:r>
-            <w:proofErr w:type="gramStart"/>
-            <w:r>
-              <w:rPr>
-                <w:sz w:val="16"/>
-                <w:szCs w:val="16"/>
-              </w:rPr>
-              <w:t>2 column</w:t>
-            </w:r>
-            <w:proofErr w:type="gramEnd"/>
-            <w:r>
-              <w:rPr>
-                <w:sz w:val="16"/>
-                <w:szCs w:val="16"/>
-              </w:rPr>
-              <w:t xml:space="preserve"> data frame: CLONE, CLONE_FREQ (that includes frequency of each clone in input data frame)</w:t>
+              <w:t>A 2 column data frame: CLONE, CLONE_FREQ (that includes frequency of each clone in input data frame)</w:t>
             </w:r>
           </w:p>
         </w:tc>
@@ -231,7 +204,6 @@
                 <w:szCs w:val="16"/>
               </w:rPr>
             </w:pPr>
-            <w:proofErr w:type="spellStart"/>
             <w:r>
               <w:rPr>
                 <w:sz w:val="16"/>
@@ -239,7 +211,6 @@
               </w:rPr>
               <w:t>make_clones_list</w:t>
             </w:r>
-            <w:proofErr w:type="spellEnd"/>
           </w:p>
         </w:tc>
         <w:tc>
@@ -253,31 +224,13 @@
                 <w:szCs w:val="16"/>
               </w:rPr>
             </w:pPr>
-            <w:proofErr w:type="spellStart"/>
-            <w:r>
-              <w:rPr>
-                <w:sz w:val="16"/>
-                <w:szCs w:val="16"/>
-              </w:rPr>
-              <w:t>ChangeO</w:t>
-            </w:r>
-            <w:proofErr w:type="spellEnd"/>
-            <w:r>
-              <w:rPr>
-                <w:sz w:val="16"/>
-                <w:szCs w:val="16"/>
-              </w:rPr>
-              <w:t xml:space="preserve"> </w:t>
-            </w:r>
-            <w:proofErr w:type="spellStart"/>
-            <w:r>
-              <w:rPr>
-                <w:sz w:val="16"/>
-                <w:szCs w:val="16"/>
-              </w:rPr>
-              <w:t>db</w:t>
-            </w:r>
-            <w:proofErr w:type="spellEnd"/>
+            <w:r>
+              <w:rPr>
+                <w:sz w:val="16"/>
+                <w:szCs w:val="16"/>
+              </w:rPr>
+              <w:t>ChangeO db</w:t>
+            </w:r>
           </w:p>
         </w:tc>
         <w:tc>
@@ -378,7 +331,6 @@
                 <w:szCs w:val="16"/>
               </w:rPr>
             </w:pPr>
-            <w:proofErr w:type="spellStart"/>
             <w:r>
               <w:rPr>
                 <w:sz w:val="16"/>
@@ -386,7 +338,6 @@
               </w:rPr>
               <w:t>make_chaneoClone_cur_clone</w:t>
             </w:r>
-            <w:proofErr w:type="spellEnd"/>
           </w:p>
         </w:tc>
         <w:tc>
@@ -400,31 +351,13 @@
                 <w:szCs w:val="16"/>
               </w:rPr>
             </w:pPr>
-            <w:proofErr w:type="spellStart"/>
-            <w:r>
-              <w:rPr>
-                <w:sz w:val="16"/>
-                <w:szCs w:val="16"/>
-              </w:rPr>
-              <w:t>ChangeO</w:t>
-            </w:r>
-            <w:proofErr w:type="spellEnd"/>
-            <w:r>
-              <w:rPr>
-                <w:sz w:val="16"/>
-                <w:szCs w:val="16"/>
-              </w:rPr>
-              <w:t xml:space="preserve"> </w:t>
-            </w:r>
-            <w:proofErr w:type="spellStart"/>
-            <w:r>
-              <w:rPr>
-                <w:sz w:val="16"/>
-                <w:szCs w:val="16"/>
-              </w:rPr>
-              <w:t>db</w:t>
-            </w:r>
-            <w:proofErr w:type="spellEnd"/>
+            <w:r>
+              <w:rPr>
+                <w:sz w:val="16"/>
+                <w:szCs w:val="16"/>
+              </w:rPr>
+              <w:t>ChangeO db</w:t>
+            </w:r>
             <w:r>
               <w:rPr>
                 <w:sz w:val="16"/>
@@ -440,7 +373,6 @@
                 <w:szCs w:val="16"/>
               </w:rPr>
             </w:pPr>
-            <w:proofErr w:type="spellStart"/>
             <w:r>
               <w:rPr>
                 <w:sz w:val="16"/>
@@ -448,7 +380,6 @@
               </w:rPr>
               <w:t>Clone_num</w:t>
             </w:r>
-            <w:proofErr w:type="spellEnd"/>
           </w:p>
         </w:tc>
         <w:tc>
@@ -462,7 +393,6 @@
                 <w:szCs w:val="16"/>
               </w:rPr>
             </w:pPr>
-            <w:proofErr w:type="spellStart"/>
             <w:r>
               <w:rPr>
                 <w:sz w:val="16"/>
@@ -470,7 +400,6 @@
               </w:rPr>
               <w:t>makeChangeoClone</w:t>
             </w:r>
-            <w:proofErr w:type="spellEnd"/>
           </w:p>
         </w:tc>
         <w:tc>
@@ -489,23 +418,7 @@
                 <w:sz w:val="16"/>
                 <w:szCs w:val="16"/>
               </w:rPr>
-              <w:t xml:space="preserve">An </w:t>
-            </w:r>
-            <w:proofErr w:type="spellStart"/>
-            <w:r>
-              <w:rPr>
-                <w:sz w:val="16"/>
-                <w:szCs w:val="16"/>
-              </w:rPr>
-              <w:t>obejcts</w:t>
-            </w:r>
-            <w:proofErr w:type="spellEnd"/>
-            <w:r>
-              <w:rPr>
-                <w:sz w:val="16"/>
-                <w:szCs w:val="16"/>
-              </w:rPr>
-              <w:t xml:space="preserve"> with 2 slots:</w:t>
+              <w:t>An obejcts with 2 slots:</w:t>
             </w:r>
           </w:p>
           <w:p>
@@ -520,31 +433,13 @@
                 <w:szCs w:val="16"/>
               </w:rPr>
             </w:pPr>
-            <w:proofErr w:type="spellStart"/>
-            <w:r>
-              <w:rPr>
-                <w:sz w:val="16"/>
-                <w:szCs w:val="16"/>
-              </w:rPr>
-              <w:t>CahngeoClone</w:t>
-            </w:r>
-            <w:proofErr w:type="spellEnd"/>
-            <w:r>
-              <w:rPr>
-                <w:sz w:val="16"/>
-                <w:szCs w:val="16"/>
-              </w:rPr>
-              <w:t xml:space="preserve"> object of the specific </w:t>
-            </w:r>
-            <w:proofErr w:type="spellStart"/>
-            <w:r>
-              <w:rPr>
-                <w:sz w:val="16"/>
-                <w:szCs w:val="16"/>
-              </w:rPr>
-              <w:t>clone_num</w:t>
-            </w:r>
-            <w:proofErr w:type="spellEnd"/>
+            <w:r>
+              <w:rPr>
+                <w:sz w:val="16"/>
+                <w:szCs w:val="16"/>
+              </w:rPr>
+              <w:t>CahngeoClone object of the specific clone_num</w:t>
+            </w:r>
           </w:p>
           <w:p>
             <w:pPr>
@@ -583,7 +478,6 @@
                 <w:szCs w:val="16"/>
               </w:rPr>
             </w:pPr>
-            <w:proofErr w:type="spellStart"/>
             <w:r>
               <w:rPr>
                 <w:sz w:val="16"/>
@@ -591,7 +485,6 @@
               </w:rPr>
               <w:t>make_graph_cur_clone</w:t>
             </w:r>
-            <w:proofErr w:type="spellEnd"/>
           </w:p>
         </w:tc>
         <w:tc>
@@ -605,21 +498,12 @@
                 <w:szCs w:val="16"/>
               </w:rPr>
             </w:pPr>
-            <w:proofErr w:type="spellStart"/>
-            <w:r>
-              <w:rPr>
-                <w:sz w:val="16"/>
-                <w:szCs w:val="16"/>
-              </w:rPr>
-              <w:t>ChangeoClone</w:t>
-            </w:r>
-            <w:proofErr w:type="spellEnd"/>
-            <w:r>
-              <w:rPr>
-                <w:sz w:val="16"/>
-                <w:szCs w:val="16"/>
-              </w:rPr>
-              <w:t xml:space="preserve"> object</w:t>
+            <w:r>
+              <w:rPr>
+                <w:sz w:val="16"/>
+                <w:szCs w:val="16"/>
+              </w:rPr>
+              <w:t>ChangeoClone object</w:t>
             </w:r>
           </w:p>
         </w:tc>
@@ -634,7 +518,6 @@
                 <w:szCs w:val="16"/>
               </w:rPr>
             </w:pPr>
-            <w:proofErr w:type="spellStart"/>
             <w:r>
               <w:rPr>
                 <w:sz w:val="16"/>
@@ -642,7 +525,6 @@
               </w:rPr>
               <w:t>buildPhylipLineage</w:t>
             </w:r>
-            <w:proofErr w:type="spellEnd"/>
           </w:p>
         </w:tc>
         <w:tc>
@@ -656,21 +538,12 @@
                 <w:szCs w:val="16"/>
               </w:rPr>
             </w:pPr>
-            <w:proofErr w:type="spellStart"/>
-            <w:r>
-              <w:rPr>
-                <w:sz w:val="16"/>
-                <w:szCs w:val="16"/>
-              </w:rPr>
-              <w:t>Igraph</w:t>
-            </w:r>
-            <w:proofErr w:type="spellEnd"/>
-            <w:r>
-              <w:rPr>
-                <w:sz w:val="16"/>
-                <w:szCs w:val="16"/>
-              </w:rPr>
-              <w:t xml:space="preserve"> object of the current clone lineage tree.</w:t>
+            <w:r>
+              <w:rPr>
+                <w:sz w:val="16"/>
+                <w:szCs w:val="16"/>
+              </w:rPr>
+              <w:t>Igraph object of the current clone lineage tree.</w:t>
             </w:r>
           </w:p>
         </w:tc>
@@ -690,7 +563,6 @@
                 <w:szCs w:val="16"/>
               </w:rPr>
             </w:pPr>
-            <w:proofErr w:type="spellStart"/>
             <w:r>
               <w:rPr>
                 <w:sz w:val="16"/>
@@ -698,7 +570,6 @@
               </w:rPr>
               <w:t>make_graph_df</w:t>
             </w:r>
-            <w:proofErr w:type="spellEnd"/>
           </w:p>
         </w:tc>
         <w:tc>
@@ -712,45 +583,27 @@
                 <w:szCs w:val="16"/>
               </w:rPr>
             </w:pPr>
-            <w:proofErr w:type="spellStart"/>
-            <w:r>
-              <w:rPr>
-                <w:sz w:val="16"/>
-                <w:szCs w:val="16"/>
-              </w:rPr>
-              <w:t>ChangeoClone</w:t>
-            </w:r>
-            <w:proofErr w:type="spellEnd"/>
-            <w:r>
-              <w:rPr>
-                <w:sz w:val="16"/>
-                <w:szCs w:val="16"/>
-              </w:rPr>
-              <w:t xml:space="preserve"> object,</w:t>
-            </w:r>
-          </w:p>
-          <w:p>
-            <w:pPr>
-              <w:rPr>
-                <w:sz w:val="16"/>
-                <w:szCs w:val="16"/>
-              </w:rPr>
-            </w:pPr>
-            <w:proofErr w:type="spellStart"/>
-            <w:r>
-              <w:rPr>
-                <w:sz w:val="16"/>
-                <w:szCs w:val="16"/>
-              </w:rPr>
-              <w:t>Igraph</w:t>
-            </w:r>
-            <w:proofErr w:type="spellEnd"/>
-            <w:r>
-              <w:rPr>
-                <w:sz w:val="16"/>
-                <w:szCs w:val="16"/>
-              </w:rPr>
-              <w:t xml:space="preserve"> object</w:t>
+            <w:r>
+              <w:rPr>
+                <w:sz w:val="16"/>
+                <w:szCs w:val="16"/>
+              </w:rPr>
+              <w:t>ChangeoClone object,</w:t>
+            </w:r>
+          </w:p>
+          <w:p>
+            <w:pPr>
+              <w:rPr>
+                <w:sz w:val="16"/>
+                <w:szCs w:val="16"/>
+              </w:rPr>
+            </w:pPr>
+            <w:r>
+              <w:rPr>
+                <w:sz w:val="16"/>
+                <w:szCs w:val="16"/>
+              </w:rPr>
+              <w:t>Igraph object</w:t>
             </w:r>
           </w:p>
         </w:tc>
@@ -765,7 +618,6 @@
                 <w:szCs w:val="16"/>
               </w:rPr>
             </w:pPr>
-            <w:proofErr w:type="spellStart"/>
             <w:r>
               <w:rPr>
                 <w:sz w:val="16"/>
@@ -773,7 +625,6 @@
               </w:rPr>
               <w:t>summarizeSubtrees</w:t>
             </w:r>
-            <w:proofErr w:type="spellEnd"/>
           </w:p>
         </w:tc>
         <w:tc>
@@ -793,62 +644,14 @@
                 <w:sz w:val="16"/>
                 <w:szCs w:val="16"/>
               </w:rPr>
-              <w:t xml:space="preserve">A </w:t>
-            </w:r>
-            <w:proofErr w:type="spellStart"/>
-            <w:r>
-              <w:rPr>
-                <w:sz w:val="16"/>
-                <w:szCs w:val="16"/>
-              </w:rPr>
-              <w:t>db</w:t>
-            </w:r>
-            <w:proofErr w:type="spellEnd"/>
-            <w:r>
-              <w:rPr>
-                <w:sz w:val="16"/>
-                <w:szCs w:val="16"/>
-              </w:rPr>
-              <w:t xml:space="preserve"> containing m</w:t>
-            </w:r>
-            <w:r>
-              <w:rPr>
-                <w:sz w:val="16"/>
-                <w:szCs w:val="16"/>
-              </w:rPr>
-              <w:t xml:space="preserve">erged data from clones </w:t>
-            </w:r>
-            <w:proofErr w:type="spellStart"/>
-            <w:r>
-              <w:rPr>
-                <w:sz w:val="16"/>
-                <w:szCs w:val="16"/>
-              </w:rPr>
-              <w:t>changeoClone</w:t>
-            </w:r>
-            <w:proofErr w:type="spellEnd"/>
-            <w:r>
-              <w:rPr>
-                <w:sz w:val="16"/>
-                <w:szCs w:val="16"/>
-              </w:rPr>
-              <w:t xml:space="preserve"> object and its </w:t>
-            </w:r>
-            <w:proofErr w:type="spellStart"/>
-            <w:r>
-              <w:rPr>
-                <w:sz w:val="16"/>
-                <w:szCs w:val="16"/>
-              </w:rPr>
-              <w:t>igrpah</w:t>
-            </w:r>
-            <w:proofErr w:type="spellEnd"/>
-            <w:r>
-              <w:rPr>
-                <w:sz w:val="16"/>
-                <w:szCs w:val="16"/>
-              </w:rPr>
-              <w:t xml:space="preserve"> object</w:t>
+              <w:t>A db containing m</w:t>
+            </w:r>
+            <w:r>
+              <w:rPr>
+                <w:sz w:val="16"/>
+                <w:szCs w:val="16"/>
+              </w:rPr>
+              <w:t>erged data from clones changeoClone object and its igrpah object</w:t>
             </w:r>
             <w:r>
               <w:rPr>
@@ -862,23 +665,7 @@
                 <w:sz w:val="16"/>
                 <w:szCs w:val="16"/>
               </w:rPr>
-              <w:t xml:space="preserve"> adding </w:t>
-            </w:r>
-            <w:proofErr w:type="spellStart"/>
-            <w:r>
-              <w:rPr>
-                <w:sz w:val="16"/>
-                <w:szCs w:val="16"/>
-              </w:rPr>
-              <w:t>raws</w:t>
-            </w:r>
-            <w:proofErr w:type="spellEnd"/>
-            <w:r>
-              <w:rPr>
-                <w:sz w:val="16"/>
-                <w:szCs w:val="16"/>
-              </w:rPr>
-              <w:t xml:space="preserve"> for inferred sequences</w:t>
+              <w:t xml:space="preserve"> adding raws for inferred sequences</w:t>
             </w:r>
             <w:r>
               <w:rPr>
@@ -933,7 +720,6 @@
                 <w:szCs w:val="16"/>
               </w:rPr>
             </w:pPr>
-            <w:proofErr w:type="spellStart"/>
             <w:r>
               <w:rPr>
                 <w:sz w:val="16"/>
@@ -941,7 +727,6 @@
               </w:rPr>
               <w:t>draw_clone_lineage_tree</w:t>
             </w:r>
-            <w:proofErr w:type="spellEnd"/>
           </w:p>
         </w:tc>
         <w:tc>
@@ -955,47 +740,21 @@
                 <w:szCs w:val="16"/>
               </w:rPr>
             </w:pPr>
-            <w:proofErr w:type="spellStart"/>
-            <w:r>
-              <w:rPr>
-                <w:sz w:val="16"/>
-                <w:szCs w:val="16"/>
-              </w:rPr>
-              <w:t>ChangeO</w:t>
-            </w:r>
-            <w:proofErr w:type="spellEnd"/>
-            <w:r>
-              <w:rPr>
-                <w:sz w:val="16"/>
-                <w:szCs w:val="16"/>
-              </w:rPr>
-              <w:t xml:space="preserve"> </w:t>
-            </w:r>
-            <w:proofErr w:type="spellStart"/>
-            <w:r>
-              <w:rPr>
-                <w:sz w:val="16"/>
-                <w:szCs w:val="16"/>
-              </w:rPr>
-              <w:t>db</w:t>
-            </w:r>
-            <w:proofErr w:type="spellEnd"/>
-            <w:r>
-              <w:rPr>
-                <w:sz w:val="16"/>
-                <w:szCs w:val="16"/>
-              </w:rPr>
-              <w:t>,</w:t>
-            </w:r>
-          </w:p>
-          <w:p>
-            <w:pPr>
-              <w:rPr>
-                <w:sz w:val="16"/>
-                <w:szCs w:val="16"/>
-              </w:rPr>
-            </w:pPr>
-            <w:proofErr w:type="spellStart"/>
+            <w:r>
+              <w:rPr>
+                <w:sz w:val="16"/>
+                <w:szCs w:val="16"/>
+              </w:rPr>
+              <w:t>ChangeO db,</w:t>
+            </w:r>
+          </w:p>
+          <w:p>
+            <w:pPr>
+              <w:rPr>
+                <w:sz w:val="16"/>
+                <w:szCs w:val="16"/>
+              </w:rPr>
+            </w:pPr>
             <w:r>
               <w:rPr>
                 <w:sz w:val="16"/>
@@ -1003,7 +762,6 @@
               </w:rPr>
               <w:t>Clone_cum</w:t>
             </w:r>
-            <w:proofErr w:type="spellEnd"/>
           </w:p>
         </w:tc>
         <w:tc>
@@ -1017,7 +775,6 @@
                 <w:szCs w:val="16"/>
               </w:rPr>
             </w:pPr>
-            <w:proofErr w:type="spellStart"/>
             <w:r>
               <w:rPr>
                 <w:sz w:val="16"/>
@@ -1025,16 +782,14 @@
               </w:rPr>
               <w:t>make_chaneoClone_cur_clone</w:t>
             </w:r>
-            <w:proofErr w:type="spellEnd"/>
-          </w:p>
-          <w:p>
-            <w:pPr>
-              <w:rPr>
-                <w:sz w:val="16"/>
-                <w:szCs w:val="16"/>
-              </w:rPr>
-            </w:pPr>
-            <w:proofErr w:type="spellStart"/>
+          </w:p>
+          <w:p>
+            <w:pPr>
+              <w:rPr>
+                <w:sz w:val="16"/>
+                <w:szCs w:val="16"/>
+              </w:rPr>
+            </w:pPr>
             <w:r>
               <w:rPr>
                 <w:sz w:val="16"/>
@@ -1042,7 +797,6 @@
               </w:rPr>
               <w:t>make_graph_cur_clone</w:t>
             </w:r>
-            <w:proofErr w:type="spellEnd"/>
           </w:p>
         </w:tc>
         <w:tc>
@@ -1068,17 +822,8 @@
                 <w:sz w:val="16"/>
                 <w:szCs w:val="16"/>
               </w:rPr>
-              <w:t xml:space="preserve">of a lineage tree of specific </w:t>
-            </w:r>
-            <w:proofErr w:type="spellStart"/>
-            <w:r>
-              <w:rPr>
-                <w:sz w:val="16"/>
-                <w:szCs w:val="16"/>
-              </w:rPr>
-              <w:t>clone_num</w:t>
-            </w:r>
-            <w:proofErr w:type="spellEnd"/>
+              <w:t>of a lineage tree of specific clone_num</w:t>
+            </w:r>
           </w:p>
         </w:tc>
       </w:tr>
@@ -1097,7 +842,6 @@
                 <w:szCs w:val="16"/>
               </w:rPr>
             </w:pPr>
-            <w:proofErr w:type="spellStart"/>
             <w:r>
               <w:rPr>
                 <w:sz w:val="16"/>
@@ -1105,7 +849,6 @@
               </w:rPr>
               <w:t>make_region</w:t>
             </w:r>
-            <w:proofErr w:type="spellEnd"/>
           </w:p>
         </w:tc>
         <w:tc>
@@ -1149,7 +892,6 @@
                 <w:szCs w:val="16"/>
               </w:rPr>
             </w:pPr>
-            <w:proofErr w:type="spellStart"/>
             <w:r>
               <w:rPr>
                 <w:sz w:val="16"/>
@@ -1157,7 +899,6 @@
               </w:rPr>
               <w:t>reg_type</w:t>
             </w:r>
-            <w:proofErr w:type="spellEnd"/>
           </w:p>
         </w:tc>
         <w:tc>
@@ -1189,62 +930,14 @@
                 <w:sz w:val="16"/>
                 <w:szCs w:val="16"/>
               </w:rPr>
-              <w:t xml:space="preserve">An object of type </w:t>
-            </w:r>
-            <w:proofErr w:type="spellStart"/>
-            <w:r>
-              <w:rPr>
-                <w:sz w:val="16"/>
-                <w:szCs w:val="16"/>
-              </w:rPr>
-              <w:t>RegionDefinition</w:t>
-            </w:r>
-            <w:proofErr w:type="spellEnd"/>
-            <w:r>
-              <w:rPr>
-                <w:sz w:val="16"/>
-                <w:szCs w:val="16"/>
-              </w:rPr>
-              <w:t xml:space="preserve"> that includes all FWR and CDR regions definitions per IMGT definitions.</w:t>
-            </w:r>
-            <w:r>
-              <w:rPr>
-                <w:sz w:val="16"/>
-                <w:szCs w:val="16"/>
-              </w:rPr>
-              <w:t xml:space="preserve"> According to “</w:t>
-            </w:r>
-            <w:proofErr w:type="spellStart"/>
-            <w:r>
-              <w:rPr>
-                <w:sz w:val="16"/>
-                <w:szCs w:val="16"/>
-              </w:rPr>
-              <w:t>reg_type</w:t>
-            </w:r>
-            <w:proofErr w:type="spellEnd"/>
-            <w:r>
-              <w:rPr>
-                <w:sz w:val="16"/>
-                <w:szCs w:val="16"/>
-              </w:rPr>
-              <w:t>” input – can give either 7 regions (CDR1/2/</w:t>
-            </w:r>
-            <w:proofErr w:type="gramStart"/>
-            <w:r>
-              <w:rPr>
-                <w:sz w:val="16"/>
-                <w:szCs w:val="16"/>
-              </w:rPr>
-              <w:t>3,FWR</w:t>
-            </w:r>
-            <w:proofErr w:type="gramEnd"/>
-            <w:r>
-              <w:rPr>
-                <w:sz w:val="16"/>
-                <w:szCs w:val="16"/>
-              </w:rPr>
-              <w:t>1/2/3/4) or 2 regions (CDR/FWR). But in both cases – the full sequence is covered.</w:t>
+              <w:t>An object of type RegionDefinition that includes all FWR and CDR regions definitions per IMGT definitions.</w:t>
+            </w:r>
+            <w:r>
+              <w:rPr>
+                <w:sz w:val="16"/>
+                <w:szCs w:val="16"/>
+              </w:rPr>
+              <w:t xml:space="preserve"> According to “reg_type” input – can give either 7 regions (CDR1/2/3,FWR1/2/3/4) or 2 regions (CDR/FWR). But in both cases – the full sequence is covered.</w:t>
             </w:r>
           </w:p>
         </w:tc>
@@ -1264,7 +957,6 @@
                 <w:szCs w:val="16"/>
               </w:rPr>
             </w:pPr>
-            <w:proofErr w:type="spellStart"/>
             <w:r>
               <w:rPr>
                 <w:sz w:val="16"/>
@@ -1272,7 +964,6 @@
               </w:rPr>
               <w:t>get_clone_region</w:t>
             </w:r>
-            <w:proofErr w:type="spellEnd"/>
           </w:p>
         </w:tc>
         <w:tc>
@@ -1286,7 +977,6 @@
                 <w:szCs w:val="16"/>
               </w:rPr>
             </w:pPr>
-            <w:proofErr w:type="spellStart"/>
             <w:r>
               <w:rPr>
                 <w:sz w:val="16"/>
@@ -1306,34 +996,16 @@
                 <w:sz w:val="16"/>
                 <w:szCs w:val="16"/>
               </w:rPr>
-              <w:t>eO</w:t>
-            </w:r>
-            <w:proofErr w:type="spellEnd"/>
-            <w:r>
-              <w:rPr>
-                <w:sz w:val="16"/>
-                <w:szCs w:val="16"/>
-              </w:rPr>
-              <w:t xml:space="preserve"> </w:t>
-            </w:r>
-            <w:proofErr w:type="spellStart"/>
-            <w:r>
-              <w:rPr>
-                <w:sz w:val="16"/>
-                <w:szCs w:val="16"/>
-              </w:rPr>
-              <w:t>db</w:t>
-            </w:r>
-            <w:proofErr w:type="spellEnd"/>
-          </w:p>
-          <w:p>
-            <w:pPr>
-              <w:rPr>
-                <w:sz w:val="16"/>
-                <w:szCs w:val="16"/>
-              </w:rPr>
-            </w:pPr>
-            <w:proofErr w:type="spellStart"/>
+              <w:t>eO db</w:t>
+            </w:r>
+          </w:p>
+          <w:p>
+            <w:pPr>
+              <w:rPr>
+                <w:sz w:val="16"/>
+                <w:szCs w:val="16"/>
+              </w:rPr>
+            </w:pPr>
             <w:r>
               <w:rPr>
                 <w:sz w:val="16"/>
@@ -1341,7 +1013,6 @@
               </w:rPr>
               <w:t>Clone_num</w:t>
             </w:r>
-            <w:proofErr w:type="spellEnd"/>
           </w:p>
           <w:p>
             <w:pPr>
@@ -1363,7 +1034,6 @@
                 <w:szCs w:val="16"/>
               </w:rPr>
             </w:pPr>
-            <w:proofErr w:type="spellStart"/>
             <w:r>
               <w:rPr>
                 <w:sz w:val="16"/>
@@ -1371,7 +1041,6 @@
               </w:rPr>
               <w:t>make_region</w:t>
             </w:r>
-            <w:proofErr w:type="spellEnd"/>
           </w:p>
         </w:tc>
         <w:tc>
@@ -1392,7 +1061,6 @@
               </w:rPr>
               <w:t xml:space="preserve">An object of type </w:t>
             </w:r>
-            <w:proofErr w:type="spellStart"/>
             <w:r>
               <w:rPr>
                 <w:sz w:val="16"/>
@@ -1400,29 +1068,12 @@
               </w:rPr>
               <w:t>RegionDefinition</w:t>
             </w:r>
-            <w:proofErr w:type="spellEnd"/>
-            <w:r>
-              <w:rPr>
-                <w:sz w:val="16"/>
-                <w:szCs w:val="16"/>
-              </w:rPr>
-              <w:t xml:space="preserve"> for the specific </w:t>
-            </w:r>
-            <w:proofErr w:type="spellStart"/>
-            <w:r>
-              <w:rPr>
-                <w:sz w:val="16"/>
-                <w:szCs w:val="16"/>
-              </w:rPr>
-              <w:t>clone_num</w:t>
-            </w:r>
-            <w:proofErr w:type="spellEnd"/>
-            <w:r>
-              <w:rPr>
-                <w:sz w:val="16"/>
-                <w:szCs w:val="16"/>
-              </w:rPr>
-              <w:t xml:space="preserve"> in the db.</w:t>
+            <w:r>
+              <w:rPr>
+                <w:sz w:val="16"/>
+                <w:szCs w:val="16"/>
+              </w:rPr>
+              <w:t xml:space="preserve"> for the specific clone_num in the db.</w:t>
             </w:r>
           </w:p>
         </w:tc>
@@ -1442,7 +1093,6 @@
                 <w:szCs w:val="16"/>
               </w:rPr>
             </w:pPr>
-            <w:proofErr w:type="spellStart"/>
             <w:r>
               <w:rPr>
                 <w:sz w:val="16"/>
@@ -1450,7 +1100,6 @@
               </w:rPr>
               <w:t>make_regions_dict</w:t>
             </w:r>
-            <w:proofErr w:type="spellEnd"/>
           </w:p>
         </w:tc>
         <w:tc>
@@ -1464,15 +1113,53 @@
                 <w:szCs w:val="16"/>
               </w:rPr>
             </w:pPr>
-            <w:proofErr w:type="spellStart"/>
-            <w:r>
-              <w:rPr>
-                <w:sz w:val="16"/>
-                <w:szCs w:val="16"/>
-              </w:rPr>
-              <w:t>ChaneO</w:t>
-            </w:r>
-            <w:proofErr w:type="spellEnd"/>
+            <w:r>
+              <w:rPr>
+                <w:sz w:val="16"/>
+                <w:szCs w:val="16"/>
+              </w:rPr>
+              <w:t>ChaneO db</w:t>
+            </w:r>
+          </w:p>
+        </w:tc>
+        <w:tc>
+          <w:tcPr>
+            <w:tcW w:w="2219" w:type="dxa"/>
+          </w:tcPr>
+          <w:p>
+            <w:pPr>
+              <w:rPr>
+                <w:sz w:val="16"/>
+                <w:szCs w:val="16"/>
+              </w:rPr>
+            </w:pPr>
+            <w:r>
+              <w:rPr>
+                <w:sz w:val="16"/>
+                <w:szCs w:val="16"/>
+              </w:rPr>
+              <w:t>get_clone_region</w:t>
+            </w:r>
+          </w:p>
+        </w:tc>
+        <w:tc>
+          <w:tcPr>
+            <w:tcW w:w="4300" w:type="dxa"/>
+          </w:tcPr>
+          <w:p>
+            <w:pPr>
+              <w:rPr>
+                <w:sz w:val="16"/>
+                <w:szCs w:val="16"/>
+              </w:rPr>
+            </w:pPr>
+            <w:r>
+              <w:rPr>
+                <w:sz w:val="16"/>
+                <w:szCs w:val="16"/>
+              </w:rPr>
+              <w:t xml:space="preserve">A list. Element names are clone numbers. Each list element includes 2 sub elements of type </w:t>
+            </w:r>
             <w:r>
               <w:rPr>
                 <w:sz w:val="16"/>
@@ -1480,73 +1167,6 @@
               </w:rPr>
               <w:t xml:space="preserve"> </w:t>
             </w:r>
-            <w:proofErr w:type="spellStart"/>
-            <w:r>
-              <w:rPr>
-                <w:sz w:val="16"/>
-                <w:szCs w:val="16"/>
-              </w:rPr>
-              <w:t>db</w:t>
-            </w:r>
-            <w:proofErr w:type="spellEnd"/>
-          </w:p>
-        </w:tc>
-        <w:tc>
-          <w:tcPr>
-            <w:tcW w:w="2219" w:type="dxa"/>
-          </w:tcPr>
-          <w:p>
-            <w:pPr>
-              <w:rPr>
-                <w:sz w:val="16"/>
-                <w:szCs w:val="16"/>
-              </w:rPr>
-            </w:pPr>
-            <w:proofErr w:type="spellStart"/>
-            <w:r>
-              <w:rPr>
-                <w:sz w:val="16"/>
-                <w:szCs w:val="16"/>
-              </w:rPr>
-              <w:t>get_clone_region</w:t>
-            </w:r>
-            <w:proofErr w:type="spellEnd"/>
-          </w:p>
-        </w:tc>
-        <w:tc>
-          <w:tcPr>
-            <w:tcW w:w="4300" w:type="dxa"/>
-          </w:tcPr>
-          <w:p>
-            <w:pPr>
-              <w:rPr>
-                <w:sz w:val="16"/>
-                <w:szCs w:val="16"/>
-              </w:rPr>
-            </w:pPr>
-            <w:r>
-              <w:rPr>
-                <w:sz w:val="16"/>
-                <w:szCs w:val="16"/>
-              </w:rPr>
-              <w:t xml:space="preserve">A list. Element names are clone numbers. Each list element includes 2 sub elements of </w:t>
-            </w:r>
-            <w:proofErr w:type="gramStart"/>
-            <w:r>
-              <w:rPr>
-                <w:sz w:val="16"/>
-                <w:szCs w:val="16"/>
-              </w:rPr>
-              <w:t xml:space="preserve">type </w:t>
-            </w:r>
-            <w:r>
-              <w:rPr>
-                <w:sz w:val="16"/>
-                <w:szCs w:val="16"/>
-              </w:rPr>
-              <w:t xml:space="preserve"> </w:t>
-            </w:r>
-            <w:proofErr w:type="spellStart"/>
             <w:r>
               <w:rPr>
                 <w:sz w:val="16"/>
@@ -1554,30 +1174,12 @@
               </w:rPr>
               <w:t>RegionDefinition</w:t>
             </w:r>
-            <w:proofErr w:type="spellEnd"/>
-            <w:proofErr w:type="gramEnd"/>
-            <w:r>
-              <w:rPr>
-                <w:sz w:val="16"/>
-                <w:szCs w:val="16"/>
-              </w:rPr>
-              <w:t xml:space="preserve"> that are related to specific clone (one of each type described in </w:t>
-            </w:r>
-            <w:proofErr w:type="spellStart"/>
-            <w:r>
-              <w:rPr>
-                <w:sz w:val="16"/>
-                <w:szCs w:val="16"/>
-              </w:rPr>
-              <w:t>make_region</w:t>
-            </w:r>
-            <w:proofErr w:type="spellEnd"/>
-            <w:r>
-              <w:rPr>
-                <w:sz w:val="16"/>
-                <w:szCs w:val="16"/>
-              </w:rPr>
-              <w:t xml:space="preserve"> function). </w:t>
+            <w:r>
+              <w:rPr>
+                <w:sz w:val="16"/>
+                <w:szCs w:val="16"/>
+              </w:rPr>
+              <w:t xml:space="preserve"> that are related to specific clone (one of each type described in make_region function). </w:t>
             </w:r>
           </w:p>
         </w:tc>
@@ -1597,7 +1199,6 @@
                 <w:szCs w:val="16"/>
               </w:rPr>
             </w:pPr>
-            <w:proofErr w:type="spellStart"/>
             <w:r>
               <w:rPr>
                 <w:sz w:val="16"/>
@@ -1605,7 +1206,6 @@
               </w:rPr>
               <w:t>observedMutations_L</w:t>
             </w:r>
-            <w:proofErr w:type="spellEnd"/>
           </w:p>
         </w:tc>
         <w:tc>
@@ -1619,33 +1219,13 @@
                 <w:szCs w:val="16"/>
               </w:rPr>
             </w:pPr>
-            <w:proofErr w:type="spellStart"/>
-            <w:r>
-              <w:rPr>
-                <w:sz w:val="16"/>
-                <w:szCs w:val="16"/>
-              </w:rPr>
-              <w:t>ChangeO</w:t>
-            </w:r>
-            <w:proofErr w:type="spellEnd"/>
-            <w:r>
-              <w:rPr>
-                <w:sz w:val="16"/>
-                <w:szCs w:val="16"/>
-              </w:rPr>
-              <w:t xml:space="preserve"> </w:t>
-            </w:r>
-            <w:proofErr w:type="spellStart"/>
-            <w:r>
-              <w:rPr>
-                <w:sz w:val="16"/>
-                <w:szCs w:val="16"/>
-              </w:rPr>
-              <w:t>db</w:t>
-            </w:r>
-            <w:bookmarkStart w:id="0" w:name="_GoBack"/>
-            <w:bookmarkEnd w:id="0"/>
-            <w:proofErr w:type="spellEnd"/>
+            <w:r>
+              <w:rPr>
+                <w:sz w:val="16"/>
+                <w:szCs w:val="16"/>
+              </w:rPr>
+              <w:t>ChangeO db</w:t>
+            </w:r>
           </w:p>
         </w:tc>
         <w:tc>
@@ -1659,7 +1239,6 @@
                 <w:szCs w:val="16"/>
               </w:rPr>
             </w:pPr>
-            <w:proofErr w:type="spellStart"/>
             <w:r>
               <w:rPr>
                 <w:sz w:val="16"/>
@@ -1667,16 +1246,14 @@
               </w:rPr>
               <w:t>make_region</w:t>
             </w:r>
-            <w:proofErr w:type="spellEnd"/>
-          </w:p>
-          <w:p>
-            <w:pPr>
-              <w:rPr>
-                <w:sz w:val="16"/>
-                <w:szCs w:val="16"/>
-              </w:rPr>
-            </w:pPr>
-            <w:proofErr w:type="spellStart"/>
+          </w:p>
+          <w:p>
+            <w:pPr>
+              <w:rPr>
+                <w:sz w:val="16"/>
+                <w:szCs w:val="16"/>
+              </w:rPr>
+            </w:pPr>
             <w:r>
               <w:rPr>
                 <w:sz w:val="16"/>
@@ -1684,7 +1261,6 @@
               </w:rPr>
               <w:t>observedMutations</w:t>
             </w:r>
-            <w:proofErr w:type="spellEnd"/>
           </w:p>
         </w:tc>
         <w:tc>
@@ -1698,37 +1274,12 @@
                 <w:szCs w:val="16"/>
               </w:rPr>
             </w:pPr>
-            <w:proofErr w:type="spellStart"/>
-            <w:r>
-              <w:rPr>
-                <w:sz w:val="16"/>
-                <w:szCs w:val="16"/>
-              </w:rPr>
-              <w:t>ChangeO</w:t>
-            </w:r>
-            <w:proofErr w:type="spellEnd"/>
-            <w:r>
-              <w:rPr>
-                <w:sz w:val="16"/>
-                <w:szCs w:val="16"/>
-              </w:rPr>
-              <w:t xml:space="preserve"> </w:t>
-            </w:r>
-            <w:proofErr w:type="spellStart"/>
-            <w:r>
-              <w:rPr>
-                <w:sz w:val="16"/>
-                <w:szCs w:val="16"/>
-              </w:rPr>
-              <w:t>db</w:t>
-            </w:r>
-            <w:proofErr w:type="spellEnd"/>
-            <w:r>
-              <w:rPr>
-                <w:sz w:val="16"/>
-                <w:szCs w:val="16"/>
-              </w:rPr>
-              <w:t xml:space="preserve"> with observed mutations columns per region</w:t>
+            <w:r>
+              <w:rPr>
+                <w:sz w:val="16"/>
+                <w:szCs w:val="16"/>
+              </w:rPr>
+              <w:t>ChangeO db with observed mutations columns per region</w:t>
             </w:r>
             <w:r>
               <w:rPr>
@@ -1755,7 +1306,6 @@
                 <w:szCs w:val="16"/>
               </w:rPr>
             </w:pPr>
-            <w:proofErr w:type="spellStart"/>
             <w:r>
               <w:rPr>
                 <w:sz w:val="16"/>
@@ -1763,7 +1313,6 @@
               </w:rPr>
               <w:t>expectedMutations_L</w:t>
             </w:r>
-            <w:proofErr w:type="spellEnd"/>
           </w:p>
         </w:tc>
         <w:tc>
@@ -1777,31 +1326,13 @@
                 <w:szCs w:val="16"/>
               </w:rPr>
             </w:pPr>
-            <w:proofErr w:type="spellStart"/>
-            <w:r>
-              <w:rPr>
-                <w:sz w:val="16"/>
-                <w:szCs w:val="16"/>
-              </w:rPr>
-              <w:t>ChangeO</w:t>
-            </w:r>
-            <w:proofErr w:type="spellEnd"/>
-            <w:r>
-              <w:rPr>
-                <w:sz w:val="16"/>
-                <w:szCs w:val="16"/>
-              </w:rPr>
-              <w:t xml:space="preserve"> </w:t>
-            </w:r>
-            <w:proofErr w:type="spellStart"/>
-            <w:r>
-              <w:rPr>
-                <w:sz w:val="16"/>
-                <w:szCs w:val="16"/>
-              </w:rPr>
-              <w:t>db</w:t>
-            </w:r>
-            <w:proofErr w:type="spellEnd"/>
+            <w:r>
+              <w:rPr>
+                <w:sz w:val="16"/>
+                <w:szCs w:val="16"/>
+              </w:rPr>
+              <w:t>ChangeO db</w:t>
+            </w:r>
           </w:p>
         </w:tc>
         <w:tc>
@@ -1815,7 +1346,6 @@
                 <w:szCs w:val="16"/>
               </w:rPr>
             </w:pPr>
-            <w:proofErr w:type="spellStart"/>
             <w:r>
               <w:rPr>
                 <w:sz w:val="16"/>
@@ -1823,16 +1353,14 @@
               </w:rPr>
               <w:t>make_region</w:t>
             </w:r>
-            <w:proofErr w:type="spellEnd"/>
-          </w:p>
-          <w:p>
-            <w:pPr>
-              <w:rPr>
-                <w:sz w:val="16"/>
-                <w:szCs w:val="16"/>
-              </w:rPr>
-            </w:pPr>
-            <w:proofErr w:type="spellStart"/>
+          </w:p>
+          <w:p>
+            <w:pPr>
+              <w:rPr>
+                <w:sz w:val="16"/>
+                <w:szCs w:val="16"/>
+              </w:rPr>
+            </w:pPr>
             <w:r>
               <w:rPr>
                 <w:sz w:val="16"/>
@@ -1840,7 +1368,6 @@
               </w:rPr>
               <w:t>expectedMutations</w:t>
             </w:r>
-            <w:proofErr w:type="spellEnd"/>
           </w:p>
         </w:tc>
         <w:tc>
@@ -1854,37 +1381,12 @@
                 <w:szCs w:val="16"/>
               </w:rPr>
             </w:pPr>
-            <w:proofErr w:type="spellStart"/>
-            <w:r>
-              <w:rPr>
-                <w:sz w:val="16"/>
-                <w:szCs w:val="16"/>
-              </w:rPr>
-              <w:t>ChangeO</w:t>
-            </w:r>
-            <w:proofErr w:type="spellEnd"/>
-            <w:r>
-              <w:rPr>
-                <w:sz w:val="16"/>
-                <w:szCs w:val="16"/>
-              </w:rPr>
-              <w:t xml:space="preserve"> </w:t>
-            </w:r>
-            <w:proofErr w:type="spellStart"/>
-            <w:r>
-              <w:rPr>
-                <w:sz w:val="16"/>
-                <w:szCs w:val="16"/>
-              </w:rPr>
-              <w:t>db</w:t>
-            </w:r>
-            <w:proofErr w:type="spellEnd"/>
-            <w:r>
-              <w:rPr>
-                <w:sz w:val="16"/>
-                <w:szCs w:val="16"/>
-              </w:rPr>
-              <w:t xml:space="preserve"> with expected mutations columns per region</w:t>
+            <w:r>
+              <w:rPr>
+                <w:sz w:val="16"/>
+                <w:szCs w:val="16"/>
+              </w:rPr>
+              <w:t>ChangeO db with expected mutations columns per region</w:t>
             </w:r>
             <w:r>
               <w:rPr>
@@ -1911,7 +1413,6 @@
                 <w:szCs w:val="16"/>
               </w:rPr>
             </w:pPr>
-            <w:proofErr w:type="spellStart"/>
             <w:r>
               <w:rPr>
                 <w:sz w:val="16"/>
@@ -1919,7 +1420,6 @@
               </w:rPr>
               <w:t>collapse_one_clone</w:t>
             </w:r>
-            <w:proofErr w:type="spellEnd"/>
           </w:p>
         </w:tc>
         <w:tc>
@@ -1933,40 +1433,21 @@
                 <w:szCs w:val="16"/>
               </w:rPr>
             </w:pPr>
-            <w:proofErr w:type="spellStart"/>
-            <w:r>
-              <w:rPr>
-                <w:sz w:val="16"/>
-                <w:szCs w:val="16"/>
-              </w:rPr>
-              <w:t>ChangeO</w:t>
-            </w:r>
-            <w:proofErr w:type="spellEnd"/>
-            <w:r>
-              <w:rPr>
-                <w:sz w:val="16"/>
-                <w:szCs w:val="16"/>
-              </w:rPr>
-              <w:t xml:space="preserve"> </w:t>
-            </w:r>
-            <w:proofErr w:type="spellStart"/>
-            <w:r>
-              <w:rPr>
-                <w:sz w:val="16"/>
-                <w:szCs w:val="16"/>
-              </w:rPr>
-              <w:t>db</w:t>
-            </w:r>
-            <w:proofErr w:type="spellEnd"/>
-          </w:p>
-          <w:p>
-            <w:pPr>
-              <w:rPr>
-                <w:sz w:val="16"/>
-                <w:szCs w:val="16"/>
-              </w:rPr>
-            </w:pPr>
-            <w:proofErr w:type="spellStart"/>
+            <w:r>
+              <w:rPr>
+                <w:sz w:val="16"/>
+                <w:szCs w:val="16"/>
+              </w:rPr>
+              <w:t>ChangeO db</w:t>
+            </w:r>
+          </w:p>
+          <w:p>
+            <w:pPr>
+              <w:rPr>
+                <w:sz w:val="16"/>
+                <w:szCs w:val="16"/>
+              </w:rPr>
+            </w:pPr>
             <w:r>
               <w:rPr>
                 <w:sz w:val="16"/>
@@ -1974,7 +1455,6 @@
               </w:rPr>
               <w:t>Clone_num</w:t>
             </w:r>
-            <w:proofErr w:type="spellEnd"/>
           </w:p>
         </w:tc>
         <w:tc>
@@ -1988,7 +1468,6 @@
                 <w:szCs w:val="16"/>
               </w:rPr>
             </w:pPr>
-            <w:proofErr w:type="spellStart"/>
             <w:r>
               <w:rPr>
                 <w:sz w:val="16"/>
@@ -1996,16 +1475,14 @@
               </w:rPr>
               <w:t>get_clone_region</w:t>
             </w:r>
-            <w:proofErr w:type="spellEnd"/>
-          </w:p>
-          <w:p>
-            <w:pPr>
-              <w:rPr>
-                <w:sz w:val="16"/>
-                <w:szCs w:val="16"/>
-              </w:rPr>
-            </w:pPr>
-            <w:proofErr w:type="spellStart"/>
+          </w:p>
+          <w:p>
+            <w:pPr>
+              <w:rPr>
+                <w:sz w:val="16"/>
+                <w:szCs w:val="16"/>
+              </w:rPr>
+            </w:pPr>
             <w:r>
               <w:rPr>
                 <w:sz w:val="16"/>
@@ -2013,7 +1490,6 @@
               </w:rPr>
               <w:t>collapseClones</w:t>
             </w:r>
-            <w:proofErr w:type="spellEnd"/>
           </w:p>
         </w:tc>
         <w:tc>
@@ -2032,23 +1508,7 @@
                 <w:sz w:val="16"/>
                 <w:szCs w:val="16"/>
               </w:rPr>
-              <w:t xml:space="preserve">A </w:t>
-            </w:r>
-            <w:proofErr w:type="spellStart"/>
-            <w:r>
-              <w:rPr>
-                <w:sz w:val="16"/>
-                <w:szCs w:val="16"/>
-              </w:rPr>
-              <w:t>db</w:t>
-            </w:r>
-            <w:proofErr w:type="spellEnd"/>
-            <w:r>
-              <w:rPr>
-                <w:sz w:val="16"/>
-                <w:szCs w:val="16"/>
-              </w:rPr>
-              <w:t xml:space="preserve"> for the specific chosen clone - with added column – for the consensus sequence of this clone. </w:t>
+              <w:t xml:space="preserve">A db for the specific chosen clone - with added column – for the consensus sequence of this clone. </w:t>
             </w:r>
           </w:p>
         </w:tc>
@@ -2068,7 +1528,6 @@
                 <w:szCs w:val="16"/>
               </w:rPr>
             </w:pPr>
-            <w:proofErr w:type="spellStart"/>
             <w:r>
               <w:rPr>
                 <w:sz w:val="16"/>
@@ -2083,7 +1542,6 @@
               </w:rPr>
               <w:t>L</w:t>
             </w:r>
-            <w:proofErr w:type="spellEnd"/>
           </w:p>
         </w:tc>
         <w:tc>
@@ -2097,31 +1555,13 @@
                 <w:szCs w:val="16"/>
               </w:rPr>
             </w:pPr>
-            <w:proofErr w:type="spellStart"/>
-            <w:r>
-              <w:rPr>
-                <w:sz w:val="16"/>
-                <w:szCs w:val="16"/>
-              </w:rPr>
-              <w:t>ChangeO</w:t>
-            </w:r>
-            <w:proofErr w:type="spellEnd"/>
-            <w:r>
-              <w:rPr>
-                <w:sz w:val="16"/>
-                <w:szCs w:val="16"/>
-              </w:rPr>
-              <w:t xml:space="preserve"> </w:t>
-            </w:r>
-            <w:proofErr w:type="spellStart"/>
-            <w:r>
-              <w:rPr>
-                <w:sz w:val="16"/>
-                <w:szCs w:val="16"/>
-              </w:rPr>
-              <w:t>db</w:t>
-            </w:r>
-            <w:proofErr w:type="spellEnd"/>
+            <w:r>
+              <w:rPr>
+                <w:sz w:val="16"/>
+                <w:szCs w:val="16"/>
+              </w:rPr>
+              <w:t>ChangeO db</w:t>
+            </w:r>
           </w:p>
         </w:tc>
         <w:tc>
@@ -2136,7 +1576,6 @@
                 <w:rtl/>
               </w:rPr>
             </w:pPr>
-            <w:proofErr w:type="spellStart"/>
             <w:r>
               <w:rPr>
                 <w:sz w:val="16"/>
@@ -2144,16 +1583,14 @@
               </w:rPr>
               <w:t>make_clones_list</w:t>
             </w:r>
-            <w:proofErr w:type="spellEnd"/>
-          </w:p>
-          <w:p>
-            <w:pPr>
-              <w:rPr>
-                <w:sz w:val="16"/>
-                <w:szCs w:val="16"/>
-              </w:rPr>
-            </w:pPr>
-            <w:proofErr w:type="spellStart"/>
+          </w:p>
+          <w:p>
+            <w:pPr>
+              <w:rPr>
+                <w:sz w:val="16"/>
+                <w:szCs w:val="16"/>
+              </w:rPr>
+            </w:pPr>
             <w:r>
               <w:rPr>
                 <w:sz w:val="16"/>
@@ -2161,7 +1598,6 @@
               </w:rPr>
               <w:t>collapse_one_clone</w:t>
             </w:r>
-            <w:proofErr w:type="spellEnd"/>
           </w:p>
         </w:tc>
         <w:tc>
@@ -2187,23 +1623,7 @@
                 <w:sz w:val="16"/>
                 <w:szCs w:val="16"/>
               </w:rPr>
-              <w:t xml:space="preserve">ame as original </w:t>
-            </w:r>
-            <w:proofErr w:type="spellStart"/>
-            <w:r>
-              <w:rPr>
-                <w:sz w:val="16"/>
-                <w:szCs w:val="16"/>
-              </w:rPr>
-              <w:t>collapseClones</w:t>
-            </w:r>
-            <w:proofErr w:type="spellEnd"/>
-            <w:r>
-              <w:rPr>
-                <w:sz w:val="16"/>
-                <w:szCs w:val="16"/>
-              </w:rPr>
-              <w:t xml:space="preserve"> function, except that the region definition will be set per clone in the database, in order to include CDR3 and FWR4 in the region</w:t>
+              <w:t>ame as original collapseClones function, except that the region definition will be set per clone in the database, in order to include CDR3 and FWR4 in the region</w:t>
             </w:r>
             <w:r>
               <w:rPr>
@@ -2230,7 +1650,6 @@
                 <w:szCs w:val="16"/>
               </w:rPr>
             </w:pPr>
-            <w:proofErr w:type="spellStart"/>
             <w:r>
               <w:rPr>
                 <w:sz w:val="16"/>
@@ -2252,7 +1671,6 @@
               </w:rPr>
               <w:t>clone</w:t>
             </w:r>
-            <w:proofErr w:type="spellEnd"/>
           </w:p>
         </w:tc>
         <w:tc>
@@ -2266,40 +1684,21 @@
                 <w:szCs w:val="16"/>
               </w:rPr>
             </w:pPr>
-            <w:proofErr w:type="spellStart"/>
-            <w:r>
-              <w:rPr>
-                <w:sz w:val="16"/>
-                <w:szCs w:val="16"/>
-              </w:rPr>
-              <w:t>ChangeO</w:t>
-            </w:r>
-            <w:proofErr w:type="spellEnd"/>
-            <w:r>
-              <w:rPr>
-                <w:sz w:val="16"/>
-                <w:szCs w:val="16"/>
-              </w:rPr>
-              <w:t xml:space="preserve"> </w:t>
-            </w:r>
-            <w:proofErr w:type="spellStart"/>
-            <w:r>
-              <w:rPr>
-                <w:sz w:val="16"/>
-                <w:szCs w:val="16"/>
-              </w:rPr>
-              <w:t>db</w:t>
-            </w:r>
-            <w:proofErr w:type="spellEnd"/>
-          </w:p>
-          <w:p>
-            <w:pPr>
-              <w:rPr>
-                <w:sz w:val="16"/>
-                <w:szCs w:val="16"/>
-              </w:rPr>
-            </w:pPr>
-            <w:proofErr w:type="spellStart"/>
+            <w:r>
+              <w:rPr>
+                <w:sz w:val="16"/>
+                <w:szCs w:val="16"/>
+              </w:rPr>
+              <w:t>ChangeO db</w:t>
+            </w:r>
+          </w:p>
+          <w:p>
+            <w:pPr>
+              <w:rPr>
+                <w:sz w:val="16"/>
+                <w:szCs w:val="16"/>
+              </w:rPr>
+            </w:pPr>
             <w:r>
               <w:rPr>
                 <w:sz w:val="16"/>
@@ -2307,7 +1706,6 @@
               </w:rPr>
               <w:t>Clone_num</w:t>
             </w:r>
-            <w:proofErr w:type="spellEnd"/>
           </w:p>
         </w:tc>
         <w:tc>
@@ -2321,7 +1719,6 @@
                 <w:szCs w:val="16"/>
               </w:rPr>
             </w:pPr>
-            <w:proofErr w:type="spellStart"/>
             <w:r>
               <w:rPr>
                 <w:sz w:val="16"/>
@@ -2329,16 +1726,14 @@
               </w:rPr>
               <w:t>get_clone_region</w:t>
             </w:r>
-            <w:proofErr w:type="spellEnd"/>
-          </w:p>
-          <w:p>
-            <w:pPr>
-              <w:rPr>
-                <w:sz w:val="16"/>
-                <w:szCs w:val="16"/>
-              </w:rPr>
-            </w:pPr>
-            <w:proofErr w:type="spellStart"/>
+          </w:p>
+          <w:p>
+            <w:pPr>
+              <w:rPr>
+                <w:sz w:val="16"/>
+                <w:szCs w:val="16"/>
+              </w:rPr>
+            </w:pPr>
             <w:r>
               <w:rPr>
                 <w:sz w:val="16"/>
@@ -2346,7 +1741,6 @@
               </w:rPr>
               <w:t>calcBaseline</w:t>
             </w:r>
-            <w:proofErr w:type="spellEnd"/>
           </w:p>
         </w:tc>
         <w:tc>
@@ -2365,23 +1759,7 @@
                 <w:sz w:val="16"/>
                 <w:szCs w:val="16"/>
               </w:rPr>
-              <w:t xml:space="preserve">Computes </w:t>
-            </w:r>
-            <w:proofErr w:type="spellStart"/>
-            <w:r>
-              <w:rPr>
-                <w:sz w:val="16"/>
-                <w:szCs w:val="16"/>
-              </w:rPr>
-              <w:t>calcBaseline</w:t>
-            </w:r>
-            <w:proofErr w:type="spellEnd"/>
-            <w:r>
-              <w:rPr>
-                <w:sz w:val="16"/>
-                <w:szCs w:val="16"/>
-              </w:rPr>
-              <w:t xml:space="preserve"> on the specific clone in db. </w:t>
+              <w:t xml:space="preserve">Computes calcBaseline on the specific clone in db. </w:t>
             </w:r>
           </w:p>
         </w:tc>
@@ -2401,7 +1779,6 @@
                 <w:szCs w:val="16"/>
               </w:rPr>
             </w:pPr>
-            <w:proofErr w:type="spellStart"/>
             <w:r>
               <w:rPr>
                 <w:sz w:val="16"/>
@@ -2409,7 +1786,6 @@
               </w:rPr>
               <w:t>calcBaseline_L</w:t>
             </w:r>
-            <w:proofErr w:type="spellEnd"/>
           </w:p>
         </w:tc>
         <w:tc>
@@ -2423,78 +1799,42 @@
                 <w:szCs w:val="16"/>
               </w:rPr>
             </w:pPr>
-            <w:proofErr w:type="spellStart"/>
-            <w:r>
-              <w:rPr>
-                <w:sz w:val="16"/>
-                <w:szCs w:val="16"/>
-              </w:rPr>
-              <w:t>ChangeO</w:t>
-            </w:r>
-            <w:proofErr w:type="spellEnd"/>
-            <w:r>
-              <w:rPr>
-                <w:sz w:val="16"/>
-                <w:szCs w:val="16"/>
-              </w:rPr>
+            <w:r>
+              <w:rPr>
+                <w:sz w:val="16"/>
+                <w:szCs w:val="16"/>
+              </w:rPr>
+              <w:t>ChangeO db</w:t>
+            </w:r>
+          </w:p>
+        </w:tc>
+        <w:tc>
+          <w:tcPr>
+            <w:tcW w:w="2219" w:type="dxa"/>
+          </w:tcPr>
+          <w:p>
+            <w:pPr>
+              <w:rPr>
+                <w:sz w:val="16"/>
+                <w:szCs w:val="16"/>
+              </w:rPr>
+            </w:pPr>
+            <w:r>
+              <w:rPr>
+                <w:sz w:val="16"/>
+                <w:szCs w:val="16"/>
+              </w:rPr>
+              <w:t>make_clones_</w:t>
+            </w:r>
+            <w:r>
               <w:t xml:space="preserve"> </w:t>
             </w:r>
-            <w:proofErr w:type="spellStart"/>
-            <w:r>
-              <w:rPr>
-                <w:sz w:val="16"/>
-                <w:szCs w:val="16"/>
-              </w:rPr>
-              <w:t>db</w:t>
-            </w:r>
-            <w:proofErr w:type="spellEnd"/>
-          </w:p>
-        </w:tc>
-        <w:tc>
-          <w:tcPr>
-            <w:tcW w:w="2219" w:type="dxa"/>
-          </w:tcPr>
-          <w:p>
-            <w:pPr>
-              <w:rPr>
-                <w:sz w:val="16"/>
-                <w:szCs w:val="16"/>
-              </w:rPr>
-            </w:pPr>
-            <w:proofErr w:type="spellStart"/>
-            <w:r>
-              <w:rPr>
-                <w:sz w:val="16"/>
-                <w:szCs w:val="16"/>
-              </w:rPr>
-              <w:t>make_clones</w:t>
-            </w:r>
-            <w:proofErr w:type="spellEnd"/>
-            <w:r>
-              <w:rPr>
-                <w:sz w:val="16"/>
-                <w:szCs w:val="16"/>
-              </w:rPr>
-              <w:t>_</w:t>
-            </w:r>
-            <w:r>
-              <w:t xml:space="preserve"> </w:t>
-            </w:r>
-            <w:proofErr w:type="spellStart"/>
-            <w:r>
-              <w:rPr>
-                <w:sz w:val="16"/>
-                <w:szCs w:val="16"/>
-              </w:rPr>
-              <w:t>calcBaseline_one_clone</w:t>
-            </w:r>
-            <w:proofErr w:type="spellEnd"/>
-            <w:r>
-              <w:rPr>
-                <w:sz w:val="16"/>
-                <w:szCs w:val="16"/>
-              </w:rPr>
-              <w:t xml:space="preserve"> </w:t>
+            <w:r>
+              <w:rPr>
+                <w:sz w:val="16"/>
+                <w:szCs w:val="16"/>
+              </w:rPr>
+              <w:t xml:space="preserve">calcBaseline_one_clone </w:t>
             </w:r>
           </w:p>
           <w:p>
@@ -2522,30 +1862,14 @@
                 <w:sz w:val="16"/>
                 <w:szCs w:val="16"/>
               </w:rPr>
-              <w:t xml:space="preserve">Very similar to </w:t>
-            </w:r>
-            <w:proofErr w:type="spellStart"/>
-            <w:r>
-              <w:rPr>
-                <w:sz w:val="16"/>
-                <w:szCs w:val="16"/>
-              </w:rPr>
-              <w:t>ca</w:t>
-            </w:r>
-            <w:r>
-              <w:rPr>
-                <w:sz w:val="16"/>
-                <w:szCs w:val="16"/>
-              </w:rPr>
-              <w:t>lcBaseline</w:t>
-            </w:r>
-            <w:proofErr w:type="spellEnd"/>
-            <w:r>
-              <w:rPr>
-                <w:sz w:val="16"/>
-                <w:szCs w:val="16"/>
-              </w:rPr>
-              <w:t>, but it enables using a different region definition for each clone (per its junction length), including CDR3 and FWR4 as part of the region definition.</w:t>
+              <w:t>Very similar to ca</w:t>
+            </w:r>
+            <w:r>
+              <w:rPr>
+                <w:sz w:val="16"/>
+                <w:szCs w:val="16"/>
+              </w:rPr>
+              <w:t>lcBaseline, but it enables using a different region definition for each clone (per its junction length), including CDR3 and FWR4 as part of the region definition.</w:t>
             </w:r>
           </w:p>
         </w:tc>
@@ -2565,7 +1889,6 @@
                 <w:szCs w:val="16"/>
               </w:rPr>
             </w:pPr>
-            <w:proofErr w:type="spellStart"/>
             <w:r>
               <w:rPr>
                 <w:sz w:val="16"/>
@@ -2573,7 +1896,6 @@
               </w:rPr>
               <w:t>groupBaseline_L</w:t>
             </w:r>
-            <w:proofErr w:type="spellEnd"/>
           </w:p>
         </w:tc>
         <w:tc>
@@ -2587,21 +1909,12 @@
                 <w:szCs w:val="16"/>
               </w:rPr>
             </w:pPr>
-            <w:proofErr w:type="spellStart"/>
-            <w:r>
-              <w:rPr>
-                <w:sz w:val="16"/>
-                <w:szCs w:val="16"/>
-              </w:rPr>
-              <w:t>Baseline_L</w:t>
-            </w:r>
-            <w:proofErr w:type="spellEnd"/>
-            <w:r>
-              <w:rPr>
-                <w:sz w:val="16"/>
-                <w:szCs w:val="16"/>
-              </w:rPr>
-              <w:t xml:space="preserve"> object</w:t>
+            <w:r>
+              <w:rPr>
+                <w:sz w:val="16"/>
+                <w:szCs w:val="16"/>
+              </w:rPr>
+              <w:t>Baseline_L object</w:t>
             </w:r>
           </w:p>
         </w:tc>
@@ -2616,7 +1929,6 @@
                 <w:szCs w:val="16"/>
               </w:rPr>
             </w:pPr>
-            <w:proofErr w:type="spellStart"/>
             <w:r>
               <w:rPr>
                 <w:sz w:val="16"/>
@@ -2638,7 +1950,6 @@
               </w:rPr>
               <w:t>sleine</w:t>
             </w:r>
-            <w:proofErr w:type="spellEnd"/>
           </w:p>
         </w:tc>
         <w:tc>
@@ -2657,39 +1968,7 @@
                 <w:sz w:val="16"/>
                 <w:szCs w:val="16"/>
               </w:rPr>
-              <w:t xml:space="preserve">Same as </w:t>
-            </w:r>
-            <w:proofErr w:type="spellStart"/>
-            <w:r>
-              <w:rPr>
-                <w:sz w:val="16"/>
-                <w:szCs w:val="16"/>
-              </w:rPr>
-              <w:t>groupBaseline</w:t>
-            </w:r>
-            <w:proofErr w:type="spellEnd"/>
-            <w:r>
-              <w:rPr>
-                <w:sz w:val="16"/>
-                <w:szCs w:val="16"/>
-              </w:rPr>
-              <w:t xml:space="preserve">, but works on </w:t>
-            </w:r>
-            <w:proofErr w:type="spellStart"/>
-            <w:r>
-              <w:rPr>
-                <w:sz w:val="16"/>
-                <w:szCs w:val="16"/>
-              </w:rPr>
-              <w:t>Baseline_L</w:t>
-            </w:r>
-            <w:proofErr w:type="spellEnd"/>
-            <w:r>
-              <w:rPr>
-                <w:sz w:val="16"/>
-                <w:szCs w:val="16"/>
-              </w:rPr>
-              <w:t xml:space="preserve"> object</w:t>
+              <w:t>Same as groupBaseline, but works on Baseline_L object</w:t>
             </w:r>
           </w:p>
         </w:tc>
@@ -2706,32 +1985,50 @@
     <w:p>
       <w:pPr>
         <w:rPr>
-          <w:sz w:val="16"/>
-          <w:szCs w:val="16"/>
-        </w:rPr>
-      </w:pPr>
-      <w:proofErr w:type="gramStart"/>
-      <w:r>
-        <w:rPr>
-          <w:sz w:val="16"/>
-          <w:szCs w:val="16"/>
+          <w:b/>
+          <w:bCs/>
+          <w:sz w:val="16"/>
+          <w:szCs w:val="16"/>
+          <w:u w:val="single"/>
+        </w:rPr>
+      </w:pPr>
+      <w:r>
+        <w:rPr>
+          <w:b/>
+          <w:bCs/>
+          <w:sz w:val="16"/>
+          <w:szCs w:val="16"/>
+          <w:u w:val="single"/>
         </w:rPr>
         <w:t>Pipeline  s</w:t>
       </w:r>
       <w:r>
         <w:rPr>
-          <w:sz w:val="16"/>
-          <w:szCs w:val="16"/>
-        </w:rPr>
-        <w:t>tages</w:t>
-      </w:r>
-      <w:proofErr w:type="gramEnd"/>
-      <w:r>
-        <w:rPr>
-          <w:sz w:val="16"/>
-          <w:szCs w:val="16"/>
-        </w:rPr>
-        <w:t>:</w:t>
+          <w:b/>
+          <w:bCs/>
+          <w:sz w:val="16"/>
+          <w:szCs w:val="16"/>
+          <w:u w:val="single"/>
+        </w:rPr>
+        <w:t>tages:</w:t>
+      </w:r>
+    </w:p>
+    <w:p>
+      <w:pPr>
+        <w:ind w:left="360"/>
+        <w:rPr>
+          <w:sz w:val="16"/>
+          <w:szCs w:val="16"/>
+          <w:u w:val="single"/>
+        </w:rPr>
+      </w:pPr>
+      <w:r>
+        <w:rPr>
+          <w:sz w:val="16"/>
+          <w:szCs w:val="16"/>
+          <w:u w:val="single"/>
+        </w:rPr>
+        <w:t>Data preparation for Analysis:</w:t>
       </w:r>
     </w:p>
     <w:p>
@@ -2788,23 +2085,7 @@
           <w:sz w:val="16"/>
           <w:szCs w:val="16"/>
         </w:rPr>
-        <w:t xml:space="preserve">of type </w:t>
-      </w:r>
-      <w:proofErr w:type="spellStart"/>
-      <w:r>
-        <w:rPr>
-          <w:sz w:val="16"/>
-          <w:szCs w:val="16"/>
-        </w:rPr>
-        <w:t>ChangeO</w:t>
-      </w:r>
-      <w:proofErr w:type="spellEnd"/>
-      <w:r>
-        <w:rPr>
-          <w:sz w:val="16"/>
-          <w:szCs w:val="16"/>
-        </w:rPr>
-        <w:t>, specifically following columns must be there:</w:t>
+        <w:t>of type ChangeO, specifically following columns must be there:</w:t>
       </w:r>
     </w:p>
     <w:p>
@@ -2964,23 +2245,7 @@
           <w:sz w:val="16"/>
           <w:szCs w:val="16"/>
         </w:rPr>
-        <w:t xml:space="preserve">Removing from </w:t>
-      </w:r>
-      <w:proofErr w:type="spellStart"/>
-      <w:r>
-        <w:rPr>
-          <w:sz w:val="16"/>
-          <w:szCs w:val="16"/>
-        </w:rPr>
-        <w:t>db</w:t>
-      </w:r>
-      <w:proofErr w:type="spellEnd"/>
-      <w:r>
-        <w:rPr>
-          <w:sz w:val="16"/>
-          <w:szCs w:val="16"/>
-        </w:rPr>
-        <w:t xml:space="preserve"> sequences that their IMGT sequence is shorter than 312 nucleoti</w:t>
+        <w:t>Removing from db sequences that their IMGT sequence is shorter than 312 nucleoti</w:t>
       </w:r>
       <w:r>
         <w:rPr>
@@ -3049,22 +2314,7 @@
           <w:sz w:val="16"/>
           <w:szCs w:val="16"/>
         </w:rPr>
-        <w:t xml:space="preserve">Create a list of clones to loop </w:t>
-      </w:r>
-      <w:proofErr w:type="gramStart"/>
-      <w:r>
-        <w:rPr>
-          <w:sz w:val="16"/>
-          <w:szCs w:val="16"/>
-        </w:rPr>
-        <w:t>on</w:t>
-      </w:r>
-      <w:r>
-        <w:rPr>
-          <w:sz w:val="16"/>
-          <w:szCs w:val="16"/>
-        </w:rPr>
-        <w:t xml:space="preserve"> </w:t>
+        <w:t>Create a list of clones to loop on</w:t>
       </w:r>
       <w:r>
         <w:rPr>
@@ -3073,7 +2323,6 @@
         </w:rPr>
         <w:t>.</w:t>
       </w:r>
-      <w:proofErr w:type="gramEnd"/>
     </w:p>
     <w:p>
       <w:pPr>
@@ -3092,39 +2341,7 @@
           <w:sz w:val="16"/>
           <w:szCs w:val="16"/>
         </w:rPr>
-        <w:t xml:space="preserve">Loop on all clones in </w:t>
-      </w:r>
-      <w:proofErr w:type="spellStart"/>
-      <w:r>
-        <w:rPr>
-          <w:sz w:val="16"/>
-          <w:szCs w:val="16"/>
-        </w:rPr>
-        <w:t>db</w:t>
-      </w:r>
-      <w:proofErr w:type="spellEnd"/>
-      <w:r>
-        <w:rPr>
-          <w:sz w:val="16"/>
-          <w:szCs w:val="16"/>
-        </w:rPr>
-        <w:t xml:space="preserve"> to generate an extended </w:t>
-      </w:r>
-      <w:proofErr w:type="spellStart"/>
-      <w:r>
-        <w:rPr>
-          <w:sz w:val="16"/>
-          <w:szCs w:val="16"/>
-        </w:rPr>
-        <w:t>db</w:t>
-      </w:r>
-      <w:proofErr w:type="spellEnd"/>
-      <w:r>
-        <w:rPr>
-          <w:sz w:val="16"/>
-          <w:szCs w:val="16"/>
-        </w:rPr>
-        <w:t xml:space="preserve"> that includes lineage information (parent sequence id, parent sequence</w:t>
+        <w:t>Loop on all clones in db to generate an extended db that includes lineage information (parent sequence id, parent sequence</w:t>
       </w:r>
       <w:r>
         <w:rPr>
@@ -3132,6 +2349,13 @@
           <w:szCs w:val="16"/>
         </w:rPr>
         <w:t>).</w:t>
+      </w:r>
+      <w:r>
+        <w:rPr>
+          <w:sz w:val="16"/>
+          <w:szCs w:val="16"/>
+        </w:rPr>
+        <w:t xml:space="preserve"> While doing so – clonesof size 1 – are put aside ona separate db (to be taken care of by later stages).</w:t>
       </w:r>
     </w:p>
     <w:p>
@@ -3158,23 +2382,7 @@
           <w:sz w:val="16"/>
           <w:szCs w:val="16"/>
         </w:rPr>
-        <w:t xml:space="preserve">: preparing a </w:t>
-      </w:r>
-      <w:proofErr w:type="spellStart"/>
-      <w:r>
-        <w:rPr>
-          <w:sz w:val="16"/>
-          <w:szCs w:val="16"/>
-        </w:rPr>
-        <w:t>db</w:t>
-      </w:r>
-      <w:proofErr w:type="spellEnd"/>
-      <w:r>
-        <w:rPr>
-          <w:sz w:val="16"/>
-          <w:szCs w:val="16"/>
-        </w:rPr>
-        <w:t xml:space="preserve"> for them.</w:t>
+        <w:t>: preparing a db for them.</w:t>
       </w:r>
     </w:p>
     <w:p>
@@ -3203,7 +2411,6 @@
         </w:rPr>
         <w:t xml:space="preserve">clones of size 1 </w:t>
       </w:r>
-      <w:proofErr w:type="spellStart"/>
       <w:r>
         <w:rPr>
           <w:sz w:val="16"/>
@@ -3211,7 +2418,6 @@
         </w:rPr>
         <w:t>db</w:t>
       </w:r>
-      <w:proofErr w:type="spellEnd"/>
       <w:r>
         <w:rPr>
           <w:sz w:val="16"/>
@@ -3258,55 +2464,7 @@
           <w:sz w:val="16"/>
           <w:szCs w:val="16"/>
         </w:rPr>
-        <w:t xml:space="preserve">Adding </w:t>
-      </w:r>
-      <w:proofErr w:type="spellStart"/>
-      <w:r>
-        <w:rPr>
-          <w:sz w:val="16"/>
-          <w:szCs w:val="16"/>
-        </w:rPr>
-        <w:t>db</w:t>
-      </w:r>
-      <w:proofErr w:type="spellEnd"/>
-      <w:r>
-        <w:rPr>
-          <w:sz w:val="16"/>
-          <w:szCs w:val="16"/>
-        </w:rPr>
-        <w:t xml:space="preserve"> of size 1 clones to main </w:t>
-      </w:r>
-      <w:proofErr w:type="spellStart"/>
-      <w:r>
-        <w:rPr>
-          <w:sz w:val="16"/>
-          <w:szCs w:val="16"/>
-        </w:rPr>
-        <w:t>db</w:t>
-      </w:r>
-      <w:proofErr w:type="spellEnd"/>
-      <w:r>
-        <w:rPr>
-          <w:sz w:val="16"/>
-          <w:szCs w:val="16"/>
-        </w:rPr>
-        <w:t xml:space="preserve"> (</w:t>
-      </w:r>
-      <w:proofErr w:type="spellStart"/>
-      <w:r>
-        <w:rPr>
-          <w:sz w:val="16"/>
-          <w:szCs w:val="16"/>
-        </w:rPr>
-        <w:t>all_clones_merged_df</w:t>
-      </w:r>
-      <w:proofErr w:type="spellEnd"/>
-      <w:r>
-        <w:rPr>
-          <w:sz w:val="16"/>
-          <w:szCs w:val="16"/>
-        </w:rPr>
-        <w:t>)</w:t>
+        <w:t>Adding db of size 1 clones to main db (all_clones_merged_df)</w:t>
       </w:r>
     </w:p>
     <w:p>
@@ -3326,60 +2484,412 @@
           <w:sz w:val="16"/>
           <w:szCs w:val="16"/>
         </w:rPr>
-        <w:t xml:space="preserve">Adding to </w:t>
-      </w:r>
-      <w:r>
-        <w:rPr>
-          <w:sz w:val="16"/>
-          <w:szCs w:val="16"/>
-        </w:rPr>
-        <w:t xml:space="preserve">main </w:t>
-      </w:r>
-      <w:proofErr w:type="spellStart"/>
-      <w:r>
-        <w:rPr>
-          <w:sz w:val="16"/>
-          <w:szCs w:val="16"/>
-        </w:rPr>
-        <w:t>db</w:t>
-      </w:r>
-      <w:proofErr w:type="spellEnd"/>
-      <w:r>
-        <w:rPr>
-          <w:sz w:val="16"/>
-          <w:szCs w:val="16"/>
-        </w:rPr>
-        <w:t xml:space="preserve"> the expected and observed mutation columns</w:t>
-      </w:r>
-      <w:r>
-        <w:rPr>
-          <w:sz w:val="16"/>
-          <w:szCs w:val="16"/>
-        </w:rPr>
-        <w:t xml:space="preserve">. Generating 2 </w:t>
-      </w:r>
-      <w:proofErr w:type="spellStart"/>
-      <w:r>
-        <w:rPr>
-          <w:sz w:val="16"/>
-          <w:szCs w:val="16"/>
-        </w:rPr>
-        <w:t>dbs</w:t>
-      </w:r>
-      <w:proofErr w:type="spellEnd"/>
-      <w:r>
-        <w:rPr>
-          <w:sz w:val="16"/>
-          <w:szCs w:val="16"/>
-        </w:rPr>
-        <w:t xml:space="preserve">: </w:t>
+        <w:t>Data Analysis</w:t>
+      </w:r>
+      <w:r>
+        <w:rPr>
+          <w:sz w:val="16"/>
+          <w:szCs w:val="16"/>
+        </w:rPr>
+        <w:t xml:space="preserve"> 1 </w:t>
+      </w:r>
+      <w:r>
+        <w:rPr>
+          <w:sz w:val="16"/>
+          <w:szCs w:val="16"/>
+        </w:rPr>
+        <w:t xml:space="preserve">(based on </w:t>
+      </w:r>
+      <w:r>
+        <w:rPr>
+          <w:sz w:val="16"/>
+          <w:szCs w:val="16"/>
+        </w:rPr>
+        <w:t>C</w:t>
+      </w:r>
+      <w:r>
+        <w:rPr>
+          <w:sz w:val="16"/>
+          <w:szCs w:val="16"/>
+        </w:rPr>
+        <w:t>I</w:t>
+      </w:r>
+      <w:r>
+        <w:rPr>
+          <w:sz w:val="16"/>
+          <w:szCs w:val="16"/>
+        </w:rPr>
+        <w:t>1</w:t>
+      </w:r>
+      <w:r>
+        <w:rPr>
+          <w:sz w:val="16"/>
+          <w:szCs w:val="16"/>
+        </w:rPr>
+        <w:t>0.tab from HCV_B data sets)</w:t>
+      </w:r>
+      <w:r>
+        <w:rPr>
+          <w:sz w:val="16"/>
+          <w:szCs w:val="16"/>
+        </w:rPr>
+        <w:t>– comparing PDFs of 2 methods of grouping:</w:t>
       </w:r>
     </w:p>
     <w:p>
       <w:pPr>
         <w:pStyle w:val="ListParagraph"/>
         <w:numPr>
-          <w:ilvl w:val="1"/>
+          <w:ilvl w:val="0"/>
+          <w:numId w:val="7"/>
+        </w:numPr>
+        <w:rPr>
+          <w:sz w:val="16"/>
+          <w:szCs w:val="16"/>
+        </w:rPr>
+      </w:pPr>
+      <w:r>
+        <w:rPr>
+          <w:sz w:val="16"/>
+          <w:szCs w:val="16"/>
+        </w:rPr>
+        <w:t>PDFs using consensus clones:</w:t>
+      </w:r>
+    </w:p>
+    <w:p>
+      <w:pPr>
+        <w:pStyle w:val="ListParagraph"/>
+        <w:numPr>
+          <w:ilvl w:val="0"/>
+          <w:numId w:val="6"/>
+        </w:numPr>
+        <w:rPr>
+          <w:sz w:val="16"/>
+          <w:szCs w:val="16"/>
+        </w:rPr>
+      </w:pPr>
+      <w:r>
+        <w:rPr>
+          <w:sz w:val="16"/>
+          <w:szCs w:val="16"/>
+        </w:rPr>
+        <w:t xml:space="preserve">For each clone – set a consensus clone (using </w:t>
+      </w:r>
+      <w:r>
+        <w:rPr>
+          <w:sz w:val="16"/>
+          <w:szCs w:val="16"/>
+        </w:rPr>
+        <w:t>collapseClones_L</w:t>
+      </w:r>
+      <w:r>
+        <w:rPr>
+          <w:sz w:val="16"/>
+          <w:szCs w:val="16"/>
+        </w:rPr>
+        <w:t>)</w:t>
+      </w:r>
+    </w:p>
+    <w:p>
+      <w:pPr>
+        <w:pStyle w:val="ListParagraph"/>
+        <w:numPr>
+          <w:ilvl w:val="0"/>
+          <w:numId w:val="6"/>
+        </w:numPr>
+        <w:rPr>
+          <w:sz w:val="16"/>
+          <w:szCs w:val="16"/>
+        </w:rPr>
+      </w:pPr>
+      <w:r>
+        <w:rPr>
+          <w:sz w:val="16"/>
+          <w:szCs w:val="16"/>
+        </w:rPr>
+        <w:t>Calculate baseline (</w:t>
+      </w:r>
+      <w:r>
+        <w:rPr>
+          <w:sz w:val="16"/>
+          <w:szCs w:val="16"/>
+        </w:rPr>
+        <w:t xml:space="preserve">using </w:t>
+      </w:r>
+      <w:r>
+        <w:rPr>
+          <w:sz w:val="16"/>
+          <w:szCs w:val="16"/>
+        </w:rPr>
+        <w:t>calcBaseline_L</w:t>
+      </w:r>
+      <w:r>
+        <w:rPr>
+          <w:sz w:val="16"/>
+          <w:szCs w:val="16"/>
+        </w:rPr>
+        <w:t xml:space="preserve">) for each </w:t>
+      </w:r>
+      <w:r>
+        <w:rPr>
+          <w:sz w:val="16"/>
+          <w:szCs w:val="16"/>
+        </w:rPr>
+        <w:t xml:space="preserve">consensus </w:t>
+      </w:r>
+      <w:r>
+        <w:rPr>
+          <w:sz w:val="16"/>
+          <w:szCs w:val="16"/>
+        </w:rPr>
+        <w:t>clone.</w:t>
+      </w:r>
+      <w:r>
+        <w:rPr>
+          <w:sz w:val="16"/>
+          <w:szCs w:val="16"/>
+        </w:rPr>
+        <w:t xml:space="preserve"> The reference sequence for each consensus clone is its germline sequence.</w:t>
+      </w:r>
+    </w:p>
+    <w:p>
+      <w:pPr>
+        <w:pStyle w:val="ListParagraph"/>
+        <w:numPr>
+          <w:ilvl w:val="0"/>
+          <w:numId w:val="6"/>
+        </w:numPr>
+        <w:rPr>
+          <w:sz w:val="16"/>
+          <w:szCs w:val="16"/>
+        </w:rPr>
+      </w:pPr>
+      <w:r>
+        <w:rPr>
+          <w:sz w:val="16"/>
+          <w:szCs w:val="16"/>
+        </w:rPr>
+        <w:t xml:space="preserve">Group all PDFs of all clones consensus above (using </w:t>
+      </w:r>
+      <w:r>
+        <w:rPr>
+          <w:sz w:val="16"/>
+          <w:szCs w:val="16"/>
+        </w:rPr>
+        <w:t>groupBaseline_L</w:t>
+      </w:r>
+      <w:r>
+        <w:rPr>
+          <w:sz w:val="16"/>
+          <w:szCs w:val="16"/>
+        </w:rPr>
+        <w:t>)</w:t>
+      </w:r>
+    </w:p>
+    <w:p>
+      <w:pPr>
+        <w:pStyle w:val="ListParagraph"/>
+        <w:numPr>
+          <w:ilvl w:val="0"/>
+          <w:numId w:val="7"/>
+        </w:numPr>
+        <w:rPr>
+          <w:sz w:val="16"/>
+          <w:szCs w:val="16"/>
+        </w:rPr>
+      </w:pPr>
+      <w:r>
+        <w:rPr>
+          <w:sz w:val="16"/>
+          <w:szCs w:val="16"/>
+        </w:rPr>
+        <w:t>PDFs using parents sequences:</w:t>
+      </w:r>
+    </w:p>
+    <w:p>
+      <w:pPr>
+        <w:pStyle w:val="ListParagraph"/>
+        <w:numPr>
+          <w:ilvl w:val="0"/>
+          <w:numId w:val="6"/>
+        </w:numPr>
+        <w:rPr>
+          <w:sz w:val="16"/>
+          <w:szCs w:val="16"/>
+        </w:rPr>
+      </w:pPr>
+      <w:r>
+        <w:rPr>
+          <w:sz w:val="16"/>
+          <w:szCs w:val="16"/>
+        </w:rPr>
+        <w:t>Calculate baseline (</w:t>
+      </w:r>
+      <w:r>
+        <w:rPr>
+          <w:sz w:val="16"/>
+          <w:szCs w:val="16"/>
+        </w:rPr>
+        <w:t xml:space="preserve">using </w:t>
+      </w:r>
+      <w:r>
+        <w:rPr>
+          <w:sz w:val="16"/>
+          <w:szCs w:val="16"/>
+        </w:rPr>
+        <w:t>calcBaseline_L</w:t>
+      </w:r>
+      <w:r>
+        <w:rPr>
+          <w:sz w:val="16"/>
+          <w:szCs w:val="16"/>
+        </w:rPr>
+        <w:t>) for each read. The reference sequence for each read is its parent sequence.</w:t>
+      </w:r>
+    </w:p>
+    <w:p>
+      <w:pPr>
+        <w:pStyle w:val="ListParagraph"/>
+        <w:numPr>
+          <w:ilvl w:val="0"/>
+          <w:numId w:val="6"/>
+        </w:numPr>
+        <w:rPr>
+          <w:sz w:val="16"/>
+          <w:szCs w:val="16"/>
+        </w:rPr>
+      </w:pPr>
+      <w:r>
+        <w:rPr>
+          <w:sz w:val="16"/>
+          <w:szCs w:val="16"/>
+        </w:rPr>
+        <w:lastRenderedPageBreak/>
+        <w:t>Group PDFs of all reads above (using groupBaseline_L).</w:t>
+      </w:r>
+    </w:p>
+    <w:p>
+      <w:pPr>
+        <w:ind w:left="1080"/>
+        <w:rPr>
+          <w:sz w:val="16"/>
+          <w:szCs w:val="16"/>
+        </w:rPr>
+      </w:pPr>
+      <w:r>
+        <w:rPr>
+          <w:sz w:val="16"/>
+          <w:szCs w:val="16"/>
+        </w:rPr>
+        <w:t>For all the above</w:t>
+      </w:r>
+      <w:r>
+        <w:rPr>
+          <w:sz w:val="16"/>
+          <w:szCs w:val="16"/>
+        </w:rPr>
+        <w:t xml:space="preserve"> (a and b)</w:t>
+      </w:r>
+      <w:r>
+        <w:rPr>
+          <w:sz w:val="16"/>
+          <w:szCs w:val="16"/>
+        </w:rPr>
+        <w:t xml:space="preserve"> – 2 region definitions are used: “ALL” (which are all 7 regions CDR1/2/3 FWR1/2/3/4), and “CDR_FWR” which are 2 regions that cover CDR1/2/3 and FWR1/2/3/4. In both – the region definition is per clone (</w:t>
+      </w:r>
+      <w:r>
+        <w:rPr>
+          <w:sz w:val="16"/>
+          <w:szCs w:val="16"/>
+        </w:rPr>
+        <w:t>a</w:t>
+      </w:r>
+      <w:r>
+        <w:rPr>
+          <w:sz w:val="16"/>
+          <w:szCs w:val="16"/>
+        </w:rPr>
+        <w:t>s each has its specific junction length).</w:t>
+      </w:r>
+    </w:p>
+    <w:p>
+      <w:pPr>
+        <w:ind w:left="1080"/>
+        <w:rPr>
+          <w:sz w:val="16"/>
+          <w:szCs w:val="16"/>
+        </w:rPr>
+      </w:pPr>
+      <w:r>
+        <w:rPr>
+          <w:sz w:val="16"/>
+          <w:szCs w:val="16"/>
+        </w:rPr>
+        <w:t>Results are here:</w:t>
+      </w:r>
+    </w:p>
+    <w:p>
+      <w:pPr>
+        <w:ind w:left="1080"/>
+        <w:rPr>
+          <w:sz w:val="16"/>
+          <w:szCs w:val="16"/>
+        </w:rPr>
+      </w:pPr>
+      <w:r>
+        <w:rPr>
+          <w:noProof/>
+          <w:sz w:val="16"/>
+          <w:szCs w:val="16"/>
+        </w:rPr>
+        <w:drawing>
+          <wp:inline distT="0" distB="0" distL="0" distR="0" wp14:anchorId="722937F2" wp14:editId="1EFDEBD3">
+            <wp:extent cx="4811667" cy="3334054"/>
+            <wp:effectExtent l="0" t="0" r="8255" b="0"/>
+            <wp:docPr id="1" name="Picture 1" descr="A close up of a map&#10;&#10;Description automatically generated"/>
+            <wp:cNvGraphicFramePr>
+              <a:graphicFrameLocks xmlns:a="http://schemas.openxmlformats.org/drawingml/2006/main" noChangeAspect="1"/>
+            </wp:cNvGraphicFramePr>
+            <a:graphic xmlns:a="http://schemas.openxmlformats.org/drawingml/2006/main">
+              <a:graphicData uri="http://schemas.openxmlformats.org/drawingml/2006/picture">
+                <pic:pic xmlns:pic="http://schemas.openxmlformats.org/drawingml/2006/picture">
+                  <pic:nvPicPr>
+                    <pic:cNvPr id="1" name="CI10_FW1_to_FWR4.jpeg"/>
+                    <pic:cNvPicPr/>
+                  </pic:nvPicPr>
+                  <pic:blipFill>
+                    <a:blip r:embed="rId5">
+                      <a:extLst>
+                        <a:ext uri="{28A0092B-C50C-407E-A947-70E740481C1C}">
+                          <a14:useLocalDpi xmlns:a14="http://schemas.microsoft.com/office/drawing/2010/main" val="0"/>
+                        </a:ext>
+                      </a:extLst>
+                    </a:blip>
+                    <a:stretch>
+                      <a:fillRect/>
+                    </a:stretch>
+                  </pic:blipFill>
+                  <pic:spPr>
+                    <a:xfrm>
+                      <a:off x="0" y="0"/>
+                      <a:ext cx="4827513" cy="3345034"/>
+                    </a:xfrm>
+                    <a:prstGeom prst="rect">
+                      <a:avLst/>
+                    </a:prstGeom>
+                  </pic:spPr>
+                </pic:pic>
+              </a:graphicData>
+            </a:graphic>
+          </wp:inline>
+        </w:drawing>
+      </w:r>
+    </w:p>
+    <w:p>
+      <w:pPr>
+        <w:pStyle w:val="ListParagraph"/>
+        <w:numPr>
+          <w:ilvl w:val="0"/>
           <w:numId w:val="1"/>
         </w:numPr>
         <w:rPr>
@@ -3392,30 +2902,117 @@
           <w:sz w:val="16"/>
           <w:szCs w:val="16"/>
         </w:rPr>
-        <w:t xml:space="preserve">One </w:t>
-      </w:r>
-      <w:proofErr w:type="spellStart"/>
-      <w:r>
-        <w:rPr>
-          <w:sz w:val="16"/>
-          <w:szCs w:val="16"/>
-        </w:rPr>
-        <w:t>db</w:t>
-      </w:r>
-      <w:proofErr w:type="spellEnd"/>
-      <w:r>
-        <w:rPr>
-          <w:sz w:val="16"/>
-          <w:szCs w:val="16"/>
-        </w:rPr>
-        <w:t xml:space="preserve"> – in which expected and observed mutations are based on 7 regions (CDR1/2/3 and FWR1/2/3/4)</w:t>
-      </w:r>
+        <w:t xml:space="preserve">Data Analysis </w:t>
+      </w:r>
+      <w:r>
+        <w:rPr>
+          <w:sz w:val="16"/>
+          <w:szCs w:val="16"/>
+        </w:rPr>
+        <w:t>2</w:t>
+      </w:r>
+      <w:r>
+        <w:rPr>
+          <w:sz w:val="16"/>
+          <w:szCs w:val="16"/>
+        </w:rPr>
+        <w:t xml:space="preserve"> – </w:t>
+      </w:r>
+      <w:r>
+        <w:rPr>
+          <w:sz w:val="16"/>
+          <w:szCs w:val="16"/>
+        </w:rPr>
+        <w:t>same as Data Analysis 1, except that db will exclude singletone reads.  The reason for that is to get a stronger difference between 2 methods, since singletone reads show equal results between two methods.</w:t>
+      </w:r>
+    </w:p>
+    <w:p>
+      <w:pPr>
+        <w:pStyle w:val="ListParagraph"/>
+        <w:rPr>
+          <w:sz w:val="16"/>
+          <w:szCs w:val="16"/>
+        </w:rPr>
+      </w:pPr>
+      <w:r>
+        <w:rPr>
+          <w:sz w:val="16"/>
+          <w:szCs w:val="16"/>
+        </w:rPr>
+        <w:t>Results are here:</w:t>
+      </w:r>
+    </w:p>
+    <w:p>
+      <w:pPr>
+        <w:pStyle w:val="ListParagraph"/>
+        <w:rPr>
+          <w:sz w:val="16"/>
+          <w:szCs w:val="16"/>
+        </w:rPr>
+      </w:pPr>
+      <w:r>
+        <w:rPr>
+          <w:noProof/>
+          <w:sz w:val="16"/>
+          <w:szCs w:val="16"/>
+        </w:rPr>
+        <w:drawing>
+          <wp:inline distT="0" distB="0" distL="0" distR="0" wp14:anchorId="0686DA6E" wp14:editId="63020606">
+            <wp:extent cx="5252539" cy="3639539"/>
+            <wp:effectExtent l="0" t="0" r="5715" b="0"/>
+            <wp:docPr id="2" name="Picture 2" descr="A close up of a map&#10;&#10;Description automatically generated"/>
+            <wp:cNvGraphicFramePr>
+              <a:graphicFrameLocks xmlns:a="http://schemas.openxmlformats.org/drawingml/2006/main" noChangeAspect="1"/>
+            </wp:cNvGraphicFramePr>
+            <a:graphic xmlns:a="http://schemas.openxmlformats.org/drawingml/2006/main">
+              <a:graphicData uri="http://schemas.openxmlformats.org/drawingml/2006/picture">
+                <pic:pic xmlns:pic="http://schemas.openxmlformats.org/drawingml/2006/picture">
+                  <pic:nvPicPr>
+                    <pic:cNvPr id="2" name="CI10_FW1_to_FWR4_none_singletone.jpeg"/>
+                    <pic:cNvPicPr/>
+                  </pic:nvPicPr>
+                  <pic:blipFill>
+                    <a:blip r:embed="rId6">
+                      <a:extLst>
+                        <a:ext uri="{28A0092B-C50C-407E-A947-70E740481C1C}">
+                          <a14:useLocalDpi xmlns:a14="http://schemas.microsoft.com/office/drawing/2010/main" val="0"/>
+                        </a:ext>
+                      </a:extLst>
+                    </a:blip>
+                    <a:stretch>
+                      <a:fillRect/>
+                    </a:stretch>
+                  </pic:blipFill>
+                  <pic:spPr>
+                    <a:xfrm>
+                      <a:off x="0" y="0"/>
+                      <a:ext cx="5269625" cy="3651378"/>
+                    </a:xfrm>
+                    <a:prstGeom prst="rect">
+                      <a:avLst/>
+                    </a:prstGeom>
+                  </pic:spPr>
+                </pic:pic>
+              </a:graphicData>
+            </a:graphic>
+          </wp:inline>
+        </w:drawing>
+      </w:r>
+    </w:p>
+    <w:p>
+      <w:pPr>
+        <w:pStyle w:val="ListParagraph"/>
+        <w:rPr>
+          <w:sz w:val="16"/>
+          <w:szCs w:val="16"/>
+        </w:rPr>
+      </w:pPr>
     </w:p>
     <w:p>
       <w:pPr>
         <w:pStyle w:val="ListParagraph"/>
         <w:numPr>
-          <w:ilvl w:val="1"/>
+          <w:ilvl w:val="0"/>
           <w:numId w:val="1"/>
         </w:numPr>
         <w:rPr>
@@ -3428,23 +3025,385 @@
           <w:sz w:val="16"/>
           <w:szCs w:val="16"/>
         </w:rPr>
-        <w:t xml:space="preserve">One </w:t>
-      </w:r>
-      <w:proofErr w:type="spellStart"/>
-      <w:r>
-        <w:rPr>
-          <w:sz w:val="16"/>
-          <w:szCs w:val="16"/>
-        </w:rPr>
-        <w:t>db</w:t>
-      </w:r>
-      <w:proofErr w:type="spellEnd"/>
-      <w:r>
-        <w:rPr>
-          <w:sz w:val="16"/>
-          <w:szCs w:val="16"/>
-        </w:rPr>
-        <w:t xml:space="preserve"> – in which expected and observed mutations are based on 2 regions (CDR/FWR).</w:t>
+        <w:t xml:space="preserve">Data Analysis </w:t>
+      </w:r>
+      <w:r>
+        <w:rPr>
+          <w:sz w:val="16"/>
+          <w:szCs w:val="16"/>
+        </w:rPr>
+        <w:t>3</w:t>
+      </w:r>
+      <w:r>
+        <w:rPr>
+          <w:sz w:val="16"/>
+          <w:szCs w:val="16"/>
+        </w:rPr>
+        <w:t xml:space="preserve"> – </w:t>
+      </w:r>
+      <w:r>
+        <w:rPr>
+          <w:sz w:val="16"/>
+          <w:szCs w:val="16"/>
+        </w:rPr>
+        <w:t>Same as Data analysis 1, but on different DB</w:t>
+      </w:r>
+      <w:r>
+        <w:rPr>
+          <w:sz w:val="16"/>
+          <w:szCs w:val="16"/>
+        </w:rPr>
+        <w:t>:</w:t>
+      </w:r>
+      <w:r>
+        <w:rPr>
+          <w:sz w:val="16"/>
+          <w:szCs w:val="16"/>
+        </w:rPr>
+        <w:t xml:space="preserve"> </w:t>
+      </w:r>
+      <w:r>
+        <w:rPr>
+          <w:sz w:val="16"/>
+          <w:szCs w:val="16"/>
+        </w:rPr>
+        <w:t>SC1</w:t>
+      </w:r>
+      <w:r>
+        <w:rPr>
+          <w:sz w:val="16"/>
+          <w:szCs w:val="16"/>
+        </w:rPr>
+        <w:t>0</w:t>
+      </w:r>
+      <w:r>
+        <w:rPr>
+          <w:sz w:val="16"/>
+          <w:szCs w:val="16"/>
+        </w:rPr>
+        <w:t>.tab from HCV_B data sets</w:t>
+      </w:r>
+      <w:r>
+        <w:rPr>
+          <w:sz w:val="16"/>
+          <w:szCs w:val="16"/>
+        </w:rPr>
+        <w:t>.</w:t>
+      </w:r>
+    </w:p>
+    <w:p>
+      <w:pPr>
+        <w:pStyle w:val="ListParagraph"/>
+        <w:rPr>
+          <w:sz w:val="16"/>
+          <w:szCs w:val="16"/>
+        </w:rPr>
+      </w:pPr>
+      <w:r>
+        <w:rPr>
+          <w:sz w:val="16"/>
+          <w:szCs w:val="16"/>
+        </w:rPr>
+        <w:t xml:space="preserve">(I had to remove on read from database: SEQUENCE_ID </w:t>
+      </w:r>
+      <w:r>
+        <w:rPr>
+          <w:sz w:val="16"/>
+          <w:szCs w:val="16"/>
+        </w:rPr>
+        <w:t>GAGCATGCCAAAATCAT</w:t>
+      </w:r>
+      <w:r>
+        <w:rPr>
+          <w:sz w:val="16"/>
+          <w:szCs w:val="16"/>
+        </w:rPr>
+        <w:t>. Not sure why, but it caused error in calcBaseline_L function on collapsed clones. This read is a singletone).</w:t>
+      </w:r>
+    </w:p>
+    <w:p>
+      <w:pPr>
+        <w:pStyle w:val="ListParagraph"/>
+        <w:rPr>
+          <w:sz w:val="16"/>
+          <w:szCs w:val="16"/>
+        </w:rPr>
+      </w:pPr>
+      <w:r>
+        <w:rPr>
+          <w:sz w:val="16"/>
+          <w:szCs w:val="16"/>
+        </w:rPr>
+        <w:t>Results are:</w:t>
+      </w:r>
+    </w:p>
+    <w:p>
+      <w:pPr>
+        <w:pStyle w:val="ListParagraph"/>
+        <w:numPr>
+          <w:ilvl w:val="0"/>
+          <w:numId w:val="1"/>
+        </w:numPr>
+        <w:rPr>
+          <w:sz w:val="16"/>
+          <w:szCs w:val="16"/>
+        </w:rPr>
+      </w:pPr>
+      <w:r>
+        <w:rPr>
+          <w:sz w:val="16"/>
+          <w:szCs w:val="16"/>
+        </w:rPr>
+        <w:t>Sanity check 1:</w:t>
+      </w:r>
+    </w:p>
+    <w:p>
+      <w:pPr>
+        <w:pStyle w:val="ListParagraph"/>
+        <w:rPr>
+          <w:sz w:val="16"/>
+          <w:szCs w:val="16"/>
+        </w:rPr>
+      </w:pPr>
+      <w:r>
+        <w:rPr>
+          <w:sz w:val="16"/>
+          <w:szCs w:val="16"/>
+        </w:rPr>
+        <w:t xml:space="preserve">This step is to be used as a sanity check (to check calcBaseline_L and groupBaseline_L functions):  </w:t>
+      </w:r>
+    </w:p>
+    <w:p>
+      <w:pPr>
+        <w:pStyle w:val="ListParagraph"/>
+        <w:rPr>
+          <w:sz w:val="16"/>
+          <w:szCs w:val="16"/>
+        </w:rPr>
+      </w:pPr>
+      <w:r>
+        <w:rPr>
+          <w:sz w:val="16"/>
+          <w:szCs w:val="16"/>
+        </w:rPr>
+        <w:t xml:space="preserve">Comparing results using region definition of IMGT_V_BY_REGIONS (including CDR1/2 FWR1/2/3) to results using region definition of type "ALL" (including the whole sequence - CDR1/2/3 and FWR1/2/3/4).  </w:t>
+      </w:r>
+    </w:p>
+    <w:p>
+      <w:pPr>
+        <w:pStyle w:val="ListParagraph"/>
+        <w:rPr>
+          <w:sz w:val="16"/>
+          <w:szCs w:val="16"/>
+        </w:rPr>
+      </w:pPr>
+      <w:r>
+        <w:rPr>
+          <w:sz w:val="16"/>
+          <w:szCs w:val="16"/>
+        </w:rPr>
+        <w:t>The PDFs of CDR1/2 and FWR1/2/3 look similar</w:t>
+      </w:r>
+      <w:r>
+        <w:rPr>
+          <w:sz w:val="16"/>
+          <w:szCs w:val="16"/>
+        </w:rPr>
+        <w:t xml:space="preserve">, </w:t>
+      </w:r>
+      <w:r>
+        <w:rPr>
+          <w:sz w:val="16"/>
+          <w:szCs w:val="16"/>
+        </w:rPr>
+        <w:t xml:space="preserve">but they are not identical. </w:t>
+      </w:r>
+    </w:p>
+    <w:p>
+      <w:pPr>
+        <w:pStyle w:val="ListParagraph"/>
+        <w:rPr>
+          <w:sz w:val="16"/>
+          <w:szCs w:val="16"/>
+        </w:rPr>
+      </w:pPr>
+      <w:r>
+        <w:rPr>
+          <w:sz w:val="16"/>
+          <w:szCs w:val="16"/>
+        </w:rPr>
+        <w:lastRenderedPageBreak/>
+        <w:t xml:space="preserve">When looking deeper - the conclusion is that they cannot be identical, since the expected mutation in IMGT_V_BY_REGIONS is calculated based on sequence length of 312, while a region definition of type "ALL" is longer than that. So the relative expected mutations for example of FWR1 in "ALL" region will be smaller than the expected mutations for FWR1 in the IMGT_V_BY_REGIONS.  </w:t>
+      </w:r>
+    </w:p>
+    <w:p>
+      <w:pPr>
+        <w:pStyle w:val="ListParagraph"/>
+        <w:rPr>
+          <w:sz w:val="16"/>
+          <w:szCs w:val="16"/>
+        </w:rPr>
+      </w:pPr>
+      <w:r>
+        <w:rPr>
+          <w:sz w:val="16"/>
+          <w:szCs w:val="16"/>
+        </w:rPr>
+        <w:t xml:space="preserve">But:  </w:t>
+      </w:r>
+    </w:p>
+    <w:p>
+      <w:pPr>
+        <w:pStyle w:val="ListParagraph"/>
+        <w:rPr>
+          <w:sz w:val="16"/>
+          <w:szCs w:val="16"/>
+        </w:rPr>
+      </w:pPr>
+      <w:r>
+        <w:rPr>
+          <w:sz w:val="16"/>
+          <w:szCs w:val="16"/>
+        </w:rPr>
+        <w:t xml:space="preserve">exp_cdr1/(exp_cdr1+exp_cdr2+exp_fwr1+exp_fwr2+exp_fwr3)  in region "ALL" is the same as exp_cdr1 in region IMGT_V_BY_REGIONS. </w:t>
+      </w:r>
+    </w:p>
+    <w:p>
+      <w:pPr>
+        <w:pStyle w:val="ListParagraph"/>
+        <w:rPr>
+          <w:sz w:val="16"/>
+          <w:szCs w:val="16"/>
+        </w:rPr>
+      </w:pPr>
+      <w:r>
+        <w:rPr>
+          <w:sz w:val="16"/>
+          <w:szCs w:val="16"/>
+        </w:rPr>
+        <w:t>And same for cdr2, fwr1/2/3.</w:t>
+      </w:r>
+    </w:p>
+    <w:p>
+      <w:pPr>
+        <w:pStyle w:val="ListParagraph"/>
+        <w:numPr>
+          <w:ilvl w:val="0"/>
+          <w:numId w:val="1"/>
+        </w:numPr>
+        <w:rPr>
+          <w:sz w:val="16"/>
+          <w:szCs w:val="16"/>
+        </w:rPr>
+      </w:pPr>
+      <w:r>
+        <w:rPr>
+          <w:sz w:val="16"/>
+          <w:szCs w:val="16"/>
+        </w:rPr>
+        <w:t>Sanity check 2:</w:t>
+      </w:r>
+    </w:p>
+    <w:p>
+      <w:pPr>
+        <w:pStyle w:val="ListParagraph"/>
+        <w:rPr>
+          <w:sz w:val="16"/>
+          <w:szCs w:val="16"/>
+        </w:rPr>
+      </w:pPr>
+      <w:r>
+        <w:rPr>
+          <w:sz w:val="16"/>
+          <w:szCs w:val="16"/>
+        </w:rPr>
+        <w:t>Compare only singletons (expected to get same PDFs in parent vs consensus methods)</w:t>
+      </w:r>
+    </w:p>
+    <w:p>
+      <w:pPr>
+        <w:pStyle w:val="ListParagraph"/>
+        <w:numPr>
+          <w:ilvl w:val="0"/>
+          <w:numId w:val="9"/>
+        </w:numPr>
+        <w:rPr>
+          <w:sz w:val="16"/>
+          <w:szCs w:val="16"/>
+        </w:rPr>
+      </w:pPr>
+      <w:r>
+        <w:rPr>
+          <w:sz w:val="16"/>
+          <w:szCs w:val="16"/>
+        </w:rPr>
+        <w:t xml:space="preserve">PDFs using consensus clones.  </w:t>
+      </w:r>
+    </w:p>
+    <w:p>
+      <w:pPr>
+        <w:pStyle w:val="ListParagraph"/>
+        <w:numPr>
+          <w:ilvl w:val="0"/>
+          <w:numId w:val="9"/>
+        </w:numPr>
+        <w:rPr>
+          <w:sz w:val="16"/>
+          <w:szCs w:val="16"/>
+        </w:rPr>
+      </w:pPr>
+      <w:r>
+        <w:rPr>
+          <w:sz w:val="16"/>
+          <w:szCs w:val="16"/>
+        </w:rPr>
+        <w:t xml:space="preserve">PDFs using parents sequences. </w:t>
+      </w:r>
+    </w:p>
+    <w:p>
+      <w:pPr>
+        <w:pStyle w:val="ListParagraph"/>
+        <w:rPr>
+          <w:sz w:val="16"/>
+          <w:szCs w:val="16"/>
+        </w:rPr>
+      </w:pPr>
+      <w:r>
+        <w:rPr>
+          <w:sz w:val="16"/>
+          <w:szCs w:val="16"/>
+        </w:rPr>
+        <w:t xml:space="preserve">Results are that PDFs are the same.  </w:t>
+      </w:r>
+    </w:p>
+    <w:p>
+      <w:pPr>
+        <w:pStyle w:val="ListParagraph"/>
+        <w:rPr>
+          <w:sz w:val="16"/>
+          <w:szCs w:val="16"/>
+        </w:rPr>
+      </w:pPr>
+      <w:r>
+        <w:rPr>
+          <w:sz w:val="16"/>
+          <w:szCs w:val="16"/>
+        </w:rPr>
+        <w:t>A</w:t>
+      </w:r>
+      <w:r>
+        <w:rPr>
+          <w:sz w:val="16"/>
+          <w:szCs w:val="16"/>
+        </w:rPr>
+        <w:t>lso - comparing different objects from 1 and 2 above - are equal</w:t>
+      </w:r>
+      <w:r>
+        <w:rPr>
+          <w:sz w:val="16"/>
+          <w:szCs w:val="16"/>
+        </w:rPr>
+        <w:t xml:space="preserve"> (when using all.equal() function)</w:t>
       </w:r>
     </w:p>
     <w:p>
@@ -3455,36 +3414,6 @@
           <w:szCs w:val="16"/>
         </w:rPr>
       </w:pPr>
-      <w:r>
-        <w:rPr>
-          <w:sz w:val="16"/>
-          <w:szCs w:val="16"/>
-        </w:rPr>
-        <w:t xml:space="preserve">In both </w:t>
-      </w:r>
-      <w:proofErr w:type="spellStart"/>
-      <w:r>
-        <w:rPr>
-          <w:sz w:val="16"/>
-          <w:szCs w:val="16"/>
-        </w:rPr>
-        <w:t>dbs</w:t>
-      </w:r>
-      <w:proofErr w:type="spellEnd"/>
-      <w:r>
-        <w:rPr>
-          <w:sz w:val="16"/>
-          <w:szCs w:val="16"/>
-        </w:rPr>
-        <w:t xml:space="preserve"> above – expected and observed mutations are calculated based on the parent sequence (and not on germline seq), and in both – the expected and observed mutations are calculated on the whole sequence.</w:t>
-      </w:r>
-      <w:r>
-        <w:rPr>
-          <w:sz w:val="16"/>
-          <w:szCs w:val="16"/>
-        </w:rPr>
-        <w:t xml:space="preserve"> </w:t>
-      </w:r>
     </w:p>
     <w:p>
       <w:pPr>
@@ -3539,23 +3468,7 @@
           <w:sz w:val="16"/>
           <w:szCs w:val="16"/>
         </w:rPr>
-        <w:t xml:space="preserve">on change db. What is the format of this input: </w:t>
-      </w:r>
-      <w:proofErr w:type="spellStart"/>
-      <w:r>
-        <w:rPr>
-          <w:sz w:val="16"/>
-          <w:szCs w:val="16"/>
-        </w:rPr>
-        <w:t>igraph</w:t>
-      </w:r>
-      <w:proofErr w:type="spellEnd"/>
-      <w:r>
-        <w:rPr>
-          <w:sz w:val="16"/>
-          <w:szCs w:val="16"/>
-        </w:rPr>
-        <w:t>? Data frame with parent column?</w:t>
+        <w:t>on change db. What is the format of this input: igraph? Data frame with parent column?</w:t>
       </w:r>
     </w:p>
     <w:p>
@@ -3577,87 +3490,15 @@
           <w:szCs w:val="16"/>
           <w:highlight w:val="green"/>
         </w:rPr>
-        <w:t xml:space="preserve">Other functions beside </w:t>
-      </w:r>
-      <w:proofErr w:type="spellStart"/>
+        <w:t>Other functions beside obserevdMutations and ExpectedMutations that need to enlarge like above?</w:t>
+      </w:r>
       <w:r>
         <w:rPr>
           <w:sz w:val="16"/>
           <w:szCs w:val="16"/>
           <w:highlight w:val="green"/>
         </w:rPr>
-        <w:t>obserevdMutations</w:t>
-      </w:r>
-      <w:proofErr w:type="spellEnd"/>
-      <w:r>
-        <w:rPr>
-          <w:sz w:val="16"/>
-          <w:szCs w:val="16"/>
-          <w:highlight w:val="green"/>
-        </w:rPr>
-        <w:t xml:space="preserve"> and </w:t>
-      </w:r>
-      <w:proofErr w:type="spellStart"/>
-      <w:r>
-        <w:rPr>
-          <w:sz w:val="16"/>
-          <w:szCs w:val="16"/>
-          <w:highlight w:val="green"/>
-        </w:rPr>
-        <w:t>ExpectedMutations</w:t>
-      </w:r>
-      <w:proofErr w:type="spellEnd"/>
-      <w:r>
-        <w:rPr>
-          <w:sz w:val="16"/>
-          <w:szCs w:val="16"/>
-          <w:highlight w:val="green"/>
-        </w:rPr>
-        <w:t xml:space="preserve"> that need to enlarge like above?</w:t>
-      </w:r>
-      <w:r>
-        <w:rPr>
-          <w:sz w:val="16"/>
-          <w:szCs w:val="16"/>
-          <w:highlight w:val="green"/>
-        </w:rPr>
-        <w:t xml:space="preserve"> </w:t>
-      </w:r>
-      <w:proofErr w:type="spellStart"/>
-      <w:r>
-        <w:rPr>
-          <w:sz w:val="16"/>
-          <w:szCs w:val="16"/>
-          <w:highlight w:val="green"/>
-        </w:rPr>
-        <w:t>CalcBaseline</w:t>
-      </w:r>
-      <w:proofErr w:type="spellEnd"/>
-      <w:r>
-        <w:rPr>
-          <w:sz w:val="16"/>
-          <w:szCs w:val="16"/>
-          <w:highlight w:val="green"/>
-        </w:rPr>
-        <w:t xml:space="preserve">, </w:t>
-      </w:r>
-      <w:proofErr w:type="spellStart"/>
-      <w:r>
-        <w:rPr>
-          <w:sz w:val="16"/>
-          <w:szCs w:val="16"/>
-          <w:highlight w:val="green"/>
-        </w:rPr>
-        <w:t>GroupBaseline</w:t>
-      </w:r>
-      <w:proofErr w:type="spellEnd"/>
-      <w:r>
-        <w:rPr>
-          <w:sz w:val="16"/>
-          <w:szCs w:val="16"/>
-          <w:highlight w:val="green"/>
-        </w:rPr>
-        <w:t>.</w:t>
+        <w:t xml:space="preserve"> CalcBaseline, GroupBaseline.</w:t>
       </w:r>
     </w:p>
     <w:p>
@@ -3697,47 +3538,16 @@
         <w:rPr>
           <w:sz w:val="16"/>
           <w:szCs w:val="16"/>
-        </w:rPr>
-      </w:pPr>
-      <w:r>
-        <w:rPr>
-          <w:sz w:val="16"/>
-          <w:szCs w:val="16"/>
-        </w:rPr>
-        <w:lastRenderedPageBreak/>
-        <w:t xml:space="preserve">pdf of mutation strength (using </w:t>
-      </w:r>
-      <w:proofErr w:type="spellStart"/>
-      <w:r>
-        <w:rPr>
-          <w:sz w:val="16"/>
-          <w:szCs w:val="16"/>
-        </w:rPr>
-        <w:t>CalcBaseline</w:t>
-      </w:r>
-      <w:proofErr w:type="spellEnd"/>
-      <w:r>
-        <w:rPr>
-          <w:sz w:val="16"/>
-          <w:szCs w:val="16"/>
-        </w:rPr>
-        <w:t xml:space="preserve">, </w:t>
-      </w:r>
-      <w:proofErr w:type="spellStart"/>
-      <w:r>
-        <w:rPr>
-          <w:sz w:val="16"/>
-          <w:szCs w:val="16"/>
-        </w:rPr>
-        <w:t>GroupBaseline</w:t>
-      </w:r>
-      <w:proofErr w:type="spellEnd"/>
-      <w:r>
-        <w:rPr>
-          <w:sz w:val="16"/>
-          <w:szCs w:val="16"/>
-        </w:rPr>
-        <w:t>) in old way: taking one “consensus” sequence from each clone and running the pdf against the germline.</w:t>
+          <w:highlight w:val="green"/>
+        </w:rPr>
+      </w:pPr>
+      <w:r>
+        <w:rPr>
+          <w:sz w:val="16"/>
+          <w:szCs w:val="16"/>
+          <w:highlight w:val="green"/>
+        </w:rPr>
+        <w:t>pdf of mutation strength (using CalcBaseline, GroupBaseline) in old way: taking one “consensus” sequence from each clone and running the pdf against the germline.</w:t>
       </w:r>
     </w:p>
     <w:p>
@@ -3750,62 +3560,16 @@
         <w:rPr>
           <w:sz w:val="16"/>
           <w:szCs w:val="16"/>
-        </w:rPr>
-      </w:pPr>
-      <w:r>
-        <w:rPr>
-          <w:sz w:val="16"/>
-          <w:szCs w:val="16"/>
-        </w:rPr>
-        <w:t xml:space="preserve">Pdf of mutation strength (using </w:t>
-      </w:r>
-      <w:proofErr w:type="spellStart"/>
-      <w:r>
-        <w:rPr>
-          <w:sz w:val="16"/>
-          <w:szCs w:val="16"/>
-        </w:rPr>
-        <w:t>CalcBaseline</w:t>
-      </w:r>
-      <w:proofErr w:type="spellEnd"/>
-      <w:r>
-        <w:rPr>
-          <w:sz w:val="16"/>
-          <w:szCs w:val="16"/>
-        </w:rPr>
-        <w:t xml:space="preserve">, </w:t>
-      </w:r>
-      <w:proofErr w:type="spellStart"/>
-      <w:r>
-        <w:rPr>
-          <w:sz w:val="16"/>
-          <w:szCs w:val="16"/>
-        </w:rPr>
-        <w:t>GroupBaseline</w:t>
-      </w:r>
-      <w:proofErr w:type="spellEnd"/>
-      <w:r>
-        <w:rPr>
-          <w:sz w:val="16"/>
-          <w:szCs w:val="16"/>
-        </w:rPr>
-        <w:t xml:space="preserve">) in new way: running it in each clone vs the parent </w:t>
-      </w:r>
-      <w:proofErr w:type="gramStart"/>
-      <w:r>
-        <w:rPr>
-          <w:sz w:val="16"/>
-          <w:szCs w:val="16"/>
-        </w:rPr>
-        <w:t>sequence, and</w:t>
-      </w:r>
-      <w:proofErr w:type="gramEnd"/>
-      <w:r>
-        <w:rPr>
-          <w:sz w:val="16"/>
-          <w:szCs w:val="16"/>
-        </w:rPr>
-        <w:t xml:space="preserve"> convolving all sequences in a clone to one pdf.</w:t>
+          <w:highlight w:val="green"/>
+        </w:rPr>
+      </w:pPr>
+      <w:r>
+        <w:rPr>
+          <w:sz w:val="16"/>
+          <w:szCs w:val="16"/>
+          <w:highlight w:val="green"/>
+        </w:rPr>
+        <w:t>Pdf of mutation strength (using CalcBaseline, GroupBaseline) in new way: running it in each clone vs the parent sequence, and convolving all sequences in a clone to one pdf.</w:t>
       </w:r>
     </w:p>
     <w:p>
@@ -3845,7 +3609,21 @@
           <w:sz w:val="16"/>
           <w:szCs w:val="16"/>
         </w:rPr>
-        <w:t>PDF of grouping PDF many individual reads.</w:t>
+        <w:t>P=0.6, x=3, N=5</w:t>
+      </w:r>
+      <w:r>
+        <w:rPr>
+          <w:sz w:val="16"/>
+          <w:szCs w:val="16"/>
+        </w:rPr>
+        <w:t>.</w:t>
+      </w:r>
+      <w:r>
+        <w:rPr>
+          <w:sz w:val="16"/>
+          <w:szCs w:val="16"/>
+        </w:rPr>
+        <w:t xml:space="preserve"> Calculate pdf</w:t>
       </w:r>
     </w:p>
     <w:p>
@@ -3865,23 +3643,7 @@
           <w:sz w:val="16"/>
           <w:szCs w:val="16"/>
         </w:rPr>
-        <w:t xml:space="preserve">PDF of sum of mutations of many reads (the counted mutations of the sum will be the sum of individual counted </w:t>
-      </w:r>
-      <w:proofErr w:type="gramStart"/>
-      <w:r>
-        <w:rPr>
-          <w:sz w:val="16"/>
-          <w:szCs w:val="16"/>
-        </w:rPr>
-        <w:t>mutations,</w:t>
-      </w:r>
-      <w:proofErr w:type="gramEnd"/>
-      <w:r>
-        <w:rPr>
-          <w:sz w:val="16"/>
-          <w:szCs w:val="16"/>
-        </w:rPr>
-        <w:t xml:space="preserve"> the expected mutations of the sum will be what???).</w:t>
+        <w:t>groupBaelines of 5 times : P=0.6,x=1,N=5</w:t>
       </w:r>
     </w:p>
     <w:p>
@@ -3901,23 +3663,7 @@
           <w:sz w:val="16"/>
           <w:szCs w:val="16"/>
         </w:rPr>
-        <w:t xml:space="preserve">Improve run time by changing loop to </w:t>
-      </w:r>
-      <w:proofErr w:type="spellStart"/>
-      <w:r>
-        <w:rPr>
-          <w:sz w:val="16"/>
-          <w:szCs w:val="16"/>
-        </w:rPr>
-        <w:t>sapply</w:t>
-      </w:r>
-      <w:proofErr w:type="spellEnd"/>
-      <w:r>
-        <w:rPr>
-          <w:sz w:val="16"/>
-          <w:szCs w:val="16"/>
-        </w:rPr>
-        <w:t>.</w:t>
+        <w:t>Improve run time by changing loop to sapply.</w:t>
       </w:r>
     </w:p>
     <w:p>
@@ -3961,29 +3707,16 @@
           <w:szCs w:val="16"/>
           <w:highlight w:val="green"/>
         </w:rPr>
-        <w:t xml:space="preserve">Compare to </w:t>
-      </w:r>
-      <w:proofErr w:type="gramStart"/>
-      <w:r>
-        <w:rPr>
-          <w:sz w:val="16"/>
-          <w:szCs w:val="16"/>
-          <w:highlight w:val="green"/>
-        </w:rPr>
-        <w:t>Daniel:</w:t>
-      </w:r>
-      <w:proofErr w:type="gramEnd"/>
-      <w:r>
-        <w:rPr>
-          <w:sz w:val="16"/>
-          <w:szCs w:val="16"/>
-          <w:highlight w:val="green"/>
-        </w:rPr>
-        <w:t xml:space="preserve"> done – same results on 2 examples.</w:t>
-      </w:r>
-    </w:p>
-    <w:p>
-      <w:pPr>
+        <w:t>Compare to Daniel: done – same results on 2 examples.</w:t>
+      </w:r>
+    </w:p>
+    <w:p>
+      <w:pPr>
+        <w:pStyle w:val="ListParagraph"/>
+        <w:numPr>
+          <w:ilvl w:val="0"/>
+          <w:numId w:val="4"/>
+        </w:numPr>
         <w:rPr>
           <w:rFonts w:ascii="Helvetica" w:hAnsi="Helvetica" w:cs="Helvetica"/>
           <w:color w:val="333333"/>
@@ -3991,6 +3724,252 @@
           <w:szCs w:val="16"/>
         </w:rPr>
       </w:pPr>
+      <w:r>
+        <w:rPr>
+          <w:rFonts w:ascii="Helvetica" w:hAnsi="Helvetica" w:cs="Helvetica"/>
+          <w:color w:val="333333"/>
+          <w:sz w:val="16"/>
+          <w:szCs w:val="16"/>
+        </w:rPr>
+        <w:t>Sanity check with:</w:t>
+      </w:r>
+    </w:p>
+    <w:p>
+      <w:pPr>
+        <w:pStyle w:val="ListParagraph"/>
+        <w:numPr>
+          <w:ilvl w:val="1"/>
+          <w:numId w:val="4"/>
+        </w:numPr>
+        <w:rPr>
+          <w:rFonts w:ascii="Helvetica" w:hAnsi="Helvetica" w:cs="Helvetica"/>
+          <w:color w:val="333333"/>
+          <w:sz w:val="16"/>
+          <w:szCs w:val="16"/>
+          <w:highlight w:val="green"/>
+        </w:rPr>
+      </w:pPr>
+      <w:r>
+        <w:rPr>
+          <w:rFonts w:ascii="Helvetica" w:hAnsi="Helvetica" w:cs="Helvetica"/>
+          <w:color w:val="333333"/>
+          <w:sz w:val="16"/>
+          <w:szCs w:val="16"/>
+          <w:highlight w:val="green"/>
+        </w:rPr>
+        <w:t>old functions on FW1-FWR3</w:t>
+      </w:r>
+      <w:r>
+        <w:rPr>
+          <w:rFonts w:ascii="Helvetica" w:hAnsi="Helvetica" w:cs="Helvetica"/>
+          <w:color w:val="333333"/>
+          <w:sz w:val="16"/>
+          <w:szCs w:val="16"/>
+          <w:highlight w:val="green"/>
+        </w:rPr>
+        <w:t>:</w:t>
+      </w:r>
+    </w:p>
+    <w:p>
+      <w:pPr>
+        <w:pStyle w:val="ListParagraph"/>
+        <w:numPr>
+          <w:ilvl w:val="1"/>
+          <w:numId w:val="4"/>
+        </w:numPr>
+        <w:rPr>
+          <w:rFonts w:ascii="Helvetica" w:hAnsi="Helvetica" w:cs="Helvetica"/>
+          <w:color w:val="333333"/>
+          <w:sz w:val="16"/>
+          <w:szCs w:val="16"/>
+          <w:highlight w:val="green"/>
+        </w:rPr>
+      </w:pPr>
+      <w:r>
+        <w:rPr>
+          <w:rFonts w:ascii="Helvetica" w:hAnsi="Helvetica" w:cs="Helvetica"/>
+          <w:color w:val="333333"/>
+          <w:sz w:val="16"/>
+          <w:szCs w:val="16"/>
+          <w:highlight w:val="green"/>
+        </w:rPr>
+        <w:t>Compare only singletons – as sanity check (expected to get same parent vs consensus)</w:t>
+      </w:r>
+    </w:p>
+    <w:p>
+      <w:pPr>
+        <w:pStyle w:val="ListParagraph"/>
+        <w:numPr>
+          <w:ilvl w:val="1"/>
+          <w:numId w:val="4"/>
+        </w:numPr>
+        <w:rPr>
+          <w:rFonts w:ascii="Helvetica" w:hAnsi="Helvetica" w:cs="Helvetica"/>
+          <w:color w:val="333333"/>
+          <w:sz w:val="16"/>
+          <w:szCs w:val="16"/>
+          <w:highlight w:val="green"/>
+        </w:rPr>
+      </w:pPr>
+      <w:r>
+        <w:rPr>
+          <w:rFonts w:ascii="Helvetica" w:hAnsi="Helvetica" w:cs="Helvetica"/>
+          <w:color w:val="333333"/>
+          <w:sz w:val="16"/>
+          <w:szCs w:val="16"/>
+          <w:highlight w:val="green"/>
+        </w:rPr>
+        <w:t>Remove singletons</w:t>
+      </w:r>
+    </w:p>
+    <w:p>
+      <w:pPr>
+        <w:pStyle w:val="ListParagraph"/>
+        <w:numPr>
+          <w:ilvl w:val="1"/>
+          <w:numId w:val="4"/>
+        </w:numPr>
+        <w:rPr>
+          <w:rFonts w:ascii="Helvetica" w:hAnsi="Helvetica" w:cs="Helvetica"/>
+          <w:color w:val="333333"/>
+          <w:sz w:val="16"/>
+          <w:szCs w:val="16"/>
+        </w:rPr>
+      </w:pPr>
+      <w:r>
+        <w:rPr>
+          <w:rFonts w:ascii="Helvetica" w:hAnsi="Helvetica" w:cs="Helvetica"/>
+          <w:color w:val="333333"/>
+          <w:sz w:val="16"/>
+          <w:szCs w:val="16"/>
+        </w:rPr>
+        <w:t>Another db</w:t>
+      </w:r>
+    </w:p>
+    <w:p>
+      <w:pPr>
+        <w:pStyle w:val="ListParagraph"/>
+        <w:numPr>
+          <w:ilvl w:val="1"/>
+          <w:numId w:val="4"/>
+        </w:numPr>
+        <w:rPr>
+          <w:rFonts w:ascii="Helvetica" w:hAnsi="Helvetica" w:cs="Helvetica"/>
+          <w:color w:val="333333"/>
+          <w:sz w:val="16"/>
+          <w:szCs w:val="16"/>
+        </w:rPr>
+      </w:pPr>
+      <w:r>
+        <w:rPr>
+          <w:rFonts w:ascii="Helvetica" w:hAnsi="Helvetica" w:cs="Helvetica"/>
+          <w:color w:val="333333"/>
+          <w:sz w:val="16"/>
+          <w:szCs w:val="16"/>
+        </w:rPr>
+        <w:t>Fix analysis to be SEQUENCE_IMGT and not on SEQUENCE</w:t>
+      </w:r>
+      <w:bookmarkStart w:id="0" w:name="_GoBack"/>
+      <w:bookmarkEnd w:id="0"/>
+      <w:r>
+        <w:rPr>
+          <w:rFonts w:ascii="Helvetica" w:hAnsi="Helvetica" w:cs="Helvetica"/>
+          <w:color w:val="333333"/>
+          <w:sz w:val="16"/>
+          <w:szCs w:val="16"/>
+        </w:rPr>
+        <w:t xml:space="preserve"> </w:t>
+      </w:r>
+    </w:p>
+    <w:p>
+      <w:pPr>
+        <w:pStyle w:val="ListParagraph"/>
+        <w:numPr>
+          <w:ilvl w:val="1"/>
+          <w:numId w:val="4"/>
+        </w:numPr>
+        <w:rPr>
+          <w:rFonts w:ascii="Helvetica" w:hAnsi="Helvetica" w:cs="Helvetica"/>
+          <w:color w:val="333333"/>
+          <w:sz w:val="16"/>
+          <w:szCs w:val="16"/>
+        </w:rPr>
+      </w:pPr>
+      <w:r>
+        <w:rPr>
+          <w:rFonts w:ascii="Helvetica" w:hAnsi="Helvetica" w:cs="Helvetica"/>
+          <w:color w:val="333333"/>
+          <w:sz w:val="16"/>
+          <w:szCs w:val="16"/>
+        </w:rPr>
+        <w:t>Same with only v3* and only v2*…</w:t>
+      </w:r>
+    </w:p>
+    <w:p>
+      <w:pPr>
+        <w:pStyle w:val="ListParagraph"/>
+        <w:numPr>
+          <w:ilvl w:val="1"/>
+          <w:numId w:val="4"/>
+        </w:numPr>
+        <w:rPr>
+          <w:rFonts w:ascii="Helvetica" w:hAnsi="Helvetica" w:cs="Helvetica"/>
+          <w:color w:val="333333"/>
+          <w:sz w:val="16"/>
+          <w:szCs w:val="16"/>
+        </w:rPr>
+      </w:pPr>
+      <w:r>
+        <w:rPr>
+          <w:rFonts w:ascii="Helvetica" w:hAnsi="Helvetica" w:cs="Helvetica"/>
+          <w:color w:val="333333"/>
+          <w:sz w:val="16"/>
+          <w:szCs w:val="16"/>
+        </w:rPr>
+        <w:t>Clones with only up to 10 mutations on all reads</w:t>
+      </w:r>
+      <w:r>
+        <w:rPr>
+          <w:rFonts w:ascii="Helvetica" w:hAnsi="Helvetica" w:cs="Helvetica"/>
+          <w:color w:val="333333"/>
+          <w:sz w:val="16"/>
+          <w:szCs w:val="16"/>
+        </w:rPr>
+        <w:t>.</w:t>
+      </w:r>
+    </w:p>
+    <w:p>
+      <w:pPr>
+        <w:pStyle w:val="ListParagraph"/>
+        <w:numPr>
+          <w:ilvl w:val="0"/>
+          <w:numId w:val="4"/>
+        </w:numPr>
+        <w:rPr>
+          <w:rFonts w:ascii="Helvetica" w:hAnsi="Helvetica" w:cs="Helvetica"/>
+          <w:color w:val="333333"/>
+          <w:sz w:val="16"/>
+          <w:szCs w:val="16"/>
+        </w:rPr>
+      </w:pPr>
+      <w:r>
+        <w:rPr>
+          <w:rFonts w:ascii="Helvetica" w:hAnsi="Helvetica" w:cs="Helvetica"/>
+          <w:color w:val="333333"/>
+          <w:sz w:val="16"/>
+          <w:szCs w:val="16"/>
+        </w:rPr>
+        <w:t>Add region definition for codons</w:t>
+      </w:r>
+      <w:r>
+        <w:rPr>
+          <w:rFonts w:ascii="Helvetica" w:hAnsi="Helvetica" w:cs="Helvetica"/>
+          <w:color w:val="333333"/>
+          <w:sz w:val="16"/>
+          <w:szCs w:val="16"/>
+        </w:rPr>
+        <w:t>, and check PDFs of each codon using different tests (local, imbalanced, etc)</w:t>
+      </w:r>
     </w:p>
     <w:p>
       <w:pPr>
@@ -4037,7 +4016,7 @@
         <w:ind w:left="1440" w:hanging="360"/>
       </w:pPr>
     </w:lvl>
-    <w:lvl w:ilvl="2" w:tplc="0409001B" w:tentative="1">
+    <w:lvl w:ilvl="2" w:tplc="0409001B">
       <w:start w:val="1"/>
       <w:numFmt w:val="lowerRoman"/>
       <w:lvlText w:val="%3."/>
@@ -4396,6 +4375,184 @@
     </w:lvl>
   </w:abstractNum>
   <w:abstractNum w:abstractNumId="4" w15:restartNumberingAfterBreak="0">
+    <w:nsid w:val="405708E5"/>
+    <w:multiLevelType w:val="hybridMultilevel"/>
+    <w:tmpl w:val="6DE2F014"/>
+    <w:lvl w:ilvl="0" w:tplc="04090019">
+      <w:start w:val="1"/>
+      <w:numFmt w:val="lowerLetter"/>
+      <w:lvlText w:val="%1."/>
+      <w:lvlJc w:val="left"/>
+      <w:pPr>
+        <w:ind w:left="1080" w:hanging="360"/>
+      </w:pPr>
+      <w:rPr>
+        <w:rFonts w:hint="default"/>
+      </w:rPr>
+    </w:lvl>
+    <w:lvl w:ilvl="1" w:tplc="04090019" w:tentative="1">
+      <w:start w:val="1"/>
+      <w:numFmt w:val="lowerLetter"/>
+      <w:lvlText w:val="%2."/>
+      <w:lvlJc w:val="left"/>
+      <w:pPr>
+        <w:ind w:left="1800" w:hanging="360"/>
+      </w:pPr>
+    </w:lvl>
+    <w:lvl w:ilvl="2" w:tplc="0409001B" w:tentative="1">
+      <w:start w:val="1"/>
+      <w:numFmt w:val="lowerRoman"/>
+      <w:lvlText w:val="%3."/>
+      <w:lvlJc w:val="right"/>
+      <w:pPr>
+        <w:ind w:left="2520" w:hanging="180"/>
+      </w:pPr>
+    </w:lvl>
+    <w:lvl w:ilvl="3" w:tplc="0409000F" w:tentative="1">
+      <w:start w:val="1"/>
+      <w:numFmt w:val="decimal"/>
+      <w:lvlText w:val="%4."/>
+      <w:lvlJc w:val="left"/>
+      <w:pPr>
+        <w:ind w:left="3240" w:hanging="360"/>
+      </w:pPr>
+    </w:lvl>
+    <w:lvl w:ilvl="4" w:tplc="04090019" w:tentative="1">
+      <w:start w:val="1"/>
+      <w:numFmt w:val="lowerLetter"/>
+      <w:lvlText w:val="%5."/>
+      <w:lvlJc w:val="left"/>
+      <w:pPr>
+        <w:ind w:left="3960" w:hanging="360"/>
+      </w:pPr>
+    </w:lvl>
+    <w:lvl w:ilvl="5" w:tplc="0409001B" w:tentative="1">
+      <w:start w:val="1"/>
+      <w:numFmt w:val="lowerRoman"/>
+      <w:lvlText w:val="%6."/>
+      <w:lvlJc w:val="right"/>
+      <w:pPr>
+        <w:ind w:left="4680" w:hanging="180"/>
+      </w:pPr>
+    </w:lvl>
+    <w:lvl w:ilvl="6" w:tplc="0409000F" w:tentative="1">
+      <w:start w:val="1"/>
+      <w:numFmt w:val="decimal"/>
+      <w:lvlText w:val="%7."/>
+      <w:lvlJc w:val="left"/>
+      <w:pPr>
+        <w:ind w:left="5400" w:hanging="360"/>
+      </w:pPr>
+    </w:lvl>
+    <w:lvl w:ilvl="7" w:tplc="04090019" w:tentative="1">
+      <w:start w:val="1"/>
+      <w:numFmt w:val="lowerLetter"/>
+      <w:lvlText w:val="%8."/>
+      <w:lvlJc w:val="left"/>
+      <w:pPr>
+        <w:ind w:left="6120" w:hanging="360"/>
+      </w:pPr>
+    </w:lvl>
+    <w:lvl w:ilvl="8" w:tplc="0409001B" w:tentative="1">
+      <w:start w:val="1"/>
+      <w:numFmt w:val="lowerRoman"/>
+      <w:lvlText w:val="%9."/>
+      <w:lvlJc w:val="right"/>
+      <w:pPr>
+        <w:ind w:left="6840" w:hanging="180"/>
+      </w:pPr>
+    </w:lvl>
+  </w:abstractNum>
+  <w:abstractNum w:abstractNumId="5" w15:restartNumberingAfterBreak="0">
+    <w:nsid w:val="43171BB9"/>
+    <w:multiLevelType w:val="hybridMultilevel"/>
+    <w:tmpl w:val="70A6F5B6"/>
+    <w:lvl w:ilvl="0" w:tplc="20FE22D4">
+      <w:start w:val="1"/>
+      <w:numFmt w:val="lowerLetter"/>
+      <w:lvlText w:val="%1."/>
+      <w:lvlJc w:val="left"/>
+      <w:pPr>
+        <w:ind w:left="1080" w:hanging="360"/>
+      </w:pPr>
+      <w:rPr>
+        <w:rFonts w:hint="default"/>
+      </w:rPr>
+    </w:lvl>
+    <w:lvl w:ilvl="1" w:tplc="04090019" w:tentative="1">
+      <w:start w:val="1"/>
+      <w:numFmt w:val="lowerLetter"/>
+      <w:lvlText w:val="%2."/>
+      <w:lvlJc w:val="left"/>
+      <w:pPr>
+        <w:ind w:left="1800" w:hanging="360"/>
+      </w:pPr>
+    </w:lvl>
+    <w:lvl w:ilvl="2" w:tplc="0409001B" w:tentative="1">
+      <w:start w:val="1"/>
+      <w:numFmt w:val="lowerRoman"/>
+      <w:lvlText w:val="%3."/>
+      <w:lvlJc w:val="right"/>
+      <w:pPr>
+        <w:ind w:left="2520" w:hanging="180"/>
+      </w:pPr>
+    </w:lvl>
+    <w:lvl w:ilvl="3" w:tplc="0409000F" w:tentative="1">
+      <w:start w:val="1"/>
+      <w:numFmt w:val="decimal"/>
+      <w:lvlText w:val="%4."/>
+      <w:lvlJc w:val="left"/>
+      <w:pPr>
+        <w:ind w:left="3240" w:hanging="360"/>
+      </w:pPr>
+    </w:lvl>
+    <w:lvl w:ilvl="4" w:tplc="04090019" w:tentative="1">
+      <w:start w:val="1"/>
+      <w:numFmt w:val="lowerLetter"/>
+      <w:lvlText w:val="%5."/>
+      <w:lvlJc w:val="left"/>
+      <w:pPr>
+        <w:ind w:left="3960" w:hanging="360"/>
+      </w:pPr>
+    </w:lvl>
+    <w:lvl w:ilvl="5" w:tplc="0409001B" w:tentative="1">
+      <w:start w:val="1"/>
+      <w:numFmt w:val="lowerRoman"/>
+      <w:lvlText w:val="%6."/>
+      <w:lvlJc w:val="right"/>
+      <w:pPr>
+        <w:ind w:left="4680" w:hanging="180"/>
+      </w:pPr>
+    </w:lvl>
+    <w:lvl w:ilvl="6" w:tplc="0409000F" w:tentative="1">
+      <w:start w:val="1"/>
+      <w:numFmt w:val="decimal"/>
+      <w:lvlText w:val="%7."/>
+      <w:lvlJc w:val="left"/>
+      <w:pPr>
+        <w:ind w:left="5400" w:hanging="360"/>
+      </w:pPr>
+    </w:lvl>
+    <w:lvl w:ilvl="7" w:tplc="04090019" w:tentative="1">
+      <w:start w:val="1"/>
+      <w:numFmt w:val="lowerLetter"/>
+      <w:lvlText w:val="%8."/>
+      <w:lvlJc w:val="left"/>
+      <w:pPr>
+        <w:ind w:left="6120" w:hanging="360"/>
+      </w:pPr>
+    </w:lvl>
+    <w:lvl w:ilvl="8" w:tplc="0409001B" w:tentative="1">
+      <w:start w:val="1"/>
+      <w:numFmt w:val="lowerRoman"/>
+      <w:lvlText w:val="%9."/>
+      <w:lvlJc w:val="right"/>
+      <w:pPr>
+        <w:ind w:left="6840" w:hanging="180"/>
+      </w:pPr>
+    </w:lvl>
+  </w:abstractNum>
+  <w:abstractNum w:abstractNumId="6" w15:restartNumberingAfterBreak="0">
     <w:nsid w:val="53CF7029"/>
     <w:multiLevelType w:val="hybridMultilevel"/>
     <w:tmpl w:val="6AF6FFBE"/>
@@ -4502,6 +4659,208 @@
       <w:lvlJc w:val="left"/>
       <w:pPr>
         <w:ind w:left="6480" w:hanging="360"/>
+      </w:pPr>
+      <w:rPr>
+        <w:rFonts w:ascii="Wingdings" w:hAnsi="Wingdings" w:hint="default"/>
+      </w:rPr>
+    </w:lvl>
+  </w:abstractNum>
+  <w:abstractNum w:abstractNumId="7" w15:restartNumberingAfterBreak="0">
+    <w:nsid w:val="5A815AE7"/>
+    <w:multiLevelType w:val="hybridMultilevel"/>
+    <w:tmpl w:val="6DE2F014"/>
+    <w:lvl w:ilvl="0" w:tplc="04090019">
+      <w:start w:val="1"/>
+      <w:numFmt w:val="lowerLetter"/>
+      <w:lvlText w:val="%1."/>
+      <w:lvlJc w:val="left"/>
+      <w:pPr>
+        <w:ind w:left="1080" w:hanging="360"/>
+      </w:pPr>
+      <w:rPr>
+        <w:rFonts w:hint="default"/>
+      </w:rPr>
+    </w:lvl>
+    <w:lvl w:ilvl="1" w:tplc="04090019" w:tentative="1">
+      <w:start w:val="1"/>
+      <w:numFmt w:val="lowerLetter"/>
+      <w:lvlText w:val="%2."/>
+      <w:lvlJc w:val="left"/>
+      <w:pPr>
+        <w:ind w:left="1800" w:hanging="360"/>
+      </w:pPr>
+    </w:lvl>
+    <w:lvl w:ilvl="2" w:tplc="0409001B" w:tentative="1">
+      <w:start w:val="1"/>
+      <w:numFmt w:val="lowerRoman"/>
+      <w:lvlText w:val="%3."/>
+      <w:lvlJc w:val="right"/>
+      <w:pPr>
+        <w:ind w:left="2520" w:hanging="180"/>
+      </w:pPr>
+    </w:lvl>
+    <w:lvl w:ilvl="3" w:tplc="0409000F" w:tentative="1">
+      <w:start w:val="1"/>
+      <w:numFmt w:val="decimal"/>
+      <w:lvlText w:val="%4."/>
+      <w:lvlJc w:val="left"/>
+      <w:pPr>
+        <w:ind w:left="3240" w:hanging="360"/>
+      </w:pPr>
+    </w:lvl>
+    <w:lvl w:ilvl="4" w:tplc="04090019" w:tentative="1">
+      <w:start w:val="1"/>
+      <w:numFmt w:val="lowerLetter"/>
+      <w:lvlText w:val="%5."/>
+      <w:lvlJc w:val="left"/>
+      <w:pPr>
+        <w:ind w:left="3960" w:hanging="360"/>
+      </w:pPr>
+    </w:lvl>
+    <w:lvl w:ilvl="5" w:tplc="0409001B" w:tentative="1">
+      <w:start w:val="1"/>
+      <w:numFmt w:val="lowerRoman"/>
+      <w:lvlText w:val="%6."/>
+      <w:lvlJc w:val="right"/>
+      <w:pPr>
+        <w:ind w:left="4680" w:hanging="180"/>
+      </w:pPr>
+    </w:lvl>
+    <w:lvl w:ilvl="6" w:tplc="0409000F" w:tentative="1">
+      <w:start w:val="1"/>
+      <w:numFmt w:val="decimal"/>
+      <w:lvlText w:val="%7."/>
+      <w:lvlJc w:val="left"/>
+      <w:pPr>
+        <w:ind w:left="5400" w:hanging="360"/>
+      </w:pPr>
+    </w:lvl>
+    <w:lvl w:ilvl="7" w:tplc="04090019" w:tentative="1">
+      <w:start w:val="1"/>
+      <w:numFmt w:val="lowerLetter"/>
+      <w:lvlText w:val="%8."/>
+      <w:lvlJc w:val="left"/>
+      <w:pPr>
+        <w:ind w:left="6120" w:hanging="360"/>
+      </w:pPr>
+    </w:lvl>
+    <w:lvl w:ilvl="8" w:tplc="0409001B" w:tentative="1">
+      <w:start w:val="1"/>
+      <w:numFmt w:val="lowerRoman"/>
+      <w:lvlText w:val="%9."/>
+      <w:lvlJc w:val="right"/>
+      <w:pPr>
+        <w:ind w:left="6840" w:hanging="180"/>
+      </w:pPr>
+    </w:lvl>
+  </w:abstractNum>
+  <w:abstractNum w:abstractNumId="8" w15:restartNumberingAfterBreak="0">
+    <w:nsid w:val="726E2598"/>
+    <w:multiLevelType w:val="hybridMultilevel"/>
+    <w:tmpl w:val="095663B2"/>
+    <w:lvl w:ilvl="0" w:tplc="04090001">
+      <w:start w:val="1"/>
+      <w:numFmt w:val="bullet"/>
+      <w:lvlText w:val=""/>
+      <w:lvlJc w:val="left"/>
+      <w:pPr>
+        <w:ind w:left="1440" w:hanging="360"/>
+      </w:pPr>
+      <w:rPr>
+        <w:rFonts w:ascii="Symbol" w:hAnsi="Symbol" w:hint="default"/>
+      </w:rPr>
+    </w:lvl>
+    <w:lvl w:ilvl="1" w:tplc="04090003" w:tentative="1">
+      <w:start w:val="1"/>
+      <w:numFmt w:val="bullet"/>
+      <w:lvlText w:val="o"/>
+      <w:lvlJc w:val="left"/>
+      <w:pPr>
+        <w:ind w:left="2160" w:hanging="360"/>
+      </w:pPr>
+      <w:rPr>
+        <w:rFonts w:ascii="Courier New" w:hAnsi="Courier New" w:cs="Courier New" w:hint="default"/>
+      </w:rPr>
+    </w:lvl>
+    <w:lvl w:ilvl="2" w:tplc="04090005" w:tentative="1">
+      <w:start w:val="1"/>
+      <w:numFmt w:val="bullet"/>
+      <w:lvlText w:val=""/>
+      <w:lvlJc w:val="left"/>
+      <w:pPr>
+        <w:ind w:left="2880" w:hanging="360"/>
+      </w:pPr>
+      <w:rPr>
+        <w:rFonts w:ascii="Wingdings" w:hAnsi="Wingdings" w:hint="default"/>
+      </w:rPr>
+    </w:lvl>
+    <w:lvl w:ilvl="3" w:tplc="04090001" w:tentative="1">
+      <w:start w:val="1"/>
+      <w:numFmt w:val="bullet"/>
+      <w:lvlText w:val=""/>
+      <w:lvlJc w:val="left"/>
+      <w:pPr>
+        <w:ind w:left="3600" w:hanging="360"/>
+      </w:pPr>
+      <w:rPr>
+        <w:rFonts w:ascii="Symbol" w:hAnsi="Symbol" w:hint="default"/>
+      </w:rPr>
+    </w:lvl>
+    <w:lvl w:ilvl="4" w:tplc="04090003" w:tentative="1">
+      <w:start w:val="1"/>
+      <w:numFmt w:val="bullet"/>
+      <w:lvlText w:val="o"/>
+      <w:lvlJc w:val="left"/>
+      <w:pPr>
+        <w:ind w:left="4320" w:hanging="360"/>
+      </w:pPr>
+      <w:rPr>
+        <w:rFonts w:ascii="Courier New" w:hAnsi="Courier New" w:cs="Courier New" w:hint="default"/>
+      </w:rPr>
+    </w:lvl>
+    <w:lvl w:ilvl="5" w:tplc="04090005" w:tentative="1">
+      <w:start w:val="1"/>
+      <w:numFmt w:val="bullet"/>
+      <w:lvlText w:val=""/>
+      <w:lvlJc w:val="left"/>
+      <w:pPr>
+        <w:ind w:left="5040" w:hanging="360"/>
+      </w:pPr>
+      <w:rPr>
+        <w:rFonts w:ascii="Wingdings" w:hAnsi="Wingdings" w:hint="default"/>
+      </w:rPr>
+    </w:lvl>
+    <w:lvl w:ilvl="6" w:tplc="04090001" w:tentative="1">
+      <w:start w:val="1"/>
+      <w:numFmt w:val="bullet"/>
+      <w:lvlText w:val=""/>
+      <w:lvlJc w:val="left"/>
+      <w:pPr>
+        <w:ind w:left="5760" w:hanging="360"/>
+      </w:pPr>
+      <w:rPr>
+        <w:rFonts w:ascii="Symbol" w:hAnsi="Symbol" w:hint="default"/>
+      </w:rPr>
+    </w:lvl>
+    <w:lvl w:ilvl="7" w:tplc="04090003" w:tentative="1">
+      <w:start w:val="1"/>
+      <w:numFmt w:val="bullet"/>
+      <w:lvlText w:val="o"/>
+      <w:lvlJc w:val="left"/>
+      <w:pPr>
+        <w:ind w:left="6480" w:hanging="360"/>
+      </w:pPr>
+      <w:rPr>
+        <w:rFonts w:ascii="Courier New" w:hAnsi="Courier New" w:cs="Courier New" w:hint="default"/>
+      </w:rPr>
+    </w:lvl>
+    <w:lvl w:ilvl="8" w:tplc="04090005" w:tentative="1">
+      <w:start w:val="1"/>
+      <w:numFmt w:val="bullet"/>
+      <w:lvlText w:val=""/>
+      <w:lvlJc w:val="left"/>
+      <w:pPr>
+        <w:ind w:left="7200" w:hanging="360"/>
       </w:pPr>
       <w:rPr>
         <w:rFonts w:ascii="Wingdings" w:hAnsi="Wingdings" w:hint="default"/>
@@ -4515,13 +4874,25 @@
     <w:abstractNumId w:val="2"/>
   </w:num>
   <w:num w:numId="3">
-    <w:abstractNumId w:val="4"/>
+    <w:abstractNumId w:val="6"/>
   </w:num>
   <w:num w:numId="4">
     <w:abstractNumId w:val="0"/>
   </w:num>
   <w:num w:numId="5">
     <w:abstractNumId w:val="1"/>
+  </w:num>
+  <w:num w:numId="6">
+    <w:abstractNumId w:val="8"/>
+  </w:num>
+  <w:num w:numId="7">
+    <w:abstractNumId w:val="7"/>
+  </w:num>
+  <w:num w:numId="8">
+    <w:abstractNumId w:val="5"/>
+  </w:num>
+  <w:num w:numId="9">
+    <w:abstractNumId w:val="4"/>
   </w:num>
 </w:numbering>
 </file>

</xml_diff>

<commit_message>
add analysis for comparing methods for mutation count under 10
</commit_message>
<xml_diff>
--- a/projects/mutations_and_lineage_trees_miniproj/Mutations_and_lineage_trees_steps.docx
+++ b/projects/mutations_and_lineage_trees_miniproj/Mutations_and_lineage_trees_steps.docx
@@ -119,6 +119,7 @@
                 <w:szCs w:val="16"/>
               </w:rPr>
             </w:pPr>
+            <w:proofErr w:type="spellStart"/>
             <w:r>
               <w:rPr>
                 <w:sz w:val="16"/>
@@ -126,6 +127,7 @@
               </w:rPr>
               <w:t>make_clones_freq_df</w:t>
             </w:r>
+            <w:proofErr w:type="spellEnd"/>
           </w:p>
         </w:tc>
         <w:tc>
@@ -144,8 +146,17 @@
                 <w:sz w:val="16"/>
                 <w:szCs w:val="16"/>
               </w:rPr>
-              <w:t>Any data frame that have a clone clumn</w:t>
-            </w:r>
+              <w:t xml:space="preserve">Any data frame that have a clone </w:t>
+            </w:r>
+            <w:proofErr w:type="spellStart"/>
+            <w:r>
+              <w:rPr>
+                <w:sz w:val="16"/>
+                <w:szCs w:val="16"/>
+              </w:rPr>
+              <w:t>clumn</w:t>
+            </w:r>
+            <w:proofErr w:type="spellEnd"/>
           </w:p>
         </w:tc>
         <w:tc>
@@ -184,7 +195,23 @@
                 <w:sz w:val="16"/>
                 <w:szCs w:val="16"/>
               </w:rPr>
-              <w:t>A 2 column data frame: CLONE, CLONE_FREQ (that includes frequency of each clone in input data frame)</w:t>
+              <w:t xml:space="preserve">A </w:t>
+            </w:r>
+            <w:proofErr w:type="gramStart"/>
+            <w:r>
+              <w:rPr>
+                <w:sz w:val="16"/>
+                <w:szCs w:val="16"/>
+              </w:rPr>
+              <w:t>2 column</w:t>
+            </w:r>
+            <w:proofErr w:type="gramEnd"/>
+            <w:r>
+              <w:rPr>
+                <w:sz w:val="16"/>
+                <w:szCs w:val="16"/>
+              </w:rPr>
+              <w:t xml:space="preserve"> data frame: CLONE, CLONE_FREQ (that includes frequency of each clone in input data frame)</w:t>
             </w:r>
           </w:p>
         </w:tc>
@@ -204,6 +231,7 @@
                 <w:szCs w:val="16"/>
               </w:rPr>
             </w:pPr>
+            <w:proofErr w:type="spellStart"/>
             <w:r>
               <w:rPr>
                 <w:sz w:val="16"/>
@@ -211,6 +239,7 @@
               </w:rPr>
               <w:t>make_clones_list</w:t>
             </w:r>
+            <w:proofErr w:type="spellEnd"/>
           </w:p>
         </w:tc>
         <w:tc>
@@ -224,13 +253,31 @@
                 <w:szCs w:val="16"/>
               </w:rPr>
             </w:pPr>
-            <w:r>
-              <w:rPr>
-                <w:sz w:val="16"/>
-                <w:szCs w:val="16"/>
-              </w:rPr>
-              <w:t>ChangeO db</w:t>
-            </w:r>
+            <w:proofErr w:type="spellStart"/>
+            <w:r>
+              <w:rPr>
+                <w:sz w:val="16"/>
+                <w:szCs w:val="16"/>
+              </w:rPr>
+              <w:t>ChangeO</w:t>
+            </w:r>
+            <w:proofErr w:type="spellEnd"/>
+            <w:r>
+              <w:rPr>
+                <w:sz w:val="16"/>
+                <w:szCs w:val="16"/>
+              </w:rPr>
+              <w:t xml:space="preserve"> </w:t>
+            </w:r>
+            <w:proofErr w:type="spellStart"/>
+            <w:r>
+              <w:rPr>
+                <w:sz w:val="16"/>
+                <w:szCs w:val="16"/>
+              </w:rPr>
+              <w:t>db</w:t>
+            </w:r>
+            <w:proofErr w:type="spellEnd"/>
           </w:p>
         </w:tc>
         <w:tc>
@@ -331,6 +378,7 @@
                 <w:szCs w:val="16"/>
               </w:rPr>
             </w:pPr>
+            <w:proofErr w:type="spellStart"/>
             <w:r>
               <w:rPr>
                 <w:sz w:val="16"/>
@@ -338,6 +386,7 @@
               </w:rPr>
               <w:t>make_chaneoClone_cur_clone</w:t>
             </w:r>
+            <w:proofErr w:type="spellEnd"/>
           </w:p>
         </w:tc>
         <w:tc>
@@ -351,13 +400,31 @@
                 <w:szCs w:val="16"/>
               </w:rPr>
             </w:pPr>
-            <w:r>
-              <w:rPr>
-                <w:sz w:val="16"/>
-                <w:szCs w:val="16"/>
-              </w:rPr>
-              <w:t>ChangeO db</w:t>
-            </w:r>
+            <w:proofErr w:type="spellStart"/>
+            <w:r>
+              <w:rPr>
+                <w:sz w:val="16"/>
+                <w:szCs w:val="16"/>
+              </w:rPr>
+              <w:t>ChangeO</w:t>
+            </w:r>
+            <w:proofErr w:type="spellEnd"/>
+            <w:r>
+              <w:rPr>
+                <w:sz w:val="16"/>
+                <w:szCs w:val="16"/>
+              </w:rPr>
+              <w:t xml:space="preserve"> </w:t>
+            </w:r>
+            <w:proofErr w:type="spellStart"/>
+            <w:r>
+              <w:rPr>
+                <w:sz w:val="16"/>
+                <w:szCs w:val="16"/>
+              </w:rPr>
+              <w:t>db</w:t>
+            </w:r>
+            <w:proofErr w:type="spellEnd"/>
             <w:r>
               <w:rPr>
                 <w:sz w:val="16"/>
@@ -373,6 +440,7 @@
                 <w:szCs w:val="16"/>
               </w:rPr>
             </w:pPr>
+            <w:proofErr w:type="spellStart"/>
             <w:r>
               <w:rPr>
                 <w:sz w:val="16"/>
@@ -380,6 +448,7 @@
               </w:rPr>
               <w:t>Clone_num</w:t>
             </w:r>
+            <w:proofErr w:type="spellEnd"/>
           </w:p>
         </w:tc>
         <w:tc>
@@ -393,6 +462,7 @@
                 <w:szCs w:val="16"/>
               </w:rPr>
             </w:pPr>
+            <w:proofErr w:type="spellStart"/>
             <w:r>
               <w:rPr>
                 <w:sz w:val="16"/>
@@ -400,6 +470,7 @@
               </w:rPr>
               <w:t>makeChangeoClone</w:t>
             </w:r>
+            <w:proofErr w:type="spellEnd"/>
           </w:p>
         </w:tc>
         <w:tc>
@@ -418,7 +489,23 @@
                 <w:sz w:val="16"/>
                 <w:szCs w:val="16"/>
               </w:rPr>
-              <w:t>An obejcts with 2 slots:</w:t>
+              <w:t xml:space="preserve">An </w:t>
+            </w:r>
+            <w:proofErr w:type="spellStart"/>
+            <w:r>
+              <w:rPr>
+                <w:sz w:val="16"/>
+                <w:szCs w:val="16"/>
+              </w:rPr>
+              <w:t>obejcts</w:t>
+            </w:r>
+            <w:proofErr w:type="spellEnd"/>
+            <w:r>
+              <w:rPr>
+                <w:sz w:val="16"/>
+                <w:szCs w:val="16"/>
+              </w:rPr>
+              <w:t xml:space="preserve"> with 2 slots:</w:t>
             </w:r>
           </w:p>
           <w:p>
@@ -433,13 +520,31 @@
                 <w:szCs w:val="16"/>
               </w:rPr>
             </w:pPr>
-            <w:r>
-              <w:rPr>
-                <w:sz w:val="16"/>
-                <w:szCs w:val="16"/>
-              </w:rPr>
-              <w:t>CahngeoClone object of the specific clone_num</w:t>
-            </w:r>
+            <w:proofErr w:type="spellStart"/>
+            <w:r>
+              <w:rPr>
+                <w:sz w:val="16"/>
+                <w:szCs w:val="16"/>
+              </w:rPr>
+              <w:t>CahngeoClone</w:t>
+            </w:r>
+            <w:proofErr w:type="spellEnd"/>
+            <w:r>
+              <w:rPr>
+                <w:sz w:val="16"/>
+                <w:szCs w:val="16"/>
+              </w:rPr>
+              <w:t xml:space="preserve"> object of the specific </w:t>
+            </w:r>
+            <w:proofErr w:type="spellStart"/>
+            <w:r>
+              <w:rPr>
+                <w:sz w:val="16"/>
+                <w:szCs w:val="16"/>
+              </w:rPr>
+              <w:t>clone_num</w:t>
+            </w:r>
+            <w:proofErr w:type="spellEnd"/>
           </w:p>
           <w:p>
             <w:pPr>
@@ -478,6 +583,7 @@
                 <w:szCs w:val="16"/>
               </w:rPr>
             </w:pPr>
+            <w:proofErr w:type="spellStart"/>
             <w:r>
               <w:rPr>
                 <w:sz w:val="16"/>
@@ -485,6 +591,7 @@
               </w:rPr>
               <w:t>make_graph_cur_clone</w:t>
             </w:r>
+            <w:proofErr w:type="spellEnd"/>
           </w:p>
         </w:tc>
         <w:tc>
@@ -498,12 +605,21 @@
                 <w:szCs w:val="16"/>
               </w:rPr>
             </w:pPr>
-            <w:r>
-              <w:rPr>
-                <w:sz w:val="16"/>
-                <w:szCs w:val="16"/>
-              </w:rPr>
-              <w:t>ChangeoClone object</w:t>
+            <w:proofErr w:type="spellStart"/>
+            <w:r>
+              <w:rPr>
+                <w:sz w:val="16"/>
+                <w:szCs w:val="16"/>
+              </w:rPr>
+              <w:t>ChangeoClone</w:t>
+            </w:r>
+            <w:proofErr w:type="spellEnd"/>
+            <w:r>
+              <w:rPr>
+                <w:sz w:val="16"/>
+                <w:szCs w:val="16"/>
+              </w:rPr>
+              <w:t xml:space="preserve"> object</w:t>
             </w:r>
           </w:p>
         </w:tc>
@@ -518,6 +634,7 @@
                 <w:szCs w:val="16"/>
               </w:rPr>
             </w:pPr>
+            <w:proofErr w:type="spellStart"/>
             <w:r>
               <w:rPr>
                 <w:sz w:val="16"/>
@@ -525,6 +642,7 @@
               </w:rPr>
               <w:t>buildPhylipLineage</w:t>
             </w:r>
+            <w:proofErr w:type="spellEnd"/>
           </w:p>
         </w:tc>
         <w:tc>
@@ -538,12 +656,21 @@
                 <w:szCs w:val="16"/>
               </w:rPr>
             </w:pPr>
-            <w:r>
-              <w:rPr>
-                <w:sz w:val="16"/>
-                <w:szCs w:val="16"/>
-              </w:rPr>
-              <w:t>Igraph object of the current clone lineage tree.</w:t>
+            <w:proofErr w:type="spellStart"/>
+            <w:r>
+              <w:rPr>
+                <w:sz w:val="16"/>
+                <w:szCs w:val="16"/>
+              </w:rPr>
+              <w:t>Igraph</w:t>
+            </w:r>
+            <w:proofErr w:type="spellEnd"/>
+            <w:r>
+              <w:rPr>
+                <w:sz w:val="16"/>
+                <w:szCs w:val="16"/>
+              </w:rPr>
+              <w:t xml:space="preserve"> object of the current clone lineage tree.</w:t>
             </w:r>
           </w:p>
         </w:tc>
@@ -563,6 +690,7 @@
                 <w:szCs w:val="16"/>
               </w:rPr>
             </w:pPr>
+            <w:proofErr w:type="spellStart"/>
             <w:r>
               <w:rPr>
                 <w:sz w:val="16"/>
@@ -570,6 +698,7 @@
               </w:rPr>
               <w:t>make_graph_df</w:t>
             </w:r>
+            <w:proofErr w:type="spellEnd"/>
           </w:p>
         </w:tc>
         <w:tc>
@@ -583,27 +712,45 @@
                 <w:szCs w:val="16"/>
               </w:rPr>
             </w:pPr>
-            <w:r>
-              <w:rPr>
-                <w:sz w:val="16"/>
-                <w:szCs w:val="16"/>
-              </w:rPr>
-              <w:t>ChangeoClone object,</w:t>
-            </w:r>
-          </w:p>
-          <w:p>
-            <w:pPr>
-              <w:rPr>
-                <w:sz w:val="16"/>
-                <w:szCs w:val="16"/>
-              </w:rPr>
-            </w:pPr>
-            <w:r>
-              <w:rPr>
-                <w:sz w:val="16"/>
-                <w:szCs w:val="16"/>
-              </w:rPr>
-              <w:t>Igraph object</w:t>
+            <w:proofErr w:type="spellStart"/>
+            <w:r>
+              <w:rPr>
+                <w:sz w:val="16"/>
+                <w:szCs w:val="16"/>
+              </w:rPr>
+              <w:t>ChangeoClone</w:t>
+            </w:r>
+            <w:proofErr w:type="spellEnd"/>
+            <w:r>
+              <w:rPr>
+                <w:sz w:val="16"/>
+                <w:szCs w:val="16"/>
+              </w:rPr>
+              <w:t xml:space="preserve"> object,</w:t>
+            </w:r>
+          </w:p>
+          <w:p>
+            <w:pPr>
+              <w:rPr>
+                <w:sz w:val="16"/>
+                <w:szCs w:val="16"/>
+              </w:rPr>
+            </w:pPr>
+            <w:proofErr w:type="spellStart"/>
+            <w:r>
+              <w:rPr>
+                <w:sz w:val="16"/>
+                <w:szCs w:val="16"/>
+              </w:rPr>
+              <w:t>Igraph</w:t>
+            </w:r>
+            <w:proofErr w:type="spellEnd"/>
+            <w:r>
+              <w:rPr>
+                <w:sz w:val="16"/>
+                <w:szCs w:val="16"/>
+              </w:rPr>
+              <w:t xml:space="preserve"> object</w:t>
             </w:r>
           </w:p>
         </w:tc>
@@ -618,6 +765,7 @@
                 <w:szCs w:val="16"/>
               </w:rPr>
             </w:pPr>
+            <w:proofErr w:type="spellStart"/>
             <w:r>
               <w:rPr>
                 <w:sz w:val="16"/>
@@ -625,6 +773,7 @@
               </w:rPr>
               <w:t>summarizeSubtrees</w:t>
             </w:r>
+            <w:proofErr w:type="spellEnd"/>
           </w:p>
         </w:tc>
         <w:tc>
@@ -644,14 +793,62 @@
                 <w:sz w:val="16"/>
                 <w:szCs w:val="16"/>
               </w:rPr>
-              <w:t>A db containing m</w:t>
-            </w:r>
-            <w:r>
-              <w:rPr>
-                <w:sz w:val="16"/>
-                <w:szCs w:val="16"/>
-              </w:rPr>
-              <w:t>erged data from clones changeoClone object and its igrpah object</w:t>
+              <w:t xml:space="preserve">A </w:t>
+            </w:r>
+            <w:proofErr w:type="spellStart"/>
+            <w:r>
+              <w:rPr>
+                <w:sz w:val="16"/>
+                <w:szCs w:val="16"/>
+              </w:rPr>
+              <w:t>db</w:t>
+            </w:r>
+            <w:proofErr w:type="spellEnd"/>
+            <w:r>
+              <w:rPr>
+                <w:sz w:val="16"/>
+                <w:szCs w:val="16"/>
+              </w:rPr>
+              <w:t xml:space="preserve"> containing m</w:t>
+            </w:r>
+            <w:r>
+              <w:rPr>
+                <w:sz w:val="16"/>
+                <w:szCs w:val="16"/>
+              </w:rPr>
+              <w:t xml:space="preserve">erged data from clones </w:t>
+            </w:r>
+            <w:proofErr w:type="spellStart"/>
+            <w:r>
+              <w:rPr>
+                <w:sz w:val="16"/>
+                <w:szCs w:val="16"/>
+              </w:rPr>
+              <w:t>changeoClone</w:t>
+            </w:r>
+            <w:proofErr w:type="spellEnd"/>
+            <w:r>
+              <w:rPr>
+                <w:sz w:val="16"/>
+                <w:szCs w:val="16"/>
+              </w:rPr>
+              <w:t xml:space="preserve"> object and its </w:t>
+            </w:r>
+            <w:proofErr w:type="spellStart"/>
+            <w:r>
+              <w:rPr>
+                <w:sz w:val="16"/>
+                <w:szCs w:val="16"/>
+              </w:rPr>
+              <w:t>igrpah</w:t>
+            </w:r>
+            <w:proofErr w:type="spellEnd"/>
+            <w:r>
+              <w:rPr>
+                <w:sz w:val="16"/>
+                <w:szCs w:val="16"/>
+              </w:rPr>
+              <w:t xml:space="preserve"> object</w:t>
             </w:r>
             <w:r>
               <w:rPr>
@@ -665,7 +862,23 @@
                 <w:sz w:val="16"/>
                 <w:szCs w:val="16"/>
               </w:rPr>
-              <w:t xml:space="preserve"> adding raws for inferred sequences</w:t>
+              <w:t xml:space="preserve"> adding </w:t>
+            </w:r>
+            <w:proofErr w:type="spellStart"/>
+            <w:r>
+              <w:rPr>
+                <w:sz w:val="16"/>
+                <w:szCs w:val="16"/>
+              </w:rPr>
+              <w:t>raws</w:t>
+            </w:r>
+            <w:proofErr w:type="spellEnd"/>
+            <w:r>
+              <w:rPr>
+                <w:sz w:val="16"/>
+                <w:szCs w:val="16"/>
+              </w:rPr>
+              <w:t xml:space="preserve"> for inferred sequences</w:t>
             </w:r>
             <w:r>
               <w:rPr>
@@ -720,6 +933,7 @@
                 <w:szCs w:val="16"/>
               </w:rPr>
             </w:pPr>
+            <w:proofErr w:type="spellStart"/>
             <w:r>
               <w:rPr>
                 <w:sz w:val="16"/>
@@ -727,6 +941,7 @@
               </w:rPr>
               <w:t>draw_clone_lineage_tree</w:t>
             </w:r>
+            <w:proofErr w:type="spellEnd"/>
           </w:p>
         </w:tc>
         <w:tc>
@@ -740,21 +955,47 @@
                 <w:szCs w:val="16"/>
               </w:rPr>
             </w:pPr>
-            <w:r>
-              <w:rPr>
-                <w:sz w:val="16"/>
-                <w:szCs w:val="16"/>
-              </w:rPr>
-              <w:t>ChangeO db,</w:t>
-            </w:r>
-          </w:p>
-          <w:p>
-            <w:pPr>
-              <w:rPr>
-                <w:sz w:val="16"/>
-                <w:szCs w:val="16"/>
-              </w:rPr>
-            </w:pPr>
+            <w:proofErr w:type="spellStart"/>
+            <w:r>
+              <w:rPr>
+                <w:sz w:val="16"/>
+                <w:szCs w:val="16"/>
+              </w:rPr>
+              <w:t>ChangeO</w:t>
+            </w:r>
+            <w:proofErr w:type="spellEnd"/>
+            <w:r>
+              <w:rPr>
+                <w:sz w:val="16"/>
+                <w:szCs w:val="16"/>
+              </w:rPr>
+              <w:t xml:space="preserve"> </w:t>
+            </w:r>
+            <w:proofErr w:type="spellStart"/>
+            <w:r>
+              <w:rPr>
+                <w:sz w:val="16"/>
+                <w:szCs w:val="16"/>
+              </w:rPr>
+              <w:t>db</w:t>
+            </w:r>
+            <w:proofErr w:type="spellEnd"/>
+            <w:r>
+              <w:rPr>
+                <w:sz w:val="16"/>
+                <w:szCs w:val="16"/>
+              </w:rPr>
+              <w:t>,</w:t>
+            </w:r>
+          </w:p>
+          <w:p>
+            <w:pPr>
+              <w:rPr>
+                <w:sz w:val="16"/>
+                <w:szCs w:val="16"/>
+              </w:rPr>
+            </w:pPr>
+            <w:proofErr w:type="spellStart"/>
             <w:r>
               <w:rPr>
                 <w:sz w:val="16"/>
@@ -762,6 +1003,7 @@
               </w:rPr>
               <w:t>Clone_cum</w:t>
             </w:r>
+            <w:proofErr w:type="spellEnd"/>
           </w:p>
         </w:tc>
         <w:tc>
@@ -775,6 +1017,7 @@
                 <w:szCs w:val="16"/>
               </w:rPr>
             </w:pPr>
+            <w:proofErr w:type="spellStart"/>
             <w:r>
               <w:rPr>
                 <w:sz w:val="16"/>
@@ -782,14 +1025,16 @@
               </w:rPr>
               <w:t>make_chaneoClone_cur_clone</w:t>
             </w:r>
-          </w:p>
-          <w:p>
-            <w:pPr>
-              <w:rPr>
-                <w:sz w:val="16"/>
-                <w:szCs w:val="16"/>
-              </w:rPr>
-            </w:pPr>
+            <w:proofErr w:type="spellEnd"/>
+          </w:p>
+          <w:p>
+            <w:pPr>
+              <w:rPr>
+                <w:sz w:val="16"/>
+                <w:szCs w:val="16"/>
+              </w:rPr>
+            </w:pPr>
+            <w:proofErr w:type="spellStart"/>
             <w:r>
               <w:rPr>
                 <w:sz w:val="16"/>
@@ -797,6 +1042,7 @@
               </w:rPr>
               <w:t>make_graph_cur_clone</w:t>
             </w:r>
+            <w:proofErr w:type="spellEnd"/>
           </w:p>
         </w:tc>
         <w:tc>
@@ -822,8 +1068,17 @@
                 <w:sz w:val="16"/>
                 <w:szCs w:val="16"/>
               </w:rPr>
-              <w:t>of a lineage tree of specific clone_num</w:t>
-            </w:r>
+              <w:t xml:space="preserve">of a lineage tree of specific </w:t>
+            </w:r>
+            <w:proofErr w:type="spellStart"/>
+            <w:r>
+              <w:rPr>
+                <w:sz w:val="16"/>
+                <w:szCs w:val="16"/>
+              </w:rPr>
+              <w:t>clone_num</w:t>
+            </w:r>
+            <w:proofErr w:type="spellEnd"/>
           </w:p>
         </w:tc>
       </w:tr>
@@ -842,6 +1097,7 @@
                 <w:szCs w:val="16"/>
               </w:rPr>
             </w:pPr>
+            <w:proofErr w:type="spellStart"/>
             <w:r>
               <w:rPr>
                 <w:sz w:val="16"/>
@@ -849,6 +1105,7 @@
               </w:rPr>
               <w:t>make_region</w:t>
             </w:r>
+            <w:proofErr w:type="spellEnd"/>
           </w:p>
         </w:tc>
         <w:tc>
@@ -892,6 +1149,7 @@
                 <w:szCs w:val="16"/>
               </w:rPr>
             </w:pPr>
+            <w:proofErr w:type="spellStart"/>
             <w:r>
               <w:rPr>
                 <w:sz w:val="16"/>
@@ -899,6 +1157,7 @@
               </w:rPr>
               <w:t>reg_type</w:t>
             </w:r>
+            <w:proofErr w:type="spellEnd"/>
           </w:p>
         </w:tc>
         <w:tc>
@@ -930,14 +1189,62 @@
                 <w:sz w:val="16"/>
                 <w:szCs w:val="16"/>
               </w:rPr>
-              <w:t>An object of type RegionDefinition that includes all FWR and CDR regions definitions per IMGT definitions.</w:t>
-            </w:r>
-            <w:r>
-              <w:rPr>
-                <w:sz w:val="16"/>
-                <w:szCs w:val="16"/>
-              </w:rPr>
-              <w:t xml:space="preserve"> According to “reg_type” input – can give either 7 regions (CDR1/2/3,FWR1/2/3/4) or 2 regions (CDR/FWR). But in both cases – the full sequence is covered.</w:t>
+              <w:t xml:space="preserve">An object of type </w:t>
+            </w:r>
+            <w:proofErr w:type="spellStart"/>
+            <w:r>
+              <w:rPr>
+                <w:sz w:val="16"/>
+                <w:szCs w:val="16"/>
+              </w:rPr>
+              <w:t>RegionDefinition</w:t>
+            </w:r>
+            <w:proofErr w:type="spellEnd"/>
+            <w:r>
+              <w:rPr>
+                <w:sz w:val="16"/>
+                <w:szCs w:val="16"/>
+              </w:rPr>
+              <w:t xml:space="preserve"> that includes all FWR and CDR regions definitions per IMGT definitions.</w:t>
+            </w:r>
+            <w:r>
+              <w:rPr>
+                <w:sz w:val="16"/>
+                <w:szCs w:val="16"/>
+              </w:rPr>
+              <w:t xml:space="preserve"> According to “</w:t>
+            </w:r>
+            <w:proofErr w:type="spellStart"/>
+            <w:r>
+              <w:rPr>
+                <w:sz w:val="16"/>
+                <w:szCs w:val="16"/>
+              </w:rPr>
+              <w:t>reg_type</w:t>
+            </w:r>
+            <w:proofErr w:type="spellEnd"/>
+            <w:r>
+              <w:rPr>
+                <w:sz w:val="16"/>
+                <w:szCs w:val="16"/>
+              </w:rPr>
+              <w:t>” input – can give either 7 regions (CDR1/2/</w:t>
+            </w:r>
+            <w:proofErr w:type="gramStart"/>
+            <w:r>
+              <w:rPr>
+                <w:sz w:val="16"/>
+                <w:szCs w:val="16"/>
+              </w:rPr>
+              <w:t>3,FWR</w:t>
+            </w:r>
+            <w:proofErr w:type="gramEnd"/>
+            <w:r>
+              <w:rPr>
+                <w:sz w:val="16"/>
+                <w:szCs w:val="16"/>
+              </w:rPr>
+              <w:t>1/2/3/4) or 2 regions (CDR/FWR). But in both cases – the full sequence is covered.</w:t>
             </w:r>
           </w:p>
         </w:tc>
@@ -957,6 +1264,7 @@
                 <w:szCs w:val="16"/>
               </w:rPr>
             </w:pPr>
+            <w:proofErr w:type="spellStart"/>
             <w:r>
               <w:rPr>
                 <w:sz w:val="16"/>
@@ -964,6 +1272,7 @@
               </w:rPr>
               <w:t>get_clone_region</w:t>
             </w:r>
+            <w:proofErr w:type="spellEnd"/>
           </w:p>
         </w:tc>
         <w:tc>
@@ -977,6 +1286,7 @@
                 <w:szCs w:val="16"/>
               </w:rPr>
             </w:pPr>
+            <w:proofErr w:type="spellStart"/>
             <w:r>
               <w:rPr>
                 <w:sz w:val="16"/>
@@ -996,16 +1306,34 @@
                 <w:sz w:val="16"/>
                 <w:szCs w:val="16"/>
               </w:rPr>
-              <w:t>eO db</w:t>
-            </w:r>
-          </w:p>
-          <w:p>
-            <w:pPr>
-              <w:rPr>
-                <w:sz w:val="16"/>
-                <w:szCs w:val="16"/>
-              </w:rPr>
-            </w:pPr>
+              <w:t>eO</w:t>
+            </w:r>
+            <w:proofErr w:type="spellEnd"/>
+            <w:r>
+              <w:rPr>
+                <w:sz w:val="16"/>
+                <w:szCs w:val="16"/>
+              </w:rPr>
+              <w:t xml:space="preserve"> </w:t>
+            </w:r>
+            <w:proofErr w:type="spellStart"/>
+            <w:r>
+              <w:rPr>
+                <w:sz w:val="16"/>
+                <w:szCs w:val="16"/>
+              </w:rPr>
+              <w:t>db</w:t>
+            </w:r>
+            <w:proofErr w:type="spellEnd"/>
+          </w:p>
+          <w:p>
+            <w:pPr>
+              <w:rPr>
+                <w:sz w:val="16"/>
+                <w:szCs w:val="16"/>
+              </w:rPr>
+            </w:pPr>
+            <w:proofErr w:type="spellStart"/>
             <w:r>
               <w:rPr>
                 <w:sz w:val="16"/>
@@ -1013,6 +1341,7 @@
               </w:rPr>
               <w:t>Clone_num</w:t>
             </w:r>
+            <w:proofErr w:type="spellEnd"/>
           </w:p>
           <w:p>
             <w:pPr>
@@ -1034,6 +1363,7 @@
                 <w:szCs w:val="16"/>
               </w:rPr>
             </w:pPr>
+            <w:proofErr w:type="spellStart"/>
             <w:r>
               <w:rPr>
                 <w:sz w:val="16"/>
@@ -1041,6 +1371,7 @@
               </w:rPr>
               <w:t>make_region</w:t>
             </w:r>
+            <w:proofErr w:type="spellEnd"/>
           </w:p>
         </w:tc>
         <w:tc>
@@ -1061,6 +1392,7 @@
               </w:rPr>
               <w:t xml:space="preserve">An object of type </w:t>
             </w:r>
+            <w:proofErr w:type="spellStart"/>
             <w:r>
               <w:rPr>
                 <w:sz w:val="16"/>
@@ -1068,12 +1400,29 @@
               </w:rPr>
               <w:t>RegionDefinition</w:t>
             </w:r>
-            <w:r>
-              <w:rPr>
-                <w:sz w:val="16"/>
-                <w:szCs w:val="16"/>
-              </w:rPr>
-              <w:t xml:space="preserve"> for the specific clone_num in the db.</w:t>
+            <w:proofErr w:type="spellEnd"/>
+            <w:r>
+              <w:rPr>
+                <w:sz w:val="16"/>
+                <w:szCs w:val="16"/>
+              </w:rPr>
+              <w:t xml:space="preserve"> for the specific </w:t>
+            </w:r>
+            <w:proofErr w:type="spellStart"/>
+            <w:r>
+              <w:rPr>
+                <w:sz w:val="16"/>
+                <w:szCs w:val="16"/>
+              </w:rPr>
+              <w:t>clone_num</w:t>
+            </w:r>
+            <w:proofErr w:type="spellEnd"/>
+            <w:r>
+              <w:rPr>
+                <w:sz w:val="16"/>
+                <w:szCs w:val="16"/>
+              </w:rPr>
+              <w:t xml:space="preserve"> in the db.</w:t>
             </w:r>
           </w:p>
         </w:tc>
@@ -1093,6 +1442,7 @@
                 <w:szCs w:val="16"/>
               </w:rPr>
             </w:pPr>
+            <w:proofErr w:type="spellStart"/>
             <w:r>
               <w:rPr>
                 <w:sz w:val="16"/>
@@ -1100,6 +1450,7 @@
               </w:rPr>
               <w:t>make_regions_dict</w:t>
             </w:r>
+            <w:proofErr w:type="spellEnd"/>
           </w:p>
         </w:tc>
         <w:tc>
@@ -1113,13 +1464,31 @@
                 <w:szCs w:val="16"/>
               </w:rPr>
             </w:pPr>
-            <w:r>
-              <w:rPr>
-                <w:sz w:val="16"/>
-                <w:szCs w:val="16"/>
-              </w:rPr>
-              <w:t>ChaneO db</w:t>
-            </w:r>
+            <w:proofErr w:type="spellStart"/>
+            <w:r>
+              <w:rPr>
+                <w:sz w:val="16"/>
+                <w:szCs w:val="16"/>
+              </w:rPr>
+              <w:t>ChaneO</w:t>
+            </w:r>
+            <w:proofErr w:type="spellEnd"/>
+            <w:r>
+              <w:rPr>
+                <w:sz w:val="16"/>
+                <w:szCs w:val="16"/>
+              </w:rPr>
+              <w:t xml:space="preserve"> </w:t>
+            </w:r>
+            <w:proofErr w:type="spellStart"/>
+            <w:r>
+              <w:rPr>
+                <w:sz w:val="16"/>
+                <w:szCs w:val="16"/>
+              </w:rPr>
+              <w:t>db</w:t>
+            </w:r>
+            <w:proofErr w:type="spellEnd"/>
           </w:p>
         </w:tc>
         <w:tc>
@@ -1133,6 +1502,7 @@
                 <w:szCs w:val="16"/>
               </w:rPr>
             </w:pPr>
+            <w:proofErr w:type="spellStart"/>
             <w:r>
               <w:rPr>
                 <w:sz w:val="16"/>
@@ -1140,6 +1510,7 @@
               </w:rPr>
               <w:t>get_clone_region</w:t>
             </w:r>
+            <w:proofErr w:type="spellEnd"/>
           </w:p>
         </w:tc>
         <w:tc>
@@ -1158,7 +1529,15 @@
                 <w:sz w:val="16"/>
                 <w:szCs w:val="16"/>
               </w:rPr>
-              <w:t xml:space="preserve">A list. Element names are clone numbers. Each list element includes 2 sub elements of type </w:t>
+              <w:t xml:space="preserve">A list. Element names are clone numbers. Each list element includes 2 sub elements of </w:t>
+            </w:r>
+            <w:proofErr w:type="gramStart"/>
+            <w:r>
+              <w:rPr>
+                <w:sz w:val="16"/>
+                <w:szCs w:val="16"/>
+              </w:rPr>
+              <w:t xml:space="preserve">type </w:t>
             </w:r>
             <w:r>
               <w:rPr>
@@ -1167,6 +1546,7 @@
               </w:rPr>
               <w:t xml:space="preserve"> </w:t>
             </w:r>
+            <w:proofErr w:type="spellStart"/>
             <w:r>
               <w:rPr>
                 <w:sz w:val="16"/>
@@ -1174,12 +1554,30 @@
               </w:rPr>
               <w:t>RegionDefinition</w:t>
             </w:r>
-            <w:r>
-              <w:rPr>
-                <w:sz w:val="16"/>
-                <w:szCs w:val="16"/>
-              </w:rPr>
-              <w:t xml:space="preserve"> that are related to specific clone (one of each type described in make_region function). </w:t>
+            <w:proofErr w:type="spellEnd"/>
+            <w:proofErr w:type="gramEnd"/>
+            <w:r>
+              <w:rPr>
+                <w:sz w:val="16"/>
+                <w:szCs w:val="16"/>
+              </w:rPr>
+              <w:t xml:space="preserve"> that are related to specific clone (one of each type described in </w:t>
+            </w:r>
+            <w:proofErr w:type="spellStart"/>
+            <w:r>
+              <w:rPr>
+                <w:sz w:val="16"/>
+                <w:szCs w:val="16"/>
+              </w:rPr>
+              <w:t>make_region</w:t>
+            </w:r>
+            <w:proofErr w:type="spellEnd"/>
+            <w:r>
+              <w:rPr>
+                <w:sz w:val="16"/>
+                <w:szCs w:val="16"/>
+              </w:rPr>
+              <w:t xml:space="preserve"> function). </w:t>
             </w:r>
           </w:p>
         </w:tc>
@@ -1199,6 +1597,7 @@
                 <w:szCs w:val="16"/>
               </w:rPr>
             </w:pPr>
+            <w:proofErr w:type="spellStart"/>
             <w:r>
               <w:rPr>
                 <w:sz w:val="16"/>
@@ -1206,6 +1605,7 @@
               </w:rPr>
               <w:t>observedMutations_L</w:t>
             </w:r>
+            <w:proofErr w:type="spellEnd"/>
           </w:p>
         </w:tc>
         <w:tc>
@@ -1219,13 +1619,31 @@
                 <w:szCs w:val="16"/>
               </w:rPr>
             </w:pPr>
-            <w:r>
-              <w:rPr>
-                <w:sz w:val="16"/>
-                <w:szCs w:val="16"/>
-              </w:rPr>
-              <w:t>ChangeO db</w:t>
-            </w:r>
+            <w:proofErr w:type="spellStart"/>
+            <w:r>
+              <w:rPr>
+                <w:sz w:val="16"/>
+                <w:szCs w:val="16"/>
+              </w:rPr>
+              <w:t>ChangeO</w:t>
+            </w:r>
+            <w:proofErr w:type="spellEnd"/>
+            <w:r>
+              <w:rPr>
+                <w:sz w:val="16"/>
+                <w:szCs w:val="16"/>
+              </w:rPr>
+              <w:t xml:space="preserve"> </w:t>
+            </w:r>
+            <w:proofErr w:type="spellStart"/>
+            <w:r>
+              <w:rPr>
+                <w:sz w:val="16"/>
+                <w:szCs w:val="16"/>
+              </w:rPr>
+              <w:t>db</w:t>
+            </w:r>
+            <w:proofErr w:type="spellEnd"/>
           </w:p>
         </w:tc>
         <w:tc>
@@ -1239,6 +1657,7 @@
                 <w:szCs w:val="16"/>
               </w:rPr>
             </w:pPr>
+            <w:proofErr w:type="spellStart"/>
             <w:r>
               <w:rPr>
                 <w:sz w:val="16"/>
@@ -1246,14 +1665,16 @@
               </w:rPr>
               <w:t>make_region</w:t>
             </w:r>
-          </w:p>
-          <w:p>
-            <w:pPr>
-              <w:rPr>
-                <w:sz w:val="16"/>
-                <w:szCs w:val="16"/>
-              </w:rPr>
-            </w:pPr>
+            <w:proofErr w:type="spellEnd"/>
+          </w:p>
+          <w:p>
+            <w:pPr>
+              <w:rPr>
+                <w:sz w:val="16"/>
+                <w:szCs w:val="16"/>
+              </w:rPr>
+            </w:pPr>
+            <w:proofErr w:type="spellStart"/>
             <w:r>
               <w:rPr>
                 <w:sz w:val="16"/>
@@ -1261,6 +1682,7 @@
               </w:rPr>
               <w:t>observedMutations</w:t>
             </w:r>
+            <w:proofErr w:type="spellEnd"/>
           </w:p>
         </w:tc>
         <w:tc>
@@ -1274,12 +1696,37 @@
                 <w:szCs w:val="16"/>
               </w:rPr>
             </w:pPr>
-            <w:r>
-              <w:rPr>
-                <w:sz w:val="16"/>
-                <w:szCs w:val="16"/>
-              </w:rPr>
-              <w:t>ChangeO db with observed mutations columns per region</w:t>
+            <w:proofErr w:type="spellStart"/>
+            <w:r>
+              <w:rPr>
+                <w:sz w:val="16"/>
+                <w:szCs w:val="16"/>
+              </w:rPr>
+              <w:t>ChangeO</w:t>
+            </w:r>
+            <w:proofErr w:type="spellEnd"/>
+            <w:r>
+              <w:rPr>
+                <w:sz w:val="16"/>
+                <w:szCs w:val="16"/>
+              </w:rPr>
+              <w:t xml:space="preserve"> </w:t>
+            </w:r>
+            <w:proofErr w:type="spellStart"/>
+            <w:r>
+              <w:rPr>
+                <w:sz w:val="16"/>
+                <w:szCs w:val="16"/>
+              </w:rPr>
+              <w:t>db</w:t>
+            </w:r>
+            <w:proofErr w:type="spellEnd"/>
+            <w:r>
+              <w:rPr>
+                <w:sz w:val="16"/>
+                <w:szCs w:val="16"/>
+              </w:rPr>
+              <w:t xml:space="preserve"> with observed mutations columns per region</w:t>
             </w:r>
             <w:r>
               <w:rPr>
@@ -1306,6 +1753,7 @@
                 <w:szCs w:val="16"/>
               </w:rPr>
             </w:pPr>
+            <w:proofErr w:type="spellStart"/>
             <w:r>
               <w:rPr>
                 <w:sz w:val="16"/>
@@ -1313,6 +1761,7 @@
               </w:rPr>
               <w:t>expectedMutations_L</w:t>
             </w:r>
+            <w:proofErr w:type="spellEnd"/>
           </w:p>
         </w:tc>
         <w:tc>
@@ -1326,13 +1775,31 @@
                 <w:szCs w:val="16"/>
               </w:rPr>
             </w:pPr>
-            <w:r>
-              <w:rPr>
-                <w:sz w:val="16"/>
-                <w:szCs w:val="16"/>
-              </w:rPr>
-              <w:t>ChangeO db</w:t>
-            </w:r>
+            <w:proofErr w:type="spellStart"/>
+            <w:r>
+              <w:rPr>
+                <w:sz w:val="16"/>
+                <w:szCs w:val="16"/>
+              </w:rPr>
+              <w:t>ChangeO</w:t>
+            </w:r>
+            <w:proofErr w:type="spellEnd"/>
+            <w:r>
+              <w:rPr>
+                <w:sz w:val="16"/>
+                <w:szCs w:val="16"/>
+              </w:rPr>
+              <w:t xml:space="preserve"> </w:t>
+            </w:r>
+            <w:proofErr w:type="spellStart"/>
+            <w:r>
+              <w:rPr>
+                <w:sz w:val="16"/>
+                <w:szCs w:val="16"/>
+              </w:rPr>
+              <w:t>db</w:t>
+            </w:r>
+            <w:proofErr w:type="spellEnd"/>
           </w:p>
         </w:tc>
         <w:tc>
@@ -1346,6 +1813,7 @@
                 <w:szCs w:val="16"/>
               </w:rPr>
             </w:pPr>
+            <w:proofErr w:type="spellStart"/>
             <w:r>
               <w:rPr>
                 <w:sz w:val="16"/>
@@ -1353,14 +1821,16 @@
               </w:rPr>
               <w:t>make_region</w:t>
             </w:r>
-          </w:p>
-          <w:p>
-            <w:pPr>
-              <w:rPr>
-                <w:sz w:val="16"/>
-                <w:szCs w:val="16"/>
-              </w:rPr>
-            </w:pPr>
+            <w:proofErr w:type="spellEnd"/>
+          </w:p>
+          <w:p>
+            <w:pPr>
+              <w:rPr>
+                <w:sz w:val="16"/>
+                <w:szCs w:val="16"/>
+              </w:rPr>
+            </w:pPr>
+            <w:proofErr w:type="spellStart"/>
             <w:r>
               <w:rPr>
                 <w:sz w:val="16"/>
@@ -1368,6 +1838,7 @@
               </w:rPr>
               <w:t>expectedMutations</w:t>
             </w:r>
+            <w:proofErr w:type="spellEnd"/>
           </w:p>
         </w:tc>
         <w:tc>
@@ -1381,12 +1852,37 @@
                 <w:szCs w:val="16"/>
               </w:rPr>
             </w:pPr>
-            <w:r>
-              <w:rPr>
-                <w:sz w:val="16"/>
-                <w:szCs w:val="16"/>
-              </w:rPr>
-              <w:t>ChangeO db with expected mutations columns per region</w:t>
+            <w:proofErr w:type="spellStart"/>
+            <w:r>
+              <w:rPr>
+                <w:sz w:val="16"/>
+                <w:szCs w:val="16"/>
+              </w:rPr>
+              <w:t>ChangeO</w:t>
+            </w:r>
+            <w:proofErr w:type="spellEnd"/>
+            <w:r>
+              <w:rPr>
+                <w:sz w:val="16"/>
+                <w:szCs w:val="16"/>
+              </w:rPr>
+              <w:t xml:space="preserve"> </w:t>
+            </w:r>
+            <w:proofErr w:type="spellStart"/>
+            <w:r>
+              <w:rPr>
+                <w:sz w:val="16"/>
+                <w:szCs w:val="16"/>
+              </w:rPr>
+              <w:t>db</w:t>
+            </w:r>
+            <w:proofErr w:type="spellEnd"/>
+            <w:r>
+              <w:rPr>
+                <w:sz w:val="16"/>
+                <w:szCs w:val="16"/>
+              </w:rPr>
+              <w:t xml:space="preserve"> with expected mutations columns per region</w:t>
             </w:r>
             <w:r>
               <w:rPr>
@@ -1413,6 +1909,7 @@
                 <w:szCs w:val="16"/>
               </w:rPr>
             </w:pPr>
+            <w:proofErr w:type="spellStart"/>
             <w:r>
               <w:rPr>
                 <w:sz w:val="16"/>
@@ -1420,6 +1917,7 @@
               </w:rPr>
               <w:t>collapse_one_clone</w:t>
             </w:r>
+            <w:proofErr w:type="spellEnd"/>
           </w:p>
         </w:tc>
         <w:tc>
@@ -1433,21 +1931,40 @@
                 <w:szCs w:val="16"/>
               </w:rPr>
             </w:pPr>
-            <w:r>
-              <w:rPr>
-                <w:sz w:val="16"/>
-                <w:szCs w:val="16"/>
-              </w:rPr>
-              <w:t>ChangeO db</w:t>
-            </w:r>
-          </w:p>
-          <w:p>
-            <w:pPr>
-              <w:rPr>
-                <w:sz w:val="16"/>
-                <w:szCs w:val="16"/>
-              </w:rPr>
-            </w:pPr>
+            <w:proofErr w:type="spellStart"/>
+            <w:r>
+              <w:rPr>
+                <w:sz w:val="16"/>
+                <w:szCs w:val="16"/>
+              </w:rPr>
+              <w:t>ChangeO</w:t>
+            </w:r>
+            <w:proofErr w:type="spellEnd"/>
+            <w:r>
+              <w:rPr>
+                <w:sz w:val="16"/>
+                <w:szCs w:val="16"/>
+              </w:rPr>
+              <w:t xml:space="preserve"> </w:t>
+            </w:r>
+            <w:proofErr w:type="spellStart"/>
+            <w:r>
+              <w:rPr>
+                <w:sz w:val="16"/>
+                <w:szCs w:val="16"/>
+              </w:rPr>
+              <w:t>db</w:t>
+            </w:r>
+            <w:proofErr w:type="spellEnd"/>
+          </w:p>
+          <w:p>
+            <w:pPr>
+              <w:rPr>
+                <w:sz w:val="16"/>
+                <w:szCs w:val="16"/>
+              </w:rPr>
+            </w:pPr>
+            <w:proofErr w:type="spellStart"/>
             <w:r>
               <w:rPr>
                 <w:sz w:val="16"/>
@@ -1455,6 +1972,7 @@
               </w:rPr>
               <w:t>Clone_num</w:t>
             </w:r>
+            <w:proofErr w:type="spellEnd"/>
           </w:p>
         </w:tc>
         <w:tc>
@@ -1468,6 +1986,7 @@
                 <w:szCs w:val="16"/>
               </w:rPr>
             </w:pPr>
+            <w:proofErr w:type="spellStart"/>
             <w:r>
               <w:rPr>
                 <w:sz w:val="16"/>
@@ -1475,14 +1994,16 @@
               </w:rPr>
               <w:t>get_clone_region</w:t>
             </w:r>
-          </w:p>
-          <w:p>
-            <w:pPr>
-              <w:rPr>
-                <w:sz w:val="16"/>
-                <w:szCs w:val="16"/>
-              </w:rPr>
-            </w:pPr>
+            <w:proofErr w:type="spellEnd"/>
+          </w:p>
+          <w:p>
+            <w:pPr>
+              <w:rPr>
+                <w:sz w:val="16"/>
+                <w:szCs w:val="16"/>
+              </w:rPr>
+            </w:pPr>
+            <w:proofErr w:type="spellStart"/>
             <w:r>
               <w:rPr>
                 <w:sz w:val="16"/>
@@ -1490,6 +2011,7 @@
               </w:rPr>
               <w:t>collapseClones</w:t>
             </w:r>
+            <w:proofErr w:type="spellEnd"/>
           </w:p>
         </w:tc>
         <w:tc>
@@ -1508,7 +2030,23 @@
                 <w:sz w:val="16"/>
                 <w:szCs w:val="16"/>
               </w:rPr>
-              <w:t xml:space="preserve">A db for the specific chosen clone - with added column – for the consensus sequence of this clone. </w:t>
+              <w:t xml:space="preserve">A </w:t>
+            </w:r>
+            <w:proofErr w:type="spellStart"/>
+            <w:r>
+              <w:rPr>
+                <w:sz w:val="16"/>
+                <w:szCs w:val="16"/>
+              </w:rPr>
+              <w:t>db</w:t>
+            </w:r>
+            <w:proofErr w:type="spellEnd"/>
+            <w:r>
+              <w:rPr>
+                <w:sz w:val="16"/>
+                <w:szCs w:val="16"/>
+              </w:rPr>
+              <w:t xml:space="preserve"> for the specific chosen clone - with added column – for the consensus sequence of this clone. </w:t>
             </w:r>
           </w:p>
         </w:tc>
@@ -1528,6 +2066,7 @@
                 <w:szCs w:val="16"/>
               </w:rPr>
             </w:pPr>
+            <w:proofErr w:type="spellStart"/>
             <w:r>
               <w:rPr>
                 <w:sz w:val="16"/>
@@ -1542,6 +2081,7 @@
               </w:rPr>
               <w:t>L</w:t>
             </w:r>
+            <w:proofErr w:type="spellEnd"/>
           </w:p>
         </w:tc>
         <w:tc>
@@ -1555,13 +2095,31 @@
                 <w:szCs w:val="16"/>
               </w:rPr>
             </w:pPr>
-            <w:r>
-              <w:rPr>
-                <w:sz w:val="16"/>
-                <w:szCs w:val="16"/>
-              </w:rPr>
-              <w:t>ChangeO db</w:t>
-            </w:r>
+            <w:proofErr w:type="spellStart"/>
+            <w:r>
+              <w:rPr>
+                <w:sz w:val="16"/>
+                <w:szCs w:val="16"/>
+              </w:rPr>
+              <w:t>ChangeO</w:t>
+            </w:r>
+            <w:proofErr w:type="spellEnd"/>
+            <w:r>
+              <w:rPr>
+                <w:sz w:val="16"/>
+                <w:szCs w:val="16"/>
+              </w:rPr>
+              <w:t xml:space="preserve"> </w:t>
+            </w:r>
+            <w:proofErr w:type="spellStart"/>
+            <w:r>
+              <w:rPr>
+                <w:sz w:val="16"/>
+                <w:szCs w:val="16"/>
+              </w:rPr>
+              <w:t>db</w:t>
+            </w:r>
+            <w:proofErr w:type="spellEnd"/>
           </w:p>
         </w:tc>
         <w:tc>
@@ -1576,6 +2134,7 @@
                 <w:rtl/>
               </w:rPr>
             </w:pPr>
+            <w:proofErr w:type="spellStart"/>
             <w:r>
               <w:rPr>
                 <w:sz w:val="16"/>
@@ -1583,14 +2142,16 @@
               </w:rPr>
               <w:t>make_clones_list</w:t>
             </w:r>
-          </w:p>
-          <w:p>
-            <w:pPr>
-              <w:rPr>
-                <w:sz w:val="16"/>
-                <w:szCs w:val="16"/>
-              </w:rPr>
-            </w:pPr>
+            <w:proofErr w:type="spellEnd"/>
+          </w:p>
+          <w:p>
+            <w:pPr>
+              <w:rPr>
+                <w:sz w:val="16"/>
+                <w:szCs w:val="16"/>
+              </w:rPr>
+            </w:pPr>
+            <w:proofErr w:type="spellStart"/>
             <w:r>
               <w:rPr>
                 <w:sz w:val="16"/>
@@ -1598,6 +2159,7 @@
               </w:rPr>
               <w:t>collapse_one_clone</w:t>
             </w:r>
+            <w:proofErr w:type="spellEnd"/>
           </w:p>
         </w:tc>
         <w:tc>
@@ -1623,7 +2185,23 @@
                 <w:sz w:val="16"/>
                 <w:szCs w:val="16"/>
               </w:rPr>
-              <w:t>ame as original collapseClones function, except that the region definition will be set per clone in the database, in order to include CDR3 and FWR4 in the region</w:t>
+              <w:t xml:space="preserve">ame as original </w:t>
+            </w:r>
+            <w:proofErr w:type="spellStart"/>
+            <w:r>
+              <w:rPr>
+                <w:sz w:val="16"/>
+                <w:szCs w:val="16"/>
+              </w:rPr>
+              <w:t>collapseClones</w:t>
+            </w:r>
+            <w:proofErr w:type="spellEnd"/>
+            <w:r>
+              <w:rPr>
+                <w:sz w:val="16"/>
+                <w:szCs w:val="16"/>
+              </w:rPr>
+              <w:t xml:space="preserve"> function, except that the region definition will be set per clone in the database, in order to include CDR3 and FWR4 in the region</w:t>
             </w:r>
             <w:r>
               <w:rPr>
@@ -1650,6 +2228,7 @@
                 <w:szCs w:val="16"/>
               </w:rPr>
             </w:pPr>
+            <w:proofErr w:type="spellStart"/>
             <w:r>
               <w:rPr>
                 <w:sz w:val="16"/>
@@ -1671,6 +2250,7 @@
               </w:rPr>
               <w:t>clone</w:t>
             </w:r>
+            <w:proofErr w:type="spellEnd"/>
           </w:p>
         </w:tc>
         <w:tc>
@@ -1684,21 +2264,40 @@
                 <w:szCs w:val="16"/>
               </w:rPr>
             </w:pPr>
-            <w:r>
-              <w:rPr>
-                <w:sz w:val="16"/>
-                <w:szCs w:val="16"/>
-              </w:rPr>
-              <w:t>ChangeO db</w:t>
-            </w:r>
-          </w:p>
-          <w:p>
-            <w:pPr>
-              <w:rPr>
-                <w:sz w:val="16"/>
-                <w:szCs w:val="16"/>
-              </w:rPr>
-            </w:pPr>
+            <w:proofErr w:type="spellStart"/>
+            <w:r>
+              <w:rPr>
+                <w:sz w:val="16"/>
+                <w:szCs w:val="16"/>
+              </w:rPr>
+              <w:t>ChangeO</w:t>
+            </w:r>
+            <w:proofErr w:type="spellEnd"/>
+            <w:r>
+              <w:rPr>
+                <w:sz w:val="16"/>
+                <w:szCs w:val="16"/>
+              </w:rPr>
+              <w:t xml:space="preserve"> </w:t>
+            </w:r>
+            <w:proofErr w:type="spellStart"/>
+            <w:r>
+              <w:rPr>
+                <w:sz w:val="16"/>
+                <w:szCs w:val="16"/>
+              </w:rPr>
+              <w:t>db</w:t>
+            </w:r>
+            <w:proofErr w:type="spellEnd"/>
+          </w:p>
+          <w:p>
+            <w:pPr>
+              <w:rPr>
+                <w:sz w:val="16"/>
+                <w:szCs w:val="16"/>
+              </w:rPr>
+            </w:pPr>
+            <w:proofErr w:type="spellStart"/>
             <w:r>
               <w:rPr>
                 <w:sz w:val="16"/>
@@ -1706,6 +2305,7 @@
               </w:rPr>
               <w:t>Clone_num</w:t>
             </w:r>
+            <w:proofErr w:type="spellEnd"/>
           </w:p>
         </w:tc>
         <w:tc>
@@ -1719,6 +2319,7 @@
                 <w:szCs w:val="16"/>
               </w:rPr>
             </w:pPr>
+            <w:proofErr w:type="spellStart"/>
             <w:r>
               <w:rPr>
                 <w:sz w:val="16"/>
@@ -1726,14 +2327,16 @@
               </w:rPr>
               <w:t>get_clone_region</w:t>
             </w:r>
-          </w:p>
-          <w:p>
-            <w:pPr>
-              <w:rPr>
-                <w:sz w:val="16"/>
-                <w:szCs w:val="16"/>
-              </w:rPr>
-            </w:pPr>
+            <w:proofErr w:type="spellEnd"/>
+          </w:p>
+          <w:p>
+            <w:pPr>
+              <w:rPr>
+                <w:sz w:val="16"/>
+                <w:szCs w:val="16"/>
+              </w:rPr>
+            </w:pPr>
+            <w:proofErr w:type="spellStart"/>
             <w:r>
               <w:rPr>
                 <w:sz w:val="16"/>
@@ -1741,6 +2344,7 @@
               </w:rPr>
               <w:t>calcBaseline</w:t>
             </w:r>
+            <w:proofErr w:type="spellEnd"/>
           </w:p>
         </w:tc>
         <w:tc>
@@ -1759,7 +2363,23 @@
                 <w:sz w:val="16"/>
                 <w:szCs w:val="16"/>
               </w:rPr>
-              <w:t xml:space="preserve">Computes calcBaseline on the specific clone in db. </w:t>
+              <w:t xml:space="preserve">Computes </w:t>
+            </w:r>
+            <w:proofErr w:type="spellStart"/>
+            <w:r>
+              <w:rPr>
+                <w:sz w:val="16"/>
+                <w:szCs w:val="16"/>
+              </w:rPr>
+              <w:t>calcBaseline</w:t>
+            </w:r>
+            <w:proofErr w:type="spellEnd"/>
+            <w:r>
+              <w:rPr>
+                <w:sz w:val="16"/>
+                <w:szCs w:val="16"/>
+              </w:rPr>
+              <w:t xml:space="preserve"> on the specific clone in db. </w:t>
             </w:r>
           </w:p>
         </w:tc>
@@ -1779,6 +2399,7 @@
                 <w:szCs w:val="16"/>
               </w:rPr>
             </w:pPr>
+            <w:proofErr w:type="spellStart"/>
             <w:r>
               <w:rPr>
                 <w:sz w:val="16"/>
@@ -1786,6 +2407,7 @@
               </w:rPr>
               <w:t>calcBaseline_L</w:t>
             </w:r>
+            <w:proofErr w:type="spellEnd"/>
           </w:p>
         </w:tc>
         <w:tc>
@@ -1799,13 +2421,31 @@
                 <w:szCs w:val="16"/>
               </w:rPr>
             </w:pPr>
-            <w:r>
-              <w:rPr>
-                <w:sz w:val="16"/>
-                <w:szCs w:val="16"/>
-              </w:rPr>
-              <w:t>ChangeO db</w:t>
-            </w:r>
+            <w:proofErr w:type="spellStart"/>
+            <w:r>
+              <w:rPr>
+                <w:sz w:val="16"/>
+                <w:szCs w:val="16"/>
+              </w:rPr>
+              <w:t>ChangeO</w:t>
+            </w:r>
+            <w:proofErr w:type="spellEnd"/>
+            <w:r>
+              <w:rPr>
+                <w:sz w:val="16"/>
+                <w:szCs w:val="16"/>
+              </w:rPr>
+              <w:t xml:space="preserve"> </w:t>
+            </w:r>
+            <w:proofErr w:type="spellStart"/>
+            <w:r>
+              <w:rPr>
+                <w:sz w:val="16"/>
+                <w:szCs w:val="16"/>
+              </w:rPr>
+              <w:t>db</w:t>
+            </w:r>
+            <w:proofErr w:type="spellEnd"/>
           </w:p>
         </w:tc>
         <w:tc>
@@ -1819,22 +2459,40 @@
                 <w:szCs w:val="16"/>
               </w:rPr>
             </w:pPr>
-            <w:r>
-              <w:rPr>
-                <w:sz w:val="16"/>
-                <w:szCs w:val="16"/>
-              </w:rPr>
-              <w:t>make_clones_</w:t>
+            <w:proofErr w:type="spellStart"/>
+            <w:r>
+              <w:rPr>
+                <w:sz w:val="16"/>
+                <w:szCs w:val="16"/>
+              </w:rPr>
+              <w:t>make_clones</w:t>
+            </w:r>
+            <w:proofErr w:type="spellEnd"/>
+            <w:r>
+              <w:rPr>
+                <w:sz w:val="16"/>
+                <w:szCs w:val="16"/>
+              </w:rPr>
+              <w:t>_</w:t>
             </w:r>
             <w:r>
               <w:t xml:space="preserve"> </w:t>
             </w:r>
-            <w:r>
-              <w:rPr>
-                <w:sz w:val="16"/>
-                <w:szCs w:val="16"/>
-              </w:rPr>
-              <w:t xml:space="preserve">calcBaseline_one_clone </w:t>
+            <w:proofErr w:type="spellStart"/>
+            <w:r>
+              <w:rPr>
+                <w:sz w:val="16"/>
+                <w:szCs w:val="16"/>
+              </w:rPr>
+              <w:t>calcBaseline_one_clone</w:t>
+            </w:r>
+            <w:proofErr w:type="spellEnd"/>
+            <w:r>
+              <w:rPr>
+                <w:sz w:val="16"/>
+                <w:szCs w:val="16"/>
+              </w:rPr>
+              <w:t xml:space="preserve"> </w:t>
             </w:r>
           </w:p>
           <w:p>
@@ -1862,14 +2520,30 @@
                 <w:sz w:val="16"/>
                 <w:szCs w:val="16"/>
               </w:rPr>
-              <w:t>Very similar to ca</w:t>
-            </w:r>
-            <w:r>
-              <w:rPr>
-                <w:sz w:val="16"/>
-                <w:szCs w:val="16"/>
-              </w:rPr>
-              <w:t>lcBaseline, but it enables using a different region definition for each clone (per its junction length), including CDR3 and FWR4 as part of the region definition.</w:t>
+              <w:t xml:space="preserve">Very similar to </w:t>
+            </w:r>
+            <w:proofErr w:type="spellStart"/>
+            <w:r>
+              <w:rPr>
+                <w:sz w:val="16"/>
+                <w:szCs w:val="16"/>
+              </w:rPr>
+              <w:t>ca</w:t>
+            </w:r>
+            <w:r>
+              <w:rPr>
+                <w:sz w:val="16"/>
+                <w:szCs w:val="16"/>
+              </w:rPr>
+              <w:t>lcBaseline</w:t>
+            </w:r>
+            <w:proofErr w:type="spellEnd"/>
+            <w:r>
+              <w:rPr>
+                <w:sz w:val="16"/>
+                <w:szCs w:val="16"/>
+              </w:rPr>
+              <w:t>, but it enables using a different region definition for each clone (per its junction length), including CDR3 and FWR4 as part of the region definition.</w:t>
             </w:r>
           </w:p>
         </w:tc>
@@ -1889,6 +2563,7 @@
                 <w:szCs w:val="16"/>
               </w:rPr>
             </w:pPr>
+            <w:proofErr w:type="spellStart"/>
             <w:r>
               <w:rPr>
                 <w:sz w:val="16"/>
@@ -1896,6 +2571,7 @@
               </w:rPr>
               <w:t>groupBaseline_L</w:t>
             </w:r>
+            <w:proofErr w:type="spellEnd"/>
           </w:p>
         </w:tc>
         <w:tc>
@@ -1909,12 +2585,21 @@
                 <w:szCs w:val="16"/>
               </w:rPr>
             </w:pPr>
-            <w:r>
-              <w:rPr>
-                <w:sz w:val="16"/>
-                <w:szCs w:val="16"/>
-              </w:rPr>
-              <w:t>Baseline_L object</w:t>
+            <w:proofErr w:type="spellStart"/>
+            <w:r>
+              <w:rPr>
+                <w:sz w:val="16"/>
+                <w:szCs w:val="16"/>
+              </w:rPr>
+              <w:t>Baseline_L</w:t>
+            </w:r>
+            <w:proofErr w:type="spellEnd"/>
+            <w:r>
+              <w:rPr>
+                <w:sz w:val="16"/>
+                <w:szCs w:val="16"/>
+              </w:rPr>
+              <w:t xml:space="preserve"> object</w:t>
             </w:r>
           </w:p>
         </w:tc>
@@ -1929,6 +2614,7 @@
                 <w:szCs w:val="16"/>
               </w:rPr>
             </w:pPr>
+            <w:proofErr w:type="spellStart"/>
             <w:r>
               <w:rPr>
                 <w:sz w:val="16"/>
@@ -1950,6 +2636,7 @@
               </w:rPr>
               <w:t>sleine</w:t>
             </w:r>
+            <w:proofErr w:type="spellEnd"/>
           </w:p>
         </w:tc>
         <w:tc>
@@ -1968,7 +2655,39 @@
                 <w:sz w:val="16"/>
                 <w:szCs w:val="16"/>
               </w:rPr>
-              <w:t>Same as groupBaseline, but works on Baseline_L object</w:t>
+              <w:t xml:space="preserve">Same as </w:t>
+            </w:r>
+            <w:proofErr w:type="spellStart"/>
+            <w:r>
+              <w:rPr>
+                <w:sz w:val="16"/>
+                <w:szCs w:val="16"/>
+              </w:rPr>
+              <w:t>groupBaseline</w:t>
+            </w:r>
+            <w:proofErr w:type="spellEnd"/>
+            <w:r>
+              <w:rPr>
+                <w:sz w:val="16"/>
+                <w:szCs w:val="16"/>
+              </w:rPr>
+              <w:t xml:space="preserve">, but works on </w:t>
+            </w:r>
+            <w:proofErr w:type="spellStart"/>
+            <w:r>
+              <w:rPr>
+                <w:sz w:val="16"/>
+                <w:szCs w:val="16"/>
+              </w:rPr>
+              <w:t>Baseline_L</w:t>
+            </w:r>
+            <w:proofErr w:type="spellEnd"/>
+            <w:r>
+              <w:rPr>
+                <w:sz w:val="16"/>
+                <w:szCs w:val="16"/>
+              </w:rPr>
+              <w:t xml:space="preserve"> object</w:t>
             </w:r>
           </w:p>
         </w:tc>
@@ -1992,6 +2711,7 @@
           <w:u w:val="single"/>
         </w:rPr>
       </w:pPr>
+      <w:proofErr w:type="gramStart"/>
       <w:r>
         <w:rPr>
           <w:b/>
@@ -2010,7 +2730,18 @@
           <w:szCs w:val="16"/>
           <w:u w:val="single"/>
         </w:rPr>
-        <w:t>tages:</w:t>
+        <w:t>tages</w:t>
+      </w:r>
+      <w:proofErr w:type="gramEnd"/>
+      <w:r>
+        <w:rPr>
+          <w:b/>
+          <w:bCs/>
+          <w:sz w:val="16"/>
+          <w:szCs w:val="16"/>
+          <w:u w:val="single"/>
+        </w:rPr>
+        <w:t>:</w:t>
       </w:r>
     </w:p>
     <w:p>
@@ -2085,7 +2816,23 @@
           <w:sz w:val="16"/>
           <w:szCs w:val="16"/>
         </w:rPr>
-        <w:t>of type ChangeO, specifically following columns must be there:</w:t>
+        <w:t xml:space="preserve">of type </w:t>
+      </w:r>
+      <w:proofErr w:type="spellStart"/>
+      <w:r>
+        <w:rPr>
+          <w:sz w:val="16"/>
+          <w:szCs w:val="16"/>
+        </w:rPr>
+        <w:t>ChangeO</w:t>
+      </w:r>
+      <w:proofErr w:type="spellEnd"/>
+      <w:r>
+        <w:rPr>
+          <w:sz w:val="16"/>
+          <w:szCs w:val="16"/>
+        </w:rPr>
+        <w:t>, specifically following columns must be there:</w:t>
       </w:r>
     </w:p>
     <w:p>
@@ -2245,7 +2992,23 @@
           <w:sz w:val="16"/>
           <w:szCs w:val="16"/>
         </w:rPr>
-        <w:t>Removing from db sequences that their IMGT sequence is shorter than 312 nucleoti</w:t>
+        <w:t xml:space="preserve">Removing from </w:t>
+      </w:r>
+      <w:proofErr w:type="spellStart"/>
+      <w:r>
+        <w:rPr>
+          <w:sz w:val="16"/>
+          <w:szCs w:val="16"/>
+        </w:rPr>
+        <w:t>db</w:t>
+      </w:r>
+      <w:proofErr w:type="spellEnd"/>
+      <w:r>
+        <w:rPr>
+          <w:sz w:val="16"/>
+          <w:szCs w:val="16"/>
+        </w:rPr>
+        <w:t xml:space="preserve"> sequences that their IMGT sequence is shorter than 312 nucleoti</w:t>
       </w:r>
       <w:r>
         <w:rPr>
@@ -2341,7 +3104,39 @@
           <w:sz w:val="16"/>
           <w:szCs w:val="16"/>
         </w:rPr>
-        <w:t>Loop on all clones in db to generate an extended db that includes lineage information (parent sequence id, parent sequence</w:t>
+        <w:t xml:space="preserve">Loop on all clones in </w:t>
+      </w:r>
+      <w:proofErr w:type="spellStart"/>
+      <w:r>
+        <w:rPr>
+          <w:sz w:val="16"/>
+          <w:szCs w:val="16"/>
+        </w:rPr>
+        <w:t>db</w:t>
+      </w:r>
+      <w:proofErr w:type="spellEnd"/>
+      <w:r>
+        <w:rPr>
+          <w:sz w:val="16"/>
+          <w:szCs w:val="16"/>
+        </w:rPr>
+        <w:t xml:space="preserve"> to generate an extended </w:t>
+      </w:r>
+      <w:proofErr w:type="spellStart"/>
+      <w:r>
+        <w:rPr>
+          <w:sz w:val="16"/>
+          <w:szCs w:val="16"/>
+        </w:rPr>
+        <w:t>db</w:t>
+      </w:r>
+      <w:proofErr w:type="spellEnd"/>
+      <w:r>
+        <w:rPr>
+          <w:sz w:val="16"/>
+          <w:szCs w:val="16"/>
+        </w:rPr>
+        <w:t xml:space="preserve"> that includes lineage information (parent sequence id, parent sequence</w:t>
       </w:r>
       <w:r>
         <w:rPr>
@@ -2355,7 +3150,55 @@
           <w:sz w:val="16"/>
           <w:szCs w:val="16"/>
         </w:rPr>
-        <w:t xml:space="preserve"> While doing so – clonesof size 1 – are put aside ona separate db (to be taken care of by later stages).</w:t>
+        <w:t xml:space="preserve"> While doing so – </w:t>
+      </w:r>
+      <w:proofErr w:type="spellStart"/>
+      <w:r>
+        <w:rPr>
+          <w:sz w:val="16"/>
+          <w:szCs w:val="16"/>
+        </w:rPr>
+        <w:t>clonesof</w:t>
+      </w:r>
+      <w:proofErr w:type="spellEnd"/>
+      <w:r>
+        <w:rPr>
+          <w:sz w:val="16"/>
+          <w:szCs w:val="16"/>
+        </w:rPr>
+        <w:t xml:space="preserve"> size 1 – are put aside </w:t>
+      </w:r>
+      <w:proofErr w:type="spellStart"/>
+      <w:r>
+        <w:rPr>
+          <w:sz w:val="16"/>
+          <w:szCs w:val="16"/>
+        </w:rPr>
+        <w:t>ona</w:t>
+      </w:r>
+      <w:proofErr w:type="spellEnd"/>
+      <w:r>
+        <w:rPr>
+          <w:sz w:val="16"/>
+          <w:szCs w:val="16"/>
+        </w:rPr>
+        <w:t xml:space="preserve"> separate </w:t>
+      </w:r>
+      <w:proofErr w:type="spellStart"/>
+      <w:r>
+        <w:rPr>
+          <w:sz w:val="16"/>
+          <w:szCs w:val="16"/>
+        </w:rPr>
+        <w:t>db</w:t>
+      </w:r>
+      <w:proofErr w:type="spellEnd"/>
+      <w:r>
+        <w:rPr>
+          <w:sz w:val="16"/>
+          <w:szCs w:val="16"/>
+        </w:rPr>
+        <w:t xml:space="preserve"> (to be taken care of by later stages).</w:t>
       </w:r>
     </w:p>
     <w:p>
@@ -2382,7 +3225,23 @@
           <w:sz w:val="16"/>
           <w:szCs w:val="16"/>
         </w:rPr>
-        <w:t>: preparing a db for them.</w:t>
+        <w:t xml:space="preserve">: preparing a </w:t>
+      </w:r>
+      <w:proofErr w:type="spellStart"/>
+      <w:r>
+        <w:rPr>
+          <w:sz w:val="16"/>
+          <w:szCs w:val="16"/>
+        </w:rPr>
+        <w:t>db</w:t>
+      </w:r>
+      <w:proofErr w:type="spellEnd"/>
+      <w:r>
+        <w:rPr>
+          <w:sz w:val="16"/>
+          <w:szCs w:val="16"/>
+        </w:rPr>
+        <w:t xml:space="preserve"> for them.</w:t>
       </w:r>
     </w:p>
     <w:p>
@@ -2411,6 +3270,7 @@
         </w:rPr>
         <w:t xml:space="preserve">clones of size 1 </w:t>
       </w:r>
+      <w:proofErr w:type="spellStart"/>
       <w:r>
         <w:rPr>
           <w:sz w:val="16"/>
@@ -2418,6 +3278,7 @@
         </w:rPr>
         <w:t>db</w:t>
       </w:r>
+      <w:proofErr w:type="spellEnd"/>
       <w:r>
         <w:rPr>
           <w:sz w:val="16"/>
@@ -2464,7 +3325,55 @@
           <w:sz w:val="16"/>
           <w:szCs w:val="16"/>
         </w:rPr>
-        <w:t>Adding db of size 1 clones to main db (all_clones_merged_df)</w:t>
+        <w:t xml:space="preserve">Adding </w:t>
+      </w:r>
+      <w:proofErr w:type="spellStart"/>
+      <w:r>
+        <w:rPr>
+          <w:sz w:val="16"/>
+          <w:szCs w:val="16"/>
+        </w:rPr>
+        <w:t>db</w:t>
+      </w:r>
+      <w:proofErr w:type="spellEnd"/>
+      <w:r>
+        <w:rPr>
+          <w:sz w:val="16"/>
+          <w:szCs w:val="16"/>
+        </w:rPr>
+        <w:t xml:space="preserve"> of size 1 clones to main </w:t>
+      </w:r>
+      <w:proofErr w:type="spellStart"/>
+      <w:r>
+        <w:rPr>
+          <w:sz w:val="16"/>
+          <w:szCs w:val="16"/>
+        </w:rPr>
+        <w:t>db</w:t>
+      </w:r>
+      <w:proofErr w:type="spellEnd"/>
+      <w:r>
+        <w:rPr>
+          <w:sz w:val="16"/>
+          <w:szCs w:val="16"/>
+        </w:rPr>
+        <w:t xml:space="preserve"> (</w:t>
+      </w:r>
+      <w:proofErr w:type="spellStart"/>
+      <w:r>
+        <w:rPr>
+          <w:sz w:val="16"/>
+          <w:szCs w:val="16"/>
+        </w:rPr>
+        <w:t>all_clones_merged_df</w:t>
+      </w:r>
+      <w:proofErr w:type="spellEnd"/>
+      <w:r>
+        <w:rPr>
+          <w:sz w:val="16"/>
+          <w:szCs w:val="16"/>
+        </w:rPr>
+        <w:t>)</w:t>
       </w:r>
     </w:p>
     <w:p>
@@ -2575,6 +3484,7 @@
         </w:rPr>
         <w:t xml:space="preserve">For each clone – set a consensus clone (using </w:t>
       </w:r>
+      <w:proofErr w:type="spellStart"/>
       <w:r>
         <w:rPr>
           <w:sz w:val="16"/>
@@ -2582,6 +3492,7 @@
         </w:rPr>
         <w:t>collapseClones_L</w:t>
       </w:r>
+      <w:proofErr w:type="spellEnd"/>
       <w:r>
         <w:rPr>
           <w:sz w:val="16"/>
@@ -2616,6 +3527,7 @@
         </w:rPr>
         <w:t xml:space="preserve">using </w:t>
       </w:r>
+      <w:proofErr w:type="spellStart"/>
       <w:r>
         <w:rPr>
           <w:sz w:val="16"/>
@@ -2623,6 +3535,7 @@
         </w:rPr>
         <w:t>calcBaseline_L</w:t>
       </w:r>
+      <w:proofErr w:type="spellEnd"/>
       <w:r>
         <w:rPr>
           <w:sz w:val="16"/>
@@ -2669,8 +3582,25 @@
           <w:sz w:val="16"/>
           <w:szCs w:val="16"/>
         </w:rPr>
-        <w:t xml:space="preserve">Group all PDFs of all clones consensus above (using </w:t>
-      </w:r>
+        <w:t xml:space="preserve">Group all PDFs of all </w:t>
+      </w:r>
+      <w:proofErr w:type="gramStart"/>
+      <w:r>
+        <w:rPr>
+          <w:sz w:val="16"/>
+          <w:szCs w:val="16"/>
+        </w:rPr>
+        <w:t>clones</w:t>
+      </w:r>
+      <w:proofErr w:type="gramEnd"/>
+      <w:r>
+        <w:rPr>
+          <w:sz w:val="16"/>
+          <w:szCs w:val="16"/>
+        </w:rPr>
+        <w:t xml:space="preserve"> consensus above (using </w:t>
+      </w:r>
+      <w:proofErr w:type="spellStart"/>
       <w:r>
         <w:rPr>
           <w:sz w:val="16"/>
@@ -2678,6 +3608,7 @@
         </w:rPr>
         <w:t>groupBaseline_L</w:t>
       </w:r>
+      <w:proofErr w:type="spellEnd"/>
       <w:r>
         <w:rPr>
           <w:sz w:val="16"/>
@@ -2703,7 +3634,23 @@
           <w:sz w:val="16"/>
           <w:szCs w:val="16"/>
         </w:rPr>
-        <w:t>PDFs using parents sequences:</w:t>
+        <w:t xml:space="preserve">PDFs using </w:t>
+      </w:r>
+      <w:proofErr w:type="gramStart"/>
+      <w:r>
+        <w:rPr>
+          <w:sz w:val="16"/>
+          <w:szCs w:val="16"/>
+        </w:rPr>
+        <w:t>parents</w:t>
+      </w:r>
+      <w:proofErr w:type="gramEnd"/>
+      <w:r>
+        <w:rPr>
+          <w:sz w:val="16"/>
+          <w:szCs w:val="16"/>
+        </w:rPr>
+        <w:t xml:space="preserve"> sequences:</w:t>
       </w:r>
     </w:p>
     <w:p>
@@ -2732,6 +3679,7 @@
         </w:rPr>
         <w:t xml:space="preserve">using </w:t>
       </w:r>
+      <w:proofErr w:type="spellStart"/>
       <w:r>
         <w:rPr>
           <w:sz w:val="16"/>
@@ -2739,6 +3687,7 @@
         </w:rPr>
         <w:t>calcBaseline_L</w:t>
       </w:r>
+      <w:proofErr w:type="spellEnd"/>
       <w:r>
         <w:rPr>
           <w:sz w:val="16"/>
@@ -2765,7 +3714,23 @@
           <w:szCs w:val="16"/>
         </w:rPr>
         <w:lastRenderedPageBreak/>
-        <w:t>Group PDFs of all reads above (using groupBaseline_L).</w:t>
+        <w:t xml:space="preserve">Group PDFs of all reads above (using </w:t>
+      </w:r>
+      <w:proofErr w:type="spellStart"/>
+      <w:r>
+        <w:rPr>
+          <w:sz w:val="16"/>
+          <w:szCs w:val="16"/>
+        </w:rPr>
+        <w:t>groupBaseline_L</w:t>
+      </w:r>
+      <w:proofErr w:type="spellEnd"/>
+      <w:r>
+        <w:rPr>
+          <w:sz w:val="16"/>
+          <w:szCs w:val="16"/>
+        </w:rPr>
+        <w:t>).</w:t>
       </w:r>
     </w:p>
     <w:p>
@@ -2843,10 +3808,10 @@
           <w:szCs w:val="16"/>
         </w:rPr>
         <w:drawing>
-          <wp:inline distT="0" distB="0" distL="0" distR="0" wp14:anchorId="722937F2" wp14:editId="1EFDEBD3">
+          <wp:inline distT="0" distB="0" distL="0" distR="0" wp14:anchorId="59E5EDC9" wp14:editId="64E023D7">
             <wp:extent cx="4811667" cy="3334054"/>
             <wp:effectExtent l="0" t="0" r="8255" b="0"/>
-            <wp:docPr id="1" name="Picture 1" descr="A close up of a map&#10;&#10;Description automatically generated"/>
+            <wp:docPr id="3" name="Picture 3" descr="A close up of a map&#10;&#10;Description automatically generated"/>
             <wp:cNvGraphicFramePr>
               <a:graphicFrameLocks xmlns:a="http://schemas.openxmlformats.org/drawingml/2006/main" noChangeAspect="1"/>
             </wp:cNvGraphicFramePr>
@@ -2887,6 +3852,15 @@
     </w:p>
     <w:p>
       <w:pPr>
+        <w:ind w:left="1080"/>
+        <w:rPr>
+          <w:sz w:val="16"/>
+          <w:szCs w:val="16"/>
+        </w:rPr>
+      </w:pPr>
+    </w:p>
+    <w:p>
+      <w:pPr>
         <w:pStyle w:val="ListParagraph"/>
         <w:numPr>
           <w:ilvl w:val="0"/>
@@ -2923,7 +3897,55 @@
           <w:sz w:val="16"/>
           <w:szCs w:val="16"/>
         </w:rPr>
-        <w:t>same as Data Analysis 1, except that db will exclude singletone reads.  The reason for that is to get a stronger difference between 2 methods, since singletone reads show equal results between two methods.</w:t>
+        <w:t xml:space="preserve">same as Data Analysis 1, except that </w:t>
+      </w:r>
+      <w:proofErr w:type="spellStart"/>
+      <w:r>
+        <w:rPr>
+          <w:sz w:val="16"/>
+          <w:szCs w:val="16"/>
+        </w:rPr>
+        <w:t>db</w:t>
+      </w:r>
+      <w:proofErr w:type="spellEnd"/>
+      <w:r>
+        <w:rPr>
+          <w:sz w:val="16"/>
+          <w:szCs w:val="16"/>
+        </w:rPr>
+        <w:t xml:space="preserve"> will exclude </w:t>
+      </w:r>
+      <w:proofErr w:type="spellStart"/>
+      <w:r>
+        <w:rPr>
+          <w:sz w:val="16"/>
+          <w:szCs w:val="16"/>
+        </w:rPr>
+        <w:t>singletone</w:t>
+      </w:r>
+      <w:proofErr w:type="spellEnd"/>
+      <w:r>
+        <w:rPr>
+          <w:sz w:val="16"/>
+          <w:szCs w:val="16"/>
+        </w:rPr>
+        <w:t xml:space="preserve"> reads.  The reason for that is to get a stronger difference between 2 methods, since </w:t>
+      </w:r>
+      <w:proofErr w:type="spellStart"/>
+      <w:r>
+        <w:rPr>
+          <w:sz w:val="16"/>
+          <w:szCs w:val="16"/>
+        </w:rPr>
+        <w:t>singletone</w:t>
+      </w:r>
+      <w:proofErr w:type="spellEnd"/>
+      <w:r>
+        <w:rPr>
+          <w:sz w:val="16"/>
+          <w:szCs w:val="16"/>
+        </w:rPr>
+        <w:t xml:space="preserve"> reads show equal results between two methods.</w:t>
       </w:r>
     </w:p>
     <w:p>
@@ -2939,7 +3961,49 @@
           <w:sz w:val="16"/>
           <w:szCs w:val="16"/>
         </w:rPr>
-        <w:t>Results are here:</w:t>
+        <w:t>Results are here</w:t>
+      </w:r>
+      <w:r>
+        <w:rPr>
+          <w:sz w:val="16"/>
+          <w:szCs w:val="16"/>
+        </w:rPr>
+        <w:t xml:space="preserve"> (based on </w:t>
+      </w:r>
+      <w:r>
+        <w:rPr>
+          <w:sz w:val="16"/>
+          <w:szCs w:val="16"/>
+        </w:rPr>
+        <w:t>C</w:t>
+      </w:r>
+      <w:r>
+        <w:rPr>
+          <w:sz w:val="16"/>
+          <w:szCs w:val="16"/>
+        </w:rPr>
+        <w:t>I</w:t>
+      </w:r>
+      <w:r>
+        <w:rPr>
+          <w:sz w:val="16"/>
+          <w:szCs w:val="16"/>
+        </w:rPr>
+        <w:t>1</w:t>
+      </w:r>
+      <w:r>
+        <w:rPr>
+          <w:sz w:val="16"/>
+          <w:szCs w:val="16"/>
+        </w:rPr>
+        <w:t>0.tab from HCV_B data sets)</w:t>
+      </w:r>
+      <w:r>
+        <w:rPr>
+          <w:sz w:val="16"/>
+          <w:szCs w:val="16"/>
+        </w:rPr>
+        <w:t>:</w:t>
       </w:r>
     </w:p>
     <w:p>
@@ -3025,63 +4089,14 @@
           <w:sz w:val="16"/>
           <w:szCs w:val="16"/>
         </w:rPr>
-        <w:t xml:space="preserve">Data Analysis </w:t>
-      </w:r>
-      <w:r>
-        <w:rPr>
-          <w:sz w:val="16"/>
-          <w:szCs w:val="16"/>
-        </w:rPr>
-        <w:t>3</w:t>
-      </w:r>
-      <w:r>
-        <w:rPr>
-          <w:sz w:val="16"/>
-          <w:szCs w:val="16"/>
-        </w:rPr>
-        <w:t xml:space="preserve"> – </w:t>
-      </w:r>
-      <w:r>
-        <w:rPr>
-          <w:sz w:val="16"/>
-          <w:szCs w:val="16"/>
-        </w:rPr>
-        <w:t>Same as Data analysis 1, but on different DB</w:t>
-      </w:r>
-      <w:r>
-        <w:rPr>
-          <w:sz w:val="16"/>
-          <w:szCs w:val="16"/>
-        </w:rPr>
-        <w:t>:</w:t>
-      </w:r>
-      <w:r>
-        <w:rPr>
-          <w:sz w:val="16"/>
-          <w:szCs w:val="16"/>
-        </w:rPr>
-        <w:t xml:space="preserve"> </w:t>
-      </w:r>
-      <w:r>
-        <w:rPr>
-          <w:sz w:val="16"/>
-          <w:szCs w:val="16"/>
-        </w:rPr>
-        <w:t>SC1</w:t>
-      </w:r>
-      <w:r>
-        <w:rPr>
-          <w:sz w:val="16"/>
-          <w:szCs w:val="16"/>
-        </w:rPr>
-        <w:t>0</w:t>
-      </w:r>
-      <w:r>
-        <w:rPr>
-          <w:sz w:val="16"/>
-          <w:szCs w:val="16"/>
-        </w:rPr>
-        <w:t>.tab from HCV_B data sets</w:t>
+        <w:t xml:space="preserve">Data Analysis 3 - </w:t>
+      </w:r>
+      <w:r>
+        <w:rPr>
+          <w:sz w:val="16"/>
+          <w:szCs w:val="16"/>
+        </w:rPr>
+        <w:t>Same as Data Analysis 1, but on clones with up to 10 mutations</w:t>
       </w:r>
       <w:r>
         <w:rPr>
@@ -3090,6 +4105,13 @@
         </w:rPr>
         <w:t>.</w:t>
       </w:r>
+      <w:r>
+        <w:rPr>
+          <w:sz w:val="16"/>
+          <w:szCs w:val="16"/>
+        </w:rPr>
+        <w:t xml:space="preserve"> Results are below:</w:t>
+      </w:r>
     </w:p>
     <w:p>
       <w:pPr>
@@ -3099,43 +4121,6 @@
           <w:szCs w:val="16"/>
         </w:rPr>
       </w:pPr>
-      <w:r>
-        <w:rPr>
-          <w:sz w:val="16"/>
-          <w:szCs w:val="16"/>
-        </w:rPr>
-        <w:t xml:space="preserve">(I had to remove on read from database: SEQUENCE_ID </w:t>
-      </w:r>
-      <w:r>
-        <w:rPr>
-          <w:sz w:val="16"/>
-          <w:szCs w:val="16"/>
-        </w:rPr>
-        <w:t>GAGCATGCCAAAATCAT</w:t>
-      </w:r>
-      <w:r>
-        <w:rPr>
-          <w:sz w:val="16"/>
-          <w:szCs w:val="16"/>
-        </w:rPr>
-        <w:t>. Not sure why, but it caused error in calcBaseline_L function on collapsed clones. This read is a singletone).</w:t>
-      </w:r>
-    </w:p>
-    <w:p>
-      <w:pPr>
-        <w:pStyle w:val="ListParagraph"/>
-        <w:rPr>
-          <w:sz w:val="16"/>
-          <w:szCs w:val="16"/>
-        </w:rPr>
-      </w:pPr>
-      <w:r>
-        <w:rPr>
-          <w:sz w:val="16"/>
-          <w:szCs w:val="16"/>
-        </w:rPr>
-        <w:t>Results are:</w:t>
-      </w:r>
     </w:p>
     <w:p>
       <w:pPr>
@@ -3154,7 +4139,70 @@
           <w:sz w:val="16"/>
           <w:szCs w:val="16"/>
         </w:rPr>
-        <w:t>Sanity check 1:</w:t>
+        <w:t xml:space="preserve">Data Analysis </w:t>
+      </w:r>
+      <w:r>
+        <w:rPr>
+          <w:sz w:val="16"/>
+          <w:szCs w:val="16"/>
+        </w:rPr>
+        <w:t>4</w:t>
+      </w:r>
+      <w:r>
+        <w:rPr>
+          <w:sz w:val="16"/>
+          <w:szCs w:val="16"/>
+        </w:rPr>
+        <w:t xml:space="preserve"> – </w:t>
+      </w:r>
+      <w:r>
+        <w:rPr>
+          <w:sz w:val="16"/>
+          <w:szCs w:val="16"/>
+        </w:rPr>
+        <w:t>Same as Data analysis 1, but on different DB</w:t>
+      </w:r>
+      <w:r>
+        <w:rPr>
+          <w:sz w:val="16"/>
+          <w:szCs w:val="16"/>
+        </w:rPr>
+        <w:t>:</w:t>
+      </w:r>
+      <w:r>
+        <w:rPr>
+          <w:sz w:val="16"/>
+          <w:szCs w:val="16"/>
+        </w:rPr>
+        <w:t xml:space="preserve"> </w:t>
+      </w:r>
+      <w:r>
+        <w:rPr>
+          <w:sz w:val="16"/>
+          <w:szCs w:val="16"/>
+        </w:rPr>
+        <w:t>SC1</w:t>
+      </w:r>
+      <w:r>
+        <w:rPr>
+          <w:sz w:val="16"/>
+          <w:szCs w:val="16"/>
+        </w:rPr>
+        <w:t>0</w:t>
+      </w:r>
+      <w:r>
+        <w:rPr>
+          <w:sz w:val="16"/>
+          <w:szCs w:val="16"/>
+        </w:rPr>
+        <w:t>.tab from HCV_B data sets</w:t>
+      </w:r>
+      <w:r>
+        <w:rPr>
+          <w:sz w:val="16"/>
+          <w:szCs w:val="16"/>
+        </w:rPr>
+        <w:t>.</w:t>
       </w:r>
     </w:p>
     <w:p>
@@ -3170,7 +4218,53 @@
           <w:sz w:val="16"/>
           <w:szCs w:val="16"/>
         </w:rPr>
-        <w:t xml:space="preserve">This step is to be used as a sanity check (to check calcBaseline_L and groupBaseline_L functions):  </w:t>
+        <w:t xml:space="preserve">(I had to remove on read from database: SEQUENCE_ID </w:t>
+      </w:r>
+      <w:r>
+        <w:rPr>
+          <w:sz w:val="16"/>
+          <w:szCs w:val="16"/>
+        </w:rPr>
+        <w:t>GAGCATGCCAAAATCAT</w:t>
+      </w:r>
+      <w:r>
+        <w:rPr>
+          <w:sz w:val="16"/>
+          <w:szCs w:val="16"/>
+        </w:rPr>
+        <w:t xml:space="preserve">. Not sure why, but it caused error in </w:t>
+      </w:r>
+      <w:proofErr w:type="spellStart"/>
+      <w:r>
+        <w:rPr>
+          <w:sz w:val="16"/>
+          <w:szCs w:val="16"/>
+        </w:rPr>
+        <w:t>calcBaseline_L</w:t>
+      </w:r>
+      <w:proofErr w:type="spellEnd"/>
+      <w:r>
+        <w:rPr>
+          <w:sz w:val="16"/>
+          <w:szCs w:val="16"/>
+        </w:rPr>
+        <w:t xml:space="preserve"> function on collapsed clones. This read is a </w:t>
+      </w:r>
+      <w:proofErr w:type="spellStart"/>
+      <w:r>
+        <w:rPr>
+          <w:sz w:val="16"/>
+          <w:szCs w:val="16"/>
+        </w:rPr>
+        <w:t>singletone</w:t>
+      </w:r>
+      <w:proofErr w:type="spellEnd"/>
+      <w:r>
+        <w:rPr>
+          <w:sz w:val="16"/>
+          <w:szCs w:val="16"/>
+        </w:rPr>
+        <w:t>).</w:t>
       </w:r>
     </w:p>
     <w:p>
@@ -3186,7 +4280,21 @@
           <w:sz w:val="16"/>
           <w:szCs w:val="16"/>
         </w:rPr>
-        <w:t xml:space="preserve">Comparing results using region definition of IMGT_V_BY_REGIONS (including CDR1/2 FWR1/2/3) to results using region definition of type "ALL" (including the whole sequence - CDR1/2/3 and FWR1/2/3/4).  </w:t>
+        <w:t>Results are</w:t>
+      </w:r>
+      <w:r>
+        <w:rPr>
+          <w:sz w:val="16"/>
+          <w:szCs w:val="16"/>
+        </w:rPr>
+        <w:t xml:space="preserve"> here</w:t>
+      </w:r>
+      <w:r>
+        <w:rPr>
+          <w:sz w:val="16"/>
+          <w:szCs w:val="16"/>
+        </w:rPr>
+        <w:t>:</w:t>
       </w:r>
     </w:p>
     <w:p>
@@ -3199,89 +4307,44 @@
       </w:pPr>
       <w:r>
         <w:rPr>
-          <w:sz w:val="16"/>
-          <w:szCs w:val="16"/>
-        </w:rPr>
-        <w:t>The PDFs of CDR1/2 and FWR1/2/3 look similar</w:t>
-      </w:r>
-      <w:r>
-        <w:rPr>
-          <w:sz w:val="16"/>
-          <w:szCs w:val="16"/>
-        </w:rPr>
-        <w:t xml:space="preserve">, </w:t>
-      </w:r>
-      <w:r>
-        <w:rPr>
-          <w:sz w:val="16"/>
-          <w:szCs w:val="16"/>
-        </w:rPr>
-        <w:t xml:space="preserve">but they are not identical. </w:t>
-      </w:r>
-    </w:p>
-    <w:p>
-      <w:pPr>
-        <w:pStyle w:val="ListParagraph"/>
-        <w:rPr>
-          <w:sz w:val="16"/>
-          <w:szCs w:val="16"/>
-        </w:rPr>
-      </w:pPr>
-      <w:r>
-        <w:rPr>
-          <w:sz w:val="16"/>
-          <w:szCs w:val="16"/>
+          <w:noProof/>
         </w:rPr>
         <w:lastRenderedPageBreak/>
-        <w:t xml:space="preserve">When looking deeper - the conclusion is that they cannot be identical, since the expected mutation in IMGT_V_BY_REGIONS is calculated based on sequence length of 312, while a region definition of type "ALL" is longer than that. So the relative expected mutations for example of FWR1 in "ALL" region will be smaller than the expected mutations for FWR1 in the IMGT_V_BY_REGIONS.  </w:t>
-      </w:r>
-    </w:p>
-    <w:p>
-      <w:pPr>
-        <w:pStyle w:val="ListParagraph"/>
-        <w:rPr>
-          <w:sz w:val="16"/>
-          <w:szCs w:val="16"/>
-        </w:rPr>
-      </w:pPr>
-      <w:r>
-        <w:rPr>
-          <w:sz w:val="16"/>
-          <w:szCs w:val="16"/>
-        </w:rPr>
-        <w:t xml:space="preserve">But:  </w:t>
-      </w:r>
-    </w:p>
-    <w:p>
-      <w:pPr>
-        <w:pStyle w:val="ListParagraph"/>
-        <w:rPr>
-          <w:sz w:val="16"/>
-          <w:szCs w:val="16"/>
-        </w:rPr>
-      </w:pPr>
-      <w:r>
-        <w:rPr>
-          <w:sz w:val="16"/>
-          <w:szCs w:val="16"/>
-        </w:rPr>
-        <w:t xml:space="preserve">exp_cdr1/(exp_cdr1+exp_cdr2+exp_fwr1+exp_fwr2+exp_fwr3)  in region "ALL" is the same as exp_cdr1 in region IMGT_V_BY_REGIONS. </w:t>
-      </w:r>
-    </w:p>
-    <w:p>
-      <w:pPr>
-        <w:pStyle w:val="ListParagraph"/>
-        <w:rPr>
-          <w:sz w:val="16"/>
-          <w:szCs w:val="16"/>
-        </w:rPr>
-      </w:pPr>
-      <w:r>
-        <w:rPr>
-          <w:sz w:val="16"/>
-          <w:szCs w:val="16"/>
-        </w:rPr>
-        <w:t>And same for cdr2, fwr1/2/3.</w:t>
+        <w:drawing>
+          <wp:inline distT="0" distB="0" distL="0" distR="0" wp14:anchorId="7FB94535" wp14:editId="1F191B2C">
+            <wp:extent cx="4822371" cy="3332715"/>
+            <wp:effectExtent l="0" t="0" r="0" b="1270"/>
+            <wp:docPr id="4" name="Picture 4"/>
+            <wp:cNvGraphicFramePr>
+              <a:graphicFrameLocks xmlns:a="http://schemas.openxmlformats.org/drawingml/2006/main" noChangeAspect="1"/>
+            </wp:cNvGraphicFramePr>
+            <a:graphic xmlns:a="http://schemas.openxmlformats.org/drawingml/2006/main">
+              <a:graphicData uri="http://schemas.openxmlformats.org/drawingml/2006/picture">
+                <pic:pic xmlns:pic="http://schemas.openxmlformats.org/drawingml/2006/picture">
+                  <pic:nvPicPr>
+                    <pic:cNvPr id="1" name=""/>
+                    <pic:cNvPicPr/>
+                  </pic:nvPicPr>
+                  <pic:blipFill>
+                    <a:blip r:embed="rId7"/>
+                    <a:stretch>
+                      <a:fillRect/>
+                    </a:stretch>
+                  </pic:blipFill>
+                  <pic:spPr>
+                    <a:xfrm>
+                      <a:off x="0" y="0"/>
+                      <a:ext cx="4829462" cy="3337615"/>
+                    </a:xfrm>
+                    <a:prstGeom prst="rect">
+                      <a:avLst/>
+                    </a:prstGeom>
+                  </pic:spPr>
+                </pic:pic>
+              </a:graphicData>
+            </a:graphic>
+          </wp:inline>
+        </w:drawing>
       </w:r>
     </w:p>
     <w:p>
@@ -3301,6 +4364,342 @@
           <w:sz w:val="16"/>
           <w:szCs w:val="16"/>
         </w:rPr>
+        <w:t>Here are</w:t>
+      </w:r>
+      <w:r>
+        <w:rPr>
+          <w:sz w:val="16"/>
+          <w:szCs w:val="16"/>
+        </w:rPr>
+        <w:t xml:space="preserve"> other plots related to Data Analysis above:</w:t>
+      </w:r>
+    </w:p>
+    <w:p>
+      <w:pPr>
+        <w:pStyle w:val="ListParagraph"/>
+        <w:rPr>
+          <w:sz w:val="16"/>
+          <w:szCs w:val="16"/>
+        </w:rPr>
+      </w:pPr>
+      <w:r>
+        <w:rPr>
+          <w:noProof/>
+        </w:rPr>
+        <w:drawing>
+          <wp:inline distT="0" distB="0" distL="0" distR="0" wp14:anchorId="7E0DF796" wp14:editId="78E02C7A">
+            <wp:extent cx="4913343" cy="3581022"/>
+            <wp:effectExtent l="0" t="0" r="1905" b="635"/>
+            <wp:docPr id="1" name="Picture 1"/>
+            <wp:cNvGraphicFramePr>
+              <a:graphicFrameLocks xmlns:a="http://schemas.openxmlformats.org/drawingml/2006/main" noChangeAspect="1"/>
+            </wp:cNvGraphicFramePr>
+            <a:graphic xmlns:a="http://schemas.openxmlformats.org/drawingml/2006/main">
+              <a:graphicData uri="http://schemas.openxmlformats.org/drawingml/2006/picture">
+                <pic:pic xmlns:pic="http://schemas.openxmlformats.org/drawingml/2006/picture">
+                  <pic:nvPicPr>
+                    <pic:cNvPr id="1" name=""/>
+                    <pic:cNvPicPr/>
+                  </pic:nvPicPr>
+                  <pic:blipFill>
+                    <a:blip r:embed="rId8"/>
+                    <a:stretch>
+                      <a:fillRect/>
+                    </a:stretch>
+                  </pic:blipFill>
+                  <pic:spPr>
+                    <a:xfrm>
+                      <a:off x="0" y="0"/>
+                      <a:ext cx="4919107" cy="3585223"/>
+                    </a:xfrm>
+                    <a:prstGeom prst="rect">
+                      <a:avLst/>
+                    </a:prstGeom>
+                  </pic:spPr>
+                </pic:pic>
+              </a:graphicData>
+            </a:graphic>
+          </wp:inline>
+        </w:drawing>
+      </w:r>
+    </w:p>
+    <w:p>
+      <w:pPr>
+        <w:pStyle w:val="ListParagraph"/>
+        <w:rPr>
+          <w:sz w:val="16"/>
+          <w:szCs w:val="16"/>
+        </w:rPr>
+      </w:pPr>
+      <w:r>
+        <w:rPr>
+          <w:noProof/>
+        </w:rPr>
+        <w:lastRenderedPageBreak/>
+        <w:drawing>
+          <wp:inline distT="0" distB="0" distL="0" distR="0" wp14:anchorId="64FA31F5" wp14:editId="5C4CC353">
+            <wp:extent cx="4505954" cy="3580308"/>
+            <wp:effectExtent l="0" t="0" r="9525" b="1270"/>
+            <wp:docPr id="5" name="Picture 5"/>
+            <wp:cNvGraphicFramePr>
+              <a:graphicFrameLocks xmlns:a="http://schemas.openxmlformats.org/drawingml/2006/main" noChangeAspect="1"/>
+            </wp:cNvGraphicFramePr>
+            <a:graphic xmlns:a="http://schemas.openxmlformats.org/drawingml/2006/main">
+              <a:graphicData uri="http://schemas.openxmlformats.org/drawingml/2006/picture">
+                <pic:pic xmlns:pic="http://schemas.openxmlformats.org/drawingml/2006/picture">
+                  <pic:nvPicPr>
+                    <pic:cNvPr id="1" name=""/>
+                    <pic:cNvPicPr/>
+                  </pic:nvPicPr>
+                  <pic:blipFill>
+                    <a:blip r:embed="rId9"/>
+                    <a:stretch>
+                      <a:fillRect/>
+                    </a:stretch>
+                  </pic:blipFill>
+                  <pic:spPr>
+                    <a:xfrm>
+                      <a:off x="0" y="0"/>
+                      <a:ext cx="4524717" cy="3595216"/>
+                    </a:xfrm>
+                    <a:prstGeom prst="rect">
+                      <a:avLst/>
+                    </a:prstGeom>
+                  </pic:spPr>
+                </pic:pic>
+              </a:graphicData>
+            </a:graphic>
+          </wp:inline>
+        </w:drawing>
+      </w:r>
+    </w:p>
+    <w:p>
+      <w:pPr>
+        <w:pStyle w:val="ListParagraph"/>
+        <w:numPr>
+          <w:ilvl w:val="0"/>
+          <w:numId w:val="1"/>
+        </w:numPr>
+        <w:rPr>
+          <w:sz w:val="16"/>
+          <w:szCs w:val="16"/>
+        </w:rPr>
+      </w:pPr>
+      <w:r>
+        <w:rPr>
+          <w:sz w:val="16"/>
+          <w:szCs w:val="16"/>
+        </w:rPr>
+        <w:t>Sanity check 1:</w:t>
+      </w:r>
+    </w:p>
+    <w:p>
+      <w:pPr>
+        <w:pStyle w:val="ListParagraph"/>
+        <w:rPr>
+          <w:sz w:val="16"/>
+          <w:szCs w:val="16"/>
+        </w:rPr>
+      </w:pPr>
+      <w:r>
+        <w:rPr>
+          <w:sz w:val="16"/>
+          <w:szCs w:val="16"/>
+        </w:rPr>
+        <w:t xml:space="preserve">This step is to be used as a sanity check (to check </w:t>
+      </w:r>
+      <w:proofErr w:type="spellStart"/>
+      <w:r>
+        <w:rPr>
+          <w:sz w:val="16"/>
+          <w:szCs w:val="16"/>
+        </w:rPr>
+        <w:t>calcBaseline_L</w:t>
+      </w:r>
+      <w:proofErr w:type="spellEnd"/>
+      <w:r>
+        <w:rPr>
+          <w:sz w:val="16"/>
+          <w:szCs w:val="16"/>
+        </w:rPr>
+        <w:t xml:space="preserve"> and </w:t>
+      </w:r>
+      <w:proofErr w:type="spellStart"/>
+      <w:r>
+        <w:rPr>
+          <w:sz w:val="16"/>
+          <w:szCs w:val="16"/>
+        </w:rPr>
+        <w:t>groupBaseline_L</w:t>
+      </w:r>
+      <w:proofErr w:type="spellEnd"/>
+      <w:r>
+        <w:rPr>
+          <w:sz w:val="16"/>
+          <w:szCs w:val="16"/>
+        </w:rPr>
+        <w:t xml:space="preserve"> functions):  </w:t>
+      </w:r>
+    </w:p>
+    <w:p>
+      <w:pPr>
+        <w:pStyle w:val="ListParagraph"/>
+        <w:rPr>
+          <w:sz w:val="16"/>
+          <w:szCs w:val="16"/>
+        </w:rPr>
+      </w:pPr>
+      <w:r>
+        <w:rPr>
+          <w:sz w:val="16"/>
+          <w:szCs w:val="16"/>
+        </w:rPr>
+        <w:t xml:space="preserve">Comparing results using region definition of IMGT_V_BY_REGIONS (including CDR1/2 FWR1/2/3) to results using region definition of type "ALL" (including the whole sequence - CDR1/2/3 and FWR1/2/3/4).  </w:t>
+      </w:r>
+    </w:p>
+    <w:p>
+      <w:pPr>
+        <w:pStyle w:val="ListParagraph"/>
+        <w:rPr>
+          <w:sz w:val="16"/>
+          <w:szCs w:val="16"/>
+        </w:rPr>
+      </w:pPr>
+      <w:r>
+        <w:rPr>
+          <w:sz w:val="16"/>
+          <w:szCs w:val="16"/>
+        </w:rPr>
+        <w:t>The PDFs of CDR1/2 and FWR1/2/3 look similar</w:t>
+      </w:r>
+      <w:r>
+        <w:rPr>
+          <w:sz w:val="16"/>
+          <w:szCs w:val="16"/>
+        </w:rPr>
+        <w:t xml:space="preserve">, </w:t>
+      </w:r>
+      <w:r>
+        <w:rPr>
+          <w:sz w:val="16"/>
+          <w:szCs w:val="16"/>
+        </w:rPr>
+        <w:t xml:space="preserve">but they are not identical. </w:t>
+      </w:r>
+    </w:p>
+    <w:p>
+      <w:pPr>
+        <w:pStyle w:val="ListParagraph"/>
+        <w:rPr>
+          <w:sz w:val="16"/>
+          <w:szCs w:val="16"/>
+        </w:rPr>
+      </w:pPr>
+      <w:r>
+        <w:rPr>
+          <w:sz w:val="16"/>
+          <w:szCs w:val="16"/>
+        </w:rPr>
+        <w:t xml:space="preserve">When looking deeper - the conclusion is that they cannot be identical, since the expected mutation in IMGT_V_BY_REGIONS is calculated based on sequence length of 312, while a region definition of type "ALL" is longer than that. </w:t>
+      </w:r>
+      <w:proofErr w:type="gramStart"/>
+      <w:r>
+        <w:rPr>
+          <w:sz w:val="16"/>
+          <w:szCs w:val="16"/>
+        </w:rPr>
+        <w:t>So</w:t>
+      </w:r>
+      <w:proofErr w:type="gramEnd"/>
+      <w:r>
+        <w:rPr>
+          <w:sz w:val="16"/>
+          <w:szCs w:val="16"/>
+        </w:rPr>
+        <w:t xml:space="preserve"> the relative expected mutations for example of FWR1 in "ALL" region will be smaller than the expected mutations for FWR1 in the IMGT_V_BY_REGIONS.  </w:t>
+      </w:r>
+    </w:p>
+    <w:p>
+      <w:pPr>
+        <w:pStyle w:val="ListParagraph"/>
+        <w:rPr>
+          <w:sz w:val="16"/>
+          <w:szCs w:val="16"/>
+        </w:rPr>
+      </w:pPr>
+      <w:r>
+        <w:rPr>
+          <w:sz w:val="16"/>
+          <w:szCs w:val="16"/>
+        </w:rPr>
+        <w:t xml:space="preserve">But:  </w:t>
+      </w:r>
+    </w:p>
+    <w:p>
+      <w:pPr>
+        <w:pStyle w:val="ListParagraph"/>
+        <w:rPr>
+          <w:sz w:val="16"/>
+          <w:szCs w:val="16"/>
+        </w:rPr>
+      </w:pPr>
+      <w:r>
+        <w:rPr>
+          <w:sz w:val="16"/>
+          <w:szCs w:val="16"/>
+        </w:rPr>
+        <w:t>exp_cdr1/(exp_cdr1+exp_cdr2+exp_fwr1+exp_fwr2+exp_fwr3</w:t>
+      </w:r>
+      <w:proofErr w:type="gramStart"/>
+      <w:r>
+        <w:rPr>
+          <w:sz w:val="16"/>
+          <w:szCs w:val="16"/>
+        </w:rPr>
+        <w:t>)  in</w:t>
+      </w:r>
+      <w:proofErr w:type="gramEnd"/>
+      <w:r>
+        <w:rPr>
+          <w:sz w:val="16"/>
+          <w:szCs w:val="16"/>
+        </w:rPr>
+        <w:t xml:space="preserve"> region "ALL" is the same as exp_cdr1 in region IMGT_V_BY_REGIONS. </w:t>
+      </w:r>
+    </w:p>
+    <w:p>
+      <w:pPr>
+        <w:pStyle w:val="ListParagraph"/>
+        <w:rPr>
+          <w:sz w:val="16"/>
+          <w:szCs w:val="16"/>
+        </w:rPr>
+      </w:pPr>
+      <w:r>
+        <w:rPr>
+          <w:sz w:val="16"/>
+          <w:szCs w:val="16"/>
+        </w:rPr>
+        <w:t>And same for cdr2, fwr1/2/3.</w:t>
+      </w:r>
+    </w:p>
+    <w:p>
+      <w:pPr>
+        <w:pStyle w:val="ListParagraph"/>
+        <w:numPr>
+          <w:ilvl w:val="0"/>
+          <w:numId w:val="1"/>
+        </w:numPr>
+        <w:rPr>
+          <w:sz w:val="16"/>
+          <w:szCs w:val="16"/>
+        </w:rPr>
+      </w:pPr>
+      <w:r>
+        <w:rPr>
+          <w:sz w:val="16"/>
+          <w:szCs w:val="16"/>
+        </w:rPr>
         <w:t>Sanity check 2:</w:t>
       </w:r>
     </w:p>
@@ -3357,7 +4756,23 @@
           <w:sz w:val="16"/>
           <w:szCs w:val="16"/>
         </w:rPr>
-        <w:t xml:space="preserve">PDFs using parents sequences. </w:t>
+        <w:t xml:space="preserve">PDFs using </w:t>
+      </w:r>
+      <w:proofErr w:type="gramStart"/>
+      <w:r>
+        <w:rPr>
+          <w:sz w:val="16"/>
+          <w:szCs w:val="16"/>
+        </w:rPr>
+        <w:t>parents</w:t>
+      </w:r>
+      <w:proofErr w:type="gramEnd"/>
+      <w:r>
+        <w:rPr>
+          <w:sz w:val="16"/>
+          <w:szCs w:val="16"/>
+        </w:rPr>
+        <w:t xml:space="preserve"> sequences. </w:t>
       </w:r>
     </w:p>
     <w:p>
@@ -3403,7 +4818,25 @@
           <w:sz w:val="16"/>
           <w:szCs w:val="16"/>
         </w:rPr>
-        <w:t xml:space="preserve"> (when using all.equal() function)</w:t>
+        <w:t xml:space="preserve"> (when using </w:t>
+      </w:r>
+      <w:proofErr w:type="spellStart"/>
+      <w:proofErr w:type="gramStart"/>
+      <w:r>
+        <w:rPr>
+          <w:sz w:val="16"/>
+          <w:szCs w:val="16"/>
+        </w:rPr>
+        <w:t>all.equal</w:t>
+      </w:r>
+      <w:proofErr w:type="spellEnd"/>
+      <w:proofErr w:type="gramEnd"/>
+      <w:r>
+        <w:rPr>
+          <w:sz w:val="16"/>
+          <w:szCs w:val="16"/>
+        </w:rPr>
+        <w:t>() function)</w:t>
       </w:r>
     </w:p>
     <w:p>
@@ -3468,7 +4901,23 @@
           <w:sz w:val="16"/>
           <w:szCs w:val="16"/>
         </w:rPr>
-        <w:t>on change db. What is the format of this input: igraph? Data frame with parent column?</w:t>
+        <w:t xml:space="preserve">on change db. What is the format of this input: </w:t>
+      </w:r>
+      <w:proofErr w:type="spellStart"/>
+      <w:r>
+        <w:rPr>
+          <w:sz w:val="16"/>
+          <w:szCs w:val="16"/>
+        </w:rPr>
+        <w:t>igraph</w:t>
+      </w:r>
+      <w:proofErr w:type="spellEnd"/>
+      <w:r>
+        <w:rPr>
+          <w:sz w:val="16"/>
+          <w:szCs w:val="16"/>
+        </w:rPr>
+        <w:t>? Data frame with parent column?</w:t>
       </w:r>
     </w:p>
     <w:p>
@@ -3490,15 +4939,87 @@
           <w:szCs w:val="16"/>
           <w:highlight w:val="green"/>
         </w:rPr>
-        <w:t>Other functions beside obserevdMutations and ExpectedMutations that need to enlarge like above?</w:t>
-      </w:r>
+        <w:t xml:space="preserve">Other functions beside </w:t>
+      </w:r>
+      <w:proofErr w:type="spellStart"/>
       <w:r>
         <w:rPr>
           <w:sz w:val="16"/>
           <w:szCs w:val="16"/>
           <w:highlight w:val="green"/>
         </w:rPr>
-        <w:t xml:space="preserve"> CalcBaseline, GroupBaseline.</w:t>
+        <w:t>obserevdMutations</w:t>
+      </w:r>
+      <w:proofErr w:type="spellEnd"/>
+      <w:r>
+        <w:rPr>
+          <w:sz w:val="16"/>
+          <w:szCs w:val="16"/>
+          <w:highlight w:val="green"/>
+        </w:rPr>
+        <w:t xml:space="preserve"> and </w:t>
+      </w:r>
+      <w:proofErr w:type="spellStart"/>
+      <w:r>
+        <w:rPr>
+          <w:sz w:val="16"/>
+          <w:szCs w:val="16"/>
+          <w:highlight w:val="green"/>
+        </w:rPr>
+        <w:t>ExpectedMutations</w:t>
+      </w:r>
+      <w:proofErr w:type="spellEnd"/>
+      <w:r>
+        <w:rPr>
+          <w:sz w:val="16"/>
+          <w:szCs w:val="16"/>
+          <w:highlight w:val="green"/>
+        </w:rPr>
+        <w:t xml:space="preserve"> that need to enlarge like above?</w:t>
+      </w:r>
+      <w:r>
+        <w:rPr>
+          <w:sz w:val="16"/>
+          <w:szCs w:val="16"/>
+          <w:highlight w:val="green"/>
+        </w:rPr>
+        <w:t xml:space="preserve"> </w:t>
+      </w:r>
+      <w:proofErr w:type="spellStart"/>
+      <w:r>
+        <w:rPr>
+          <w:sz w:val="16"/>
+          <w:szCs w:val="16"/>
+          <w:highlight w:val="green"/>
+        </w:rPr>
+        <w:t>CalcBaseline</w:t>
+      </w:r>
+      <w:proofErr w:type="spellEnd"/>
+      <w:r>
+        <w:rPr>
+          <w:sz w:val="16"/>
+          <w:szCs w:val="16"/>
+          <w:highlight w:val="green"/>
+        </w:rPr>
+        <w:t xml:space="preserve">, </w:t>
+      </w:r>
+      <w:proofErr w:type="spellStart"/>
+      <w:r>
+        <w:rPr>
+          <w:sz w:val="16"/>
+          <w:szCs w:val="16"/>
+          <w:highlight w:val="green"/>
+        </w:rPr>
+        <w:t>GroupBaseline</w:t>
+      </w:r>
+      <w:proofErr w:type="spellEnd"/>
+      <w:r>
+        <w:rPr>
+          <w:sz w:val="16"/>
+          <w:szCs w:val="16"/>
+          <w:highlight w:val="green"/>
+        </w:rPr>
+        <w:t>.</w:t>
       </w:r>
     </w:p>
     <w:p>
@@ -3547,7 +5068,43 @@
           <w:szCs w:val="16"/>
           <w:highlight w:val="green"/>
         </w:rPr>
-        <w:t>pdf of mutation strength (using CalcBaseline, GroupBaseline) in old way: taking one “consensus” sequence from each clone and running the pdf against the germline.</w:t>
+        <w:t xml:space="preserve">pdf of mutation strength (using </w:t>
+      </w:r>
+      <w:proofErr w:type="spellStart"/>
+      <w:r>
+        <w:rPr>
+          <w:sz w:val="16"/>
+          <w:szCs w:val="16"/>
+          <w:highlight w:val="green"/>
+        </w:rPr>
+        <w:t>CalcBaseline</w:t>
+      </w:r>
+      <w:proofErr w:type="spellEnd"/>
+      <w:r>
+        <w:rPr>
+          <w:sz w:val="16"/>
+          <w:szCs w:val="16"/>
+          <w:highlight w:val="green"/>
+        </w:rPr>
+        <w:t xml:space="preserve">, </w:t>
+      </w:r>
+      <w:proofErr w:type="spellStart"/>
+      <w:r>
+        <w:rPr>
+          <w:sz w:val="16"/>
+          <w:szCs w:val="16"/>
+          <w:highlight w:val="green"/>
+        </w:rPr>
+        <w:t>GroupBaseline</w:t>
+      </w:r>
+      <w:proofErr w:type="spellEnd"/>
+      <w:r>
+        <w:rPr>
+          <w:sz w:val="16"/>
+          <w:szCs w:val="16"/>
+          <w:highlight w:val="green"/>
+        </w:rPr>
+        <w:t>) in old way: taking one “consensus” sequence from each clone and running the pdf against the germline.</w:t>
       </w:r>
     </w:p>
     <w:p>
@@ -3569,7 +5126,61 @@
           <w:szCs w:val="16"/>
           <w:highlight w:val="green"/>
         </w:rPr>
-        <w:t>Pdf of mutation strength (using CalcBaseline, GroupBaseline) in new way: running it in each clone vs the parent sequence, and convolving all sequences in a clone to one pdf.</w:t>
+        <w:t xml:space="preserve">Pdf of mutation strength (using </w:t>
+      </w:r>
+      <w:proofErr w:type="spellStart"/>
+      <w:r>
+        <w:rPr>
+          <w:sz w:val="16"/>
+          <w:szCs w:val="16"/>
+          <w:highlight w:val="green"/>
+        </w:rPr>
+        <w:t>CalcBaseline</w:t>
+      </w:r>
+      <w:proofErr w:type="spellEnd"/>
+      <w:r>
+        <w:rPr>
+          <w:sz w:val="16"/>
+          <w:szCs w:val="16"/>
+          <w:highlight w:val="green"/>
+        </w:rPr>
+        <w:t xml:space="preserve">, </w:t>
+      </w:r>
+      <w:proofErr w:type="spellStart"/>
+      <w:r>
+        <w:rPr>
+          <w:sz w:val="16"/>
+          <w:szCs w:val="16"/>
+          <w:highlight w:val="green"/>
+        </w:rPr>
+        <w:t>GroupBaseline</w:t>
+      </w:r>
+      <w:proofErr w:type="spellEnd"/>
+      <w:r>
+        <w:rPr>
+          <w:sz w:val="16"/>
+          <w:szCs w:val="16"/>
+          <w:highlight w:val="green"/>
+        </w:rPr>
+        <w:t xml:space="preserve">) in new way: running it in each clone vs the parent </w:t>
+      </w:r>
+      <w:proofErr w:type="gramStart"/>
+      <w:r>
+        <w:rPr>
+          <w:sz w:val="16"/>
+          <w:szCs w:val="16"/>
+          <w:highlight w:val="green"/>
+        </w:rPr>
+        <w:t>sequence, and</w:t>
+      </w:r>
+      <w:proofErr w:type="gramEnd"/>
+      <w:r>
+        <w:rPr>
+          <w:sz w:val="16"/>
+          <w:szCs w:val="16"/>
+          <w:highlight w:val="green"/>
+        </w:rPr>
+        <w:t xml:space="preserve"> convolving all sequences in a clone to one pdf.</w:t>
       </w:r>
     </w:p>
     <w:p>
@@ -3638,12 +5249,37 @@
           <w:szCs w:val="16"/>
         </w:rPr>
       </w:pPr>
-      <w:r>
-        <w:rPr>
-          <w:sz w:val="16"/>
-          <w:szCs w:val="16"/>
-        </w:rPr>
-        <w:t>groupBaelines of 5 times : P=0.6,x=1,N=5</w:t>
+      <w:proofErr w:type="spellStart"/>
+      <w:r>
+        <w:rPr>
+          <w:sz w:val="16"/>
+          <w:szCs w:val="16"/>
+        </w:rPr>
+        <w:t>groupBaelines</w:t>
+      </w:r>
+      <w:proofErr w:type="spellEnd"/>
+      <w:r>
+        <w:rPr>
+          <w:sz w:val="16"/>
+          <w:szCs w:val="16"/>
+        </w:rPr>
+        <w:t xml:space="preserve"> of 5 </w:t>
+      </w:r>
+      <w:proofErr w:type="gramStart"/>
+      <w:r>
+        <w:rPr>
+          <w:sz w:val="16"/>
+          <w:szCs w:val="16"/>
+        </w:rPr>
+        <w:t>times :</w:t>
+      </w:r>
+      <w:proofErr w:type="gramEnd"/>
+      <w:r>
+        <w:rPr>
+          <w:sz w:val="16"/>
+          <w:szCs w:val="16"/>
+        </w:rPr>
+        <w:t xml:space="preserve"> P=0.6,x=1,N=5</w:t>
       </w:r>
     </w:p>
     <w:p>
@@ -3663,7 +5299,23 @@
           <w:sz w:val="16"/>
           <w:szCs w:val="16"/>
         </w:rPr>
-        <w:t>Improve run time by changing loop to sapply.</w:t>
+        <w:t xml:space="preserve">Improve run time by changing loop to </w:t>
+      </w:r>
+      <w:proofErr w:type="spellStart"/>
+      <w:r>
+        <w:rPr>
+          <w:sz w:val="16"/>
+          <w:szCs w:val="16"/>
+        </w:rPr>
+        <w:t>sapply</w:t>
+      </w:r>
+      <w:proofErr w:type="spellEnd"/>
+      <w:r>
+        <w:rPr>
+          <w:sz w:val="16"/>
+          <w:szCs w:val="16"/>
+        </w:rPr>
+        <w:t>.</w:t>
       </w:r>
     </w:p>
     <w:p>
@@ -3707,7 +5359,25 @@
           <w:szCs w:val="16"/>
           <w:highlight w:val="green"/>
         </w:rPr>
-        <w:t>Compare to Daniel: done – same results on 2 examples.</w:t>
+        <w:t xml:space="preserve">Compare to </w:t>
+      </w:r>
+      <w:proofErr w:type="gramStart"/>
+      <w:r>
+        <w:rPr>
+          <w:sz w:val="16"/>
+          <w:szCs w:val="16"/>
+          <w:highlight w:val="green"/>
+        </w:rPr>
+        <w:t>Daniel:</w:t>
+      </w:r>
+      <w:proofErr w:type="gramEnd"/>
+      <w:r>
+        <w:rPr>
+          <w:sz w:val="16"/>
+          <w:szCs w:val="16"/>
+          <w:highlight w:val="green"/>
+        </w:rPr>
+        <w:t xml:space="preserve"> done – same results on 2 examples.</w:t>
       </w:r>
     </w:p>
     <w:p>
@@ -3834,6 +5504,7 @@
           <w:color w:val="333333"/>
           <w:sz w:val="16"/>
           <w:szCs w:val="16"/>
+          <w:highlight w:val="green"/>
         </w:rPr>
       </w:pPr>
       <w:r>
@@ -3842,9 +5513,22 @@
           <w:color w:val="333333"/>
           <w:sz w:val="16"/>
           <w:szCs w:val="16"/>
-        </w:rPr>
-        <w:t>Another db</w:t>
-      </w:r>
+          <w:highlight w:val="green"/>
+        </w:rPr>
+        <w:t xml:space="preserve">Another </w:t>
+      </w:r>
+      <w:proofErr w:type="spellStart"/>
+      <w:r>
+        <w:rPr>
+          <w:rFonts w:ascii="Helvetica" w:hAnsi="Helvetica" w:cs="Helvetica"/>
+          <w:color w:val="333333"/>
+          <w:sz w:val="16"/>
+          <w:szCs w:val="16"/>
+          <w:highlight w:val="green"/>
+        </w:rPr>
+        <w:t>db</w:t>
+      </w:r>
+      <w:proofErr w:type="spellEnd"/>
     </w:p>
     <w:p>
       <w:pPr>
@@ -3867,18 +5551,7 @@
           <w:sz w:val="16"/>
           <w:szCs w:val="16"/>
         </w:rPr>
-        <w:t>Fix analysis to be SEQUENCE_IMGT and not on SEQUENCE</w:t>
-      </w:r>
-      <w:bookmarkStart w:id="0" w:name="_GoBack"/>
-      <w:bookmarkEnd w:id="0"/>
-      <w:r>
-        <w:rPr>
-          <w:rFonts w:ascii="Helvetica" w:hAnsi="Helvetica" w:cs="Helvetica"/>
-          <w:color w:val="333333"/>
-          <w:sz w:val="16"/>
-          <w:szCs w:val="16"/>
-        </w:rPr>
-        <w:t xml:space="preserve"> </w:t>
+        <w:t>Same with only v3* and only v2*…</w:t>
       </w:r>
     </w:p>
     <w:p>
@@ -3901,8 +5574,19 @@
           <w:color w:val="333333"/>
           <w:sz w:val="16"/>
           <w:szCs w:val="16"/>
-        </w:rPr>
-        <w:t>Same with only v3* and only v2*…</w:t>
+          <w:highlight w:val="green"/>
+        </w:rPr>
+        <w:t>Clones with only up to 10 mutations on all reads</w:t>
+      </w:r>
+      <w:r>
+        <w:rPr>
+          <w:rFonts w:ascii="Helvetica" w:hAnsi="Helvetica" w:cs="Helvetica"/>
+          <w:color w:val="333333"/>
+          <w:sz w:val="16"/>
+          <w:szCs w:val="16"/>
+          <w:highlight w:val="green"/>
+        </w:rPr>
+        <w:t>.</w:t>
       </w:r>
     </w:p>
     <w:p>
@@ -3926,8 +5610,9 @@
           <w:sz w:val="16"/>
           <w:szCs w:val="16"/>
         </w:rPr>
-        <w:t>Clones with only up to 10 mutations on all reads</w:t>
-      </w:r>
+        <w:t xml:space="preserve">All patients, and using </w:t>
+      </w:r>
+      <w:proofErr w:type="spellStart"/>
       <w:r>
         <w:rPr>
           <w:rFonts w:ascii="Helvetica" w:hAnsi="Helvetica" w:cs="Helvetica"/>
@@ -3935,8 +5620,11 @@
           <w:sz w:val="16"/>
           <w:szCs w:val="16"/>
         </w:rPr>
-        <w:t>.</w:t>
-      </w:r>
+        <w:t>barplots</w:t>
+      </w:r>
+      <w:bookmarkStart w:id="0" w:name="_GoBack"/>
+      <w:bookmarkEnd w:id="0"/>
+      <w:proofErr w:type="spellEnd"/>
     </w:p>
     <w:p>
       <w:pPr>
@@ -3968,7 +5656,27 @@
           <w:sz w:val="16"/>
           <w:szCs w:val="16"/>
         </w:rPr>
-        <w:t>, and check PDFs of each codon using different tests (local, imbalanced, etc)</w:t>
+        <w:t xml:space="preserve">, and check PDFs of each codon using different tests (local, imbalanced, </w:t>
+      </w:r>
+      <w:proofErr w:type="spellStart"/>
+      <w:r>
+        <w:rPr>
+          <w:rFonts w:ascii="Helvetica" w:hAnsi="Helvetica" w:cs="Helvetica"/>
+          <w:color w:val="333333"/>
+          <w:sz w:val="16"/>
+          <w:szCs w:val="16"/>
+        </w:rPr>
+        <w:t>etc</w:t>
+      </w:r>
+      <w:proofErr w:type="spellEnd"/>
+      <w:r>
+        <w:rPr>
+          <w:rFonts w:ascii="Helvetica" w:hAnsi="Helvetica" w:cs="Helvetica"/>
+          <w:color w:val="333333"/>
+          <w:sz w:val="16"/>
+          <w:szCs w:val="16"/>
+        </w:rPr>
+        <w:t>)</w:t>
       </w:r>
     </w:p>
     <w:p>

</xml_diff>